<commit_message>
Adjust some semantic problems within the exercises, updated notes about section event loop
</commit_message>
<xml_diff>
--- a/APPUNTI/00-APPUNTI JS.docx
+++ b/APPUNTI/00-APPUNTI JS.docx
@@ -25608,7 +25608,7 @@
             <w:sz w:val="32"/>
             <w:szCs w:val="32"/>
           </w:rPr>
-          <w:t>Stack, queue &amp; heap slide prof</w:t>
+          <w:t>slide prof</w:t>
         </w:r>
       </w:hyperlink>
     </w:p>
@@ -25624,9 +25624,7 @@
           <w:u w:val="none"/>
         </w:rPr>
       </w:pPr>
-    </w:p>
-    <w:p>
-      <w:pPr>
+      <w:r>
         <w:rPr>
           <w:rStyle w:val="Collegamentoipertestuale"/>
           <w:rFonts w:ascii="Aptos Black" w:hAnsi="Aptos Black"/>
@@ -25636,6 +25634,136 @@
           <w:szCs w:val="32"/>
           <w:u w:val="none"/>
         </w:rPr>
+        <w:t>FIFO</w:t>
+      </w:r>
+    </w:p>
+    <w:p>
+      <w:pPr>
+        <w:rPr>
+          <w:szCs w:val="24"/>
+        </w:rPr>
+      </w:pPr>
+      <w:r>
+        <w:rPr>
+          <w:szCs w:val="24"/>
+        </w:rPr>
+        <w:t>Il primo ad entrare è l’ultimo ad uscire:</w:t>
+      </w:r>
+    </w:p>
+    <w:p>
+      <w:pPr>
+        <w:rPr>
+          <w:szCs w:val="24"/>
+        </w:rPr>
+      </w:pPr>
+      <w:r>
+        <w:rPr>
+          <w:szCs w:val="24"/>
+        </w:rPr>
+        <w:drawing>
+          <wp:inline distT="0" distB="0" distL="0" distR="0" wp14:anchorId="5570C422" wp14:editId="463814DA">
+            <wp:extent cx="4457700" cy="1419964"/>
+            <wp:effectExtent l="0" t="0" r="0" b="8890"/>
+            <wp:docPr id="2143353686" name="Immagine 2143353686"/>
+            <wp:cNvGraphicFramePr>
+              <a:graphicFrameLocks xmlns:a="http://schemas.openxmlformats.org/drawingml/2006/main" noChangeAspect="1"/>
+            </wp:cNvGraphicFramePr>
+            <a:graphic xmlns:a="http://schemas.openxmlformats.org/drawingml/2006/main">
+              <a:graphicData uri="http://schemas.openxmlformats.org/drawingml/2006/picture">
+                <pic:pic xmlns:pic="http://schemas.openxmlformats.org/drawingml/2006/picture">
+                  <pic:nvPicPr>
+                    <pic:cNvPr id="1" name=""/>
+                    <pic:cNvPicPr/>
+                  </pic:nvPicPr>
+                  <pic:blipFill>
+                    <a:blip r:embed="rId155"/>
+                    <a:stretch>
+                      <a:fillRect/>
+                    </a:stretch>
+                  </pic:blipFill>
+                  <pic:spPr>
+                    <a:xfrm>
+                      <a:off x="0" y="0"/>
+                      <a:ext cx="4471759" cy="1424442"/>
+                    </a:xfrm>
+                    <a:prstGeom prst="rect">
+                      <a:avLst/>
+                    </a:prstGeom>
+                  </pic:spPr>
+                </pic:pic>
+              </a:graphicData>
+            </a:graphic>
+          </wp:inline>
+        </w:drawing>
+      </w:r>
+    </w:p>
+    <w:p>
+      <w:pPr>
+        <w:rPr>
+          <w:szCs w:val="24"/>
+        </w:rPr>
+      </w:pPr>
+    </w:p>
+    <w:p>
+      <w:pPr>
+        <w:rPr>
+          <w:szCs w:val="24"/>
+        </w:rPr>
+      </w:pPr>
+      <w:r>
+        <w:rPr>
+          <w:b/>
+          <w:bCs/>
+          <w:szCs w:val="24"/>
+          <w:highlight w:val="yellow"/>
+          <w:u w:val="single"/>
+        </w:rPr>
+        <w:t>Prio</w:t>
+      </w:r>
+      <w:r>
+        <w:rPr>
+          <w:b/>
+          <w:bCs/>
+          <w:szCs w:val="24"/>
+          <w:highlight w:val="yellow"/>
+          <w:u w:val="single"/>
+        </w:rPr>
+        <w:t>ri</w:t>
+      </w:r>
+      <w:r>
+        <w:rPr>
+          <w:b/>
+          <w:bCs/>
+          <w:szCs w:val="24"/>
+          <w:highlight w:val="yellow"/>
+          <w:u w:val="single"/>
+        </w:rPr>
+        <w:t>ty queue</w:t>
+      </w:r>
+      <w:r>
+        <w:rPr>
+          <w:szCs w:val="24"/>
+        </w:rPr>
+        <w:t xml:space="preserve"> </w:t>
+      </w:r>
+      <w:r>
+        <w:rPr>
+          <w:szCs w:val="24"/>
+        </w:rPr>
+        <w:sym w:font="Wingdings" w:char="F0E0"/>
+      </w:r>
+      <w:r>
+        <w:rPr>
+          <w:szCs w:val="24"/>
+        </w:rPr>
+        <w:t xml:space="preserve"> agevolazioni su determinati processi, ad esempio se abbiamo una fila loro salteranno tutta la fila</w:t>
+      </w:r>
+    </w:p>
+    <w:p>
+      <w:pPr>
+        <w:rPr>
+          <w:szCs w:val="24"/>
+        </w:rPr>
       </w:pPr>
     </w:p>
     <w:p>
@@ -25650,9 +25778,7 @@
           <w:u w:val="none"/>
         </w:rPr>
       </w:pPr>
-    </w:p>
-    <w:p>
-      <w:pPr>
+      <w:r>
         <w:rPr>
           <w:rStyle w:val="Collegamentoipertestuale"/>
           <w:rFonts w:ascii="Aptos Black" w:hAnsi="Aptos Black"/>
@@ -25662,7 +25788,21 @@
           <w:szCs w:val="32"/>
           <w:u w:val="none"/>
         </w:rPr>
-      </w:pPr>
+        <w:t>LIFO</w:t>
+      </w:r>
+    </w:p>
+    <w:p>
+      <w:pPr>
+        <w:rPr>
+          <w:szCs w:val="24"/>
+        </w:rPr>
+      </w:pPr>
+      <w:r>
+        <w:rPr>
+          <w:szCs w:val="24"/>
+        </w:rPr>
+        <w:t>Ogni processo viene messo uno sopra l’altrp, quindi il primo ad entrare è l’ultimo ad uscire</w:t>
+      </w:r>
     </w:p>
     <w:p>
       <w:pPr>
@@ -25702,9 +25842,7 @@
           <w:u w:val="none"/>
         </w:rPr>
       </w:pPr>
-    </w:p>
-    <w:p>
-      <w:pPr>
+      <w:r>
         <w:rPr>
           <w:rStyle w:val="Collegamentoipertestuale"/>
           <w:rFonts w:ascii="Aptos Black" w:hAnsi="Aptos Black"/>
@@ -25714,6 +25852,220 @@
           <w:szCs w:val="32"/>
           <w:u w:val="none"/>
         </w:rPr>
+        <w:drawing>
+          <wp:anchor distT="0" distB="0" distL="114300" distR="114300" simplePos="0" relativeHeight="251822080" behindDoc="1" locked="0" layoutInCell="1" allowOverlap="1" wp14:anchorId="627F066F" wp14:editId="000BBA41">
+            <wp:simplePos x="0" y="0"/>
+            <wp:positionH relativeFrom="column">
+              <wp:posOffset>-5715</wp:posOffset>
+            </wp:positionH>
+            <wp:positionV relativeFrom="paragraph">
+              <wp:posOffset>-620395</wp:posOffset>
+            </wp:positionV>
+            <wp:extent cx="2609850" cy="1193165"/>
+            <wp:effectExtent l="0" t="0" r="0" b="6985"/>
+            <wp:wrapTight wrapText="bothSides">
+              <wp:wrapPolygon edited="0">
+                <wp:start x="0" y="0"/>
+                <wp:lineTo x="0" y="21382"/>
+                <wp:lineTo x="21442" y="21382"/>
+                <wp:lineTo x="21442" y="0"/>
+                <wp:lineTo x="0" y="0"/>
+              </wp:wrapPolygon>
+            </wp:wrapTight>
+            <wp:docPr id="2143353688" name="Immagine 2143353688"/>
+            <wp:cNvGraphicFramePr>
+              <a:graphicFrameLocks xmlns:a="http://schemas.openxmlformats.org/drawingml/2006/main" noChangeAspect="1"/>
+            </wp:cNvGraphicFramePr>
+            <a:graphic xmlns:a="http://schemas.openxmlformats.org/drawingml/2006/main">
+              <a:graphicData uri="http://schemas.openxmlformats.org/drawingml/2006/picture">
+                <pic:pic xmlns:pic="http://schemas.openxmlformats.org/drawingml/2006/picture">
+                  <pic:nvPicPr>
+                    <pic:cNvPr id="1" name=""/>
+                    <pic:cNvPicPr/>
+                  </pic:nvPicPr>
+                  <pic:blipFill>
+                    <a:blip r:embed="rId156">
+                      <a:extLst>
+                        <a:ext uri="{28A0092B-C50C-407E-A947-70E740481C1C}">
+                          <a14:useLocalDpi xmlns:a14="http://schemas.microsoft.com/office/drawing/2010/main" val="0"/>
+                        </a:ext>
+                      </a:extLst>
+                    </a:blip>
+                    <a:stretch>
+                      <a:fillRect/>
+                    </a:stretch>
+                  </pic:blipFill>
+                  <pic:spPr>
+                    <a:xfrm>
+                      <a:off x="0" y="0"/>
+                      <a:ext cx="2609850" cy="1193165"/>
+                    </a:xfrm>
+                    <a:prstGeom prst="rect">
+                      <a:avLst/>
+                    </a:prstGeom>
+                  </pic:spPr>
+                </pic:pic>
+              </a:graphicData>
+            </a:graphic>
+            <wp14:sizeRelH relativeFrom="margin">
+              <wp14:pctWidth>0</wp14:pctWidth>
+            </wp14:sizeRelH>
+            <wp14:sizeRelV relativeFrom="margin">
+              <wp14:pctHeight>0</wp14:pctHeight>
+            </wp14:sizeRelV>
+          </wp:anchor>
+        </w:drawing>
+      </w:r>
+    </w:p>
+    <w:p>
+      <w:pPr>
+        <w:rPr>
+          <w:szCs w:val="24"/>
+        </w:rPr>
+      </w:pPr>
+    </w:p>
+    <w:p>
+      <w:pPr>
+        <w:rPr>
+          <w:szCs w:val="24"/>
+        </w:rPr>
+      </w:pPr>
+      <w:r>
+        <w:rPr>
+          <w:b/>
+          <w:bCs/>
+          <w:szCs w:val="24"/>
+          <w:u w:val="single"/>
+        </w:rPr>
+        <w:lastRenderedPageBreak/>
+        <w:t>PUSH</w:t>
+      </w:r>
+      <w:r>
+        <w:rPr>
+          <w:szCs w:val="24"/>
+        </w:rPr>
+        <w:t xml:space="preserve"> </w:t>
+      </w:r>
+      <w:r>
+        <w:rPr>
+          <w:szCs w:val="24"/>
+        </w:rPr>
+        <w:sym w:font="Wingdings" w:char="F0E0"/>
+      </w:r>
+      <w:r>
+        <w:rPr>
+          <w:szCs w:val="24"/>
+        </w:rPr>
+        <w:t xml:space="preserve"> INSERIRE DALL’INIZIO</w:t>
+      </w:r>
+    </w:p>
+    <w:p>
+      <w:pPr>
+        <w:rPr>
+          <w:szCs w:val="24"/>
+        </w:rPr>
+      </w:pPr>
+      <w:r>
+        <w:rPr>
+          <w:b/>
+          <w:bCs/>
+          <w:szCs w:val="24"/>
+          <w:u w:val="single"/>
+        </w:rPr>
+        <w:t>UNSHIFT</w:t>
+      </w:r>
+      <w:r>
+        <w:rPr>
+          <w:szCs w:val="24"/>
+        </w:rPr>
+        <w:t xml:space="preserve"> </w:t>
+      </w:r>
+      <w:r>
+        <w:rPr>
+          <w:szCs w:val="24"/>
+        </w:rPr>
+        <w:sym w:font="Wingdings" w:char="F0E0"/>
+      </w:r>
+      <w:r>
+        <w:rPr>
+          <w:szCs w:val="24"/>
+        </w:rPr>
+        <w:t xml:space="preserve"> INSERIRE DALLA FINE</w:t>
+      </w:r>
+    </w:p>
+    <w:p>
+      <w:pPr>
+        <w:rPr>
+          <w:szCs w:val="24"/>
+        </w:rPr>
+      </w:pPr>
+      <w:r>
+        <w:rPr>
+          <w:b/>
+          <w:bCs/>
+          <w:szCs w:val="24"/>
+          <w:u w:val="single"/>
+        </w:rPr>
+        <w:t>POP</w:t>
+      </w:r>
+      <w:r>
+        <w:rPr>
+          <w:szCs w:val="24"/>
+        </w:rPr>
+        <w:t xml:space="preserve"> </w:t>
+      </w:r>
+      <w:r>
+        <w:rPr>
+          <w:szCs w:val="24"/>
+        </w:rPr>
+        <w:sym w:font="Wingdings" w:char="F0E0"/>
+      </w:r>
+      <w:r>
+        <w:rPr>
+          <w:szCs w:val="24"/>
+        </w:rPr>
+        <w:t xml:space="preserve"> TOGLIERE DALL’INIZIO</w:t>
+      </w:r>
+    </w:p>
+    <w:p>
+      <w:pPr>
+        <w:rPr>
+          <w:szCs w:val="24"/>
+        </w:rPr>
+      </w:pPr>
+      <w:r>
+        <w:rPr>
+          <w:b/>
+          <w:bCs/>
+          <w:szCs w:val="24"/>
+          <w:u w:val="single"/>
+        </w:rPr>
+        <w:t>SHIFT</w:t>
+      </w:r>
+      <w:r>
+        <w:rPr>
+          <w:szCs w:val="24"/>
+        </w:rPr>
+        <w:t xml:space="preserve"> </w:t>
+      </w:r>
+      <w:r>
+        <w:rPr>
+          <w:szCs w:val="24"/>
+        </w:rPr>
+        <w:sym w:font="Wingdings" w:char="F0E0"/>
+      </w:r>
+      <w:r>
+        <w:rPr>
+          <w:szCs w:val="24"/>
+        </w:rPr>
+        <w:t xml:space="preserve"> TOGLIERE DALLA FINE</w:t>
+      </w:r>
+    </w:p>
+    <w:p>
+      <w:pPr>
+        <w:rPr>
+          <w:szCs w:val="24"/>
+        </w:rPr>
       </w:pPr>
     </w:p>
     <w:p>
@@ -25728,9 +26080,7 @@
           <w:u w:val="none"/>
         </w:rPr>
       </w:pPr>
-    </w:p>
-    <w:p>
-      <w:pPr>
+      <w:r>
         <w:rPr>
           <w:rStyle w:val="Collegamentoipertestuale"/>
           <w:rFonts w:ascii="Aptos Black" w:hAnsi="Aptos Black"/>
@@ -25740,13 +26090,11 @@
           <w:szCs w:val="32"/>
           <w:u w:val="none"/>
         </w:rPr>
-      </w:pPr>
-    </w:p>
-    <w:p>
-      <w:pPr>
-        <w:pBdr>
-          <w:bottom w:val="single" w:sz="6" w:space="1" w:color="auto"/>
-        </w:pBdr>
+        <w:t>EVENT LOOP</w:t>
+      </w:r>
+    </w:p>
+    <w:p>
+      <w:pPr>
         <w:rPr>
           <w:rStyle w:val="Collegamentoipertestuale"/>
           <w:rFonts w:ascii="Aptos Black" w:hAnsi="Aptos Black"/>
@@ -25757,12 +26105,7 @@
           <w:u w:val="none"/>
         </w:rPr>
       </w:pPr>
-    </w:p>
-    <w:p>
-      <w:pPr>
-        <w:pBdr>
-          <w:bottom w:val="single" w:sz="6" w:space="1" w:color="auto"/>
-        </w:pBdr>
+      <w:r>
         <w:rPr>
           <w:rStyle w:val="Collegamentoipertestuale"/>
           <w:rFonts w:ascii="Aptos Black" w:hAnsi="Aptos Black"/>
@@ -25772,13 +26115,11 @@
           <w:szCs w:val="32"/>
           <w:u w:val="none"/>
         </w:rPr>
-      </w:pPr>
-    </w:p>
-    <w:p>
-      <w:pPr>
-        <w:pBdr>
-          <w:bottom w:val="single" w:sz="6" w:space="1" w:color="auto"/>
-        </w:pBdr>
+        <w:t>Codice sincrono e codice asincrono</w:t>
+      </w:r>
+    </w:p>
+    <w:p>
+      <w:pPr>
         <w:rPr>
           <w:rStyle w:val="Collegamentoipertestuale"/>
           <w:rFonts w:ascii="Aptos Black" w:hAnsi="Aptos Black"/>
@@ -25789,12 +26130,7 @@
           <w:u w:val="none"/>
         </w:rPr>
       </w:pPr>
-    </w:p>
-    <w:p>
-      <w:pPr>
-        <w:pBdr>
-          <w:bottom w:val="single" w:sz="6" w:space="1" w:color="auto"/>
-        </w:pBdr>
+      <w:r>
         <w:rPr>
           <w:rStyle w:val="Collegamentoipertestuale"/>
           <w:rFonts w:ascii="Aptos Black" w:hAnsi="Aptos Black"/>
@@ -25804,13 +26140,45 @@
           <w:szCs w:val="32"/>
           <w:u w:val="none"/>
         </w:rPr>
-      </w:pPr>
-    </w:p>
-    <w:p>
-      <w:pPr>
-        <w:pBdr>
-          <w:bottom w:val="single" w:sz="6" w:space="1" w:color="auto"/>
-        </w:pBdr>
+        <w:drawing>
+          <wp:inline distT="0" distB="0" distL="0" distR="0" wp14:anchorId="18170264" wp14:editId="6C3975E4">
+            <wp:extent cx="6401400" cy="838200"/>
+            <wp:effectExtent l="0" t="0" r="0" b="0"/>
+            <wp:docPr id="2143353727" name="Immagine 2143353727"/>
+            <wp:cNvGraphicFramePr>
+              <a:graphicFrameLocks xmlns:a="http://schemas.openxmlformats.org/drawingml/2006/main" noChangeAspect="1"/>
+            </wp:cNvGraphicFramePr>
+            <a:graphic xmlns:a="http://schemas.openxmlformats.org/drawingml/2006/main">
+              <a:graphicData uri="http://schemas.openxmlformats.org/drawingml/2006/picture">
+                <pic:pic xmlns:pic="http://schemas.openxmlformats.org/drawingml/2006/picture">
+                  <pic:nvPicPr>
+                    <pic:cNvPr id="1" name=""/>
+                    <pic:cNvPicPr/>
+                  </pic:nvPicPr>
+                  <pic:blipFill>
+                    <a:blip r:embed="rId157"/>
+                    <a:stretch>
+                      <a:fillRect/>
+                    </a:stretch>
+                  </pic:blipFill>
+                  <pic:spPr>
+                    <a:xfrm>
+                      <a:off x="0" y="0"/>
+                      <a:ext cx="6503200" cy="851530"/>
+                    </a:xfrm>
+                    <a:prstGeom prst="rect">
+                      <a:avLst/>
+                    </a:prstGeom>
+                  </pic:spPr>
+                </pic:pic>
+              </a:graphicData>
+            </a:graphic>
+          </wp:inline>
+        </w:drawing>
+      </w:r>
+    </w:p>
+    <w:p>
+      <w:pPr>
         <w:rPr>
           <w:rStyle w:val="Collegamentoipertestuale"/>
           <w:rFonts w:ascii="Aptos Black" w:hAnsi="Aptos Black"/>
@@ -25824,9 +26192,6 @@
     </w:p>
     <w:p>
       <w:pPr>
-        <w:pBdr>
-          <w:bottom w:val="single" w:sz="6" w:space="1" w:color="auto"/>
-        </w:pBdr>
         <w:rPr>
           <w:rStyle w:val="Collegamentoipertestuale"/>
           <w:rFonts w:ascii="Aptos Black" w:hAnsi="Aptos Black"/>
@@ -25837,12 +26202,76 @@
           <w:u w:val="none"/>
         </w:rPr>
       </w:pPr>
-    </w:p>
-    <w:p>
-      <w:pPr>
-        <w:pBdr>
-          <w:bottom w:val="single" w:sz="6" w:space="1" w:color="auto"/>
-        </w:pBdr>
+      <w:r>
+        <w:rPr>
+          <w:noProof/>
+          <w:szCs w:val="24"/>
+        </w:rPr>
+        <w:drawing>
+          <wp:anchor distT="0" distB="0" distL="114300" distR="114300" simplePos="0" relativeHeight="251826176" behindDoc="1" locked="0" layoutInCell="1" allowOverlap="1" wp14:anchorId="6C91353F" wp14:editId="76FBDA79">
+            <wp:simplePos x="0" y="0"/>
+            <wp:positionH relativeFrom="column">
+              <wp:posOffset>4975225</wp:posOffset>
+            </wp:positionH>
+            <wp:positionV relativeFrom="paragraph">
+              <wp:posOffset>1633855</wp:posOffset>
+            </wp:positionV>
+            <wp:extent cx="1055370" cy="561975"/>
+            <wp:effectExtent l="0" t="0" r="0" b="9525"/>
+            <wp:wrapTight wrapText="bothSides">
+              <wp:wrapPolygon edited="0">
+                <wp:start x="0" y="0"/>
+                <wp:lineTo x="0" y="21234"/>
+                <wp:lineTo x="21054" y="21234"/>
+                <wp:lineTo x="21054" y="0"/>
+                <wp:lineTo x="0" y="0"/>
+              </wp:wrapPolygon>
+            </wp:wrapTight>
+            <wp:docPr id="1616096259" name="Immagine 1616096259"/>
+            <wp:cNvGraphicFramePr>
+              <a:graphicFrameLocks xmlns:a="http://schemas.openxmlformats.org/drawingml/2006/main" noChangeAspect="1"/>
+            </wp:cNvGraphicFramePr>
+            <a:graphic xmlns:a="http://schemas.openxmlformats.org/drawingml/2006/main">
+              <a:graphicData uri="http://schemas.openxmlformats.org/drawingml/2006/picture">
+                <pic:pic xmlns:pic="http://schemas.openxmlformats.org/drawingml/2006/picture">
+                  <pic:nvPicPr>
+                    <pic:cNvPr id="1" name=""/>
+                    <pic:cNvPicPr/>
+                  </pic:nvPicPr>
+                  <pic:blipFill>
+                    <a:blip r:embed="rId158">
+                      <a:extLst>
+                        <a:ext uri="{28A0092B-C50C-407E-A947-70E740481C1C}">
+                          <a14:useLocalDpi xmlns:a14="http://schemas.microsoft.com/office/drawing/2010/main" val="0"/>
+                        </a:ext>
+                      </a:extLst>
+                    </a:blip>
+                    <a:stretch>
+                      <a:fillRect/>
+                    </a:stretch>
+                  </pic:blipFill>
+                  <pic:spPr>
+                    <a:xfrm>
+                      <a:off x="0" y="0"/>
+                      <a:ext cx="1055370" cy="561975"/>
+                    </a:xfrm>
+                    <a:prstGeom prst="rect">
+                      <a:avLst/>
+                    </a:prstGeom>
+                  </pic:spPr>
+                </pic:pic>
+              </a:graphicData>
+            </a:graphic>
+            <wp14:sizeRelH relativeFrom="margin">
+              <wp14:pctWidth>0</wp14:pctWidth>
+            </wp14:sizeRelH>
+            <wp14:sizeRelV relativeFrom="margin">
+              <wp14:pctHeight>0</wp14:pctHeight>
+            </wp14:sizeRelV>
+          </wp:anchor>
+        </w:drawing>
+      </w:r>
+      <w:r>
         <w:rPr>
           <w:rStyle w:val="Collegamentoipertestuale"/>
           <w:rFonts w:ascii="Aptos Black" w:hAnsi="Aptos Black"/>
@@ -25852,13 +26281,160 @@
           <w:szCs w:val="32"/>
           <w:u w:val="none"/>
         </w:rPr>
-      </w:pPr>
-    </w:p>
-    <w:p>
-      <w:pPr>
-        <w:pBdr>
-          <w:bottom w:val="single" w:sz="6" w:space="1" w:color="auto"/>
-        </w:pBdr>
+        <w:drawing>
+          <wp:anchor distT="0" distB="0" distL="114300" distR="114300" simplePos="0" relativeHeight="251823104" behindDoc="1" locked="0" layoutInCell="1" allowOverlap="1" wp14:anchorId="6648F672" wp14:editId="2233E939">
+            <wp:simplePos x="0" y="0"/>
+            <wp:positionH relativeFrom="column">
+              <wp:posOffset>4985385</wp:posOffset>
+            </wp:positionH>
+            <wp:positionV relativeFrom="paragraph">
+              <wp:posOffset>890905</wp:posOffset>
+            </wp:positionV>
+            <wp:extent cx="914400" cy="487680"/>
+            <wp:effectExtent l="0" t="0" r="0" b="7620"/>
+            <wp:wrapTight wrapText="bothSides">
+              <wp:wrapPolygon edited="0">
+                <wp:start x="0" y="0"/>
+                <wp:lineTo x="0" y="21094"/>
+                <wp:lineTo x="21150" y="21094"/>
+                <wp:lineTo x="21150" y="0"/>
+                <wp:lineTo x="0" y="0"/>
+              </wp:wrapPolygon>
+            </wp:wrapTight>
+            <wp:docPr id="1616096257" name="Immagine 1616096257"/>
+            <wp:cNvGraphicFramePr>
+              <a:graphicFrameLocks xmlns:a="http://schemas.openxmlformats.org/drawingml/2006/main" noChangeAspect="1"/>
+            </wp:cNvGraphicFramePr>
+            <a:graphic xmlns:a="http://schemas.openxmlformats.org/drawingml/2006/main">
+              <a:graphicData uri="http://schemas.openxmlformats.org/drawingml/2006/picture">
+                <pic:pic xmlns:pic="http://schemas.openxmlformats.org/drawingml/2006/picture">
+                  <pic:nvPicPr>
+                    <pic:cNvPr id="1" name=""/>
+                    <pic:cNvPicPr/>
+                  </pic:nvPicPr>
+                  <pic:blipFill>
+                    <a:blip r:embed="rId159">
+                      <a:extLst>
+                        <a:ext uri="{28A0092B-C50C-407E-A947-70E740481C1C}">
+                          <a14:useLocalDpi xmlns:a14="http://schemas.microsoft.com/office/drawing/2010/main" val="0"/>
+                        </a:ext>
+                      </a:extLst>
+                    </a:blip>
+                    <a:stretch>
+                      <a:fillRect/>
+                    </a:stretch>
+                  </pic:blipFill>
+                  <pic:spPr>
+                    <a:xfrm>
+                      <a:off x="0" y="0"/>
+                      <a:ext cx="914400" cy="487680"/>
+                    </a:xfrm>
+                    <a:prstGeom prst="rect">
+                      <a:avLst/>
+                    </a:prstGeom>
+                  </pic:spPr>
+                </pic:pic>
+              </a:graphicData>
+            </a:graphic>
+            <wp14:sizeRelH relativeFrom="margin">
+              <wp14:pctWidth>0</wp14:pctWidth>
+            </wp14:sizeRelH>
+            <wp14:sizeRelV relativeFrom="margin">
+              <wp14:pctHeight>0</wp14:pctHeight>
+            </wp14:sizeRelV>
+          </wp:anchor>
+        </w:drawing>
+      </w:r>
+      <w:r>
+        <w:rPr>
+          <w:noProof/>
+          <w:szCs w:val="24"/>
+        </w:rPr>
+        <mc:AlternateContent>
+          <mc:Choice Requires="wps">
+            <w:drawing>
+              <wp:anchor distT="0" distB="0" distL="114300" distR="114300" simplePos="0" relativeHeight="251825152" behindDoc="0" locked="0" layoutInCell="1" allowOverlap="1" wp14:anchorId="4DA5D83D" wp14:editId="3765EB09">
+                <wp:simplePos x="0" y="0"/>
+                <wp:positionH relativeFrom="column">
+                  <wp:posOffset>3600450</wp:posOffset>
+                </wp:positionH>
+                <wp:positionV relativeFrom="paragraph">
+                  <wp:posOffset>1304290</wp:posOffset>
+                </wp:positionV>
+                <wp:extent cx="790042" cy="215036"/>
+                <wp:effectExtent l="0" t="19050" r="29210" b="33020"/>
+                <wp:wrapNone/>
+                <wp:docPr id="1616096258" name="Freccia a destra 1616096258"/>
+                <wp:cNvGraphicFramePr/>
+                <a:graphic xmlns:a="http://schemas.openxmlformats.org/drawingml/2006/main">
+                  <a:graphicData uri="http://schemas.microsoft.com/office/word/2010/wordprocessingShape">
+                    <wps:wsp>
+                      <wps:cNvSpPr/>
+                      <wps:spPr>
+                        <a:xfrm>
+                          <a:off x="0" y="0"/>
+                          <a:ext cx="790042" cy="215036"/>
+                        </a:xfrm>
+                        <a:prstGeom prst="rightArrow">
+                          <a:avLst/>
+                        </a:prstGeom>
+                      </wps:spPr>
+                      <wps:style>
+                        <a:lnRef idx="2">
+                          <a:schemeClr val="accent6"/>
+                        </a:lnRef>
+                        <a:fillRef idx="1">
+                          <a:schemeClr val="lt1"/>
+                        </a:fillRef>
+                        <a:effectRef idx="0">
+                          <a:schemeClr val="accent6"/>
+                        </a:effectRef>
+                        <a:fontRef idx="minor">
+                          <a:schemeClr val="dk1"/>
+                        </a:fontRef>
+                      </wps:style>
+                      <wps:bodyPr rot="0" spcFirstLastPara="0" vertOverflow="overflow" horzOverflow="overflow" vert="horz" wrap="square" lIns="91440" tIns="45720" rIns="91440" bIns="45720" numCol="1" spcCol="0" rtlCol="0" fromWordArt="0" anchor="ctr" anchorCtr="0" forceAA="0" compatLnSpc="1">
+                        <a:prstTxWarp prst="textNoShape">
+                          <a:avLst/>
+                        </a:prstTxWarp>
+                        <a:noAutofit/>
+                      </wps:bodyPr>
+                    </wps:wsp>
+                  </a:graphicData>
+                </a:graphic>
+                <wp14:sizeRelH relativeFrom="margin">
+                  <wp14:pctWidth>0</wp14:pctWidth>
+                </wp14:sizeRelH>
+                <wp14:sizeRelV relativeFrom="margin">
+                  <wp14:pctHeight>0</wp14:pctHeight>
+                </wp14:sizeRelV>
+              </wp:anchor>
+            </w:drawing>
+          </mc:Choice>
+          <mc:Fallback>
+            <w:pict>
+              <v:shapetype w14:anchorId="347EB619" id="_x0000_t13" coordsize="21600,21600" o:spt="13" adj="16200,5400" path="m@0,l@0@1,0@1,0@2@0@2@0,21600,21600,10800xe">
+                <v:stroke joinstyle="miter"/>
+                <v:formulas>
+                  <v:f eqn="val #0"/>
+                  <v:f eqn="val #1"/>
+                  <v:f eqn="sum height 0 #1"/>
+                  <v:f eqn="sum 10800 0 #1"/>
+                  <v:f eqn="sum width 0 #0"/>
+                  <v:f eqn="prod @4 @3 10800"/>
+                  <v:f eqn="sum width 0 @5"/>
+                </v:formulas>
+                <v:path o:connecttype="custom" o:connectlocs="@0,0;0,10800;@0,21600;21600,10800" o:connectangles="270,180,90,0" textboxrect="0,@1,@6,@2"/>
+                <v:handles>
+                  <v:h position="#0,#1" xrange="0,21600" yrange="0,10800"/>
+                </v:handles>
+              </v:shapetype>
+              <v:shape id="Freccia a destra 1616096258" o:spid="_x0000_s1026" type="#_x0000_t13" style="position:absolute;margin-left:283.5pt;margin-top:102.7pt;width:62.2pt;height:16.95pt;z-index:251825152;visibility:visible;mso-wrap-style:square;mso-width-percent:0;mso-height-percent:0;mso-wrap-distance-left:9pt;mso-wrap-distance-top:0;mso-wrap-distance-right:9pt;mso-wrap-distance-bottom:0;mso-position-horizontal:absolute;mso-position-horizontal-relative:text;mso-position-vertical:absolute;mso-position-vertical-relative:text;mso-width-percent:0;mso-height-percent:0;mso-width-relative:margin;mso-height-relative:margin;v-text-anchor:middle" o:gfxdata="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" adj="18660" fillcolor="white [3201]" strokecolor="#70ad47 [3209]" strokeweight="1pt"/>
+            </w:pict>
+          </mc:Fallback>
+        </mc:AlternateContent>
+      </w:r>
+      <w:r>
         <w:rPr>
           <w:rStyle w:val="Collegamentoipertestuale"/>
           <w:rFonts w:ascii="Aptos Black" w:hAnsi="Aptos Black"/>
@@ -25868,13 +26444,45 @@
           <w:szCs w:val="32"/>
           <w:u w:val="none"/>
         </w:rPr>
-      </w:pPr>
-    </w:p>
-    <w:p>
-      <w:pPr>
-        <w:pBdr>
-          <w:bottom w:val="single" w:sz="6" w:space="1" w:color="auto"/>
-        </w:pBdr>
+        <w:drawing>
+          <wp:inline distT="0" distB="0" distL="0" distR="0" wp14:anchorId="23CE0B11" wp14:editId="5093B630">
+            <wp:extent cx="3417679" cy="3238500"/>
+            <wp:effectExtent l="0" t="0" r="0" b="0"/>
+            <wp:docPr id="1616096256" name="Immagine 1616096256"/>
+            <wp:cNvGraphicFramePr>
+              <a:graphicFrameLocks xmlns:a="http://schemas.openxmlformats.org/drawingml/2006/main" noChangeAspect="1"/>
+            </wp:cNvGraphicFramePr>
+            <a:graphic xmlns:a="http://schemas.openxmlformats.org/drawingml/2006/main">
+              <a:graphicData uri="http://schemas.openxmlformats.org/drawingml/2006/picture">
+                <pic:pic xmlns:pic="http://schemas.openxmlformats.org/drawingml/2006/picture">
+                  <pic:nvPicPr>
+                    <pic:cNvPr id="1" name=""/>
+                    <pic:cNvPicPr/>
+                  </pic:nvPicPr>
+                  <pic:blipFill>
+                    <a:blip r:embed="rId160"/>
+                    <a:stretch>
+                      <a:fillRect/>
+                    </a:stretch>
+                  </pic:blipFill>
+                  <pic:spPr>
+                    <a:xfrm>
+                      <a:off x="0" y="0"/>
+                      <a:ext cx="3422562" cy="3243127"/>
+                    </a:xfrm>
+                    <a:prstGeom prst="rect">
+                      <a:avLst/>
+                    </a:prstGeom>
+                  </pic:spPr>
+                </pic:pic>
+              </a:graphicData>
+            </a:graphic>
+          </wp:inline>
+        </w:drawing>
+      </w:r>
+    </w:p>
+    <w:p>
+      <w:pPr>
         <w:rPr>
           <w:rStyle w:val="Collegamentoipertestuale"/>
           <w:rFonts w:ascii="Aptos Black" w:hAnsi="Aptos Black"/>
@@ -25888,9 +26496,6 @@
     </w:p>
     <w:p>
       <w:pPr>
-        <w:pBdr>
-          <w:bottom w:val="single" w:sz="6" w:space="1" w:color="auto"/>
-        </w:pBdr>
         <w:rPr>
           <w:rStyle w:val="Collegamentoipertestuale"/>
           <w:rFonts w:ascii="Aptos Black" w:hAnsi="Aptos Black"/>
@@ -25904,9 +26509,6 @@
     </w:p>
     <w:p>
       <w:pPr>
-        <w:pBdr>
-          <w:bottom w:val="single" w:sz="6" w:space="1" w:color="auto"/>
-        </w:pBdr>
         <w:rPr>
           <w:rStyle w:val="Collegamentoipertestuale"/>
           <w:rFonts w:ascii="Aptos Black" w:hAnsi="Aptos Black"/>
@@ -25920,9 +26522,6 @@
     </w:p>
     <w:p>
       <w:pPr>
-        <w:pBdr>
-          <w:bottom w:val="single" w:sz="6" w:space="1" w:color="auto"/>
-        </w:pBdr>
         <w:rPr>
           <w:rStyle w:val="Collegamentoipertestuale"/>
           <w:rFonts w:ascii="Aptos Black" w:hAnsi="Aptos Black"/>
@@ -25968,9 +26567,6 @@
     </w:p>
     <w:p>
       <w:pPr>
-        <w:pBdr>
-          <w:bottom w:val="single" w:sz="6" w:space="1" w:color="auto"/>
-        </w:pBdr>
         <w:rPr>
           <w:rStyle w:val="Collegamentoipertestuale"/>
           <w:rFonts w:ascii="Aptos Black" w:hAnsi="Aptos Black"/>
@@ -25981,12 +26577,7 @@
           <w:u w:val="none"/>
         </w:rPr>
       </w:pPr>
-    </w:p>
-    <w:p>
-      <w:pPr>
-        <w:pBdr>
-          <w:bottom w:val="single" w:sz="6" w:space="1" w:color="auto"/>
-        </w:pBdr>
+      <w:r>
         <w:rPr>
           <w:rStyle w:val="Collegamentoipertestuale"/>
           <w:rFonts w:ascii="Aptos Black" w:hAnsi="Aptos Black"/>
@@ -25996,13 +26587,10 @@
           <w:szCs w:val="32"/>
           <w:u w:val="none"/>
         </w:rPr>
-      </w:pPr>
-    </w:p>
-    <w:p>
-      <w:pPr>
-        <w:pBdr>
-          <w:bottom w:val="single" w:sz="6" w:space="1" w:color="auto"/>
-        </w:pBdr>
+        <w:lastRenderedPageBreak/>
+        <w:t>9</w:t>
+      </w:r>
+      <w:r>
         <w:rPr>
           <w:rStyle w:val="Collegamentoipertestuale"/>
           <w:rFonts w:ascii="Aptos Black" w:hAnsi="Aptos Black"/>
@@ -26012,13 +26600,9 @@
           <w:szCs w:val="32"/>
           <w:u w:val="none"/>
         </w:rPr>
-      </w:pPr>
-    </w:p>
-    <w:p>
-      <w:pPr>
-        <w:pBdr>
-          <w:bottom w:val="single" w:sz="6" w:space="1" w:color="auto"/>
-        </w:pBdr>
+        <w:t xml:space="preserve">  LEZIONE</w:t>
+      </w:r>
+      <w:r>
         <w:rPr>
           <w:rStyle w:val="Collegamentoipertestuale"/>
           <w:rFonts w:ascii="Aptos Black" w:hAnsi="Aptos Black"/>
@@ -26028,13 +26612,9 @@
           <w:szCs w:val="32"/>
           <w:u w:val="none"/>
         </w:rPr>
-      </w:pPr>
-    </w:p>
-    <w:p>
-      <w:pPr>
-        <w:pBdr>
-          <w:bottom w:val="single" w:sz="6" w:space="1" w:color="auto"/>
-        </w:pBdr>
+        <w:t xml:space="preserve"> </w:t>
+      </w:r>
+      <w:r>
         <w:rPr>
           <w:rStyle w:val="Collegamentoipertestuale"/>
           <w:rFonts w:ascii="Aptos Black" w:hAnsi="Aptos Black"/>
@@ -26044,13 +26624,9 @@
           <w:szCs w:val="32"/>
           <w:u w:val="none"/>
         </w:rPr>
-      </w:pPr>
-    </w:p>
-    <w:p>
-      <w:pPr>
-        <w:pBdr>
-          <w:bottom w:val="single" w:sz="6" w:space="1" w:color="auto"/>
-        </w:pBdr>
+        <w:sym w:font="Wingdings" w:char="F0E0"/>
+      </w:r>
+      <w:r>
         <w:rPr>
           <w:rStyle w:val="Collegamentoipertestuale"/>
           <w:rFonts w:ascii="Aptos Black" w:hAnsi="Aptos Black"/>
@@ -26060,210 +26636,9 @@
           <w:szCs w:val="32"/>
           <w:u w:val="none"/>
         </w:rPr>
-      </w:pPr>
-    </w:p>
-    <w:p>
-      <w:pPr>
-        <w:pBdr>
-          <w:bottom w:val="single" w:sz="6" w:space="1" w:color="auto"/>
-        </w:pBdr>
-        <w:rPr>
-          <w:rStyle w:val="Collegamentoipertestuale"/>
-          <w:rFonts w:ascii="Aptos Black" w:hAnsi="Aptos Black"/>
-          <w:bCs/>
-          <w:color w:val="000000" w:themeColor="text1"/>
-          <w:sz w:val="32"/>
-          <w:szCs w:val="32"/>
-          <w:u w:val="none"/>
-        </w:rPr>
-      </w:pPr>
-    </w:p>
-    <w:p>
-      <w:pPr>
-        <w:pBdr>
-          <w:bottom w:val="single" w:sz="6" w:space="1" w:color="auto"/>
-        </w:pBdr>
-        <w:rPr>
-          <w:rStyle w:val="Collegamentoipertestuale"/>
-          <w:rFonts w:ascii="Aptos Black" w:hAnsi="Aptos Black"/>
-          <w:bCs/>
-          <w:color w:val="000000" w:themeColor="text1"/>
-          <w:sz w:val="32"/>
-          <w:szCs w:val="32"/>
-          <w:u w:val="none"/>
-        </w:rPr>
-      </w:pPr>
-    </w:p>
-    <w:p>
-      <w:pPr>
-        <w:pBdr>
-          <w:bottom w:val="single" w:sz="6" w:space="1" w:color="auto"/>
-        </w:pBdr>
-        <w:rPr>
-          <w:rStyle w:val="Collegamentoipertestuale"/>
-          <w:rFonts w:ascii="Aptos Black" w:hAnsi="Aptos Black"/>
-          <w:bCs/>
-          <w:color w:val="000000" w:themeColor="text1"/>
-          <w:sz w:val="32"/>
-          <w:szCs w:val="32"/>
-          <w:u w:val="none"/>
-        </w:rPr>
-      </w:pPr>
-    </w:p>
-    <w:p>
-      <w:pPr>
-        <w:pBdr>
-          <w:bottom w:val="single" w:sz="6" w:space="1" w:color="auto"/>
-        </w:pBdr>
-        <w:rPr>
-          <w:rStyle w:val="Collegamentoipertestuale"/>
-          <w:rFonts w:ascii="Aptos Black" w:hAnsi="Aptos Black"/>
-          <w:bCs/>
-          <w:color w:val="000000" w:themeColor="text1"/>
-          <w:sz w:val="32"/>
-          <w:szCs w:val="32"/>
-          <w:u w:val="none"/>
-        </w:rPr>
-      </w:pPr>
-    </w:p>
-    <w:p>
-      <w:pPr>
-        <w:pBdr>
-          <w:bottom w:val="single" w:sz="6" w:space="1" w:color="auto"/>
-        </w:pBdr>
-        <w:rPr>
-          <w:rStyle w:val="Collegamentoipertestuale"/>
-          <w:rFonts w:ascii="Aptos Black" w:hAnsi="Aptos Black"/>
-          <w:bCs/>
-          <w:color w:val="000000" w:themeColor="text1"/>
-          <w:sz w:val="32"/>
-          <w:szCs w:val="32"/>
-          <w:u w:val="none"/>
-        </w:rPr>
-      </w:pPr>
-    </w:p>
-    <w:p>
-      <w:pPr>
-        <w:pBdr>
-          <w:bottom w:val="single" w:sz="6" w:space="1" w:color="auto"/>
-        </w:pBdr>
-        <w:rPr>
-          <w:rStyle w:val="Collegamentoipertestuale"/>
-          <w:rFonts w:ascii="Aptos Black" w:hAnsi="Aptos Black"/>
-          <w:bCs/>
-          <w:color w:val="000000" w:themeColor="text1"/>
-          <w:sz w:val="32"/>
-          <w:szCs w:val="32"/>
-          <w:u w:val="none"/>
-        </w:rPr>
-      </w:pPr>
-    </w:p>
-    <w:p>
-      <w:pPr>
-        <w:pBdr>
-          <w:bottom w:val="single" w:sz="6" w:space="1" w:color="auto"/>
-        </w:pBdr>
-        <w:rPr>
-          <w:rStyle w:val="Collegamentoipertestuale"/>
-          <w:rFonts w:ascii="Aptos Black" w:hAnsi="Aptos Black"/>
-          <w:bCs/>
-          <w:color w:val="000000" w:themeColor="text1"/>
-          <w:sz w:val="32"/>
-          <w:szCs w:val="32"/>
-          <w:u w:val="none"/>
-        </w:rPr>
-      </w:pPr>
-    </w:p>
-    <w:p>
-      <w:pPr>
-        <w:pBdr>
-          <w:bottom w:val="single" w:sz="6" w:space="1" w:color="auto"/>
-        </w:pBdr>
-        <w:rPr>
-          <w:rStyle w:val="Collegamentoipertestuale"/>
-          <w:rFonts w:ascii="Aptos Black" w:hAnsi="Aptos Black"/>
-          <w:bCs/>
-          <w:color w:val="000000" w:themeColor="text1"/>
-          <w:sz w:val="32"/>
-          <w:szCs w:val="32"/>
-          <w:u w:val="none"/>
-        </w:rPr>
-      </w:pPr>
-    </w:p>
-    <w:p>
-      <w:pPr>
-        <w:rPr>
-          <w:rStyle w:val="Collegamentoipertestuale"/>
-          <w:rFonts w:ascii="Aptos Black" w:hAnsi="Aptos Black"/>
-          <w:bCs/>
-          <w:color w:val="000000" w:themeColor="text1"/>
-          <w:sz w:val="32"/>
-          <w:szCs w:val="32"/>
-          <w:u w:val="none"/>
-        </w:rPr>
-      </w:pPr>
-      <w:r>
-        <w:rPr>
-          <w:rStyle w:val="Collegamentoipertestuale"/>
-          <w:rFonts w:ascii="Aptos Black" w:hAnsi="Aptos Black"/>
-          <w:bCs/>
-          <w:color w:val="000000" w:themeColor="text1"/>
-          <w:sz w:val="32"/>
-          <w:szCs w:val="32"/>
-          <w:u w:val="none"/>
-        </w:rPr>
-        <w:lastRenderedPageBreak/>
-        <w:t>9</w:t>
-      </w:r>
-      <w:r>
-        <w:rPr>
-          <w:rStyle w:val="Collegamentoipertestuale"/>
-          <w:rFonts w:ascii="Aptos Black" w:hAnsi="Aptos Black"/>
-          <w:bCs/>
-          <w:color w:val="000000" w:themeColor="text1"/>
-          <w:sz w:val="32"/>
-          <w:szCs w:val="32"/>
-          <w:u w:val="none"/>
-        </w:rPr>
-        <w:t xml:space="preserve">  LEZIONE</w:t>
-      </w:r>
-      <w:r>
-        <w:rPr>
-          <w:rStyle w:val="Collegamentoipertestuale"/>
-          <w:rFonts w:ascii="Aptos Black" w:hAnsi="Aptos Black"/>
-          <w:bCs/>
-          <w:color w:val="000000" w:themeColor="text1"/>
-          <w:sz w:val="32"/>
-          <w:szCs w:val="32"/>
-          <w:u w:val="none"/>
-        </w:rPr>
         <w:t xml:space="preserve"> </w:t>
       </w:r>
-      <w:r>
-        <w:rPr>
-          <w:rStyle w:val="Collegamentoipertestuale"/>
-          <w:rFonts w:ascii="Aptos Black" w:hAnsi="Aptos Black"/>
-          <w:bCs/>
-          <w:color w:val="000000" w:themeColor="text1"/>
-          <w:sz w:val="32"/>
-          <w:szCs w:val="32"/>
-          <w:u w:val="none"/>
-        </w:rPr>
-        <w:sym w:font="Wingdings" w:char="F0E0"/>
-      </w:r>
-      <w:r>
-        <w:rPr>
-          <w:rStyle w:val="Collegamentoipertestuale"/>
-          <w:rFonts w:ascii="Aptos Black" w:hAnsi="Aptos Black"/>
-          <w:bCs/>
-          <w:color w:val="000000" w:themeColor="text1"/>
-          <w:sz w:val="32"/>
-          <w:szCs w:val="32"/>
-          <w:u w:val="none"/>
-        </w:rPr>
-        <w:t xml:space="preserve"> </w:t>
-      </w:r>
-      <w:hyperlink r:id="rId155" w:history="1">
+      <w:hyperlink r:id="rId161" w:history="1">
         <w:r>
           <w:rPr>
             <w:rStyle w:val="Collegamentoipertestuale"/>
@@ -26557,7 +26932,7 @@
                     <pic:cNvPicPr/>
                   </pic:nvPicPr>
                   <pic:blipFill>
-                    <a:blip r:embed="rId156">
+                    <a:blip r:embed="rId162">
                       <a:extLst>
                         <a:ext uri="{28A0092B-C50C-407E-A947-70E740481C1C}">
                           <a14:useLocalDpi xmlns:a14="http://schemas.microsoft.com/office/drawing/2010/main" val="0"/>
@@ -26627,7 +27002,7 @@
                     <pic:cNvPicPr/>
                   </pic:nvPicPr>
                   <pic:blipFill>
-                    <a:blip r:embed="rId157">
+                    <a:blip r:embed="rId163">
                       <a:extLst>
                         <a:ext uri="{28A0092B-C50C-407E-A947-70E740481C1C}">
                           <a14:useLocalDpi xmlns:a14="http://schemas.microsoft.com/office/drawing/2010/main" val="0"/>
@@ -26868,7 +27243,7 @@
                     <pic:cNvPicPr/>
                   </pic:nvPicPr>
                   <pic:blipFill>
-                    <a:blip r:embed="rId158">
+                    <a:blip r:embed="rId164">
                       <a:extLst>
                         <a:ext uri="{28A0092B-C50C-407E-A947-70E740481C1C}">
                           <a14:useLocalDpi xmlns:a14="http://schemas.microsoft.com/office/drawing/2010/main" val="0"/>
@@ -27010,7 +27385,7 @@
                     <pic:cNvPicPr/>
                   </pic:nvPicPr>
                   <pic:blipFill>
-                    <a:blip r:embed="rId159"/>
+                    <a:blip r:embed="rId165"/>
                     <a:stretch>
                       <a:fillRect/>
                     </a:stretch>
@@ -27092,7 +27467,7 @@
                     <pic:cNvPicPr/>
                   </pic:nvPicPr>
                   <pic:blipFill>
-                    <a:blip r:embed="rId160">
+                    <a:blip r:embed="rId166">
                       <a:extLst>
                         <a:ext uri="{28A0092B-C50C-407E-A947-70E740481C1C}">
                           <a14:useLocalDpi xmlns:a14="http://schemas.microsoft.com/office/drawing/2010/main" val="0"/>
@@ -27545,7 +27920,7 @@
                     <pic:cNvPicPr/>
                   </pic:nvPicPr>
                   <pic:blipFill>
-                    <a:blip r:embed="rId161">
+                    <a:blip r:embed="rId167">
                       <a:extLst>
                         <a:ext uri="{28A0092B-C50C-407E-A947-70E740481C1C}">
                           <a14:useLocalDpi xmlns:a14="http://schemas.microsoft.com/office/drawing/2010/main" val="0"/>
@@ -27677,7 +28052,7 @@
                     <pic:cNvPicPr/>
                   </pic:nvPicPr>
                   <pic:blipFill>
-                    <a:blip r:embed="rId162"/>
+                    <a:blip r:embed="rId168"/>
                     <a:stretch>
                       <a:fillRect/>
                     </a:stretch>
@@ -27793,7 +28168,7 @@
                     <pic:cNvPicPr/>
                   </pic:nvPicPr>
                   <pic:blipFill>
-                    <a:blip r:embed="rId163">
+                    <a:blip r:embed="rId169">
                       <a:extLst>
                         <a:ext uri="{28A0092B-C50C-407E-A947-70E740481C1C}">
                           <a14:useLocalDpi xmlns:a14="http://schemas.microsoft.com/office/drawing/2010/main" val="0"/>
@@ -27871,7 +28246,7 @@
                     <pic:cNvPicPr/>
                   </pic:nvPicPr>
                   <pic:blipFill>
-                    <a:blip r:embed="rId164">
+                    <a:blip r:embed="rId170">
                       <a:extLst>
                         <a:ext uri="{28A0092B-C50C-407E-A947-70E740481C1C}">
                           <a14:useLocalDpi xmlns:a14="http://schemas.microsoft.com/office/drawing/2010/main" val="0"/>
@@ -28112,7 +28487,7 @@
                     <pic:cNvPicPr/>
                   </pic:nvPicPr>
                   <pic:blipFill>
-                    <a:blip r:embed="rId165">
+                    <a:blip r:embed="rId171">
                       <a:extLst>
                         <a:ext uri="{28A0092B-C50C-407E-A947-70E740481C1C}">
                           <a14:useLocalDpi xmlns:a14="http://schemas.microsoft.com/office/drawing/2010/main" val="0"/>
@@ -28239,7 +28614,7 @@
                     <pic:cNvPicPr/>
                   </pic:nvPicPr>
                   <pic:blipFill>
-                    <a:blip r:embed="rId166"/>
+                    <a:blip r:embed="rId172"/>
                     <a:stretch>
                       <a:fillRect/>
                     </a:stretch>
@@ -28303,10 +28678,20 @@
           <w:rFonts w:ascii="Aptos Black" w:hAnsi="Aptos Black"/>
           <w:bCs/>
           <w:color w:val="000000" w:themeColor="text1"/>
-          <w:sz w:val="40"/>
-          <w:szCs w:val="40"/>
-        </w:rPr>
-      </w:pPr>
+          <w:sz w:val="32"/>
+          <w:szCs w:val="32"/>
+        </w:rPr>
+      </w:pPr>
+      <w:r>
+        <w:rPr>
+          <w:rFonts w:ascii="Aptos Black" w:hAnsi="Aptos Black"/>
+          <w:bCs/>
+          <w:color w:val="000000" w:themeColor="text1"/>
+          <w:sz w:val="32"/>
+          <w:szCs w:val="32"/>
+        </w:rPr>
+        <w:t>idem del clearTimeOut</w:t>
+      </w:r>
     </w:p>
     <w:p>
       <w:pPr>
@@ -28592,7 +28977,7 @@
                     </pic:cNvPicPr>
                   </pic:nvPicPr>
                   <pic:blipFill>
-                    <a:blip r:embed="rId167">
+                    <a:blip r:embed="rId173">
                       <a:extLst>
                         <a:ext uri="{28A0092B-C50C-407E-A947-70E740481C1C}">
                           <a14:useLocalDpi xmlns:a14="http://schemas.microsoft.com/office/drawing/2010/main" val="0"/>
@@ -28816,7 +29201,7 @@
                     </pic:cNvPicPr>
                   </pic:nvPicPr>
                   <pic:blipFill>
-                    <a:blip r:embed="rId168">
+                    <a:blip r:embed="rId174">
                       <a:extLst>
                         <a:ext uri="{28A0092B-C50C-407E-A947-70E740481C1C}">
                           <a14:useLocalDpi xmlns:a14="http://schemas.microsoft.com/office/drawing/2010/main" val="0"/>
@@ -28908,7 +29293,7 @@
                     </pic:cNvPicPr>
                   </pic:nvPicPr>
                   <pic:blipFill>
-                    <a:blip r:embed="rId169">
+                    <a:blip r:embed="rId175">
                       <a:extLst>
                         <a:ext uri="{28A0092B-C50C-407E-A947-70E740481C1C}">
                           <a14:useLocalDpi xmlns:a14="http://schemas.microsoft.com/office/drawing/2010/main" val="0"/>
@@ -28985,7 +29370,7 @@
                     </pic:cNvPicPr>
                   </pic:nvPicPr>
                   <pic:blipFill>
-                    <a:blip r:embed="rId170">
+                    <a:blip r:embed="rId176">
                       <a:extLst>
                         <a:ext uri="{28A0092B-C50C-407E-A947-70E740481C1C}">
                           <a14:useLocalDpi xmlns:a14="http://schemas.microsoft.com/office/drawing/2010/main" val="0"/>
@@ -29233,21 +29618,21 @@
           <w:szCs w:val="32"/>
         </w:rPr>
         <w:drawing>
-          <wp:anchor distT="0" distB="0" distL="114300" distR="114300" simplePos="0" relativeHeight="251788288" behindDoc="1" locked="0" layoutInCell="1" allowOverlap="1" wp14:anchorId="0AB54D34" wp14:editId="05CAA692">
+          <wp:anchor distT="0" distB="0" distL="114300" distR="114300" simplePos="0" relativeHeight="251788288" behindDoc="1" locked="0" layoutInCell="1" allowOverlap="1" wp14:anchorId="0AB54D34" wp14:editId="7DCC2266">
             <wp:simplePos x="0" y="0"/>
             <wp:positionH relativeFrom="column">
-              <wp:posOffset>4283202</wp:posOffset>
+              <wp:posOffset>4280535</wp:posOffset>
             </wp:positionH>
             <wp:positionV relativeFrom="paragraph">
-              <wp:posOffset>426136</wp:posOffset>
+              <wp:posOffset>422910</wp:posOffset>
             </wp:positionV>
-            <wp:extent cx="2245360" cy="260350"/>
-            <wp:effectExtent l="0" t="0" r="2540" b="6350"/>
+            <wp:extent cx="2245360" cy="371475"/>
+            <wp:effectExtent l="0" t="0" r="2540" b="9525"/>
             <wp:wrapTight wrapText="bothSides">
               <wp:wrapPolygon edited="0">
                 <wp:start x="0" y="0"/>
-                <wp:lineTo x="0" y="20546"/>
-                <wp:lineTo x="21441" y="20546"/>
+                <wp:lineTo x="0" y="21046"/>
+                <wp:lineTo x="21441" y="21046"/>
                 <wp:lineTo x="21441" y="0"/>
                 <wp:lineTo x="0" y="0"/>
               </wp:wrapPolygon>
@@ -29264,7 +29649,7 @@
                     <pic:cNvPicPr/>
                   </pic:nvPicPr>
                   <pic:blipFill>
-                    <a:blip r:embed="rId171">
+                    <a:blip r:embed="rId177">
                       <a:extLst>
                         <a:ext uri="{28A0092B-C50C-407E-A947-70E740481C1C}">
                           <a14:useLocalDpi xmlns:a14="http://schemas.microsoft.com/office/drawing/2010/main" val="0"/>
@@ -29278,7 +29663,7 @@
                   <pic:spPr>
                     <a:xfrm>
                       <a:off x="0" y="0"/>
-                      <a:ext cx="2245360" cy="260350"/>
+                      <a:ext cx="2245360" cy="371475"/>
                     </a:xfrm>
                     <a:prstGeom prst="rect">
                       <a:avLst/>
@@ -29342,7 +29727,7 @@
                     </pic:cNvPicPr>
                   </pic:nvPicPr>
                   <pic:blipFill>
-                    <a:blip r:embed="rId170">
+                    <a:blip r:embed="rId176">
                       <a:extLst>
                         <a:ext uri="{28A0092B-C50C-407E-A947-70E740481C1C}">
                           <a14:useLocalDpi xmlns:a14="http://schemas.microsoft.com/office/drawing/2010/main" val="0"/>
@@ -29411,7 +29796,7 @@
                     <pic:cNvPicPr/>
                   </pic:nvPicPr>
                   <pic:blipFill>
-                    <a:blip r:embed="rId172">
+                    <a:blip r:embed="rId178">
                       <a:extLst>
                         <a:ext uri="{28A0092B-C50C-407E-A947-70E740481C1C}">
                           <a14:useLocalDpi xmlns:a14="http://schemas.microsoft.com/office/drawing/2010/main" val="0"/>
@@ -29489,7 +29874,7 @@
                     </pic:cNvPicPr>
                   </pic:nvPicPr>
                   <pic:blipFill>
-                    <a:blip r:embed="rId170">
+                    <a:blip r:embed="rId176">
                       <a:extLst>
                         <a:ext uri="{28A0092B-C50C-407E-A947-70E740481C1C}">
                           <a14:useLocalDpi xmlns:a14="http://schemas.microsoft.com/office/drawing/2010/main" val="0"/>
@@ -29582,7 +29967,7 @@
                     </pic:cNvPicPr>
                   </pic:nvPicPr>
                   <pic:blipFill>
-                    <a:blip r:embed="rId173">
+                    <a:blip r:embed="rId179">
                       <a:extLst>
                         <a:ext uri="{28A0092B-C50C-407E-A947-70E740481C1C}">
                           <a14:useLocalDpi xmlns:a14="http://schemas.microsoft.com/office/drawing/2010/main" val="0"/>
@@ -29678,7 +30063,7 @@
                     </pic:cNvPicPr>
                   </pic:nvPicPr>
                   <pic:blipFill>
-                    <a:blip r:embed="rId174">
+                    <a:blip r:embed="rId180">
                       <a:extLst>
                         <a:ext uri="{28A0092B-C50C-407E-A947-70E740481C1C}">
                           <a14:useLocalDpi xmlns:a14="http://schemas.microsoft.com/office/drawing/2010/main" val="0"/>
@@ -30024,7 +30409,7 @@
                     </pic:cNvPicPr>
                   </pic:nvPicPr>
                   <pic:blipFill>
-                    <a:blip r:embed="rId175">
+                    <a:blip r:embed="rId181">
                       <a:extLst>
                         <a:ext uri="{28A0092B-C50C-407E-A947-70E740481C1C}">
                           <a14:useLocalDpi xmlns:a14="http://schemas.microsoft.com/office/drawing/2010/main" val="0"/>
@@ -30236,7 +30621,7 @@
                     </pic:cNvPicPr>
                   </pic:nvPicPr>
                   <pic:blipFill>
-                    <a:blip r:embed="rId176">
+                    <a:blip r:embed="rId182">
                       <a:extLst>
                         <a:ext uri="{28A0092B-C50C-407E-A947-70E740481C1C}">
                           <a14:useLocalDpi xmlns:a14="http://schemas.microsoft.com/office/drawing/2010/main" val="0"/>
@@ -30320,7 +30705,7 @@
                     </pic:cNvPicPr>
                   </pic:nvPicPr>
                   <pic:blipFill>
-                    <a:blip r:embed="rId170">
+                    <a:blip r:embed="rId176">
                       <a:extLst>
                         <a:ext uri="{28A0092B-C50C-407E-A947-70E740481C1C}">
                           <a14:useLocalDpi xmlns:a14="http://schemas.microsoft.com/office/drawing/2010/main" val="0"/>
@@ -30400,7 +30785,7 @@
                     </pic:cNvPicPr>
                   </pic:nvPicPr>
                   <pic:blipFill>
-                    <a:blip r:embed="rId177">
+                    <a:blip r:embed="rId183">
                       <a:extLst>
                         <a:ext uri="{28A0092B-C50C-407E-A947-70E740481C1C}">
                           <a14:useLocalDpi xmlns:a14="http://schemas.microsoft.com/office/drawing/2010/main" val="0"/>
@@ -30779,7 +31164,7 @@
                     <pic:cNvPicPr/>
                   </pic:nvPicPr>
                   <pic:blipFill>
-                    <a:blip r:embed="rId178">
+                    <a:blip r:embed="rId184">
                       <a:extLst>
                         <a:ext uri="{28A0092B-C50C-407E-A947-70E740481C1C}">
                           <a14:useLocalDpi xmlns:a14="http://schemas.microsoft.com/office/drawing/2010/main" val="0"/>
@@ -30858,7 +31243,7 @@
                     </pic:cNvPicPr>
                   </pic:nvPicPr>
                   <pic:blipFill>
-                    <a:blip r:embed="rId170">
+                    <a:blip r:embed="rId176">
                       <a:extLst>
                         <a:ext uri="{28A0092B-C50C-407E-A947-70E740481C1C}">
                           <a14:useLocalDpi xmlns:a14="http://schemas.microsoft.com/office/drawing/2010/main" val="0"/>
@@ -30920,7 +31305,7 @@
                     <pic:cNvPicPr/>
                   </pic:nvPicPr>
                   <pic:blipFill>
-                    <a:blip r:embed="rId179"/>
+                    <a:blip r:embed="rId185"/>
                     <a:stretch>
                       <a:fillRect/>
                     </a:stretch>
@@ -31285,7 +31670,7 @@
                     <pic:cNvPicPr/>
                   </pic:nvPicPr>
                   <pic:blipFill>
-                    <a:blip r:embed="rId180">
+                    <a:blip r:embed="rId186">
                       <a:extLst>
                         <a:ext uri="{28A0092B-C50C-407E-A947-70E740481C1C}">
                           <a14:useLocalDpi xmlns:a14="http://schemas.microsoft.com/office/drawing/2010/main" val="0"/>
@@ -31357,7 +31742,7 @@
                     </pic:cNvPicPr>
                   </pic:nvPicPr>
                   <pic:blipFill>
-                    <a:blip r:embed="rId170">
+                    <a:blip r:embed="rId176">
                       <a:extLst>
                         <a:ext uri="{28A0092B-C50C-407E-A947-70E740481C1C}">
                           <a14:useLocalDpi xmlns:a14="http://schemas.microsoft.com/office/drawing/2010/main" val="0"/>
@@ -31415,7 +31800,7 @@
                     <pic:cNvPicPr/>
                   </pic:nvPicPr>
                   <pic:blipFill>
-                    <a:blip r:embed="rId181"/>
+                    <a:blip r:embed="rId187"/>
                     <a:stretch>
                       <a:fillRect/>
                     </a:stretch>
@@ -31504,7 +31889,7 @@
                     <pic:cNvPicPr/>
                   </pic:nvPicPr>
                   <pic:blipFill>
-                    <a:blip r:embed="rId182">
+                    <a:blip r:embed="rId188">
                       <a:extLst>
                         <a:ext uri="{28A0092B-C50C-407E-A947-70E740481C1C}">
                           <a14:useLocalDpi xmlns:a14="http://schemas.microsoft.com/office/drawing/2010/main" val="0"/>
@@ -31590,7 +31975,7 @@
                     <pic:cNvPicPr/>
                   </pic:nvPicPr>
                   <pic:blipFill>
-                    <a:blip r:embed="rId183">
+                    <a:blip r:embed="rId189">
                       <a:extLst>
                         <a:ext uri="{28A0092B-C50C-407E-A947-70E740481C1C}">
                           <a14:useLocalDpi xmlns:a14="http://schemas.microsoft.com/office/drawing/2010/main" val="0"/>
@@ -31663,7 +32048,7 @@
                     </pic:cNvPicPr>
                   </pic:nvPicPr>
                   <pic:blipFill>
-                    <a:blip r:embed="rId170">
+                    <a:blip r:embed="rId176">
                       <a:extLst>
                         <a:ext uri="{28A0092B-C50C-407E-A947-70E740481C1C}">
                           <a14:useLocalDpi xmlns:a14="http://schemas.microsoft.com/office/drawing/2010/main" val="0"/>
@@ -31796,7 +32181,7 @@
                     <pic:cNvPicPr/>
                   </pic:nvPicPr>
                   <pic:blipFill>
-                    <a:blip r:embed="rId184">
+                    <a:blip r:embed="rId190">
                       <a:extLst>
                         <a:ext uri="{28A0092B-C50C-407E-A947-70E740481C1C}">
                           <a14:useLocalDpi xmlns:a14="http://schemas.microsoft.com/office/drawing/2010/main" val="0"/>
@@ -31875,7 +32260,7 @@
                     </pic:cNvPicPr>
                   </pic:nvPicPr>
                   <pic:blipFill>
-                    <a:blip r:embed="rId170">
+                    <a:blip r:embed="rId176">
                       <a:extLst>
                         <a:ext uri="{28A0092B-C50C-407E-A947-70E740481C1C}">
                           <a14:useLocalDpi xmlns:a14="http://schemas.microsoft.com/office/drawing/2010/main" val="0"/>
@@ -31933,7 +32318,7 @@
                     <pic:cNvPicPr/>
                   </pic:nvPicPr>
                   <pic:blipFill>
-                    <a:blip r:embed="rId185"/>
+                    <a:blip r:embed="rId191"/>
                     <a:stretch>
                       <a:fillRect/>
                     </a:stretch>
@@ -32003,7 +32388,7 @@
                     <pic:cNvPicPr/>
                   </pic:nvPicPr>
                   <pic:blipFill>
-                    <a:blip r:embed="rId186">
+                    <a:blip r:embed="rId192">
                       <a:extLst>
                         <a:ext uri="{28A0092B-C50C-407E-A947-70E740481C1C}">
                           <a14:useLocalDpi xmlns:a14="http://schemas.microsoft.com/office/drawing/2010/main" val="0"/>
@@ -32095,7 +32480,7 @@
                     </pic:cNvPicPr>
                   </pic:nvPicPr>
                   <pic:blipFill>
-                    <a:blip r:embed="rId170">
+                    <a:blip r:embed="rId176">
                       <a:extLst>
                         <a:ext uri="{28A0092B-C50C-407E-A947-70E740481C1C}">
                           <a14:useLocalDpi xmlns:a14="http://schemas.microsoft.com/office/drawing/2010/main" val="0"/>
@@ -32186,7 +32571,7 @@
                     <pic:cNvPicPr/>
                   </pic:nvPicPr>
                   <pic:blipFill>
-                    <a:blip r:embed="rId187">
+                    <a:blip r:embed="rId193">
                       <a:extLst>
                         <a:ext uri="{28A0092B-C50C-407E-A947-70E740481C1C}">
                           <a14:useLocalDpi xmlns:a14="http://schemas.microsoft.com/office/drawing/2010/main" val="0"/>
@@ -32288,7 +32673,7 @@
                     <pic:cNvPicPr/>
                   </pic:nvPicPr>
                   <pic:blipFill>
-                    <a:blip r:embed="rId188">
+                    <a:blip r:embed="rId194">
                       <a:extLst>
                         <a:ext uri="{28A0092B-C50C-407E-A947-70E740481C1C}">
                           <a14:useLocalDpi xmlns:a14="http://schemas.microsoft.com/office/drawing/2010/main" val="0"/>
@@ -32370,7 +32755,7 @@
                     <pic:cNvPicPr/>
                   </pic:nvPicPr>
                   <pic:blipFill>
-                    <a:blip r:embed="rId189">
+                    <a:blip r:embed="rId195">
                       <a:extLst>
                         <a:ext uri="{28A0092B-C50C-407E-A947-70E740481C1C}">
                           <a14:useLocalDpi xmlns:a14="http://schemas.microsoft.com/office/drawing/2010/main" val="0"/>
@@ -32456,7 +32841,7 @@
                     </pic:cNvPicPr>
                   </pic:nvPicPr>
                   <pic:blipFill>
-                    <a:blip r:embed="rId170">
+                    <a:blip r:embed="rId176">
                       <a:extLst>
                         <a:ext uri="{28A0092B-C50C-407E-A947-70E740481C1C}">
                           <a14:useLocalDpi xmlns:a14="http://schemas.microsoft.com/office/drawing/2010/main" val="0"/>
@@ -32588,7 +32973,7 @@
                     <pic:cNvPicPr/>
                   </pic:nvPicPr>
                   <pic:blipFill>
-                    <a:blip r:embed="rId190">
+                    <a:blip r:embed="rId196">
                       <a:extLst>
                         <a:ext uri="{28A0092B-C50C-407E-A947-70E740481C1C}">
                           <a14:useLocalDpi xmlns:a14="http://schemas.microsoft.com/office/drawing/2010/main" val="0"/>
@@ -32670,7 +33055,7 @@
                     <pic:cNvPicPr/>
                   </pic:nvPicPr>
                   <pic:blipFill>
-                    <a:blip r:embed="rId191">
+                    <a:blip r:embed="rId197">
                       <a:extLst>
                         <a:ext uri="{28A0092B-C50C-407E-A947-70E740481C1C}">
                           <a14:useLocalDpi xmlns:a14="http://schemas.microsoft.com/office/drawing/2010/main" val="0"/>
@@ -32743,7 +33128,7 @@
                     </pic:cNvPicPr>
                   </pic:nvPicPr>
                   <pic:blipFill>
-                    <a:blip r:embed="rId170">
+                    <a:blip r:embed="rId176">
                       <a:extLst>
                         <a:ext uri="{28A0092B-C50C-407E-A947-70E740481C1C}">
                           <a14:useLocalDpi xmlns:a14="http://schemas.microsoft.com/office/drawing/2010/main" val="0"/>
@@ -32875,7 +33260,7 @@
                     <pic:cNvPicPr/>
                   </pic:nvPicPr>
                   <pic:blipFill>
-                    <a:blip r:embed="rId192">
+                    <a:blip r:embed="rId198">
                       <a:extLst>
                         <a:ext uri="{28A0092B-C50C-407E-A947-70E740481C1C}">
                           <a14:useLocalDpi xmlns:a14="http://schemas.microsoft.com/office/drawing/2010/main" val="0"/>
@@ -32961,7 +33346,7 @@
                     <pic:cNvPicPr/>
                   </pic:nvPicPr>
                   <pic:blipFill>
-                    <a:blip r:embed="rId193">
+                    <a:blip r:embed="rId199">
                       <a:extLst>
                         <a:ext uri="{28A0092B-C50C-407E-A947-70E740481C1C}">
                           <a14:useLocalDpi xmlns:a14="http://schemas.microsoft.com/office/drawing/2010/main" val="0"/>
@@ -33034,7 +33419,7 @@
                     </pic:cNvPicPr>
                   </pic:nvPicPr>
                   <pic:blipFill>
-                    <a:blip r:embed="rId170">
+                    <a:blip r:embed="rId176">
                       <a:extLst>
                         <a:ext uri="{28A0092B-C50C-407E-A947-70E740481C1C}">
                           <a14:useLocalDpi xmlns:a14="http://schemas.microsoft.com/office/drawing/2010/main" val="0"/>
@@ -33166,7 +33551,7 @@
                     <pic:cNvPicPr/>
                   </pic:nvPicPr>
                   <pic:blipFill>
-                    <a:blip r:embed="rId194">
+                    <a:blip r:embed="rId200">
                       <a:extLst>
                         <a:ext uri="{28A0092B-C50C-407E-A947-70E740481C1C}">
                           <a14:useLocalDpi xmlns:a14="http://schemas.microsoft.com/office/drawing/2010/main" val="0"/>
@@ -33239,7 +33624,7 @@
                     </pic:cNvPicPr>
                   </pic:nvPicPr>
                   <pic:blipFill>
-                    <a:blip r:embed="rId170">
+                    <a:blip r:embed="rId176">
                       <a:extLst>
                         <a:ext uri="{28A0092B-C50C-407E-A947-70E740481C1C}">
                           <a14:useLocalDpi xmlns:a14="http://schemas.microsoft.com/office/drawing/2010/main" val="0"/>
@@ -33297,7 +33682,7 @@
                     <pic:cNvPicPr/>
                   </pic:nvPicPr>
                   <pic:blipFill>
-                    <a:blip r:embed="rId195"/>
+                    <a:blip r:embed="rId201"/>
                     <a:stretch>
                       <a:fillRect/>
                     </a:stretch>
@@ -33488,7 +33873,7 @@
                     <pic:cNvPicPr/>
                   </pic:nvPicPr>
                   <pic:blipFill>
-                    <a:blip r:embed="rId196">
+                    <a:blip r:embed="rId202">
                       <a:extLst>
                         <a:ext uri="{28A0092B-C50C-407E-A947-70E740481C1C}">
                           <a14:useLocalDpi xmlns:a14="http://schemas.microsoft.com/office/drawing/2010/main" val="0"/>
@@ -33561,7 +33946,7 @@
                     </pic:cNvPicPr>
                   </pic:nvPicPr>
                   <pic:blipFill>
-                    <a:blip r:embed="rId170">
+                    <a:blip r:embed="rId176">
                       <a:extLst>
                         <a:ext uri="{28A0092B-C50C-407E-A947-70E740481C1C}">
                           <a14:useLocalDpi xmlns:a14="http://schemas.microsoft.com/office/drawing/2010/main" val="0"/>
@@ -33619,7 +34004,7 @@
                     <pic:cNvPicPr/>
                   </pic:nvPicPr>
                   <pic:blipFill>
-                    <a:blip r:embed="rId197"/>
+                    <a:blip r:embed="rId203"/>
                     <a:stretch>
                       <a:fillRect/>
                     </a:stretch>

</xml_diff>

<commit_message>
Adjusted and completed exercises and notes of section 8a, created the Readme.md of the Exercises of Section 8A, the main Readme.md modified
</commit_message>
<xml_diff>
--- a/APPUNTI/00-APPUNTI JS.docx
+++ b/APPUNTI/00-APPUNTI JS.docx
@@ -25661,9 +25661,9 @@
           <w:szCs w:val="24"/>
         </w:rPr>
         <w:drawing>
-          <wp:inline distT="0" distB="0" distL="0" distR="0" wp14:anchorId="5570C422" wp14:editId="463814DA">
-            <wp:extent cx="4457700" cy="1419964"/>
-            <wp:effectExtent l="0" t="0" r="0" b="8890"/>
+          <wp:inline distT="0" distB="0" distL="0" distR="0" wp14:anchorId="5570C422" wp14:editId="23BCBD13">
+            <wp:extent cx="4067175" cy="1295565"/>
+            <wp:effectExtent l="0" t="0" r="0" b="0"/>
             <wp:docPr id="2143353686" name="Immagine 2143353686"/>
             <wp:cNvGraphicFramePr>
               <a:graphicFrameLocks xmlns:a="http://schemas.openxmlformats.org/drawingml/2006/main" noChangeAspect="1"/>
@@ -25684,7 +25684,7 @@
                   <pic:spPr>
                     <a:xfrm>
                       <a:off x="0" y="0"/>
-                      <a:ext cx="4471759" cy="1424442"/>
+                      <a:ext cx="4085530" cy="1301412"/>
                     </a:xfrm>
                     <a:prstGeom prst="rect">
                       <a:avLst/>
@@ -25816,9 +25816,7 @@
           <w:u w:val="none"/>
         </w:rPr>
       </w:pPr>
-    </w:p>
-    <w:p>
-      <w:pPr>
+      <w:r>
         <w:rPr>
           <w:rStyle w:val="Collegamentoipertestuale"/>
           <w:rFonts w:ascii="Aptos Black" w:hAnsi="Aptos Black"/>
@@ -25828,47 +25826,23 @@
           <w:szCs w:val="32"/>
           <w:u w:val="none"/>
         </w:rPr>
-      </w:pPr>
-    </w:p>
-    <w:p>
-      <w:pPr>
-        <w:rPr>
-          <w:rStyle w:val="Collegamentoipertestuale"/>
-          <w:rFonts w:ascii="Aptos Black" w:hAnsi="Aptos Black"/>
-          <w:bCs/>
-          <w:color w:val="000000" w:themeColor="text1"/>
-          <w:sz w:val="32"/>
-          <w:szCs w:val="32"/>
-          <w:u w:val="none"/>
-        </w:rPr>
-      </w:pPr>
-      <w:r>
-        <w:rPr>
-          <w:rStyle w:val="Collegamentoipertestuale"/>
-          <w:rFonts w:ascii="Aptos Black" w:hAnsi="Aptos Black"/>
-          <w:bCs/>
-          <w:color w:val="000000" w:themeColor="text1"/>
-          <w:sz w:val="32"/>
-          <w:szCs w:val="32"/>
-          <w:u w:val="none"/>
-        </w:rPr>
         <w:drawing>
-          <wp:anchor distT="0" distB="0" distL="114300" distR="114300" simplePos="0" relativeHeight="251822080" behindDoc="1" locked="0" layoutInCell="1" allowOverlap="1" wp14:anchorId="627F066F" wp14:editId="000BBA41">
+          <wp:anchor distT="0" distB="0" distL="114300" distR="114300" simplePos="0" relativeHeight="251822080" behindDoc="1" locked="0" layoutInCell="1" allowOverlap="1" wp14:anchorId="627F066F" wp14:editId="0B95E46D">
             <wp:simplePos x="0" y="0"/>
             <wp:positionH relativeFrom="column">
-              <wp:posOffset>-5715</wp:posOffset>
+              <wp:posOffset>-6350</wp:posOffset>
             </wp:positionH>
             <wp:positionV relativeFrom="paragraph">
-              <wp:posOffset>-620395</wp:posOffset>
+              <wp:posOffset>121920</wp:posOffset>
             </wp:positionV>
-            <wp:extent cx="2609850" cy="1193165"/>
-            <wp:effectExtent l="0" t="0" r="0" b="6985"/>
+            <wp:extent cx="2886075" cy="1318895"/>
+            <wp:effectExtent l="0" t="0" r="9525" b="0"/>
             <wp:wrapTight wrapText="bothSides">
               <wp:wrapPolygon edited="0">
                 <wp:start x="0" y="0"/>
-                <wp:lineTo x="0" y="21382"/>
-                <wp:lineTo x="21442" y="21382"/>
-                <wp:lineTo x="21442" y="0"/>
+                <wp:lineTo x="0" y="21215"/>
+                <wp:lineTo x="21529" y="21215"/>
+                <wp:lineTo x="21529" y="0"/>
                 <wp:lineTo x="0" y="0"/>
               </wp:wrapPolygon>
             </wp:wrapTight>
@@ -25898,7 +25872,7 @@
                   <pic:spPr>
                     <a:xfrm>
                       <a:off x="0" y="0"/>
-                      <a:ext cx="2609850" cy="1193165"/>
+                      <a:ext cx="2886075" cy="1318895"/>
                     </a:xfrm>
                     <a:prstGeom prst="rect">
                       <a:avLst/>
@@ -25916,6 +25890,32 @@
           </wp:anchor>
         </w:drawing>
       </w:r>
+    </w:p>
+    <w:p>
+      <w:pPr>
+        <w:rPr>
+          <w:rStyle w:val="Collegamentoipertestuale"/>
+          <w:rFonts w:ascii="Aptos Black" w:hAnsi="Aptos Black"/>
+          <w:bCs/>
+          <w:color w:val="000000" w:themeColor="text1"/>
+          <w:sz w:val="32"/>
+          <w:szCs w:val="32"/>
+          <w:u w:val="none"/>
+        </w:rPr>
+      </w:pPr>
+    </w:p>
+    <w:p>
+      <w:pPr>
+        <w:rPr>
+          <w:rStyle w:val="Collegamentoipertestuale"/>
+          <w:rFonts w:ascii="Aptos Black" w:hAnsi="Aptos Black"/>
+          <w:bCs/>
+          <w:color w:val="000000" w:themeColor="text1"/>
+          <w:sz w:val="32"/>
+          <w:szCs w:val="32"/>
+          <w:u w:val="none"/>
+        </w:rPr>
+      </w:pPr>
     </w:p>
     <w:p>
       <w:pPr>
@@ -26413,7 +26413,7 @@
           </mc:Choice>
           <mc:Fallback>
             <w:pict>
-              <v:shapetype w14:anchorId="347EB619" id="_x0000_t13" coordsize="21600,21600" o:spt="13" adj="16200,5400" path="m@0,l@0@1,0@1,0@2@0@2@0,21600,21600,10800xe">
+              <v:shapetype w14:anchorId="7B5E0E5F" id="_x0000_t13" coordsize="21600,21600" o:spt="13" adj="16200,5400" path="m@0,l@0@1,0@1,0@2@0@2@0,21600,21600,10800xe">
                 <v:stroke joinstyle="miter"/>
                 <v:formulas>
                   <v:f eqn="val #0"/>

</xml_diff>

<commit_message>
Adjated notes relating to the event loop, completed the exercise with the bonus part of the event Loop, created a .gitignore file
</commit_message>
<xml_diff>
--- a/APPUNTI/00-APPUNTI JS.docx
+++ b/APPUNTI/00-APPUNTI JS.docx
@@ -9061,6 +9061,13 @@
           <w:szCs w:val="24"/>
         </w:rPr>
       </w:pPr>
+    </w:p>
+    <w:p>
+      <w:pPr>
+        <w:rPr>
+          <w:szCs w:val="24"/>
+        </w:rPr>
+      </w:pPr>
       <w:r>
         <w:rPr>
           <w:szCs w:val="24"/>
@@ -9124,13 +9131,6 @@
         <w:pBdr>
           <w:bottom w:val="single" w:sz="6" w:space="1" w:color="auto"/>
         </w:pBdr>
-        <w:rPr>
-          <w:szCs w:val="24"/>
-        </w:rPr>
-      </w:pPr>
-    </w:p>
-    <w:p>
-      <w:pPr>
         <w:rPr>
           <w:szCs w:val="24"/>
         </w:rPr>
@@ -10013,7 +10013,22 @@
         <w:rPr>
           <w:szCs w:val="24"/>
         </w:rPr>
-        <w:t>ci sono alcuni valori che sono per definizione “false”, quindi se mettiamo una condizione simile a:</w:t>
+        <w:t xml:space="preserve">ci sono alcuni valori che sono per definizione </w:t>
+      </w:r>
+      <w:r>
+        <w:rPr>
+          <w:b/>
+          <w:bCs/>
+          <w:sz w:val="28"/>
+          <w:szCs w:val="28"/>
+        </w:rPr>
+        <w:t>“false”</w:t>
+      </w:r>
+      <w:r>
+        <w:rPr>
+          <w:szCs w:val="24"/>
+        </w:rPr>
+        <w:t>, quindi se mettiamo una condizione simile a:</w:t>
       </w:r>
     </w:p>
     <w:p>
@@ -19140,10 +19155,10 @@
           <w:szCs w:val="24"/>
         </w:rPr>
         <w:drawing>
-          <wp:anchor distT="0" distB="0" distL="114300" distR="114300" simplePos="0" relativeHeight="251744256" behindDoc="1" locked="0" layoutInCell="1" allowOverlap="1" wp14:anchorId="270697DF" wp14:editId="621666D2">
+          <wp:anchor distT="0" distB="0" distL="114300" distR="114300" simplePos="0" relativeHeight="251744256" behindDoc="1" locked="0" layoutInCell="1" allowOverlap="1" wp14:anchorId="270697DF" wp14:editId="46BF1A79">
             <wp:simplePos x="0" y="0"/>
             <wp:positionH relativeFrom="column">
-              <wp:posOffset>2443784</wp:posOffset>
+              <wp:posOffset>2633980</wp:posOffset>
             </wp:positionH>
             <wp:positionV relativeFrom="paragraph">
               <wp:posOffset>8890</wp:posOffset>
@@ -19224,13 +19239,13 @@
         <mc:AlternateContent>
           <mc:Choice Requires="wps">
             <w:drawing>
-              <wp:anchor distT="0" distB="0" distL="114300" distR="114300" simplePos="0" relativeHeight="251743232" behindDoc="0" locked="0" layoutInCell="1" allowOverlap="1" wp14:anchorId="69FF285C" wp14:editId="6FB6E92F">
+              <wp:anchor distT="0" distB="0" distL="114300" distR="114300" simplePos="0" relativeHeight="251743232" behindDoc="0" locked="0" layoutInCell="1" allowOverlap="1" wp14:anchorId="69FF285C" wp14:editId="376D35DA">
                 <wp:simplePos x="0" y="0"/>
                 <wp:positionH relativeFrom="column">
-                  <wp:posOffset>1430572</wp:posOffset>
+                  <wp:posOffset>1610995</wp:posOffset>
                 </wp:positionH>
                 <wp:positionV relativeFrom="paragraph">
-                  <wp:posOffset>144421</wp:posOffset>
+                  <wp:posOffset>182245</wp:posOffset>
                 </wp:positionV>
                 <wp:extent cx="790042" cy="215036"/>
                 <wp:effectExtent l="0" t="19050" r="29210" b="33020"/>
@@ -19284,7 +19299,7 @@
           </mc:Choice>
           <mc:Fallback>
             <w:pict>
-              <v:shapetype w14:anchorId="54D1482F" id="_x0000_t13" coordsize="21600,21600" o:spt="13" adj="16200,5400" path="m@0,l@0@1,0@1,0@2@0@2@0,21600,21600,10800xe">
+              <v:shapetype w14:anchorId="41E70E36" id="_x0000_t13" coordsize="21600,21600" o:spt="13" adj="16200,5400" path="m@0,l@0@1,0@1,0@2@0@2@0,21600,21600,10800xe">
                 <v:stroke joinstyle="miter"/>
                 <v:formulas>
                   <v:f eqn="val #0"/>
@@ -19300,7 +19315,7 @@
                   <v:h position="#0,#1" xrange="0,21600" yrange="0,10800"/>
                 </v:handles>
               </v:shapetype>
-              <v:shape id="Freccia a destra 340673720" o:spid="_x0000_s1026" type="#_x0000_t13" style="position:absolute;margin-left:112.65pt;margin-top:11.35pt;width:62.2pt;height:16.95pt;z-index:251743232;visibility:visible;mso-wrap-style:square;mso-width-percent:0;mso-height-percent:0;mso-wrap-distance-left:9pt;mso-wrap-distance-top:0;mso-wrap-distance-right:9pt;mso-wrap-distance-bottom:0;mso-position-horizontal:absolute;mso-position-horizontal-relative:text;mso-position-vertical:absolute;mso-position-vertical-relative:text;mso-width-percent:0;mso-height-percent:0;mso-width-relative:margin;mso-height-relative:margin;v-text-anchor:middle" o:gfxdata="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" adj="18660" fillcolor="white [3201]" strokecolor="#70ad47 [3209]" strokeweight="1pt"/>
+              <v:shape id="Freccia a destra 340673720" o:spid="_x0000_s1026" type="#_x0000_t13" style="position:absolute;margin-left:126.85pt;margin-top:14.35pt;width:62.2pt;height:16.95pt;z-index:251743232;visibility:visible;mso-wrap-style:square;mso-width-percent:0;mso-height-percent:0;mso-wrap-distance-left:9pt;mso-wrap-distance-top:0;mso-wrap-distance-right:9pt;mso-wrap-distance-bottom:0;mso-position-horizontal:absolute;mso-position-horizontal-relative:text;mso-position-vertical:absolute;mso-position-vertical-relative:text;mso-width-percent:0;mso-height-percent:0;mso-width-relative:margin;mso-height-relative:margin;v-text-anchor:middle" o:gfxdata="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" adj="18660" fillcolor="white [3201]" strokecolor="#70ad47 [3209]" strokeweight="1pt"/>
             </w:pict>
           </mc:Fallback>
         </mc:AlternateContent>
@@ -19311,9 +19326,9 @@
           <w:szCs w:val="24"/>
         </w:rPr>
         <w:drawing>
-          <wp:inline distT="0" distB="0" distL="0" distR="0" wp14:anchorId="703EE5CF" wp14:editId="3D93CD2C">
-            <wp:extent cx="1324160" cy="476316"/>
-            <wp:effectExtent l="0" t="0" r="9525" b="0"/>
+          <wp:inline distT="0" distB="0" distL="0" distR="0" wp14:anchorId="703EE5CF" wp14:editId="4A3965A2">
+            <wp:extent cx="1509335" cy="542925"/>
+            <wp:effectExtent l="0" t="0" r="0" b="0"/>
             <wp:docPr id="340673719" name="Immagine 340673719"/>
             <wp:cNvGraphicFramePr>
               <a:graphicFrameLocks xmlns:a="http://schemas.openxmlformats.org/drawingml/2006/main" noChangeAspect="1"/>
@@ -19334,7 +19349,7 @@
                   <pic:spPr>
                     <a:xfrm>
                       <a:off x="0" y="0"/>
-                      <a:ext cx="1324160" cy="476316"/>
+                      <a:ext cx="1510324" cy="543281"/>
                     </a:xfrm>
                     <a:prstGeom prst="rect">
                       <a:avLst/>
@@ -25658,6 +25673,7 @@
       </w:pPr>
       <w:r>
         <w:rPr>
+          <w:noProof/>
           <w:szCs w:val="24"/>
         </w:rPr>
         <w:drawing>
@@ -25821,6 +25837,7 @@
           <w:rStyle w:val="Collegamentoipertestuale"/>
           <w:rFonts w:ascii="Aptos Black" w:hAnsi="Aptos Black"/>
           <w:bCs/>
+          <w:noProof/>
           <w:color w:val="000000" w:themeColor="text1"/>
           <w:sz w:val="32"/>
           <w:szCs w:val="32"/>
@@ -25935,6 +25952,7 @@
           <w:b/>
           <w:bCs/>
           <w:szCs w:val="24"/>
+          <w:highlight w:val="yellow"/>
           <w:u w:val="single"/>
         </w:rPr>
         <w:lastRenderedPageBreak/>
@@ -25970,6 +25988,7 @@
           <w:b/>
           <w:bCs/>
           <w:szCs w:val="24"/>
+          <w:highlight w:val="yellow"/>
           <w:u w:val="single"/>
         </w:rPr>
         <w:t>UNSHIFT</w:t>
@@ -26004,6 +26023,7 @@
           <w:b/>
           <w:bCs/>
           <w:szCs w:val="24"/>
+          <w:highlight w:val="yellow"/>
           <w:u w:val="single"/>
         </w:rPr>
         <w:t>POP</w:t>
@@ -26038,6 +26058,7 @@
           <w:b/>
           <w:bCs/>
           <w:szCs w:val="24"/>
+          <w:highlight w:val="yellow"/>
           <w:u w:val="single"/>
         </w:rPr>
         <w:t>SHIFT</w:t>
@@ -26096,6 +26117,115 @@
     <w:p>
       <w:pPr>
         <w:rPr>
+          <w:szCs w:val="24"/>
+        </w:rPr>
+      </w:pPr>
+      <w:r>
+        <w:rPr>
+          <w:szCs w:val="24"/>
+        </w:rPr>
+        <w:t>Il ciclo di eventi consente a JavaScript di gestire operazioni asincrone</w:t>
+      </w:r>
+      <w:r>
+        <w:rPr>
+          <w:szCs w:val="24"/>
+        </w:rPr>
+        <w:t xml:space="preserve">  (</w:t>
+      </w:r>
+      <w:r>
+        <w:rPr>
+          <w:b/>
+          <w:bCs/>
+          <w:szCs w:val="24"/>
+        </w:rPr>
+        <w:t>setTimeout() setInterval()</w:t>
+      </w:r>
+      <w:r>
+        <w:rPr>
+          <w:szCs w:val="24"/>
+        </w:rPr>
+        <w:t xml:space="preserve">) </w:t>
+      </w:r>
+      <w:r>
+        <w:rPr>
+          <w:szCs w:val="24"/>
+        </w:rPr>
+        <w:t>e fornire l'illusione di essere multithreading nonostante sia single-thread</w:t>
+      </w:r>
+      <w:r>
+        <w:rPr>
+          <w:szCs w:val="24"/>
+        </w:rPr>
+        <w:t>:</w:t>
+      </w:r>
+    </w:p>
+    <w:p>
+      <w:pPr>
+        <w:rPr>
+          <w:szCs w:val="24"/>
+        </w:rPr>
+      </w:pPr>
+      <w:r>
+        <w:rPr>
+          <w:szCs w:val="24"/>
+        </w:rPr>
+        <w:t xml:space="preserve">con codice asincrono, le istruzioni </w:t>
+      </w:r>
+      <w:r>
+        <w:rPr>
+          <w:szCs w:val="24"/>
+          <w:u w:val="single"/>
+        </w:rPr>
+        <w:t>NON vengono</w:t>
+      </w:r>
+      <w:r>
+        <w:rPr>
+          <w:szCs w:val="24"/>
+        </w:rPr>
+        <w:t xml:space="preserve"> necessariamente eseguite nell'ordine in cui appaiono</w:t>
+      </w:r>
+      <w:r>
+        <w:rPr>
+          <w:szCs w:val="24"/>
+        </w:rPr>
+        <w:t>.</w:t>
+      </w:r>
+    </w:p>
+    <w:p>
+      <w:pPr>
+        <w:jc w:val="center"/>
+        <w:rPr>
+          <w:b/>
+          <w:bCs/>
+          <w:szCs w:val="24"/>
+          <w:u w:val="single"/>
+        </w:rPr>
+      </w:pPr>
+      <w:r>
+        <w:rPr>
+          <w:b/>
+          <w:bCs/>
+          <w:szCs w:val="24"/>
+          <w:highlight w:val="yellow"/>
+          <w:u w:val="single"/>
+        </w:rPr>
+        <w:t>JS può effetture un operazione alla volta</w:t>
+      </w:r>
+    </w:p>
+    <w:p>
+      <w:pPr>
+        <w:jc w:val="center"/>
+        <w:rPr>
+          <w:b/>
+          <w:bCs/>
+          <w:szCs w:val="24"/>
+          <w:u w:val="single"/>
+        </w:rPr>
+      </w:pPr>
+    </w:p>
+    <w:p>
+      <w:pPr>
+        <w:rPr>
           <w:rStyle w:val="Collegamentoipertestuale"/>
           <w:rFonts w:ascii="Aptos Black" w:hAnsi="Aptos Black"/>
           <w:bCs/>
@@ -26115,11 +26245,9 @@
           <w:szCs w:val="32"/>
           <w:u w:val="none"/>
         </w:rPr>
-        <w:t>Codice sincrono e codice asincrono</w:t>
-      </w:r>
-    </w:p>
-    <w:p>
-      <w:pPr>
+        <w:t xml:space="preserve">Codice sincrono </w:t>
+      </w:r>
+      <w:r>
         <w:rPr>
           <w:rStyle w:val="Collegamentoipertestuale"/>
           <w:rFonts w:ascii="Aptos Black" w:hAnsi="Aptos Black"/>
@@ -26129,7 +26257,8 @@
           <w:szCs w:val="32"/>
           <w:u w:val="none"/>
         </w:rPr>
-      </w:pPr>
+        <w:t>/</w:t>
+      </w:r>
       <w:r>
         <w:rPr>
           <w:rStyle w:val="Collegamentoipertestuale"/>
@@ -26140,10 +26269,36 @@
           <w:szCs w:val="32"/>
           <w:u w:val="none"/>
         </w:rPr>
+        <w:t xml:space="preserve"> codice asincrono</w:t>
+      </w:r>
+    </w:p>
+    <w:p>
+      <w:pPr>
+        <w:rPr>
+          <w:rStyle w:val="Collegamentoipertestuale"/>
+          <w:rFonts w:ascii="Aptos Black" w:hAnsi="Aptos Black"/>
+          <w:bCs/>
+          <w:color w:val="000000" w:themeColor="text1"/>
+          <w:sz w:val="32"/>
+          <w:szCs w:val="32"/>
+          <w:u w:val="none"/>
+        </w:rPr>
+      </w:pPr>
+      <w:r>
+        <w:rPr>
+          <w:rStyle w:val="Collegamentoipertestuale"/>
+          <w:rFonts w:ascii="Aptos Black" w:hAnsi="Aptos Black"/>
+          <w:bCs/>
+          <w:noProof/>
+          <w:color w:val="000000" w:themeColor="text1"/>
+          <w:sz w:val="32"/>
+          <w:szCs w:val="32"/>
+          <w:u w:val="none"/>
+        </w:rPr>
         <w:drawing>
-          <wp:inline distT="0" distB="0" distL="0" distR="0" wp14:anchorId="18170264" wp14:editId="6C3975E4">
-            <wp:extent cx="6401400" cy="838200"/>
-            <wp:effectExtent l="0" t="0" r="0" b="0"/>
+          <wp:inline distT="0" distB="0" distL="0" distR="0" wp14:anchorId="18170264" wp14:editId="5D67C96D">
+            <wp:extent cx="6166713" cy="807471"/>
+            <wp:effectExtent l="0" t="0" r="5715" b="0"/>
             <wp:docPr id="2143353727" name="Immagine 2143353727"/>
             <wp:cNvGraphicFramePr>
               <a:graphicFrameLocks xmlns:a="http://schemas.openxmlformats.org/drawingml/2006/main" noChangeAspect="1"/>
@@ -26164,7 +26319,7 @@
                   <pic:spPr>
                     <a:xfrm>
                       <a:off x="0" y="0"/>
-                      <a:ext cx="6503200" cy="851530"/>
+                      <a:ext cx="6273324" cy="821431"/>
                     </a:xfrm>
                     <a:prstGeom prst="rect">
                       <a:avLst/>
@@ -26189,45 +26344,38 @@
           <w:u w:val="none"/>
         </w:rPr>
       </w:pPr>
-    </w:p>
-    <w:p>
-      <w:pPr>
+      <w:r>
         <w:rPr>
           <w:rStyle w:val="Collegamentoipertestuale"/>
           <w:rFonts w:ascii="Aptos Black" w:hAnsi="Aptos Black"/>
           <w:bCs/>
+          <w:noProof/>
           <w:color w:val="000000" w:themeColor="text1"/>
           <w:sz w:val="32"/>
           <w:szCs w:val="32"/>
           <w:u w:val="none"/>
         </w:rPr>
-      </w:pPr>
-      <w:r>
-        <w:rPr>
-          <w:noProof/>
-          <w:szCs w:val="24"/>
-        </w:rPr>
         <w:drawing>
-          <wp:anchor distT="0" distB="0" distL="114300" distR="114300" simplePos="0" relativeHeight="251826176" behindDoc="1" locked="0" layoutInCell="1" allowOverlap="1" wp14:anchorId="6C91353F" wp14:editId="76FBDA79">
+          <wp:anchor distT="0" distB="0" distL="114300" distR="114300" simplePos="0" relativeHeight="251827200" behindDoc="1" locked="0" layoutInCell="1" allowOverlap="1" wp14:anchorId="23CE0B11" wp14:editId="366510A3">
             <wp:simplePos x="0" y="0"/>
-            <wp:positionH relativeFrom="column">
-              <wp:posOffset>4975225</wp:posOffset>
+            <wp:positionH relativeFrom="margin">
+              <wp:align>left</wp:align>
             </wp:positionH>
             <wp:positionV relativeFrom="paragraph">
-              <wp:posOffset>1633855</wp:posOffset>
+              <wp:posOffset>85547</wp:posOffset>
             </wp:positionV>
-            <wp:extent cx="1055370" cy="561975"/>
-            <wp:effectExtent l="0" t="0" r="0" b="9525"/>
+            <wp:extent cx="2724785" cy="2581910"/>
+            <wp:effectExtent l="0" t="0" r="0" b="8890"/>
             <wp:wrapTight wrapText="bothSides">
               <wp:wrapPolygon edited="0">
                 <wp:start x="0" y="0"/>
-                <wp:lineTo x="0" y="21234"/>
-                <wp:lineTo x="21054" y="21234"/>
-                <wp:lineTo x="21054" y="0"/>
+                <wp:lineTo x="0" y="21515"/>
+                <wp:lineTo x="21444" y="21515"/>
+                <wp:lineTo x="21444" y="0"/>
                 <wp:lineTo x="0" y="0"/>
               </wp:wrapPolygon>
             </wp:wrapTight>
-            <wp:docPr id="1616096259" name="Immagine 1616096259"/>
+            <wp:docPr id="1616096256" name="Immagine 1616096256"/>
             <wp:cNvGraphicFramePr>
               <a:graphicFrameLocks xmlns:a="http://schemas.openxmlformats.org/drawingml/2006/main" noChangeAspect="1"/>
             </wp:cNvGraphicFramePr>
@@ -26253,7 +26401,7 @@
                   <pic:spPr>
                     <a:xfrm>
                       <a:off x="0" y="0"/>
-                      <a:ext cx="1055370" cy="561975"/>
+                      <a:ext cx="2724785" cy="2581910"/>
                     </a:xfrm>
                     <a:prstGeom prst="rect">
                       <a:avLst/>
@@ -26262,16 +26410,12 @@
                 </pic:pic>
               </a:graphicData>
             </a:graphic>
-            <wp14:sizeRelH relativeFrom="margin">
-              <wp14:pctWidth>0</wp14:pctWidth>
-            </wp14:sizeRelH>
-            <wp14:sizeRelV relativeFrom="margin">
-              <wp14:pctHeight>0</wp14:pctHeight>
-            </wp14:sizeRelV>
           </wp:anchor>
         </w:drawing>
       </w:r>
-      <w:r>
+    </w:p>
+    <w:p>
+      <w:pPr>
         <w:rPr>
           <w:rStyle w:val="Collegamentoipertestuale"/>
           <w:rFonts w:ascii="Aptos Black" w:hAnsi="Aptos Black"/>
@@ -26281,14 +26425,26 @@
           <w:szCs w:val="32"/>
           <w:u w:val="none"/>
         </w:rPr>
+      </w:pPr>
+      <w:r>
+        <w:rPr>
+          <w:rStyle w:val="Collegamentoipertestuale"/>
+          <w:rFonts w:ascii="Aptos Black" w:hAnsi="Aptos Black"/>
+          <w:bCs/>
+          <w:noProof/>
+          <w:color w:val="000000" w:themeColor="text1"/>
+          <w:sz w:val="32"/>
+          <w:szCs w:val="32"/>
+          <w:u w:val="none"/>
+        </w:rPr>
         <w:drawing>
-          <wp:anchor distT="0" distB="0" distL="114300" distR="114300" simplePos="0" relativeHeight="251823104" behindDoc="1" locked="0" layoutInCell="1" allowOverlap="1" wp14:anchorId="6648F672" wp14:editId="2233E939">
+          <wp:anchor distT="0" distB="0" distL="114300" distR="114300" simplePos="0" relativeHeight="251823104" behindDoc="1" locked="0" layoutInCell="1" allowOverlap="1" wp14:anchorId="6648F672" wp14:editId="71E26E2E">
             <wp:simplePos x="0" y="0"/>
             <wp:positionH relativeFrom="column">
-              <wp:posOffset>4985385</wp:posOffset>
+              <wp:posOffset>3953688</wp:posOffset>
             </wp:positionH>
             <wp:positionV relativeFrom="paragraph">
-              <wp:posOffset>890905</wp:posOffset>
+              <wp:posOffset>231927</wp:posOffset>
             </wp:positionV>
             <wp:extent cx="914400" cy="487680"/>
             <wp:effectExtent l="0" t="0" r="0" b="7620"/>
@@ -26345,6 +26501,101 @@
           </wp:anchor>
         </w:drawing>
       </w:r>
+    </w:p>
+    <w:p>
+      <w:pPr>
+        <w:rPr>
+          <w:rStyle w:val="Collegamentoipertestuale"/>
+          <w:rFonts w:ascii="Aptos Black" w:hAnsi="Aptos Black"/>
+          <w:bCs/>
+          <w:color w:val="000000" w:themeColor="text1"/>
+          <w:sz w:val="32"/>
+          <w:szCs w:val="32"/>
+          <w:u w:val="none"/>
+        </w:rPr>
+      </w:pPr>
+    </w:p>
+    <w:p>
+      <w:pPr>
+        <w:rPr>
+          <w:rStyle w:val="Collegamentoipertestuale"/>
+          <w:rFonts w:ascii="Aptos Black" w:hAnsi="Aptos Black"/>
+          <w:bCs/>
+          <w:color w:val="000000" w:themeColor="text1"/>
+          <w:sz w:val="32"/>
+          <w:szCs w:val="32"/>
+          <w:u w:val="none"/>
+        </w:rPr>
+      </w:pPr>
+      <w:r>
+        <w:rPr>
+          <w:noProof/>
+          <w:szCs w:val="24"/>
+        </w:rPr>
+        <w:drawing>
+          <wp:anchor distT="0" distB="0" distL="114300" distR="114300" simplePos="0" relativeHeight="251826176" behindDoc="1" locked="0" layoutInCell="1" allowOverlap="1" wp14:anchorId="6C91353F" wp14:editId="5B45E4E5">
+            <wp:simplePos x="0" y="0"/>
+            <wp:positionH relativeFrom="column">
+              <wp:posOffset>3913937</wp:posOffset>
+            </wp:positionH>
+            <wp:positionV relativeFrom="paragraph">
+              <wp:posOffset>185775</wp:posOffset>
+            </wp:positionV>
+            <wp:extent cx="1055370" cy="561975"/>
+            <wp:effectExtent l="0" t="0" r="0" b="9525"/>
+            <wp:wrapTight wrapText="bothSides">
+              <wp:wrapPolygon edited="0">
+                <wp:start x="0" y="0"/>
+                <wp:lineTo x="0" y="21234"/>
+                <wp:lineTo x="21054" y="21234"/>
+                <wp:lineTo x="21054" y="0"/>
+                <wp:lineTo x="0" y="0"/>
+              </wp:wrapPolygon>
+            </wp:wrapTight>
+            <wp:docPr id="1616096259" name="Immagine 1616096259"/>
+            <wp:cNvGraphicFramePr>
+              <a:graphicFrameLocks xmlns:a="http://schemas.openxmlformats.org/drawingml/2006/main" noChangeAspect="1"/>
+            </wp:cNvGraphicFramePr>
+            <a:graphic xmlns:a="http://schemas.openxmlformats.org/drawingml/2006/main">
+              <a:graphicData uri="http://schemas.openxmlformats.org/drawingml/2006/picture">
+                <pic:pic xmlns:pic="http://schemas.openxmlformats.org/drawingml/2006/picture">
+                  <pic:nvPicPr>
+                    <pic:cNvPr id="1" name=""/>
+                    <pic:cNvPicPr/>
+                  </pic:nvPicPr>
+                  <pic:blipFill>
+                    <a:blip r:embed="rId160">
+                      <a:extLst>
+                        <a:ext uri="{28A0092B-C50C-407E-A947-70E740481C1C}">
+                          <a14:useLocalDpi xmlns:a14="http://schemas.microsoft.com/office/drawing/2010/main" val="0"/>
+                        </a:ext>
+                      </a:extLst>
+                    </a:blip>
+                    <a:stretch>
+                      <a:fillRect/>
+                    </a:stretch>
+                  </pic:blipFill>
+                  <pic:spPr>
+                    <a:xfrm>
+                      <a:off x="0" y="0"/>
+                      <a:ext cx="1055370" cy="561975"/>
+                    </a:xfrm>
+                    <a:prstGeom prst="rect">
+                      <a:avLst/>
+                    </a:prstGeom>
+                  </pic:spPr>
+                </pic:pic>
+              </a:graphicData>
+            </a:graphic>
+            <wp14:sizeRelH relativeFrom="margin">
+              <wp14:pctWidth>0</wp14:pctWidth>
+            </wp14:sizeRelH>
+            <wp14:sizeRelV relativeFrom="margin">
+              <wp14:pctHeight>0</wp14:pctHeight>
+            </wp14:sizeRelV>
+          </wp:anchor>
+        </w:drawing>
+      </w:r>
       <w:r>
         <w:rPr>
           <w:noProof/>
@@ -26353,13 +26604,13 @@
         <mc:AlternateContent>
           <mc:Choice Requires="wps">
             <w:drawing>
-              <wp:anchor distT="0" distB="0" distL="114300" distR="114300" simplePos="0" relativeHeight="251825152" behindDoc="0" locked="0" layoutInCell="1" allowOverlap="1" wp14:anchorId="4DA5D83D" wp14:editId="3765EB09">
+              <wp:anchor distT="0" distB="0" distL="114300" distR="114300" simplePos="0" relativeHeight="251825152" behindDoc="0" locked="0" layoutInCell="1" allowOverlap="1" wp14:anchorId="4DA5D83D" wp14:editId="35984C71">
                 <wp:simplePos x="0" y="0"/>
                 <wp:positionH relativeFrom="column">
-                  <wp:posOffset>3600450</wp:posOffset>
+                  <wp:posOffset>2846553</wp:posOffset>
                 </wp:positionH>
                 <wp:positionV relativeFrom="paragraph">
-                  <wp:posOffset>1304290</wp:posOffset>
+                  <wp:posOffset>148615</wp:posOffset>
                 </wp:positionV>
                 <wp:extent cx="790042" cy="215036"/>
                 <wp:effectExtent l="0" t="19050" r="29210" b="33020"/>
@@ -26413,7 +26664,7 @@
           </mc:Choice>
           <mc:Fallback>
             <w:pict>
-              <v:shapetype w14:anchorId="7B5E0E5F" id="_x0000_t13" coordsize="21600,21600" o:spt="13" adj="16200,5400" path="m@0,l@0@1,0@1,0@2@0@2@0,21600,21600,10800xe">
+              <v:shapetype w14:anchorId="137654FE" id="_x0000_t13" coordsize="21600,21600" o:spt="13" adj="16200,5400" path="m@0,l@0@1,0@1,0@2@0@2@0,21600,21600,10800xe">
                 <v:stroke joinstyle="miter"/>
                 <v:formulas>
                   <v:f eqn="val #0"/>
@@ -26429,12 +26680,14 @@
                   <v:h position="#0,#1" xrange="0,21600" yrange="0,10800"/>
                 </v:handles>
               </v:shapetype>
-              <v:shape id="Freccia a destra 1616096258" o:spid="_x0000_s1026" type="#_x0000_t13" style="position:absolute;margin-left:283.5pt;margin-top:102.7pt;width:62.2pt;height:16.95pt;z-index:251825152;visibility:visible;mso-wrap-style:square;mso-width-percent:0;mso-height-percent:0;mso-wrap-distance-left:9pt;mso-wrap-distance-top:0;mso-wrap-distance-right:9pt;mso-wrap-distance-bottom:0;mso-position-horizontal:absolute;mso-position-horizontal-relative:text;mso-position-vertical:absolute;mso-position-vertical-relative:text;mso-width-percent:0;mso-height-percent:0;mso-width-relative:margin;mso-height-relative:margin;v-text-anchor:middle" o:gfxdata="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" adj="18660" fillcolor="white [3201]" strokecolor="#70ad47 [3209]" strokeweight="1pt"/>
+              <v:shape id="Freccia a destra 1616096258" o:spid="_x0000_s1026" type="#_x0000_t13" style="position:absolute;margin-left:224.15pt;margin-top:11.7pt;width:62.2pt;height:16.95pt;z-index:251825152;visibility:visible;mso-wrap-style:square;mso-width-percent:0;mso-height-percent:0;mso-wrap-distance-left:9pt;mso-wrap-distance-top:0;mso-wrap-distance-right:9pt;mso-wrap-distance-bottom:0;mso-position-horizontal:absolute;mso-position-horizontal-relative:text;mso-position-vertical:absolute;mso-position-vertical-relative:text;mso-width-percent:0;mso-height-percent:0;mso-width-relative:margin;mso-height-relative:margin;v-text-anchor:middle" o:gfxdata="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" adj="18660" fillcolor="white [3201]" strokecolor="#70ad47 [3209]" strokeweight="1pt"/>
             </w:pict>
           </mc:Fallback>
         </mc:AlternateContent>
       </w:r>
-      <w:r>
+    </w:p>
+    <w:p>
+      <w:pPr>
         <w:rPr>
           <w:rStyle w:val="Collegamentoipertestuale"/>
           <w:rFonts w:ascii="Aptos Black" w:hAnsi="Aptos Black"/>
@@ -26444,45 +26697,13 @@
           <w:szCs w:val="32"/>
           <w:u w:val="none"/>
         </w:rPr>
-        <w:drawing>
-          <wp:inline distT="0" distB="0" distL="0" distR="0" wp14:anchorId="23CE0B11" wp14:editId="5093B630">
-            <wp:extent cx="3417679" cy="3238500"/>
-            <wp:effectExtent l="0" t="0" r="0" b="0"/>
-            <wp:docPr id="1616096256" name="Immagine 1616096256"/>
-            <wp:cNvGraphicFramePr>
-              <a:graphicFrameLocks xmlns:a="http://schemas.openxmlformats.org/drawingml/2006/main" noChangeAspect="1"/>
-            </wp:cNvGraphicFramePr>
-            <a:graphic xmlns:a="http://schemas.openxmlformats.org/drawingml/2006/main">
-              <a:graphicData uri="http://schemas.openxmlformats.org/drawingml/2006/picture">
-                <pic:pic xmlns:pic="http://schemas.openxmlformats.org/drawingml/2006/picture">
-                  <pic:nvPicPr>
-                    <pic:cNvPr id="1" name=""/>
-                    <pic:cNvPicPr/>
-                  </pic:nvPicPr>
-                  <pic:blipFill>
-                    <a:blip r:embed="rId160"/>
-                    <a:stretch>
-                      <a:fillRect/>
-                    </a:stretch>
-                  </pic:blipFill>
-                  <pic:spPr>
-                    <a:xfrm>
-                      <a:off x="0" y="0"/>
-                      <a:ext cx="3422562" cy="3243127"/>
-                    </a:xfrm>
-                    <a:prstGeom prst="rect">
-                      <a:avLst/>
-                    </a:prstGeom>
-                  </pic:spPr>
-                </pic:pic>
-              </a:graphicData>
-            </a:graphic>
-          </wp:inline>
-        </w:drawing>
-      </w:r>
-    </w:p>
-    <w:p>
-      <w:pPr>
+      </w:pPr>
+    </w:p>
+    <w:p>
+      <w:pPr>
+        <w:pBdr>
+          <w:bottom w:val="single" w:sz="6" w:space="1" w:color="auto"/>
+        </w:pBdr>
         <w:rPr>
           <w:rStyle w:val="Collegamentoipertestuale"/>
           <w:rFonts w:ascii="Aptos Black" w:hAnsi="Aptos Black"/>
@@ -26496,6 +26717,9 @@
     </w:p>
     <w:p>
       <w:pPr>
+        <w:pBdr>
+          <w:bottom w:val="single" w:sz="6" w:space="1" w:color="auto"/>
+        </w:pBdr>
         <w:rPr>
           <w:rStyle w:val="Collegamentoipertestuale"/>
           <w:rFonts w:ascii="Aptos Black" w:hAnsi="Aptos Black"/>
@@ -26509,6 +26733,9 @@
     </w:p>
     <w:p>
       <w:pPr>
+        <w:pBdr>
+          <w:bottom w:val="single" w:sz="6" w:space="1" w:color="auto"/>
+        </w:pBdr>
         <w:rPr>
           <w:rStyle w:val="Collegamentoipertestuale"/>
           <w:rFonts w:ascii="Aptos Black" w:hAnsi="Aptos Black"/>
@@ -26522,6 +26749,9 @@
     </w:p>
     <w:p>
       <w:pPr>
+        <w:pBdr>
+          <w:bottom w:val="single" w:sz="6" w:space="1" w:color="auto"/>
+        </w:pBdr>
         <w:rPr>
           <w:rStyle w:val="Collegamentoipertestuale"/>
           <w:rFonts w:ascii="Aptos Black" w:hAnsi="Aptos Black"/>
@@ -34037,6 +34267,47 @@
           <w:szCs w:val="24"/>
         </w:rPr>
       </w:pPr>
+    </w:p>
+    <w:p>
+      <w:pPr>
+        <w:rPr>
+          <w:color w:val="FF0000"/>
+          <w:sz w:val="32"/>
+          <w:szCs w:val="32"/>
+          <w:u w:val="single"/>
+        </w:rPr>
+      </w:pPr>
+    </w:p>
+    <w:p>
+      <w:pPr>
+        <w:rPr>
+          <w:rFonts w:ascii="Aptos Black" w:hAnsi="Aptos Black"/>
+          <w:bCs/>
+          <w:color w:val="000000" w:themeColor="text1"/>
+          <w:sz w:val="48"/>
+          <w:szCs w:val="48"/>
+        </w:rPr>
+      </w:pPr>
+      <w:r>
+        <w:rPr>
+          <w:rFonts w:ascii="Aptos Black" w:hAnsi="Aptos Black"/>
+          <w:bCs/>
+          <w:color w:val="000000" w:themeColor="text1"/>
+          <w:sz w:val="48"/>
+          <w:szCs w:val="48"/>
+        </w:rPr>
+        <w:t xml:space="preserve">LEZIONE 10 </w:t>
+      </w:r>
+      <w:r>
+        <w:rPr>
+          <w:rFonts w:ascii="Aptos Black" w:hAnsi="Aptos Black"/>
+          <w:bCs/>
+          <w:color w:val="000000" w:themeColor="text1"/>
+          <w:sz w:val="48"/>
+          <w:szCs w:val="48"/>
+        </w:rPr>
+        <w:sym w:font="Wingdings" w:char="F0E0"/>
+      </w:r>
     </w:p>
     <w:p>
       <w:pPr>

</xml_diff>

<commit_message>
fixed and change the logic of the ex 2 of the event loop
</commit_message>
<xml_diff>
--- a/APPUNTI/00-APPUNTI JS.docx
+++ b/APPUNTI/00-APPUNTI JS.docx
@@ -30435,11 +30435,9 @@
         <w:spacing w:before="0" w:beforeAutospacing="0" w:after="0" w:afterAutospacing="0"/>
         <w:textAlignment w:val="baseline"/>
         <w:rPr>
-          <w:rStyle w:val="eop"/>
-          <w:rFonts w:ascii="Calibri" w:hAnsi="Calibri" w:cs="Calibri"/>
-          <w:color w:val="FF0000"/>
-          <w:sz w:val="32"/>
-          <w:szCs w:val="32"/>
+          <w:rFonts w:ascii="Segoe UI" w:hAnsi="Segoe UI" w:cs="Segoe UI"/>
+          <w:sz w:val="18"/>
+          <w:szCs w:val="18"/>
         </w:rPr>
       </w:pPr>
     </w:p>
@@ -30449,18 +30447,6 @@
         <w:spacing w:before="0" w:beforeAutospacing="0" w:after="0" w:afterAutospacing="0"/>
         <w:textAlignment w:val="baseline"/>
         <w:rPr>
-          <w:rFonts w:ascii="Segoe UI" w:hAnsi="Segoe UI" w:cs="Segoe UI"/>
-          <w:sz w:val="18"/>
-          <w:szCs w:val="18"/>
-        </w:rPr>
-      </w:pPr>
-    </w:p>
-    <w:p>
-      <w:pPr>
-        <w:pStyle w:val="paragraph"/>
-        <w:spacing w:before="0" w:beforeAutospacing="0" w:after="0" w:afterAutospacing="0"/>
-        <w:textAlignment w:val="baseline"/>
-        <w:rPr>
           <w:rStyle w:val="eop"/>
           <w:rFonts w:ascii="Calibri" w:hAnsi="Calibri" w:cs="Calibri"/>
         </w:rPr>
@@ -30470,6 +30456,7 @@
           <w:rStyle w:val="normaltextrun"/>
           <w:rFonts w:ascii="Calibri" w:hAnsi="Calibri" w:cs="Calibri"/>
         </w:rPr>
+        <w:lastRenderedPageBreak/>
         <w:t>-</w:t>
       </w:r>
       <w:r>

</xml_diff>

<commit_message>
completed the LOGIC of the ex number2, added some notes about the-DOM
</commit_message>
<xml_diff>
--- a/APPUNTI/00-APPUNTI JS.docx
+++ b/APPUNTI/00-APPUNTI JS.docx
@@ -34271,8 +34271,8 @@
           <w:rFonts w:ascii="Aptos Black" w:hAnsi="Aptos Black"/>
           <w:bCs/>
           <w:color w:val="000000" w:themeColor="text1"/>
-          <w:sz w:val="48"/>
-          <w:szCs w:val="48"/>
+          <w:sz w:val="40"/>
+          <w:szCs w:val="40"/>
         </w:rPr>
       </w:pPr>
       <w:r>
@@ -34295,6 +34295,28 @@
         </w:rPr>
         <w:sym w:font="Wingdings" w:char="F0E0"/>
       </w:r>
+      <w:r>
+        <w:rPr>
+          <w:rFonts w:ascii="Aptos Black" w:hAnsi="Aptos Black"/>
+          <w:bCs/>
+          <w:color w:val="000000" w:themeColor="text1"/>
+          <w:sz w:val="48"/>
+          <w:szCs w:val="48"/>
+        </w:rPr>
+        <w:t xml:space="preserve"> </w:t>
+      </w:r>
+      <w:hyperlink r:id="rId204" w:history="1">
+        <w:r>
+          <w:rPr>
+            <w:rStyle w:val="Collegamentoipertestuale"/>
+            <w:rFonts w:ascii="Aptos Black" w:hAnsi="Aptos Black"/>
+            <w:bCs/>
+            <w:sz w:val="36"/>
+            <w:szCs w:val="36"/>
+          </w:rPr>
+          <w:t>dom slide prof</w:t>
+        </w:r>
+      </w:hyperlink>
     </w:p>
     <w:p>
       <w:pPr>
@@ -34308,9 +34330,2342 @@
     <w:p>
       <w:pPr>
         <w:rPr>
+          <w:color w:val="0563C1" w:themeColor="hyperlink"/>
+          <w:sz w:val="36"/>
+          <w:szCs w:val="36"/>
+          <w:u w:val="single"/>
+        </w:rPr>
+      </w:pPr>
+      <w:r>
+        <w:rPr>
+          <w:rFonts w:ascii="Aptos Black" w:hAnsi="Aptos Black"/>
+          <w:bCs/>
+          <w:color w:val="000000" w:themeColor="text1"/>
+          <w:sz w:val="48"/>
+          <w:szCs w:val="48"/>
+        </w:rPr>
+        <w:t>i</w:t>
+      </w:r>
+      <w:r>
+        <w:rPr>
+          <w:rFonts w:ascii="Aptos Black" w:hAnsi="Aptos Black"/>
+          <w:bCs/>
+          <w:color w:val="000000" w:themeColor="text1"/>
+          <w:sz w:val="48"/>
+          <w:szCs w:val="48"/>
+        </w:rPr>
+        <w:t>ntroduzione al DOM</w:t>
+      </w:r>
+      <w:r>
+        <w:rPr>
+          <w:rFonts w:ascii="Aptos Black" w:hAnsi="Aptos Black"/>
+          <w:bCs/>
+          <w:color w:val="000000" w:themeColor="text1"/>
+          <w:sz w:val="48"/>
+          <w:szCs w:val="48"/>
+        </w:rPr>
+        <w:t xml:space="preserve"> </w:t>
+      </w:r>
+      <w:r>
+        <w:rPr>
+          <w:rFonts w:ascii="Aptos Black" w:hAnsi="Aptos Black"/>
+          <w:bCs/>
+          <w:color w:val="000000" w:themeColor="text1"/>
+          <w:sz w:val="48"/>
+          <w:szCs w:val="48"/>
+        </w:rPr>
+        <w:sym w:font="Wingdings" w:char="F0E0"/>
+      </w:r>
+      <w:r>
+        <w:rPr>
+          <w:rFonts w:ascii="Aptos Black" w:hAnsi="Aptos Black"/>
+          <w:bCs/>
+          <w:color w:val="000000" w:themeColor="text1"/>
+          <w:sz w:val="48"/>
+          <w:szCs w:val="48"/>
+        </w:rPr>
+        <w:t xml:space="preserve"> </w:t>
+      </w:r>
+      <w:r>
+        <w:rPr>
+          <w:rStyle w:val="Collegamentoipertestuale"/>
+          <w:sz w:val="36"/>
+          <w:szCs w:val="36"/>
+        </w:rPr>
+        <w:t>esempi di utilizzi del dom</w:t>
+      </w:r>
+    </w:p>
+    <w:p>
+      <w:r>
+        <w:t xml:space="preserve">Fornisce una </w:t>
+      </w:r>
+      <w:r>
+        <w:rPr>
+          <w:b/>
+          <w:bCs/>
+          <w:highlight w:val="yellow"/>
+          <w:u w:val="single"/>
+        </w:rPr>
+        <w:t>MAPPA</w:t>
+      </w:r>
+      <w:r>
+        <w:rPr>
+          <w:b/>
+          <w:bCs/>
+          <w:highlight w:val="yellow"/>
+          <w:u w:val="single"/>
+        </w:rPr>
+        <w:t xml:space="preserve"> </w:t>
+      </w:r>
+      <w:r>
+        <w:rPr>
+          <w:b/>
+          <w:bCs/>
+          <w:highlight w:val="yellow"/>
+          <w:u w:val="single"/>
+        </w:rPr>
+        <w:t>STRUTTURATA</w:t>
+      </w:r>
+      <w:r>
+        <w:t xml:space="preserve"> del</w:t>
+      </w:r>
+      <w:r>
+        <w:t xml:space="preserve"> nostro</w:t>
+      </w:r>
+      <w:r>
+        <w:t xml:space="preserve"> documento</w:t>
+      </w:r>
+      <w:r>
+        <w:t>:</w:t>
+      </w:r>
+    </w:p>
+    <w:p>
+      <w:r>
+        <w:t>indica</w:t>
+      </w:r>
+      <w:r>
+        <w:rPr>
+          <w:b/>
+          <w:bCs/>
+        </w:rPr>
+        <w:t xml:space="preserve"> </w:t>
+      </w:r>
+      <w:r>
+        <w:rPr>
+          <w:b/>
+          <w:bCs/>
+          <w:highlight w:val="yellow"/>
+          <w:u w:val="single"/>
+        </w:rPr>
+        <w:t>LO STATO DELLA PAGINA IN UN MOMENTO PRECISO</w:t>
+      </w:r>
+      <w:r>
+        <w:t>, e</w:t>
+      </w:r>
+      <w:r>
+        <w:t xml:space="preserve"> definisce in che modo i programmi possono accedere e manipolare il suo contenuto, struttura e stile.</w:t>
+      </w:r>
+      <w:r>
+        <w:t xml:space="preserve"> </w:t>
+      </w:r>
+    </w:p>
+    <w:p>
+      <w:r>
+        <w:t>Permette ai linguaggi di programmazione come JavaScript di manipolare la struttura, il contenuto e lo stile del documento in modo dinamico.</w:t>
+      </w:r>
+    </w:p>
+    <w:p>
+      <w:pPr>
+        <w:rPr>
+          <w:b/>
+          <w:bCs/>
+        </w:rPr>
+      </w:pPr>
+    </w:p>
+    <w:p>
+      <w:pPr>
+        <w:rPr>
+          <w:b/>
+          <w:bCs/>
+        </w:rPr>
+      </w:pPr>
+      <w:r>
+        <w:rPr>
+          <w:b/>
+          <w:bCs/>
+        </w:rPr>
+        <w:t xml:space="preserve">HA UNA STRUTTURA AD </w:t>
+      </w:r>
+      <w:r>
+        <w:rPr>
+          <w:b/>
+          <w:bCs/>
+          <w:u w:val="single"/>
+        </w:rPr>
+        <w:t>ALBERO</w:t>
+      </w:r>
+      <w:r>
+        <w:rPr>
+          <w:b/>
+          <w:bCs/>
+        </w:rPr>
+        <w:t>:</w:t>
+      </w:r>
+    </w:p>
+    <w:p>
+      <w:pPr>
+        <w:rPr>
           <w:rStyle w:val="normaltextrun"/>
           <w:rFonts w:eastAsia="Times New Roman"/>
           <w:szCs w:val="24"/>
+        </w:rPr>
+      </w:pPr>
+      <w:r>
+        <w:rPr>
+          <w:rStyle w:val="normaltextrun"/>
+          <w:rFonts w:eastAsia="Times New Roman"/>
+          <w:szCs w:val="24"/>
+        </w:rPr>
+        <w:drawing>
+          <wp:anchor distT="0" distB="0" distL="114300" distR="114300" simplePos="0" relativeHeight="251828224" behindDoc="1" locked="0" layoutInCell="1" allowOverlap="1" wp14:anchorId="747CDCD2" wp14:editId="6130A30E">
+            <wp:simplePos x="0" y="0"/>
+            <wp:positionH relativeFrom="column">
+              <wp:posOffset>480060</wp:posOffset>
+            </wp:positionH>
+            <wp:positionV relativeFrom="paragraph">
+              <wp:posOffset>12700</wp:posOffset>
+            </wp:positionV>
+            <wp:extent cx="5096586" cy="2810267"/>
+            <wp:effectExtent l="0" t="0" r="8890" b="9525"/>
+            <wp:wrapTight wrapText="bothSides">
+              <wp:wrapPolygon edited="0">
+                <wp:start x="0" y="0"/>
+                <wp:lineTo x="0" y="21527"/>
+                <wp:lineTo x="21557" y="21527"/>
+                <wp:lineTo x="21557" y="0"/>
+                <wp:lineTo x="0" y="0"/>
+              </wp:wrapPolygon>
+            </wp:wrapTight>
+            <wp:docPr id="2143353696" name="Immagine 2143353696"/>
+            <wp:cNvGraphicFramePr>
+              <a:graphicFrameLocks xmlns:a="http://schemas.openxmlformats.org/drawingml/2006/main" noChangeAspect="1"/>
+            </wp:cNvGraphicFramePr>
+            <a:graphic xmlns:a="http://schemas.openxmlformats.org/drawingml/2006/main">
+              <a:graphicData uri="http://schemas.openxmlformats.org/drawingml/2006/picture">
+                <pic:pic xmlns:pic="http://schemas.openxmlformats.org/drawingml/2006/picture">
+                  <pic:nvPicPr>
+                    <pic:cNvPr id="1" name=""/>
+                    <pic:cNvPicPr/>
+                  </pic:nvPicPr>
+                  <pic:blipFill>
+                    <a:blip r:embed="rId205">
+                      <a:extLst>
+                        <a:ext uri="{28A0092B-C50C-407E-A947-70E740481C1C}">
+                          <a14:useLocalDpi xmlns:a14="http://schemas.microsoft.com/office/drawing/2010/main" val="0"/>
+                        </a:ext>
+                      </a:extLst>
+                    </a:blip>
+                    <a:stretch>
+                      <a:fillRect/>
+                    </a:stretch>
+                  </pic:blipFill>
+                  <pic:spPr>
+                    <a:xfrm>
+                      <a:off x="0" y="0"/>
+                      <a:ext cx="5096586" cy="2810267"/>
+                    </a:xfrm>
+                    <a:prstGeom prst="rect">
+                      <a:avLst/>
+                    </a:prstGeom>
+                  </pic:spPr>
+                </pic:pic>
+              </a:graphicData>
+            </a:graphic>
+          </wp:anchor>
+        </w:drawing>
+      </w:r>
+    </w:p>
+    <w:p>
+      <w:pPr>
+        <w:rPr>
+          <w:rStyle w:val="normaltextrun"/>
+          <w:rFonts w:eastAsia="Times New Roman"/>
+          <w:szCs w:val="24"/>
+        </w:rPr>
+      </w:pPr>
+    </w:p>
+    <w:p>
+      <w:pPr>
+        <w:rPr>
+          <w:rStyle w:val="normaltextrun"/>
+          <w:rFonts w:eastAsia="Times New Roman"/>
+          <w:szCs w:val="24"/>
+        </w:rPr>
+      </w:pPr>
+    </w:p>
+    <w:p>
+      <w:pPr>
+        <w:rPr>
+          <w:rStyle w:val="normaltextrun"/>
+          <w:rFonts w:eastAsia="Times New Roman"/>
+          <w:szCs w:val="24"/>
+        </w:rPr>
+      </w:pPr>
+    </w:p>
+    <w:p>
+      <w:pPr>
+        <w:rPr>
+          <w:rStyle w:val="normaltextrun"/>
+          <w:rFonts w:eastAsia="Times New Roman"/>
+          <w:szCs w:val="24"/>
+        </w:rPr>
+      </w:pPr>
+    </w:p>
+    <w:p>
+      <w:pPr>
+        <w:rPr>
+          <w:rStyle w:val="normaltextrun"/>
+          <w:rFonts w:eastAsia="Times New Roman"/>
+          <w:szCs w:val="24"/>
+        </w:rPr>
+      </w:pPr>
+    </w:p>
+    <w:p>
+      <w:pPr>
+        <w:rPr>
+          <w:rStyle w:val="normaltextrun"/>
+          <w:rFonts w:eastAsia="Times New Roman"/>
+          <w:szCs w:val="24"/>
+        </w:rPr>
+      </w:pPr>
+    </w:p>
+    <w:p>
+      <w:pPr>
+        <w:rPr>
+          <w:rStyle w:val="normaltextrun"/>
+          <w:rFonts w:eastAsia="Times New Roman"/>
+          <w:szCs w:val="24"/>
+        </w:rPr>
+      </w:pPr>
+    </w:p>
+    <w:p>
+      <w:pPr>
+        <w:rPr>
+          <w:rStyle w:val="normaltextrun"/>
+          <w:rFonts w:eastAsia="Times New Roman"/>
+          <w:szCs w:val="24"/>
+        </w:rPr>
+      </w:pPr>
+    </w:p>
+    <w:p>
+      <w:pPr>
+        <w:rPr>
+          <w:rStyle w:val="normaltextrun"/>
+          <w:rFonts w:eastAsia="Times New Roman"/>
+          <w:szCs w:val="24"/>
+        </w:rPr>
+      </w:pPr>
+    </w:p>
+    <w:p>
+      <w:r>
+        <w:rPr>
+          <w:rStyle w:val="normaltextrun"/>
+          <w:rFonts w:eastAsia="Times New Roman"/>
+          <w:b/>
+          <w:bCs/>
+          <w:szCs w:val="24"/>
+          <w:highlight w:val="yellow"/>
+          <w:u w:val="single"/>
+        </w:rPr>
+        <w:t>HTML</w:t>
+      </w:r>
+      <w:r>
+        <w:rPr>
+          <w:rStyle w:val="normaltextrun"/>
+          <w:rFonts w:eastAsia="Times New Roman"/>
+          <w:szCs w:val="24"/>
+        </w:rPr>
+        <w:t xml:space="preserve"> </w:t>
+      </w:r>
+      <w:r>
+        <w:rPr>
+          <w:rStyle w:val="normaltextrun"/>
+          <w:rFonts w:eastAsia="Times New Roman"/>
+          <w:szCs w:val="24"/>
+        </w:rPr>
+        <w:sym w:font="Wingdings" w:char="F0E0"/>
+      </w:r>
+      <w:r>
+        <w:rPr>
+          <w:rStyle w:val="normaltextrun"/>
+          <w:rFonts w:eastAsia="Times New Roman"/>
+          <w:szCs w:val="24"/>
+        </w:rPr>
+        <w:t xml:space="preserve"> </w:t>
+      </w:r>
+      <w:r>
+        <w:t>È il nodo principale che rappresenta l'intero documento HTML.</w:t>
+      </w:r>
+    </w:p>
+    <w:p>
+      <w:pPr>
+        <w:rPr>
+          <w:rStyle w:val="normaltextrun"/>
+        </w:rPr>
+      </w:pPr>
+      <w:r>
+        <w:rPr>
+          <w:rStyle w:val="normaltextrun"/>
+          <w:rFonts w:eastAsia="Times New Roman"/>
+          <w:szCs w:val="24"/>
+        </w:rPr>
+        <w:lastRenderedPageBreak/>
+        <w:t xml:space="preserve">L'oggetto documento è </w:t>
+      </w:r>
+      <w:r>
+        <w:rPr>
+          <w:rStyle w:val="normaltextrun"/>
+          <w:rFonts w:eastAsia="Times New Roman"/>
+          <w:b/>
+          <w:bCs/>
+          <w:szCs w:val="24"/>
+          <w:u w:val="single"/>
+        </w:rPr>
+        <w:t>disponibile globalmente</w:t>
+      </w:r>
+      <w:r>
+        <w:rPr>
+          <w:rStyle w:val="normaltextrun"/>
+          <w:rFonts w:eastAsia="Times New Roman"/>
+          <w:szCs w:val="24"/>
+        </w:rPr>
+        <w:t xml:space="preserve"> nel browser. Ti consente di accedere e manipolare il DOM della pagina web corrente</w:t>
+      </w:r>
+      <w:r>
+        <w:rPr>
+          <w:rStyle w:val="normaltextrun"/>
+          <w:rFonts w:eastAsia="Times New Roman"/>
+          <w:szCs w:val="24"/>
+        </w:rPr>
+        <w:t>, di standard seguiamo questi passaggi</w:t>
+      </w:r>
+      <w:r>
+        <w:rPr>
+          <w:rStyle w:val="normaltextrun"/>
+          <w:rFonts w:eastAsia="Times New Roman"/>
+          <w:szCs w:val="24"/>
+        </w:rPr>
+        <w:t>:</w:t>
+      </w:r>
+    </w:p>
+    <w:p>
+      <w:pPr>
+        <w:rPr>
+          <w:rStyle w:val="normaltextrun"/>
+          <w:rFonts w:eastAsia="Times New Roman"/>
+          <w:szCs w:val="24"/>
+        </w:rPr>
+      </w:pPr>
+    </w:p>
+    <w:p>
+      <w:pPr>
+        <w:rPr>
+          <w:rStyle w:val="normaltextrun"/>
+          <w:rFonts w:eastAsia="Times New Roman"/>
+          <w:szCs w:val="24"/>
+        </w:rPr>
+      </w:pPr>
+      <w:r>
+        <w:rPr>
+          <w:rStyle w:val="normaltextrun"/>
+          <w:rFonts w:eastAsia="Times New Roman"/>
+          <w:szCs w:val="24"/>
+        </w:rPr>
+        <w:t>1</w:t>
+      </w:r>
+      <w:r>
+        <w:rPr>
+          <w:rStyle w:val="normaltextrun"/>
+          <w:rFonts w:eastAsia="Times New Roman"/>
+          <w:szCs w:val="24"/>
+        </w:rPr>
+        <w:t xml:space="preserve">. </w:t>
+      </w:r>
+      <w:r>
+        <w:rPr>
+          <w:rStyle w:val="normaltextrun"/>
+          <w:rFonts w:eastAsia="Times New Roman"/>
+          <w:b/>
+          <w:bCs/>
+          <w:szCs w:val="24"/>
+          <w:highlight w:val="yellow"/>
+          <w:u w:val="single"/>
+        </w:rPr>
+        <w:t>INDIVIDUARE IL NODO</w:t>
+      </w:r>
+      <w:r>
+        <w:rPr>
+          <w:rStyle w:val="normaltextrun"/>
+          <w:rFonts w:eastAsia="Times New Roman"/>
+          <w:szCs w:val="24"/>
+        </w:rPr>
+        <w:t xml:space="preserve"> che si vuole cambiare usando uno dei </w:t>
+      </w:r>
+      <w:r>
+        <w:rPr>
+          <w:rStyle w:val="normaltextrun"/>
+          <w:rFonts w:eastAsia="Times New Roman"/>
+          <w:b/>
+          <w:bCs/>
+          <w:sz w:val="32"/>
+          <w:szCs w:val="32"/>
+          <w:u w:val="single"/>
+        </w:rPr>
+        <w:t>metodi di accesso</w:t>
+      </w:r>
+    </w:p>
+    <w:p>
+      <w:pPr>
+        <w:rPr>
+          <w:rStyle w:val="normaltextrun"/>
+          <w:rFonts w:eastAsia="Times New Roman"/>
+          <w:szCs w:val="24"/>
+        </w:rPr>
+      </w:pPr>
+      <w:r>
+        <w:rPr>
+          <w:rStyle w:val="normaltextrun"/>
+          <w:rFonts w:eastAsia="Times New Roman"/>
+          <w:szCs w:val="24"/>
+        </w:rPr>
+        <w:t xml:space="preserve">2. </w:t>
+      </w:r>
+      <w:r>
+        <w:rPr>
+          <w:rStyle w:val="normaltextrun"/>
+          <w:rFonts w:eastAsia="Times New Roman"/>
+          <w:b/>
+          <w:bCs/>
+          <w:szCs w:val="24"/>
+          <w:highlight w:val="yellow"/>
+          <w:u w:val="single"/>
+        </w:rPr>
+        <w:t>MEMORIZZARE IL NODO</w:t>
+      </w:r>
+      <w:r>
+        <w:rPr>
+          <w:rStyle w:val="normaltextrun"/>
+          <w:rFonts w:eastAsia="Times New Roman"/>
+          <w:szCs w:val="24"/>
+        </w:rPr>
+        <w:t xml:space="preserve"> all’interno di una variabile e usarla come esso</w:t>
+      </w:r>
+    </w:p>
+    <w:p>
+      <w:pPr>
+        <w:rPr>
+          <w:rStyle w:val="normaltextrun"/>
+          <w:rFonts w:eastAsia="Times New Roman"/>
+          <w:szCs w:val="24"/>
+        </w:rPr>
+      </w:pPr>
+      <w:r>
+        <w:rPr>
+          <w:rStyle w:val="normaltextrun"/>
+          <w:rFonts w:eastAsia="Times New Roman"/>
+          <w:szCs w:val="24"/>
+        </w:rPr>
+        <w:t xml:space="preserve">3. </w:t>
+      </w:r>
+      <w:r>
+        <w:rPr>
+          <w:rStyle w:val="normaltextrun"/>
+          <w:rFonts w:eastAsia="Times New Roman"/>
+          <w:b/>
+          <w:bCs/>
+          <w:szCs w:val="24"/>
+          <w:highlight w:val="yellow"/>
+          <w:u w:val="single"/>
+        </w:rPr>
+        <w:t>MANIPOLARE IL DOM</w:t>
+      </w:r>
+      <w:r>
+        <w:rPr>
+          <w:rStyle w:val="normaltextrun"/>
+          <w:rFonts w:eastAsia="Times New Roman"/>
+          <w:szCs w:val="24"/>
+        </w:rPr>
+        <w:t>:</w:t>
+      </w:r>
+    </w:p>
+    <w:p>
+      <w:pPr>
+        <w:rPr>
+          <w:rStyle w:val="normaltextrun"/>
+          <w:rFonts w:eastAsia="Times New Roman"/>
+          <w:szCs w:val="24"/>
+        </w:rPr>
+      </w:pPr>
+      <w:r>
+        <w:rPr>
+          <w:rStyle w:val="normaltextrun"/>
+          <w:rFonts w:eastAsia="Times New Roman"/>
+          <w:szCs w:val="24"/>
+        </w:rPr>
+        <w:tab/>
+        <w:t xml:space="preserve">- </w:t>
+      </w:r>
+      <w:r>
+        <w:rPr>
+          <w:rStyle w:val="normaltextrun"/>
+          <w:rFonts w:eastAsia="Times New Roman"/>
+          <w:szCs w:val="24"/>
+        </w:rPr>
+        <w:t>Cambia i suoi attributi</w:t>
+      </w:r>
+    </w:p>
+    <w:p>
+      <w:pPr>
+        <w:rPr>
+          <w:rStyle w:val="normaltextrun"/>
+          <w:rFonts w:eastAsia="Times New Roman"/>
+          <w:szCs w:val="24"/>
+        </w:rPr>
+      </w:pPr>
+      <w:r>
+        <w:rPr>
+          <w:rStyle w:val="normaltextrun"/>
+          <w:rFonts w:eastAsia="Times New Roman"/>
+          <w:szCs w:val="24"/>
+        </w:rPr>
+        <w:tab/>
+        <w:t xml:space="preserve">- </w:t>
+      </w:r>
+      <w:r>
+        <w:rPr>
+          <w:rStyle w:val="normaltextrun"/>
+          <w:rFonts w:eastAsia="Times New Roman"/>
+          <w:szCs w:val="24"/>
+        </w:rPr>
+        <w:t>Modifica i suoi stili</w:t>
+      </w:r>
+    </w:p>
+    <w:p>
+      <w:pPr>
+        <w:rPr>
+          <w:rStyle w:val="normaltextrun"/>
+          <w:rFonts w:eastAsia="Times New Roman"/>
+          <w:szCs w:val="24"/>
+        </w:rPr>
+      </w:pPr>
+      <w:r>
+        <w:rPr>
+          <w:rStyle w:val="normaltextrun"/>
+          <w:rFonts w:eastAsia="Times New Roman"/>
+          <w:szCs w:val="24"/>
+        </w:rPr>
+        <w:tab/>
+        <w:t xml:space="preserve">- </w:t>
+      </w:r>
+      <w:r>
+        <w:rPr>
+          <w:rStyle w:val="normaltextrun"/>
+          <w:rFonts w:eastAsia="Times New Roman"/>
+          <w:szCs w:val="24"/>
+        </w:rPr>
+        <w:t>Dagli un nuovo innerHTML</w:t>
+      </w:r>
+    </w:p>
+    <w:p>
+      <w:pPr>
+        <w:rPr>
+          <w:rStyle w:val="normaltextrun"/>
+          <w:rFonts w:eastAsia="Times New Roman"/>
+          <w:szCs w:val="24"/>
+        </w:rPr>
+      </w:pPr>
+      <w:r>
+        <w:rPr>
+          <w:rStyle w:val="normaltextrun"/>
+          <w:rFonts w:eastAsia="Times New Roman"/>
+          <w:szCs w:val="24"/>
+        </w:rPr>
+        <w:tab/>
+        <w:t xml:space="preserve">- </w:t>
+      </w:r>
+      <w:r>
+        <w:rPr>
+          <w:rStyle w:val="normaltextrun"/>
+          <w:rFonts w:eastAsia="Times New Roman"/>
+          <w:szCs w:val="24"/>
+        </w:rPr>
+        <w:t>Aggiungi nuovi nodi ad esso</w:t>
+      </w:r>
+    </w:p>
+    <w:p>
+      <w:pPr>
+        <w:rPr>
+          <w:rStyle w:val="normaltextrun"/>
+          <w:rFonts w:eastAsia="Times New Roman"/>
+          <w:szCs w:val="24"/>
+        </w:rPr>
+      </w:pPr>
+    </w:p>
+    <w:p>
+      <w:pPr>
+        <w:rPr>
+          <w:rFonts w:ascii="Aptos Black" w:hAnsi="Aptos Black"/>
+          <w:bCs/>
+          <w:color w:val="000000" w:themeColor="text1"/>
+          <w:sz w:val="40"/>
+          <w:szCs w:val="40"/>
+        </w:rPr>
+      </w:pPr>
+      <w:r>
+        <w:rPr>
+          <w:rFonts w:ascii="Aptos Black" w:hAnsi="Aptos Black"/>
+          <w:bCs/>
+          <w:color w:val="000000" w:themeColor="text1"/>
+          <w:sz w:val="40"/>
+          <w:szCs w:val="40"/>
+        </w:rPr>
+        <w:t>accedre al DOM</w:t>
+      </w:r>
+      <w:r>
+        <w:rPr>
+          <w:rFonts w:ascii="Aptos Black" w:hAnsi="Aptos Black"/>
+          <w:bCs/>
+          <w:color w:val="000000" w:themeColor="text1"/>
+          <w:sz w:val="40"/>
+          <w:szCs w:val="40"/>
+        </w:rPr>
+        <w:t xml:space="preserve"> &amp;&amp; return values</w:t>
+      </w:r>
+    </w:p>
+    <w:p>
+      <w:pPr>
+        <w:rPr>
+          <w:rFonts w:eastAsia="Times New Roman"/>
+          <w:b/>
+          <w:bCs/>
+          <w:sz w:val="28"/>
+          <w:szCs w:val="28"/>
+          <w:highlight w:val="yellow"/>
+        </w:rPr>
+      </w:pPr>
+      <w:r>
+        <w:rPr>
+          <w:rStyle w:val="normaltextrun"/>
+          <w:rFonts w:eastAsia="Times New Roman"/>
+          <w:b/>
+          <w:bCs/>
+          <w:sz w:val="28"/>
+          <w:szCs w:val="28"/>
+        </w:rPr>
+        <w:drawing>
+          <wp:anchor distT="0" distB="0" distL="114300" distR="114300" simplePos="0" relativeHeight="251835392" behindDoc="1" locked="0" layoutInCell="1" allowOverlap="1" wp14:anchorId="65EB45AE" wp14:editId="7FAF33B5">
+            <wp:simplePos x="0" y="0"/>
+            <wp:positionH relativeFrom="column">
+              <wp:posOffset>4525976</wp:posOffset>
+            </wp:positionH>
+            <wp:positionV relativeFrom="paragraph">
+              <wp:posOffset>596375</wp:posOffset>
+            </wp:positionV>
+            <wp:extent cx="1351280" cy="452755"/>
+            <wp:effectExtent l="0" t="0" r="1270" b="4445"/>
+            <wp:wrapTight wrapText="bothSides">
+              <wp:wrapPolygon edited="0">
+                <wp:start x="0" y="0"/>
+                <wp:lineTo x="0" y="20903"/>
+                <wp:lineTo x="21316" y="20903"/>
+                <wp:lineTo x="21316" y="0"/>
+                <wp:lineTo x="0" y="0"/>
+              </wp:wrapPolygon>
+            </wp:wrapTight>
+            <wp:docPr id="1616096269" name="Immagine 1616096269"/>
+            <wp:cNvGraphicFramePr>
+              <a:graphicFrameLocks xmlns:a="http://schemas.openxmlformats.org/drawingml/2006/main" noChangeAspect="1"/>
+            </wp:cNvGraphicFramePr>
+            <a:graphic xmlns:a="http://schemas.openxmlformats.org/drawingml/2006/main">
+              <a:graphicData uri="http://schemas.openxmlformats.org/drawingml/2006/picture">
+                <pic:pic xmlns:pic="http://schemas.openxmlformats.org/drawingml/2006/picture">
+                  <pic:nvPicPr>
+                    <pic:cNvPr id="1" name=""/>
+                    <pic:cNvPicPr/>
+                  </pic:nvPicPr>
+                  <pic:blipFill>
+                    <a:blip r:embed="rId206">
+                      <a:extLst>
+                        <a:ext uri="{28A0092B-C50C-407E-A947-70E740481C1C}">
+                          <a14:useLocalDpi xmlns:a14="http://schemas.microsoft.com/office/drawing/2010/main" val="0"/>
+                        </a:ext>
+                      </a:extLst>
+                    </a:blip>
+                    <a:stretch>
+                      <a:fillRect/>
+                    </a:stretch>
+                  </pic:blipFill>
+                  <pic:spPr>
+                    <a:xfrm>
+                      <a:off x="0" y="0"/>
+                      <a:ext cx="1351280" cy="452755"/>
+                    </a:xfrm>
+                    <a:prstGeom prst="rect">
+                      <a:avLst/>
+                    </a:prstGeom>
+                  </pic:spPr>
+                </pic:pic>
+              </a:graphicData>
+            </a:graphic>
+            <wp14:sizeRelH relativeFrom="margin">
+              <wp14:pctWidth>0</wp14:pctWidth>
+            </wp14:sizeRelH>
+            <wp14:sizeRelV relativeFrom="margin">
+              <wp14:pctHeight>0</wp14:pctHeight>
+            </wp14:sizeRelV>
+          </wp:anchor>
+        </w:drawing>
+      </w:r>
+      <w:r>
+        <w:rPr>
+          <w:rStyle w:val="normaltextrun"/>
+          <w:rFonts w:eastAsia="Times New Roman"/>
+          <w:b/>
+          <w:bCs/>
+          <w:sz w:val="28"/>
+          <w:szCs w:val="28"/>
+        </w:rPr>
+        <w:drawing>
+          <wp:anchor distT="0" distB="0" distL="114300" distR="114300" simplePos="0" relativeHeight="251846656" behindDoc="1" locked="0" layoutInCell="1" allowOverlap="1" wp14:anchorId="2CA4E2C8" wp14:editId="69FD54EA">
+            <wp:simplePos x="0" y="0"/>
+            <wp:positionH relativeFrom="margin">
+              <wp:align>left</wp:align>
+            </wp:positionH>
+            <wp:positionV relativeFrom="paragraph">
+              <wp:posOffset>605790</wp:posOffset>
+            </wp:positionV>
+            <wp:extent cx="4208145" cy="317500"/>
+            <wp:effectExtent l="0" t="0" r="1905" b="6350"/>
+            <wp:wrapTight wrapText="bothSides">
+              <wp:wrapPolygon edited="0">
+                <wp:start x="0" y="0"/>
+                <wp:lineTo x="0" y="20736"/>
+                <wp:lineTo x="21512" y="20736"/>
+                <wp:lineTo x="21512" y="0"/>
+                <wp:lineTo x="0" y="0"/>
+              </wp:wrapPolygon>
+            </wp:wrapTight>
+            <wp:docPr id="1616096276" name="Immagine 1616096276"/>
+            <wp:cNvGraphicFramePr>
+              <a:graphicFrameLocks xmlns:a="http://schemas.openxmlformats.org/drawingml/2006/main" noChangeAspect="1"/>
+            </wp:cNvGraphicFramePr>
+            <a:graphic xmlns:a="http://schemas.openxmlformats.org/drawingml/2006/main">
+              <a:graphicData uri="http://schemas.openxmlformats.org/drawingml/2006/picture">
+                <pic:pic xmlns:pic="http://schemas.openxmlformats.org/drawingml/2006/picture">
+                  <pic:nvPicPr>
+                    <pic:cNvPr id="1" name=""/>
+                    <pic:cNvPicPr/>
+                  </pic:nvPicPr>
+                  <pic:blipFill>
+                    <a:blip r:embed="rId207">
+                      <a:extLst>
+                        <a:ext uri="{28A0092B-C50C-407E-A947-70E740481C1C}">
+                          <a14:useLocalDpi xmlns:a14="http://schemas.microsoft.com/office/drawing/2010/main" val="0"/>
+                        </a:ext>
+                      </a:extLst>
+                    </a:blip>
+                    <a:stretch>
+                      <a:fillRect/>
+                    </a:stretch>
+                  </pic:blipFill>
+                  <pic:spPr>
+                    <a:xfrm>
+                      <a:off x="0" y="0"/>
+                      <a:ext cx="4208145" cy="317500"/>
+                    </a:xfrm>
+                    <a:prstGeom prst="rect">
+                      <a:avLst/>
+                    </a:prstGeom>
+                  </pic:spPr>
+                </pic:pic>
+              </a:graphicData>
+            </a:graphic>
+            <wp14:sizeRelH relativeFrom="margin">
+              <wp14:pctWidth>0</wp14:pctWidth>
+            </wp14:sizeRelH>
+            <wp14:sizeRelV relativeFrom="margin">
+              <wp14:pctHeight>0</wp14:pctHeight>
+            </wp14:sizeRelV>
+          </wp:anchor>
+        </w:drawing>
+      </w:r>
+      <w:r>
+        <w:rPr>
+          <w:rStyle w:val="normaltextrun"/>
+          <w:rFonts w:eastAsia="Times New Roman"/>
+          <w:b/>
+          <w:bCs/>
+          <w:sz w:val="28"/>
+          <w:szCs w:val="28"/>
+        </w:rPr>
+        <w:t>-</w:t>
+      </w:r>
+      <w:r>
+        <w:rPr>
+          <w:rStyle w:val="normaltextrun"/>
+          <w:rFonts w:eastAsia="Times New Roman"/>
+          <w:b/>
+          <w:bCs/>
+          <w:sz w:val="28"/>
+          <w:szCs w:val="28"/>
+          <w:highlight w:val="yellow"/>
+        </w:rPr>
+        <w:t xml:space="preserve">Document.getElementById() </w:t>
+      </w:r>
+      <w:r>
+        <w:rPr>
+          <w:rStyle w:val="normaltextrun"/>
+          <w:rFonts w:eastAsia="Times New Roman"/>
+          <w:szCs w:val="24"/>
+        </w:rPr>
+        <w:sym w:font="Wingdings" w:char="F0E0"/>
+      </w:r>
+      <w:r>
+        <w:rPr>
+          <w:rStyle w:val="normaltextrun"/>
+          <w:rFonts w:eastAsia="Times New Roman"/>
+          <w:szCs w:val="24"/>
+        </w:rPr>
+        <w:t xml:space="preserve"> </w:t>
+      </w:r>
+      <w:r>
+        <w:t xml:space="preserve">Ritorna </w:t>
+      </w:r>
+      <w:r>
+        <w:t xml:space="preserve">un </w:t>
+      </w:r>
+      <w:r>
+        <w:rPr>
+          <w:b/>
+          <w:bCs/>
+        </w:rPr>
+        <w:t>singolo</w:t>
+      </w:r>
+      <w:r>
+        <w:t xml:space="preserve"> valore, cioè </w:t>
+      </w:r>
+      <w:r>
+        <w:t xml:space="preserve">il </w:t>
+      </w:r>
+      <w:r>
+        <w:rPr>
+          <w:b/>
+          <w:bCs/>
+          <w:u w:val="single"/>
+        </w:rPr>
+        <w:t>primo elemento</w:t>
+      </w:r>
+      <w:r>
+        <w:t xml:space="preserve"> con </w:t>
+      </w:r>
+      <w:r>
+        <w:rPr>
+          <w:b/>
+          <w:bCs/>
+          <w:u w:val="single"/>
+        </w:rPr>
+        <w:t xml:space="preserve">l'ID </w:t>
+      </w:r>
+      <w:r>
+        <w:t>specificato</w:t>
+      </w:r>
+      <w:r>
+        <w:t>.</w:t>
+      </w:r>
+    </w:p>
+    <w:p>
+      <w:pPr>
+        <w:pStyle w:val="Paragrafoelenco"/>
+        <w:rPr>
+          <w:rStyle w:val="normaltextrun"/>
+          <w:rFonts w:eastAsia="Times New Roman"/>
+          <w:b/>
+          <w:bCs/>
+          <w:sz w:val="28"/>
+          <w:szCs w:val="28"/>
+          <w:highlight w:val="yellow"/>
+        </w:rPr>
+      </w:pPr>
+    </w:p>
+    <w:p>
+      <w:pPr>
+        <w:rPr>
+          <w:rStyle w:val="normaltextrun"/>
+          <w:rFonts w:eastAsia="Times New Roman"/>
+          <w:b/>
+          <w:bCs/>
+          <w:sz w:val="28"/>
+          <w:szCs w:val="28"/>
+        </w:rPr>
+      </w:pPr>
+    </w:p>
+    <w:p>
+      <w:pPr>
+        <w:rPr>
+          <w:noProof/>
+        </w:rPr>
+      </w:pPr>
+      <w:r>
+        <w:rPr>
+          <w:noProof/>
+        </w:rPr>
+        <w:drawing>
+          <wp:anchor distT="0" distB="0" distL="114300" distR="114300" simplePos="0" relativeHeight="251840512" behindDoc="1" locked="0" layoutInCell="1" allowOverlap="1" wp14:anchorId="139ACFF1" wp14:editId="2D1C66E1">
+            <wp:simplePos x="0" y="0"/>
+            <wp:positionH relativeFrom="margin">
+              <wp:posOffset>3894455</wp:posOffset>
+            </wp:positionH>
+            <wp:positionV relativeFrom="paragraph">
+              <wp:posOffset>448945</wp:posOffset>
+            </wp:positionV>
+            <wp:extent cx="2306320" cy="858520"/>
+            <wp:effectExtent l="0" t="0" r="0" b="0"/>
+            <wp:wrapTight wrapText="bothSides">
+              <wp:wrapPolygon edited="0">
+                <wp:start x="0" y="0"/>
+                <wp:lineTo x="0" y="21089"/>
+                <wp:lineTo x="21410" y="21089"/>
+                <wp:lineTo x="21410" y="0"/>
+                <wp:lineTo x="0" y="0"/>
+              </wp:wrapPolygon>
+            </wp:wrapTight>
+            <wp:docPr id="1616096272" name="Immagine 1616096272"/>
+            <wp:cNvGraphicFramePr>
+              <a:graphicFrameLocks xmlns:a="http://schemas.openxmlformats.org/drawingml/2006/main" noChangeAspect="1"/>
+            </wp:cNvGraphicFramePr>
+            <a:graphic xmlns:a="http://schemas.openxmlformats.org/drawingml/2006/main">
+              <a:graphicData uri="http://schemas.openxmlformats.org/drawingml/2006/picture">
+                <pic:pic xmlns:pic="http://schemas.openxmlformats.org/drawingml/2006/picture">
+                  <pic:nvPicPr>
+                    <pic:cNvPr id="1" name=""/>
+                    <pic:cNvPicPr/>
+                  </pic:nvPicPr>
+                  <pic:blipFill>
+                    <a:blip r:embed="rId208">
+                      <a:extLst>
+                        <a:ext uri="{28A0092B-C50C-407E-A947-70E740481C1C}">
+                          <a14:useLocalDpi xmlns:a14="http://schemas.microsoft.com/office/drawing/2010/main" val="0"/>
+                        </a:ext>
+                      </a:extLst>
+                    </a:blip>
+                    <a:stretch>
+                      <a:fillRect/>
+                    </a:stretch>
+                  </pic:blipFill>
+                  <pic:spPr>
+                    <a:xfrm>
+                      <a:off x="0" y="0"/>
+                      <a:ext cx="2306320" cy="858520"/>
+                    </a:xfrm>
+                    <a:prstGeom prst="rect">
+                      <a:avLst/>
+                    </a:prstGeom>
+                  </pic:spPr>
+                </pic:pic>
+              </a:graphicData>
+            </a:graphic>
+            <wp14:sizeRelH relativeFrom="margin">
+              <wp14:pctWidth>0</wp14:pctWidth>
+            </wp14:sizeRelH>
+            <wp14:sizeRelV relativeFrom="margin">
+              <wp14:pctHeight>0</wp14:pctHeight>
+            </wp14:sizeRelV>
+          </wp:anchor>
+        </w:drawing>
+      </w:r>
+      <w:r>
+        <w:rPr>
+          <w:noProof/>
+        </w:rPr>
+        <w:drawing>
+          <wp:anchor distT="0" distB="0" distL="114300" distR="114300" simplePos="0" relativeHeight="251847680" behindDoc="1" locked="0" layoutInCell="1" allowOverlap="1" wp14:anchorId="3685DF8C" wp14:editId="189F163F">
+            <wp:simplePos x="0" y="0"/>
+            <wp:positionH relativeFrom="margin">
+              <wp:align>left</wp:align>
+            </wp:positionH>
+            <wp:positionV relativeFrom="paragraph">
+              <wp:posOffset>633178</wp:posOffset>
+            </wp:positionV>
+            <wp:extent cx="3808095" cy="276860"/>
+            <wp:effectExtent l="0" t="0" r="1905" b="8890"/>
+            <wp:wrapTight wrapText="bothSides">
+              <wp:wrapPolygon edited="0">
+                <wp:start x="0" y="0"/>
+                <wp:lineTo x="0" y="20807"/>
+                <wp:lineTo x="21503" y="20807"/>
+                <wp:lineTo x="21503" y="0"/>
+                <wp:lineTo x="0" y="0"/>
+              </wp:wrapPolygon>
+            </wp:wrapTight>
+            <wp:docPr id="1616096277" name="Immagine 1616096277"/>
+            <wp:cNvGraphicFramePr>
+              <a:graphicFrameLocks xmlns:a="http://schemas.openxmlformats.org/drawingml/2006/main" noChangeAspect="1"/>
+            </wp:cNvGraphicFramePr>
+            <a:graphic xmlns:a="http://schemas.openxmlformats.org/drawingml/2006/main">
+              <a:graphicData uri="http://schemas.openxmlformats.org/drawingml/2006/picture">
+                <pic:pic xmlns:pic="http://schemas.openxmlformats.org/drawingml/2006/picture">
+                  <pic:nvPicPr>
+                    <pic:cNvPr id="1" name=""/>
+                    <pic:cNvPicPr/>
+                  </pic:nvPicPr>
+                  <pic:blipFill>
+                    <a:blip r:embed="rId209">
+                      <a:extLst>
+                        <a:ext uri="{28A0092B-C50C-407E-A947-70E740481C1C}">
+                          <a14:useLocalDpi xmlns:a14="http://schemas.microsoft.com/office/drawing/2010/main" val="0"/>
+                        </a:ext>
+                      </a:extLst>
+                    </a:blip>
+                    <a:stretch>
+                      <a:fillRect/>
+                    </a:stretch>
+                  </pic:blipFill>
+                  <pic:spPr>
+                    <a:xfrm>
+                      <a:off x="0" y="0"/>
+                      <a:ext cx="3836132" cy="279229"/>
+                    </a:xfrm>
+                    <a:prstGeom prst="rect">
+                      <a:avLst/>
+                    </a:prstGeom>
+                  </pic:spPr>
+                </pic:pic>
+              </a:graphicData>
+            </a:graphic>
+            <wp14:sizeRelH relativeFrom="margin">
+              <wp14:pctWidth>0</wp14:pctWidth>
+            </wp14:sizeRelH>
+            <wp14:sizeRelV relativeFrom="margin">
+              <wp14:pctHeight>0</wp14:pctHeight>
+            </wp14:sizeRelV>
+          </wp:anchor>
+        </w:drawing>
+      </w:r>
+      <w:r>
+        <w:rPr>
+          <w:rStyle w:val="normaltextrun"/>
+          <w:rFonts w:eastAsia="Times New Roman"/>
+          <w:b/>
+          <w:bCs/>
+          <w:sz w:val="28"/>
+          <w:szCs w:val="28"/>
+        </w:rPr>
+        <w:t>-</w:t>
+      </w:r>
+      <w:r>
+        <w:rPr>
+          <w:rStyle w:val="normaltextrun"/>
+          <w:rFonts w:eastAsia="Times New Roman"/>
+          <w:b/>
+          <w:bCs/>
+          <w:sz w:val="28"/>
+          <w:szCs w:val="28"/>
+          <w:highlight w:val="yellow"/>
+        </w:rPr>
+        <w:t>Document.getElementBy</w:t>
+      </w:r>
+      <w:r>
+        <w:rPr>
+          <w:rStyle w:val="normaltextrun"/>
+          <w:rFonts w:eastAsia="Times New Roman"/>
+          <w:b/>
+          <w:bCs/>
+          <w:sz w:val="28"/>
+          <w:szCs w:val="28"/>
+          <w:highlight w:val="yellow"/>
+        </w:rPr>
+        <w:t>ClassName</w:t>
+      </w:r>
+      <w:r>
+        <w:rPr>
+          <w:rStyle w:val="normaltextrun"/>
+          <w:rFonts w:eastAsia="Times New Roman"/>
+          <w:b/>
+          <w:bCs/>
+          <w:sz w:val="28"/>
+          <w:szCs w:val="28"/>
+          <w:highlight w:val="yellow"/>
+        </w:rPr>
+        <w:t xml:space="preserve">() </w:t>
+      </w:r>
+      <w:r>
+        <w:rPr>
+          <w:rStyle w:val="normaltextrun"/>
+          <w:rFonts w:eastAsia="Times New Roman"/>
+          <w:szCs w:val="24"/>
+        </w:rPr>
+        <w:sym w:font="Wingdings" w:char="F0E0"/>
+      </w:r>
+      <w:r>
+        <w:rPr>
+          <w:rStyle w:val="normaltextrun"/>
+          <w:rFonts w:eastAsia="Times New Roman"/>
+          <w:szCs w:val="24"/>
+        </w:rPr>
+        <w:t xml:space="preserve">Ritorna </w:t>
+      </w:r>
+      <w:r>
+        <w:rPr>
+          <w:rStyle w:val="normaltextrun"/>
+          <w:rFonts w:eastAsia="Times New Roman"/>
+          <w:b/>
+          <w:bCs/>
+          <w:szCs w:val="24"/>
+        </w:rPr>
+        <w:t>+</w:t>
+      </w:r>
+      <w:r>
+        <w:rPr>
+          <w:rStyle w:val="normaltextrun"/>
+          <w:rFonts w:eastAsia="Times New Roman"/>
+          <w:szCs w:val="24"/>
+        </w:rPr>
+        <w:t xml:space="preserve"> valori,</w:t>
+      </w:r>
+      <w:r>
+        <w:t xml:space="preserve"> </w:t>
+      </w:r>
+      <w:r>
+        <w:t xml:space="preserve">un array </w:t>
+      </w:r>
+      <w:r>
+        <w:t>like (</w:t>
+      </w:r>
+      <w:r>
+        <w:rPr>
+          <w:b/>
+          <w:bCs/>
+          <w:highlight w:val="yellow"/>
+          <w:u w:val="single"/>
+        </w:rPr>
+        <w:t>HTMLCollection</w:t>
+      </w:r>
+      <w:r>
+        <w:t xml:space="preserve">) </w:t>
+      </w:r>
+      <w:r>
+        <w:t xml:space="preserve">di tutti gli elementi con </w:t>
+      </w:r>
+      <w:r>
+        <w:rPr>
+          <w:b/>
+          <w:bCs/>
+          <w:u w:val="single"/>
+        </w:rPr>
+        <w:t>la classe specificata</w:t>
+      </w:r>
+      <w:r>
+        <w:t>.</w:t>
+      </w:r>
+    </w:p>
+    <w:p>
+      <w:pPr>
+        <w:pStyle w:val="Paragrafoelenco"/>
+        <w:rPr>
+          <w:noProof/>
+        </w:rPr>
+      </w:pPr>
+    </w:p>
+    <w:p>
+      <w:pPr>
+        <w:pStyle w:val="Paragrafoelenco"/>
+        <w:rPr>
+          <w:noProof/>
+        </w:rPr>
+      </w:pPr>
+    </w:p>
+    <w:p>
+      <w:pPr>
+        <w:pStyle w:val="Paragrafoelenco"/>
+        <w:rPr>
+          <w:noProof/>
+        </w:rPr>
+      </w:pPr>
+    </w:p>
+    <w:p>
+      <w:pPr>
+        <w:rPr>
+          <w:noProof/>
+        </w:rPr>
+      </w:pPr>
+    </w:p>
+    <w:p>
+      <w:r>
+        <w:rPr>
+          <w:rStyle w:val="normaltextrun"/>
+          <w:rFonts w:eastAsia="Times New Roman"/>
+          <w:b/>
+          <w:bCs/>
+          <w:sz w:val="28"/>
+          <w:szCs w:val="28"/>
+        </w:rPr>
+        <w:t>-</w:t>
+      </w:r>
+      <w:r>
+        <w:rPr>
+          <w:rStyle w:val="normaltextrun"/>
+          <w:rFonts w:eastAsia="Times New Roman"/>
+          <w:b/>
+          <w:bCs/>
+          <w:sz w:val="28"/>
+          <w:szCs w:val="28"/>
+          <w:highlight w:val="yellow"/>
+        </w:rPr>
+        <w:t>Document.getElementBy</w:t>
+      </w:r>
+      <w:r>
+        <w:rPr>
+          <w:rStyle w:val="normaltextrun"/>
+          <w:rFonts w:eastAsia="Times New Roman"/>
+          <w:b/>
+          <w:bCs/>
+          <w:sz w:val="28"/>
+          <w:szCs w:val="28"/>
+          <w:highlight w:val="yellow"/>
+        </w:rPr>
+        <w:t>TagName</w:t>
+      </w:r>
+      <w:r>
+        <w:rPr>
+          <w:rStyle w:val="normaltextrun"/>
+          <w:rFonts w:eastAsia="Times New Roman"/>
+          <w:b/>
+          <w:bCs/>
+          <w:sz w:val="28"/>
+          <w:szCs w:val="28"/>
+          <w:highlight w:val="yellow"/>
+        </w:rPr>
+        <w:t xml:space="preserve">() </w:t>
+      </w:r>
+      <w:r>
+        <w:rPr>
+          <w:rStyle w:val="normaltextrun"/>
+          <w:rFonts w:eastAsia="Times New Roman"/>
+          <w:szCs w:val="24"/>
+        </w:rPr>
+        <w:sym w:font="Wingdings" w:char="F0E0"/>
+      </w:r>
+      <w:r>
+        <w:rPr>
+          <w:rStyle w:val="normaltextrun"/>
+          <w:rFonts w:eastAsia="Times New Roman"/>
+          <w:szCs w:val="24"/>
+        </w:rPr>
+        <w:t xml:space="preserve">Ritorna </w:t>
+      </w:r>
+      <w:r>
+        <w:rPr>
+          <w:rStyle w:val="normaltextrun"/>
+          <w:rFonts w:eastAsia="Times New Roman"/>
+          <w:b/>
+          <w:bCs/>
+          <w:szCs w:val="24"/>
+        </w:rPr>
+        <w:t>+</w:t>
+      </w:r>
+      <w:r>
+        <w:rPr>
+          <w:rStyle w:val="normaltextrun"/>
+          <w:rFonts w:eastAsia="Times New Roman"/>
+          <w:szCs w:val="24"/>
+        </w:rPr>
+        <w:t xml:space="preserve"> valori, un array like </w:t>
+      </w:r>
+      <w:r>
+        <w:t>(</w:t>
+      </w:r>
+      <w:r>
+        <w:rPr>
+          <w:b/>
+          <w:bCs/>
+          <w:highlight w:val="yellow"/>
+          <w:u w:val="single"/>
+        </w:rPr>
+        <w:t>HTMLCollection</w:t>
+      </w:r>
+      <w:r>
+        <w:t>) di</w:t>
+      </w:r>
+    </w:p>
+    <w:p>
+      <w:pPr>
+        <w:rPr>
+          <w:rStyle w:val="normaltextrun"/>
+          <w:rFonts w:eastAsia="Times New Roman"/>
+          <w:szCs w:val="24"/>
+        </w:rPr>
+      </w:pPr>
+      <w:r>
+        <w:rPr>
+          <w:rStyle w:val="normaltextrun"/>
+          <w:rFonts w:eastAsia="Times New Roman"/>
+          <w:szCs w:val="24"/>
+        </w:rPr>
+        <w:drawing>
+          <wp:anchor distT="0" distB="0" distL="114300" distR="114300" simplePos="0" relativeHeight="251843584" behindDoc="1" locked="0" layoutInCell="1" allowOverlap="1" wp14:anchorId="1D33653E" wp14:editId="6ADC70BA">
+            <wp:simplePos x="0" y="0"/>
+            <wp:positionH relativeFrom="margin">
+              <wp:posOffset>3771818</wp:posOffset>
+            </wp:positionH>
+            <wp:positionV relativeFrom="paragraph">
+              <wp:posOffset>98701</wp:posOffset>
+            </wp:positionV>
+            <wp:extent cx="2806700" cy="1216025"/>
+            <wp:effectExtent l="0" t="0" r="0" b="3175"/>
+            <wp:wrapTight wrapText="bothSides">
+              <wp:wrapPolygon edited="0">
+                <wp:start x="0" y="0"/>
+                <wp:lineTo x="0" y="21318"/>
+                <wp:lineTo x="21405" y="21318"/>
+                <wp:lineTo x="21405" y="0"/>
+                <wp:lineTo x="0" y="0"/>
+              </wp:wrapPolygon>
+            </wp:wrapTight>
+            <wp:docPr id="1616096274" name="Immagine 1616096274"/>
+            <wp:cNvGraphicFramePr>
+              <a:graphicFrameLocks xmlns:a="http://schemas.openxmlformats.org/drawingml/2006/main" noChangeAspect="1"/>
+            </wp:cNvGraphicFramePr>
+            <a:graphic xmlns:a="http://schemas.openxmlformats.org/drawingml/2006/main">
+              <a:graphicData uri="http://schemas.openxmlformats.org/drawingml/2006/picture">
+                <pic:pic xmlns:pic="http://schemas.openxmlformats.org/drawingml/2006/picture">
+                  <pic:nvPicPr>
+                    <pic:cNvPr id="1" name=""/>
+                    <pic:cNvPicPr/>
+                  </pic:nvPicPr>
+                  <pic:blipFill>
+                    <a:blip r:embed="rId210">
+                      <a:extLst>
+                        <a:ext uri="{28A0092B-C50C-407E-A947-70E740481C1C}">
+                          <a14:useLocalDpi xmlns:a14="http://schemas.microsoft.com/office/drawing/2010/main" val="0"/>
+                        </a:ext>
+                      </a:extLst>
+                    </a:blip>
+                    <a:stretch>
+                      <a:fillRect/>
+                    </a:stretch>
+                  </pic:blipFill>
+                  <pic:spPr>
+                    <a:xfrm>
+                      <a:off x="0" y="0"/>
+                      <a:ext cx="2806700" cy="1216025"/>
+                    </a:xfrm>
+                    <a:prstGeom prst="rect">
+                      <a:avLst/>
+                    </a:prstGeom>
+                  </pic:spPr>
+                </pic:pic>
+              </a:graphicData>
+            </a:graphic>
+            <wp14:sizeRelH relativeFrom="margin">
+              <wp14:pctWidth>0</wp14:pctWidth>
+            </wp14:sizeRelH>
+            <wp14:sizeRelV relativeFrom="margin">
+              <wp14:pctHeight>0</wp14:pctHeight>
+            </wp14:sizeRelV>
+          </wp:anchor>
+        </w:drawing>
+      </w:r>
+      <w:r>
+        <w:t xml:space="preserve">tutti gli elementi con il nome </w:t>
+      </w:r>
+      <w:r>
+        <w:rPr>
+          <w:b/>
+          <w:bCs/>
+          <w:u w:val="single"/>
+        </w:rPr>
+        <w:t>del tag specificato</w:t>
+      </w:r>
+      <w:r>
+        <w:t>.</w:t>
+      </w:r>
+      <w:r>
+        <w:rPr>
+          <w:rFonts w:ascii="Aptos Black" w:hAnsi="Aptos Black"/>
+          <w:bCs/>
+          <w:noProof/>
+          <w:color w:val="000000" w:themeColor="text1"/>
+          <w:sz w:val="48"/>
+          <w:szCs w:val="48"/>
+        </w:rPr>
+        <w:t xml:space="preserve"> </w:t>
+      </w:r>
+    </w:p>
+    <w:p>
+      <w:pPr>
+        <w:rPr>
+          <w:rStyle w:val="normaltextrun"/>
+          <w:rFonts w:eastAsia="Times New Roman"/>
+          <w:szCs w:val="24"/>
+        </w:rPr>
+      </w:pPr>
+      <w:r>
+        <w:rPr>
+          <w:rStyle w:val="normaltextrun"/>
+          <w:rFonts w:eastAsia="Times New Roman"/>
+          <w:b/>
+          <w:bCs/>
+          <w:sz w:val="28"/>
+          <w:szCs w:val="28"/>
+        </w:rPr>
+        <w:drawing>
+          <wp:anchor distT="0" distB="0" distL="114300" distR="114300" simplePos="0" relativeHeight="251848704" behindDoc="1" locked="0" layoutInCell="1" allowOverlap="1" wp14:anchorId="5C997878" wp14:editId="10DE9DC2">
+            <wp:simplePos x="0" y="0"/>
+            <wp:positionH relativeFrom="margin">
+              <wp:align>left</wp:align>
+            </wp:positionH>
+            <wp:positionV relativeFrom="paragraph">
+              <wp:posOffset>226695</wp:posOffset>
+            </wp:positionV>
+            <wp:extent cx="3561715" cy="247015"/>
+            <wp:effectExtent l="0" t="0" r="635" b="635"/>
+            <wp:wrapTight wrapText="bothSides">
+              <wp:wrapPolygon edited="0">
+                <wp:start x="0" y="0"/>
+                <wp:lineTo x="0" y="19990"/>
+                <wp:lineTo x="21488" y="19990"/>
+                <wp:lineTo x="21488" y="0"/>
+                <wp:lineTo x="0" y="0"/>
+              </wp:wrapPolygon>
+            </wp:wrapTight>
+            <wp:docPr id="1616096278" name="Immagine 1616096278"/>
+            <wp:cNvGraphicFramePr>
+              <a:graphicFrameLocks xmlns:a="http://schemas.openxmlformats.org/drawingml/2006/main" noChangeAspect="1"/>
+            </wp:cNvGraphicFramePr>
+            <a:graphic xmlns:a="http://schemas.openxmlformats.org/drawingml/2006/main">
+              <a:graphicData uri="http://schemas.openxmlformats.org/drawingml/2006/picture">
+                <pic:pic xmlns:pic="http://schemas.openxmlformats.org/drawingml/2006/picture">
+                  <pic:nvPicPr>
+                    <pic:cNvPr id="1" name=""/>
+                    <pic:cNvPicPr/>
+                  </pic:nvPicPr>
+                  <pic:blipFill>
+                    <a:blip r:embed="rId211">
+                      <a:extLst>
+                        <a:ext uri="{28A0092B-C50C-407E-A947-70E740481C1C}">
+                          <a14:useLocalDpi xmlns:a14="http://schemas.microsoft.com/office/drawing/2010/main" val="0"/>
+                        </a:ext>
+                      </a:extLst>
+                    </a:blip>
+                    <a:stretch>
+                      <a:fillRect/>
+                    </a:stretch>
+                  </pic:blipFill>
+                  <pic:spPr>
+                    <a:xfrm>
+                      <a:off x="0" y="0"/>
+                      <a:ext cx="3622766" cy="251837"/>
+                    </a:xfrm>
+                    <a:prstGeom prst="rect">
+                      <a:avLst/>
+                    </a:prstGeom>
+                  </pic:spPr>
+                </pic:pic>
+              </a:graphicData>
+            </a:graphic>
+            <wp14:sizeRelH relativeFrom="margin">
+              <wp14:pctWidth>0</wp14:pctWidth>
+            </wp14:sizeRelH>
+            <wp14:sizeRelV relativeFrom="margin">
+              <wp14:pctHeight>0</wp14:pctHeight>
+            </wp14:sizeRelV>
+          </wp:anchor>
+        </w:drawing>
+      </w:r>
+    </w:p>
+    <w:p>
+      <w:pPr>
+        <w:rPr>
+          <w:rStyle w:val="normaltextrun"/>
+          <w:rFonts w:eastAsia="Times New Roman"/>
+          <w:b/>
+          <w:bCs/>
+          <w:sz w:val="28"/>
+          <w:szCs w:val="28"/>
+        </w:rPr>
+      </w:pPr>
+    </w:p>
+    <w:p>
+      <w:pPr>
+        <w:rPr>
+          <w:rStyle w:val="normaltextrun"/>
+          <w:rFonts w:eastAsia="Times New Roman"/>
+          <w:b/>
+          <w:bCs/>
+          <w:sz w:val="28"/>
+          <w:szCs w:val="28"/>
+        </w:rPr>
+      </w:pPr>
+    </w:p>
+    <w:p>
+      <w:pPr>
+        <w:rPr>
+          <w:rStyle w:val="normaltextrun"/>
+          <w:rFonts w:eastAsia="Times New Roman"/>
+          <w:szCs w:val="24"/>
+        </w:rPr>
+      </w:pPr>
+      <w:r>
+        <w:rPr>
+          <w:rStyle w:val="normaltextrun"/>
+          <w:rFonts w:eastAsia="Times New Roman"/>
+          <w:szCs w:val="24"/>
+        </w:rPr>
+        <w:lastRenderedPageBreak/>
+        <w:drawing>
+          <wp:anchor distT="0" distB="0" distL="114300" distR="114300" simplePos="0" relativeHeight="251853824" behindDoc="1" locked="0" layoutInCell="1" allowOverlap="1" wp14:anchorId="0D465F9B" wp14:editId="28E806E2">
+            <wp:simplePos x="0" y="0"/>
+            <wp:positionH relativeFrom="margin">
+              <wp:align>left</wp:align>
+            </wp:positionH>
+            <wp:positionV relativeFrom="paragraph">
+              <wp:posOffset>753552</wp:posOffset>
+            </wp:positionV>
+            <wp:extent cx="3903980" cy="247650"/>
+            <wp:effectExtent l="0" t="0" r="1270" b="0"/>
+            <wp:wrapTight wrapText="bothSides">
+              <wp:wrapPolygon edited="0">
+                <wp:start x="0" y="0"/>
+                <wp:lineTo x="0" y="19938"/>
+                <wp:lineTo x="21502" y="19938"/>
+                <wp:lineTo x="21502" y="0"/>
+                <wp:lineTo x="0" y="0"/>
+              </wp:wrapPolygon>
+            </wp:wrapTight>
+            <wp:docPr id="1616096284" name="Immagine 1616096284"/>
+            <wp:cNvGraphicFramePr>
+              <a:graphicFrameLocks xmlns:a="http://schemas.openxmlformats.org/drawingml/2006/main" noChangeAspect="1"/>
+            </wp:cNvGraphicFramePr>
+            <a:graphic xmlns:a="http://schemas.openxmlformats.org/drawingml/2006/main">
+              <a:graphicData uri="http://schemas.openxmlformats.org/drawingml/2006/picture">
+                <pic:pic xmlns:pic="http://schemas.openxmlformats.org/drawingml/2006/picture">
+                  <pic:nvPicPr>
+                    <pic:cNvPr id="1" name=""/>
+                    <pic:cNvPicPr/>
+                  </pic:nvPicPr>
+                  <pic:blipFill>
+                    <a:blip r:embed="rId212">
+                      <a:extLst>
+                        <a:ext uri="{28A0092B-C50C-407E-A947-70E740481C1C}">
+                          <a14:useLocalDpi xmlns:a14="http://schemas.microsoft.com/office/drawing/2010/main" val="0"/>
+                        </a:ext>
+                      </a:extLst>
+                    </a:blip>
+                    <a:stretch>
+                      <a:fillRect/>
+                    </a:stretch>
+                  </pic:blipFill>
+                  <pic:spPr>
+                    <a:xfrm>
+                      <a:off x="0" y="0"/>
+                      <a:ext cx="3903980" cy="247650"/>
+                    </a:xfrm>
+                    <a:prstGeom prst="rect">
+                      <a:avLst/>
+                    </a:prstGeom>
+                  </pic:spPr>
+                </pic:pic>
+              </a:graphicData>
+            </a:graphic>
+            <wp14:sizeRelH relativeFrom="margin">
+              <wp14:pctWidth>0</wp14:pctWidth>
+            </wp14:sizeRelH>
+            <wp14:sizeRelV relativeFrom="margin">
+              <wp14:pctHeight>0</wp14:pctHeight>
+            </wp14:sizeRelV>
+          </wp:anchor>
+        </w:drawing>
+      </w:r>
+      <w:r>
+        <w:rPr>
+          <w:rStyle w:val="normaltextrun"/>
+          <w:rFonts w:eastAsia="Times New Roman"/>
+          <w:b/>
+          <w:bCs/>
+          <w:sz w:val="28"/>
+          <w:szCs w:val="28"/>
+        </w:rPr>
+        <w:t>-</w:t>
+      </w:r>
+      <w:r>
+        <w:rPr>
+          <w:rStyle w:val="normaltextrun"/>
+          <w:rFonts w:eastAsia="Times New Roman"/>
+          <w:b/>
+          <w:bCs/>
+          <w:sz w:val="28"/>
+          <w:szCs w:val="28"/>
+          <w:highlight w:val="yellow"/>
+        </w:rPr>
+        <w:t>Document.</w:t>
+      </w:r>
+      <w:r>
+        <w:rPr>
+          <w:rStyle w:val="normaltextrun"/>
+          <w:rFonts w:eastAsia="Times New Roman"/>
+          <w:b/>
+          <w:bCs/>
+          <w:sz w:val="28"/>
+          <w:szCs w:val="28"/>
+          <w:highlight w:val="yellow"/>
+        </w:rPr>
+        <w:t>querySelector</w:t>
+      </w:r>
+      <w:r>
+        <w:rPr>
+          <w:rStyle w:val="normaltextrun"/>
+          <w:rFonts w:eastAsia="Times New Roman"/>
+          <w:b/>
+          <w:bCs/>
+          <w:sz w:val="28"/>
+          <w:szCs w:val="28"/>
+          <w:highlight w:val="yellow"/>
+        </w:rPr>
+        <w:t xml:space="preserve">() </w:t>
+      </w:r>
+      <w:r>
+        <w:rPr>
+          <w:rStyle w:val="normaltextrun"/>
+          <w:rFonts w:eastAsia="Times New Roman"/>
+          <w:szCs w:val="24"/>
+        </w:rPr>
+        <w:sym w:font="Wingdings" w:char="F0E0"/>
+      </w:r>
+      <w:r>
+        <w:t xml:space="preserve"> </w:t>
+      </w:r>
+      <w:r>
+        <w:t xml:space="preserve">Ritorna un </w:t>
+      </w:r>
+      <w:r>
+        <w:rPr>
+          <w:b/>
+          <w:bCs/>
+        </w:rPr>
+        <w:t>singolo</w:t>
+      </w:r>
+      <w:r>
+        <w:t xml:space="preserve"> valore</w:t>
+      </w:r>
+      <w:r>
+        <w:t xml:space="preserve">, cioè </w:t>
+      </w:r>
+      <w:r>
+        <w:t xml:space="preserve">il </w:t>
+      </w:r>
+      <w:r>
+        <w:rPr>
+          <w:b/>
+          <w:bCs/>
+          <w:u w:val="single"/>
+        </w:rPr>
+        <w:t>primo elemento</w:t>
+      </w:r>
+      <w:r>
+        <w:t xml:space="preserve"> che corrisponde </w:t>
+      </w:r>
+      <w:r>
+        <w:rPr>
+          <w:b/>
+          <w:bCs/>
+          <w:u w:val="single"/>
+        </w:rPr>
+        <w:t>al selettore CSS specificato</w:t>
+      </w:r>
+      <w:r>
+        <w:t>.</w:t>
+      </w:r>
+    </w:p>
+    <w:p>
+      <w:pPr>
+        <w:rPr>
+          <w:rStyle w:val="normaltextrun"/>
+          <w:rFonts w:eastAsia="Times New Roman"/>
+          <w:szCs w:val="24"/>
+        </w:rPr>
+      </w:pPr>
+      <w:r>
+        <w:rPr>
+          <w:rStyle w:val="normaltextrun"/>
+          <w:rFonts w:eastAsia="Times New Roman"/>
+          <w:szCs w:val="24"/>
+        </w:rPr>
+        <w:drawing>
+          <wp:anchor distT="0" distB="0" distL="114300" distR="114300" simplePos="0" relativeHeight="251849728" behindDoc="1" locked="0" layoutInCell="1" allowOverlap="1" wp14:anchorId="50223CAE" wp14:editId="1E37AA2C">
+            <wp:simplePos x="0" y="0"/>
+            <wp:positionH relativeFrom="margin">
+              <wp:posOffset>4219298</wp:posOffset>
+            </wp:positionH>
+            <wp:positionV relativeFrom="paragraph">
+              <wp:posOffset>10160</wp:posOffset>
+            </wp:positionV>
+            <wp:extent cx="1741805" cy="887095"/>
+            <wp:effectExtent l="0" t="0" r="0" b="8255"/>
+            <wp:wrapTight wrapText="bothSides">
+              <wp:wrapPolygon edited="0">
+                <wp:start x="0" y="0"/>
+                <wp:lineTo x="0" y="21337"/>
+                <wp:lineTo x="21261" y="21337"/>
+                <wp:lineTo x="21261" y="0"/>
+                <wp:lineTo x="0" y="0"/>
+              </wp:wrapPolygon>
+            </wp:wrapTight>
+            <wp:docPr id="1616096279" name="Immagine 1616096279"/>
+            <wp:cNvGraphicFramePr>
+              <a:graphicFrameLocks xmlns:a="http://schemas.openxmlformats.org/drawingml/2006/main" noChangeAspect="1"/>
+            </wp:cNvGraphicFramePr>
+            <a:graphic xmlns:a="http://schemas.openxmlformats.org/drawingml/2006/main">
+              <a:graphicData uri="http://schemas.openxmlformats.org/drawingml/2006/picture">
+                <pic:pic xmlns:pic="http://schemas.openxmlformats.org/drawingml/2006/picture">
+                  <pic:nvPicPr>
+                    <pic:cNvPr id="1" name=""/>
+                    <pic:cNvPicPr/>
+                  </pic:nvPicPr>
+                  <pic:blipFill>
+                    <a:blip r:embed="rId213">
+                      <a:extLst>
+                        <a:ext uri="{28A0092B-C50C-407E-A947-70E740481C1C}">
+                          <a14:useLocalDpi xmlns:a14="http://schemas.microsoft.com/office/drawing/2010/main" val="0"/>
+                        </a:ext>
+                      </a:extLst>
+                    </a:blip>
+                    <a:stretch>
+                      <a:fillRect/>
+                    </a:stretch>
+                  </pic:blipFill>
+                  <pic:spPr>
+                    <a:xfrm>
+                      <a:off x="0" y="0"/>
+                      <a:ext cx="1741805" cy="887095"/>
+                    </a:xfrm>
+                    <a:prstGeom prst="rect">
+                      <a:avLst/>
+                    </a:prstGeom>
+                  </pic:spPr>
+                </pic:pic>
+              </a:graphicData>
+            </a:graphic>
+            <wp14:sizeRelH relativeFrom="margin">
+              <wp14:pctWidth>0</wp14:pctWidth>
+            </wp14:sizeRelH>
+            <wp14:sizeRelV relativeFrom="margin">
+              <wp14:pctHeight>0</wp14:pctHeight>
+            </wp14:sizeRelV>
+          </wp:anchor>
+        </w:drawing>
+      </w:r>
+    </w:p>
+    <w:p>
+      <w:pPr>
+        <w:rPr>
+          <w:rStyle w:val="normaltextrun"/>
+          <w:rFonts w:eastAsia="Times New Roman"/>
+          <w:szCs w:val="24"/>
+        </w:rPr>
+      </w:pPr>
+    </w:p>
+    <w:p>
+      <w:pPr>
+        <w:rPr>
+          <w:rStyle w:val="normaltextrun"/>
+          <w:rFonts w:eastAsia="Times New Roman"/>
+          <w:b/>
+          <w:bCs/>
+          <w:sz w:val="28"/>
+          <w:szCs w:val="28"/>
+        </w:rPr>
+      </w:pPr>
+    </w:p>
+    <w:p>
+      <w:pPr>
+        <w:rPr>
+          <w:rStyle w:val="normaltextrun"/>
+          <w:rFonts w:eastAsia="Times New Roman"/>
+          <w:b/>
+          <w:bCs/>
+          <w:sz w:val="28"/>
+          <w:szCs w:val="28"/>
+        </w:rPr>
+      </w:pPr>
+    </w:p>
+    <w:p>
+      <w:pPr>
+        <w:rPr>
+          <w:rStyle w:val="normaltextrun"/>
+          <w:rFonts w:eastAsia="Times New Roman"/>
+          <w:b/>
+          <w:bCs/>
+          <w:sz w:val="28"/>
+          <w:szCs w:val="28"/>
+        </w:rPr>
+      </w:pPr>
+    </w:p>
+    <w:p>
+      <w:pPr>
+        <w:rPr>
+          <w:noProof/>
+        </w:rPr>
+      </w:pPr>
+      <w:r>
+        <w:rPr>
+          <w:noProof/>
+        </w:rPr>
+        <w:drawing>
+          <wp:anchor distT="0" distB="0" distL="114300" distR="114300" simplePos="0" relativeHeight="251851776" behindDoc="1" locked="0" layoutInCell="1" allowOverlap="1" wp14:anchorId="0B5B77A5" wp14:editId="77FFF4A4">
+            <wp:simplePos x="0" y="0"/>
+            <wp:positionH relativeFrom="margin">
+              <wp:align>right</wp:align>
+            </wp:positionH>
+            <wp:positionV relativeFrom="paragraph">
+              <wp:posOffset>515785</wp:posOffset>
+            </wp:positionV>
+            <wp:extent cx="2411730" cy="1033145"/>
+            <wp:effectExtent l="0" t="0" r="7620" b="0"/>
+            <wp:wrapTight wrapText="bothSides">
+              <wp:wrapPolygon edited="0">
+                <wp:start x="0" y="0"/>
+                <wp:lineTo x="0" y="21109"/>
+                <wp:lineTo x="21498" y="21109"/>
+                <wp:lineTo x="21498" y="0"/>
+                <wp:lineTo x="0" y="0"/>
+              </wp:wrapPolygon>
+            </wp:wrapTight>
+            <wp:docPr id="1616096281" name="Immagine 1616096281"/>
+            <wp:cNvGraphicFramePr>
+              <a:graphicFrameLocks xmlns:a="http://schemas.openxmlformats.org/drawingml/2006/main" noChangeAspect="1"/>
+            </wp:cNvGraphicFramePr>
+            <a:graphic xmlns:a="http://schemas.openxmlformats.org/drawingml/2006/main">
+              <a:graphicData uri="http://schemas.openxmlformats.org/drawingml/2006/picture">
+                <pic:pic xmlns:pic="http://schemas.openxmlformats.org/drawingml/2006/picture">
+                  <pic:nvPicPr>
+                    <pic:cNvPr id="1" name=""/>
+                    <pic:cNvPicPr/>
+                  </pic:nvPicPr>
+                  <pic:blipFill>
+                    <a:blip r:embed="rId214">
+                      <a:extLst>
+                        <a:ext uri="{28A0092B-C50C-407E-A947-70E740481C1C}">
+                          <a14:useLocalDpi xmlns:a14="http://schemas.microsoft.com/office/drawing/2010/main" val="0"/>
+                        </a:ext>
+                      </a:extLst>
+                    </a:blip>
+                    <a:stretch>
+                      <a:fillRect/>
+                    </a:stretch>
+                  </pic:blipFill>
+                  <pic:spPr>
+                    <a:xfrm>
+                      <a:off x="0" y="0"/>
+                      <a:ext cx="2411730" cy="1033145"/>
+                    </a:xfrm>
+                    <a:prstGeom prst="rect">
+                      <a:avLst/>
+                    </a:prstGeom>
+                  </pic:spPr>
+                </pic:pic>
+              </a:graphicData>
+            </a:graphic>
+            <wp14:sizeRelH relativeFrom="margin">
+              <wp14:pctWidth>0</wp14:pctWidth>
+            </wp14:sizeRelH>
+            <wp14:sizeRelV relativeFrom="margin">
+              <wp14:pctHeight>0</wp14:pctHeight>
+            </wp14:sizeRelV>
+          </wp:anchor>
+        </w:drawing>
+      </w:r>
+      <w:r>
+        <w:rPr>
+          <w:rStyle w:val="normaltextrun"/>
+          <w:rFonts w:eastAsia="Times New Roman"/>
+          <w:b/>
+          <w:bCs/>
+          <w:sz w:val="28"/>
+          <w:szCs w:val="28"/>
+        </w:rPr>
+        <w:t>-</w:t>
+      </w:r>
+      <w:r>
+        <w:rPr>
+          <w:rStyle w:val="normaltextrun"/>
+          <w:rFonts w:eastAsia="Times New Roman"/>
+          <w:b/>
+          <w:bCs/>
+          <w:sz w:val="28"/>
+          <w:szCs w:val="28"/>
+          <w:highlight w:val="yellow"/>
+        </w:rPr>
+        <w:t>Document.</w:t>
+      </w:r>
+      <w:r>
+        <w:rPr>
+          <w:rStyle w:val="normaltextrun"/>
+          <w:rFonts w:eastAsia="Times New Roman"/>
+          <w:b/>
+          <w:bCs/>
+          <w:sz w:val="28"/>
+          <w:szCs w:val="28"/>
+          <w:highlight w:val="yellow"/>
+        </w:rPr>
+        <w:t xml:space="preserve"> </w:t>
+      </w:r>
+      <w:r>
+        <w:rPr>
+          <w:rStyle w:val="normaltextrun"/>
+          <w:rFonts w:eastAsia="Times New Roman"/>
+          <w:b/>
+          <w:bCs/>
+          <w:sz w:val="28"/>
+          <w:szCs w:val="28"/>
+          <w:highlight w:val="yellow"/>
+        </w:rPr>
+        <w:t>querySelector</w:t>
+      </w:r>
+      <w:r>
+        <w:rPr>
+          <w:rStyle w:val="normaltextrun"/>
+          <w:rFonts w:eastAsia="Times New Roman"/>
+          <w:b/>
+          <w:bCs/>
+          <w:sz w:val="28"/>
+          <w:szCs w:val="28"/>
+          <w:highlight w:val="yellow"/>
+        </w:rPr>
+        <w:t>All</w:t>
+      </w:r>
+      <w:r>
+        <w:rPr>
+          <w:rStyle w:val="normaltextrun"/>
+          <w:rFonts w:eastAsia="Times New Roman"/>
+          <w:b/>
+          <w:bCs/>
+          <w:sz w:val="28"/>
+          <w:szCs w:val="28"/>
+          <w:highlight w:val="yellow"/>
+        </w:rPr>
+        <w:t xml:space="preserve">() </w:t>
+      </w:r>
+      <w:r>
+        <w:rPr>
+          <w:rStyle w:val="normaltextrun"/>
+          <w:rFonts w:eastAsia="Times New Roman"/>
+          <w:b/>
+          <w:bCs/>
+          <w:sz w:val="28"/>
+          <w:szCs w:val="28"/>
+          <w:highlight w:val="yellow"/>
+        </w:rPr>
+        <w:t xml:space="preserve"> </w:t>
+      </w:r>
+      <w:r>
+        <w:rPr>
+          <w:rStyle w:val="normaltextrun"/>
+          <w:rFonts w:eastAsia="Times New Roman"/>
+          <w:szCs w:val="24"/>
+        </w:rPr>
+        <w:sym w:font="Wingdings" w:char="F0E0"/>
+      </w:r>
+      <w:r>
+        <w:rPr>
+          <w:rStyle w:val="normaltextrun"/>
+          <w:rFonts w:eastAsia="Times New Roman"/>
+          <w:szCs w:val="24"/>
+        </w:rPr>
+        <w:t xml:space="preserve"> Ritorna </w:t>
+      </w:r>
+      <w:r>
+        <w:rPr>
+          <w:rStyle w:val="normaltextrun"/>
+          <w:rFonts w:eastAsia="Times New Roman"/>
+          <w:b/>
+          <w:bCs/>
+          <w:szCs w:val="24"/>
+        </w:rPr>
+        <w:t>+</w:t>
+      </w:r>
+      <w:r>
+        <w:rPr>
+          <w:rStyle w:val="normaltextrun"/>
+          <w:rFonts w:eastAsia="Times New Roman"/>
+          <w:szCs w:val="24"/>
+        </w:rPr>
+        <w:t xml:space="preserve"> valori, un array like (</w:t>
+      </w:r>
+      <w:r>
+        <w:rPr>
+          <w:rStyle w:val="normaltextrun"/>
+          <w:rFonts w:eastAsia="Times New Roman"/>
+          <w:b/>
+          <w:bCs/>
+          <w:szCs w:val="24"/>
+          <w:highlight w:val="yellow"/>
+          <w:u w:val="single"/>
+        </w:rPr>
+        <w:t>Node</w:t>
+      </w:r>
+      <w:r>
+        <w:rPr>
+          <w:rStyle w:val="normaltextrun"/>
+          <w:rFonts w:eastAsia="Times New Roman"/>
+          <w:b/>
+          <w:bCs/>
+          <w:szCs w:val="24"/>
+          <w:highlight w:val="yellow"/>
+          <w:u w:val="single"/>
+        </w:rPr>
+        <w:t>L</w:t>
+      </w:r>
+      <w:r>
+        <w:rPr>
+          <w:rStyle w:val="normaltextrun"/>
+          <w:rFonts w:eastAsia="Times New Roman"/>
+          <w:b/>
+          <w:bCs/>
+          <w:szCs w:val="24"/>
+          <w:highlight w:val="yellow"/>
+          <w:u w:val="single"/>
+        </w:rPr>
+        <w:t>ist</w:t>
+      </w:r>
+      <w:r>
+        <w:rPr>
+          <w:rStyle w:val="normaltextrun"/>
+          <w:rFonts w:eastAsia="Times New Roman"/>
+          <w:szCs w:val="24"/>
+        </w:rPr>
+        <w:t xml:space="preserve">) </w:t>
+      </w:r>
+      <w:r>
+        <w:t xml:space="preserve">di tutti gli elementi che corrispondono </w:t>
+      </w:r>
+      <w:r>
+        <w:rPr>
+          <w:b/>
+          <w:bCs/>
+          <w:u w:val="single"/>
+        </w:rPr>
+        <w:t>al selettore CSS specificato</w:t>
+      </w:r>
+      <w:r>
+        <w:t>.</w:t>
+      </w:r>
+    </w:p>
+    <w:p>
+      <w:pPr>
+        <w:pStyle w:val="Paragrafoelenco"/>
+        <w:rPr>
+          <w:noProof/>
+        </w:rPr>
+      </w:pPr>
+      <w:r>
+        <w:rPr>
+          <w:noProof/>
+        </w:rPr>
+        <w:drawing>
+          <wp:anchor distT="0" distB="0" distL="114300" distR="114300" simplePos="0" relativeHeight="251852800" behindDoc="1" locked="0" layoutInCell="1" allowOverlap="1" wp14:anchorId="5DA6A329" wp14:editId="2C488B61">
+            <wp:simplePos x="0" y="0"/>
+            <wp:positionH relativeFrom="margin">
+              <wp:align>left</wp:align>
+            </wp:positionH>
+            <wp:positionV relativeFrom="paragraph">
+              <wp:posOffset>249969</wp:posOffset>
+            </wp:positionV>
+            <wp:extent cx="3544570" cy="238125"/>
+            <wp:effectExtent l="0" t="0" r="0" b="9525"/>
+            <wp:wrapTight wrapText="bothSides">
+              <wp:wrapPolygon edited="0">
+                <wp:start x="0" y="0"/>
+                <wp:lineTo x="0" y="20736"/>
+                <wp:lineTo x="21476" y="20736"/>
+                <wp:lineTo x="21476" y="0"/>
+                <wp:lineTo x="0" y="0"/>
+              </wp:wrapPolygon>
+            </wp:wrapTight>
+            <wp:docPr id="1616096283" name="Immagine 1616096283"/>
+            <wp:cNvGraphicFramePr>
+              <a:graphicFrameLocks xmlns:a="http://schemas.openxmlformats.org/drawingml/2006/main" noChangeAspect="1"/>
+            </wp:cNvGraphicFramePr>
+            <a:graphic xmlns:a="http://schemas.openxmlformats.org/drawingml/2006/main">
+              <a:graphicData uri="http://schemas.openxmlformats.org/drawingml/2006/picture">
+                <pic:pic xmlns:pic="http://schemas.openxmlformats.org/drawingml/2006/picture">
+                  <pic:nvPicPr>
+                    <pic:cNvPr id="1" name=""/>
+                    <pic:cNvPicPr/>
+                  </pic:nvPicPr>
+                  <pic:blipFill>
+                    <a:blip r:embed="rId215">
+                      <a:extLst>
+                        <a:ext uri="{28A0092B-C50C-407E-A947-70E740481C1C}">
+                          <a14:useLocalDpi xmlns:a14="http://schemas.microsoft.com/office/drawing/2010/main" val="0"/>
+                        </a:ext>
+                      </a:extLst>
+                    </a:blip>
+                    <a:stretch>
+                      <a:fillRect/>
+                    </a:stretch>
+                  </pic:blipFill>
+                  <pic:spPr>
+                    <a:xfrm>
+                      <a:off x="0" y="0"/>
+                      <a:ext cx="3590456" cy="241598"/>
+                    </a:xfrm>
+                    <a:prstGeom prst="rect">
+                      <a:avLst/>
+                    </a:prstGeom>
+                  </pic:spPr>
+                </pic:pic>
+              </a:graphicData>
+            </a:graphic>
+            <wp14:sizeRelH relativeFrom="margin">
+              <wp14:pctWidth>0</wp14:pctWidth>
+            </wp14:sizeRelH>
+            <wp14:sizeRelV relativeFrom="margin">
+              <wp14:pctHeight>0</wp14:pctHeight>
+            </wp14:sizeRelV>
+          </wp:anchor>
+        </w:drawing>
+      </w:r>
+    </w:p>
+    <w:p>
+      <w:pPr>
+        <w:pStyle w:val="Paragrafoelenco"/>
+        <w:rPr>
+          <w:noProof/>
+        </w:rPr>
+      </w:pPr>
+    </w:p>
+    <w:p>
+      <w:pPr>
+        <w:rPr>
+          <w:noProof/>
+        </w:rPr>
+      </w:pPr>
+    </w:p>
+    <w:p>
+      <w:pPr>
+        <w:rPr>
+          <w:rStyle w:val="normaltextrun"/>
+          <w:noProof/>
+        </w:rPr>
+      </w:pPr>
+    </w:p>
+    <w:p>
+      <w:pPr>
+        <w:rPr>
+          <w:rFonts w:ascii="Aptos Black" w:hAnsi="Aptos Black"/>
+          <w:bCs/>
+          <w:color w:val="000000" w:themeColor="text1"/>
+          <w:sz w:val="40"/>
+          <w:szCs w:val="40"/>
+        </w:rPr>
+      </w:pPr>
+      <w:r>
+        <w:rPr>
+          <w:rFonts w:ascii="Aptos Black" w:hAnsi="Aptos Black"/>
+          <w:bCs/>
+          <w:color w:val="000000" w:themeColor="text1"/>
+          <w:sz w:val="40"/>
+          <w:szCs w:val="40"/>
+        </w:rPr>
+        <w:t>HTMLCollection vs NodeList</w:t>
+      </w:r>
+    </w:p>
+    <w:p>
+      <w:pPr>
+        <w:rPr>
+          <w:rFonts w:ascii="Aptos Black" w:hAnsi="Aptos Black"/>
+          <w:bCs/>
+          <w:color w:val="000000" w:themeColor="text1"/>
+          <w:sz w:val="40"/>
+          <w:szCs w:val="40"/>
+        </w:rPr>
+      </w:pPr>
+    </w:p>
+    <w:p>
+      <w:pPr>
+        <w:rPr>
+          <w:rFonts w:ascii="Aptos Black" w:hAnsi="Aptos Black"/>
+          <w:bCs/>
+          <w:color w:val="000000" w:themeColor="text1"/>
+          <w:sz w:val="40"/>
+          <w:szCs w:val="40"/>
+        </w:rPr>
+      </w:pPr>
+      <w:r>
+        <w:rPr>
+          <w:rFonts w:ascii="Aptos Black" w:hAnsi="Aptos Black"/>
+          <w:bCs/>
+          <w:color w:val="000000" w:themeColor="text1"/>
+          <w:sz w:val="40"/>
+          <w:szCs w:val="40"/>
+        </w:rPr>
+        <w:t>manipulating the DOM</w:t>
+      </w:r>
+    </w:p>
+    <w:p>
+      <w:pPr>
+        <w:rPr>
+          <w:rFonts w:ascii="Aptos Black" w:hAnsi="Aptos Black"/>
+          <w:bCs/>
+          <w:color w:val="000000" w:themeColor="text1"/>
+          <w:sz w:val="40"/>
+          <w:szCs w:val="40"/>
+        </w:rPr>
+      </w:pPr>
+    </w:p>
+    <w:p>
+      <w:pPr>
+        <w:rPr>
+          <w:rStyle w:val="normaltextrun"/>
+          <w:noProof/>
+        </w:rPr>
+      </w:pPr>
+      <w:r>
+        <w:rPr>
+          <w:rFonts w:ascii="Aptos Black" w:hAnsi="Aptos Black"/>
+          <w:bCs/>
+          <w:color w:val="000000" w:themeColor="text1"/>
+          <w:sz w:val="40"/>
+          <w:szCs w:val="40"/>
+        </w:rPr>
+        <w:t>creating</w:t>
+      </w:r>
+      <w:r>
+        <w:rPr>
+          <w:rFonts w:ascii="Aptos Black" w:hAnsi="Aptos Black"/>
+          <w:bCs/>
+          <w:color w:val="000000" w:themeColor="text1"/>
+          <w:sz w:val="40"/>
+          <w:szCs w:val="40"/>
+        </w:rPr>
+        <w:t xml:space="preserve"> DOM</w:t>
+      </w:r>
+      <w:r>
+        <w:rPr>
+          <w:rFonts w:ascii="Aptos Black" w:hAnsi="Aptos Black"/>
+          <w:bCs/>
+          <w:color w:val="000000" w:themeColor="text1"/>
+          <w:sz w:val="40"/>
+          <w:szCs w:val="40"/>
+        </w:rPr>
+        <w:t xml:space="preserve"> Nodes</w:t>
+      </w:r>
+    </w:p>
+    <w:p>
+      <w:pPr>
+        <w:rPr>
+          <w:rStyle w:val="normaltextrun"/>
+          <w:noProof/>
         </w:rPr>
       </w:pPr>
     </w:p>
@@ -34917,6 +37272,119 @@
     </w:lvl>
   </w:abstractNum>
   <w:abstractNum w:abstractNumId="5" w15:restartNumberingAfterBreak="0">
+    <w:nsid w:val="13A43FEC"/>
+    <w:multiLevelType w:val="hybridMultilevel"/>
+    <w:tmpl w:val="5EEE5118"/>
+    <w:lvl w:ilvl="0" w:tplc="DD56ED32">
+      <w:start w:val="3"/>
+      <w:numFmt w:val="bullet"/>
+      <w:lvlText w:val="-"/>
+      <w:lvlJc w:val="left"/>
+      <w:pPr>
+        <w:ind w:left="720" w:hanging="360"/>
+      </w:pPr>
+      <w:rPr>
+        <w:rFonts w:ascii="Calibri" w:eastAsia="Times New Roman" w:hAnsi="Calibri" w:cs="Calibri" w:hint="default"/>
+      </w:rPr>
+    </w:lvl>
+    <w:lvl w:ilvl="1" w:tplc="04100003" w:tentative="1">
+      <w:start w:val="1"/>
+      <w:numFmt w:val="bullet"/>
+      <w:lvlText w:val="o"/>
+      <w:lvlJc w:val="left"/>
+      <w:pPr>
+        <w:ind w:left="1440" w:hanging="360"/>
+      </w:pPr>
+      <w:rPr>
+        <w:rFonts w:ascii="Courier New" w:hAnsi="Courier New" w:cs="Courier New" w:hint="default"/>
+      </w:rPr>
+    </w:lvl>
+    <w:lvl w:ilvl="2" w:tplc="04100005" w:tentative="1">
+      <w:start w:val="1"/>
+      <w:numFmt w:val="bullet"/>
+      <w:lvlText w:val=""/>
+      <w:lvlJc w:val="left"/>
+      <w:pPr>
+        <w:ind w:left="2160" w:hanging="360"/>
+      </w:pPr>
+      <w:rPr>
+        <w:rFonts w:ascii="Wingdings" w:hAnsi="Wingdings" w:hint="default"/>
+      </w:rPr>
+    </w:lvl>
+    <w:lvl w:ilvl="3" w:tplc="04100001" w:tentative="1">
+      <w:start w:val="1"/>
+      <w:numFmt w:val="bullet"/>
+      <w:lvlText w:val=""/>
+      <w:lvlJc w:val="left"/>
+      <w:pPr>
+        <w:ind w:left="2880" w:hanging="360"/>
+      </w:pPr>
+      <w:rPr>
+        <w:rFonts w:ascii="Symbol" w:hAnsi="Symbol" w:hint="default"/>
+      </w:rPr>
+    </w:lvl>
+    <w:lvl w:ilvl="4" w:tplc="04100003" w:tentative="1">
+      <w:start w:val="1"/>
+      <w:numFmt w:val="bullet"/>
+      <w:lvlText w:val="o"/>
+      <w:lvlJc w:val="left"/>
+      <w:pPr>
+        <w:ind w:left="3600" w:hanging="360"/>
+      </w:pPr>
+      <w:rPr>
+        <w:rFonts w:ascii="Courier New" w:hAnsi="Courier New" w:cs="Courier New" w:hint="default"/>
+      </w:rPr>
+    </w:lvl>
+    <w:lvl w:ilvl="5" w:tplc="04100005" w:tentative="1">
+      <w:start w:val="1"/>
+      <w:numFmt w:val="bullet"/>
+      <w:lvlText w:val=""/>
+      <w:lvlJc w:val="left"/>
+      <w:pPr>
+        <w:ind w:left="4320" w:hanging="360"/>
+      </w:pPr>
+      <w:rPr>
+        <w:rFonts w:ascii="Wingdings" w:hAnsi="Wingdings" w:hint="default"/>
+      </w:rPr>
+    </w:lvl>
+    <w:lvl w:ilvl="6" w:tplc="04100001" w:tentative="1">
+      <w:start w:val="1"/>
+      <w:numFmt w:val="bullet"/>
+      <w:lvlText w:val=""/>
+      <w:lvlJc w:val="left"/>
+      <w:pPr>
+        <w:ind w:left="5040" w:hanging="360"/>
+      </w:pPr>
+      <w:rPr>
+        <w:rFonts w:ascii="Symbol" w:hAnsi="Symbol" w:hint="default"/>
+      </w:rPr>
+    </w:lvl>
+    <w:lvl w:ilvl="7" w:tplc="04100003" w:tentative="1">
+      <w:start w:val="1"/>
+      <w:numFmt w:val="bullet"/>
+      <w:lvlText w:val="o"/>
+      <w:lvlJc w:val="left"/>
+      <w:pPr>
+        <w:ind w:left="5760" w:hanging="360"/>
+      </w:pPr>
+      <w:rPr>
+        <w:rFonts w:ascii="Courier New" w:hAnsi="Courier New" w:cs="Courier New" w:hint="default"/>
+      </w:rPr>
+    </w:lvl>
+    <w:lvl w:ilvl="8" w:tplc="04100005" w:tentative="1">
+      <w:start w:val="1"/>
+      <w:numFmt w:val="bullet"/>
+      <w:lvlText w:val=""/>
+      <w:lvlJc w:val="left"/>
+      <w:pPr>
+        <w:ind w:left="6480" w:hanging="360"/>
+      </w:pPr>
+      <w:rPr>
+        <w:rFonts w:ascii="Wingdings" w:hAnsi="Wingdings" w:hint="default"/>
+      </w:rPr>
+    </w:lvl>
+  </w:abstractNum>
+  <w:abstractNum w:abstractNumId="6" w15:restartNumberingAfterBreak="0">
     <w:nsid w:val="1C454B13"/>
     <w:multiLevelType w:val="hybridMultilevel"/>
     <w:tmpl w:val="3DCC4282"/>
@@ -35029,7 +37497,156 @@
       </w:rPr>
     </w:lvl>
   </w:abstractNum>
-  <w:abstractNum w:abstractNumId="6" w15:restartNumberingAfterBreak="0">
+  <w:abstractNum w:abstractNumId="7" w15:restartNumberingAfterBreak="0">
+    <w:nsid w:val="1C647033"/>
+    <w:multiLevelType w:val="multilevel"/>
+    <w:tmpl w:val="2AD6CA4A"/>
+    <w:lvl w:ilvl="0">
+      <w:start w:val="1"/>
+      <w:numFmt w:val="bullet"/>
+      <w:lvlText w:val=""/>
+      <w:lvlJc w:val="left"/>
+      <w:pPr>
+        <w:tabs>
+          <w:tab w:val="num" w:pos="720"/>
+        </w:tabs>
+        <w:ind w:left="720" w:hanging="360"/>
+      </w:pPr>
+      <w:rPr>
+        <w:rFonts w:ascii="Symbol" w:hAnsi="Symbol" w:hint="default"/>
+        <w:sz w:val="20"/>
+      </w:rPr>
+    </w:lvl>
+    <w:lvl w:ilvl="1" w:tentative="1">
+      <w:start w:val="1"/>
+      <w:numFmt w:val="bullet"/>
+      <w:lvlText w:val="o"/>
+      <w:lvlJc w:val="left"/>
+      <w:pPr>
+        <w:tabs>
+          <w:tab w:val="num" w:pos="1440"/>
+        </w:tabs>
+        <w:ind w:left="1440" w:hanging="360"/>
+      </w:pPr>
+      <w:rPr>
+        <w:rFonts w:ascii="Courier New" w:hAnsi="Courier New" w:hint="default"/>
+        <w:sz w:val="20"/>
+      </w:rPr>
+    </w:lvl>
+    <w:lvl w:ilvl="2" w:tentative="1">
+      <w:start w:val="1"/>
+      <w:numFmt w:val="bullet"/>
+      <w:lvlText w:val=""/>
+      <w:lvlJc w:val="left"/>
+      <w:pPr>
+        <w:tabs>
+          <w:tab w:val="num" w:pos="2160"/>
+        </w:tabs>
+        <w:ind w:left="2160" w:hanging="360"/>
+      </w:pPr>
+      <w:rPr>
+        <w:rFonts w:ascii="Wingdings" w:hAnsi="Wingdings" w:hint="default"/>
+        <w:sz w:val="20"/>
+      </w:rPr>
+    </w:lvl>
+    <w:lvl w:ilvl="3" w:tentative="1">
+      <w:start w:val="1"/>
+      <w:numFmt w:val="bullet"/>
+      <w:lvlText w:val=""/>
+      <w:lvlJc w:val="left"/>
+      <w:pPr>
+        <w:tabs>
+          <w:tab w:val="num" w:pos="2880"/>
+        </w:tabs>
+        <w:ind w:left="2880" w:hanging="360"/>
+      </w:pPr>
+      <w:rPr>
+        <w:rFonts w:ascii="Wingdings" w:hAnsi="Wingdings" w:hint="default"/>
+        <w:sz w:val="20"/>
+      </w:rPr>
+    </w:lvl>
+    <w:lvl w:ilvl="4" w:tentative="1">
+      <w:start w:val="1"/>
+      <w:numFmt w:val="bullet"/>
+      <w:lvlText w:val=""/>
+      <w:lvlJc w:val="left"/>
+      <w:pPr>
+        <w:tabs>
+          <w:tab w:val="num" w:pos="3600"/>
+        </w:tabs>
+        <w:ind w:left="3600" w:hanging="360"/>
+      </w:pPr>
+      <w:rPr>
+        <w:rFonts w:ascii="Wingdings" w:hAnsi="Wingdings" w:hint="default"/>
+        <w:sz w:val="20"/>
+      </w:rPr>
+    </w:lvl>
+    <w:lvl w:ilvl="5" w:tentative="1">
+      <w:start w:val="1"/>
+      <w:numFmt w:val="bullet"/>
+      <w:lvlText w:val=""/>
+      <w:lvlJc w:val="left"/>
+      <w:pPr>
+        <w:tabs>
+          <w:tab w:val="num" w:pos="4320"/>
+        </w:tabs>
+        <w:ind w:left="4320" w:hanging="360"/>
+      </w:pPr>
+      <w:rPr>
+        <w:rFonts w:ascii="Wingdings" w:hAnsi="Wingdings" w:hint="default"/>
+        <w:sz w:val="20"/>
+      </w:rPr>
+    </w:lvl>
+    <w:lvl w:ilvl="6" w:tentative="1">
+      <w:start w:val="1"/>
+      <w:numFmt w:val="bullet"/>
+      <w:lvlText w:val=""/>
+      <w:lvlJc w:val="left"/>
+      <w:pPr>
+        <w:tabs>
+          <w:tab w:val="num" w:pos="5040"/>
+        </w:tabs>
+        <w:ind w:left="5040" w:hanging="360"/>
+      </w:pPr>
+      <w:rPr>
+        <w:rFonts w:ascii="Wingdings" w:hAnsi="Wingdings" w:hint="default"/>
+        <w:sz w:val="20"/>
+      </w:rPr>
+    </w:lvl>
+    <w:lvl w:ilvl="7" w:tentative="1">
+      <w:start w:val="1"/>
+      <w:numFmt w:val="bullet"/>
+      <w:lvlText w:val=""/>
+      <w:lvlJc w:val="left"/>
+      <w:pPr>
+        <w:tabs>
+          <w:tab w:val="num" w:pos="5760"/>
+        </w:tabs>
+        <w:ind w:left="5760" w:hanging="360"/>
+      </w:pPr>
+      <w:rPr>
+        <w:rFonts w:ascii="Wingdings" w:hAnsi="Wingdings" w:hint="default"/>
+        <w:sz w:val="20"/>
+      </w:rPr>
+    </w:lvl>
+    <w:lvl w:ilvl="8" w:tentative="1">
+      <w:start w:val="1"/>
+      <w:numFmt w:val="bullet"/>
+      <w:lvlText w:val=""/>
+      <w:lvlJc w:val="left"/>
+      <w:pPr>
+        <w:tabs>
+          <w:tab w:val="num" w:pos="6480"/>
+        </w:tabs>
+        <w:ind w:left="6480" w:hanging="360"/>
+      </w:pPr>
+      <w:rPr>
+        <w:rFonts w:ascii="Wingdings" w:hAnsi="Wingdings" w:hint="default"/>
+        <w:sz w:val="20"/>
+      </w:rPr>
+    </w:lvl>
+  </w:abstractNum>
+  <w:abstractNum w:abstractNumId="8" w15:restartNumberingAfterBreak="0">
     <w:nsid w:val="25A44765"/>
     <w:multiLevelType w:val="hybridMultilevel"/>
     <w:tmpl w:val="66369AF8"/>
@@ -35142,7 +37759,7 @@
       </w:rPr>
     </w:lvl>
   </w:abstractNum>
-  <w:abstractNum w:abstractNumId="7" w15:restartNumberingAfterBreak="0">
+  <w:abstractNum w:abstractNumId="9" w15:restartNumberingAfterBreak="0">
     <w:nsid w:val="3B2D6163"/>
     <w:multiLevelType w:val="hybridMultilevel"/>
     <w:tmpl w:val="D1EC0886"/>
@@ -35255,7 +37872,7 @@
       </w:rPr>
     </w:lvl>
   </w:abstractNum>
-  <w:abstractNum w:abstractNumId="8" w15:restartNumberingAfterBreak="0">
+  <w:abstractNum w:abstractNumId="10" w15:restartNumberingAfterBreak="0">
     <w:nsid w:val="448434E1"/>
     <w:multiLevelType w:val="multilevel"/>
     <w:tmpl w:val="C7664174"/>
@@ -35368,7 +37985,7 @@
       </w:rPr>
     </w:lvl>
   </w:abstractNum>
-  <w:abstractNum w:abstractNumId="9" w15:restartNumberingAfterBreak="0">
+  <w:abstractNum w:abstractNumId="11" w15:restartNumberingAfterBreak="0">
     <w:nsid w:val="4E351D18"/>
     <w:multiLevelType w:val="hybridMultilevel"/>
     <w:tmpl w:val="A9AA78A4"/>
@@ -35481,7 +38098,7 @@
       </w:rPr>
     </w:lvl>
   </w:abstractNum>
-  <w:abstractNum w:abstractNumId="10" w15:restartNumberingAfterBreak="0">
+  <w:abstractNum w:abstractNumId="12" w15:restartNumberingAfterBreak="0">
     <w:nsid w:val="4E427A89"/>
     <w:multiLevelType w:val="hybridMultilevel"/>
     <w:tmpl w:val="941218BE"/>
@@ -35594,7 +38211,7 @@
       </w:rPr>
     </w:lvl>
   </w:abstractNum>
-  <w:abstractNum w:abstractNumId="11" w15:restartNumberingAfterBreak="0">
+  <w:abstractNum w:abstractNumId="13" w15:restartNumberingAfterBreak="0">
     <w:nsid w:val="4E5A12FC"/>
     <w:multiLevelType w:val="hybridMultilevel"/>
     <w:tmpl w:val="75362F8E"/>
@@ -35707,7 +38324,7 @@
       </w:rPr>
     </w:lvl>
   </w:abstractNum>
-  <w:abstractNum w:abstractNumId="12" w15:restartNumberingAfterBreak="0">
+  <w:abstractNum w:abstractNumId="14" w15:restartNumberingAfterBreak="0">
     <w:nsid w:val="4EF96CEF"/>
     <w:multiLevelType w:val="hybridMultilevel"/>
     <w:tmpl w:val="5660F12E"/>
@@ -35820,7 +38437,7 @@
       </w:rPr>
     </w:lvl>
   </w:abstractNum>
-  <w:abstractNum w:abstractNumId="13" w15:restartNumberingAfterBreak="0">
+  <w:abstractNum w:abstractNumId="15" w15:restartNumberingAfterBreak="0">
     <w:nsid w:val="57FF28EC"/>
     <w:multiLevelType w:val="hybridMultilevel"/>
     <w:tmpl w:val="435EFC3A"/>
@@ -35933,7 +38550,7 @@
       </w:rPr>
     </w:lvl>
   </w:abstractNum>
-  <w:abstractNum w:abstractNumId="14" w15:restartNumberingAfterBreak="0">
+  <w:abstractNum w:abstractNumId="16" w15:restartNumberingAfterBreak="0">
     <w:nsid w:val="5A471CF7"/>
     <w:multiLevelType w:val="hybridMultilevel"/>
     <w:tmpl w:val="928A46D4"/>
@@ -36046,7 +38663,7 @@
       </w:rPr>
     </w:lvl>
   </w:abstractNum>
-  <w:abstractNum w:abstractNumId="15" w15:restartNumberingAfterBreak="0">
+  <w:abstractNum w:abstractNumId="17" w15:restartNumberingAfterBreak="0">
     <w:nsid w:val="6001641B"/>
     <w:multiLevelType w:val="hybridMultilevel"/>
     <w:tmpl w:val="75BC4F2C"/>
@@ -36159,7 +38776,7 @@
       </w:rPr>
     </w:lvl>
   </w:abstractNum>
-  <w:abstractNum w:abstractNumId="16" w15:restartNumberingAfterBreak="0">
+  <w:abstractNum w:abstractNumId="18" w15:restartNumberingAfterBreak="0">
     <w:nsid w:val="60D94188"/>
     <w:multiLevelType w:val="hybridMultilevel"/>
     <w:tmpl w:val="E9D89630"/>
@@ -36272,7 +38889,7 @@
       </w:rPr>
     </w:lvl>
   </w:abstractNum>
-  <w:abstractNum w:abstractNumId="17" w15:restartNumberingAfterBreak="0">
+  <w:abstractNum w:abstractNumId="19" w15:restartNumberingAfterBreak="0">
     <w:nsid w:val="737F112E"/>
     <w:multiLevelType w:val="hybridMultilevel"/>
     <w:tmpl w:val="FC421F54"/>
@@ -36386,58 +39003,64 @@
     </w:lvl>
   </w:abstractNum>
   <w:num w:numId="1" w16cid:durableId="966548127">
-    <w:abstractNumId w:val="8"/>
+    <w:abstractNumId w:val="10"/>
   </w:num>
   <w:num w:numId="2" w16cid:durableId="692263258">
-    <w:abstractNumId w:val="7"/>
+    <w:abstractNumId w:val="9"/>
   </w:num>
   <w:num w:numId="3" w16cid:durableId="709306820">
     <w:abstractNumId w:val="3"/>
   </w:num>
   <w:num w:numId="4" w16cid:durableId="787284670">
-    <w:abstractNumId w:val="15"/>
+    <w:abstractNumId w:val="17"/>
   </w:num>
   <w:num w:numId="5" w16cid:durableId="1948350767">
-    <w:abstractNumId w:val="9"/>
+    <w:abstractNumId w:val="11"/>
   </w:num>
   <w:num w:numId="6" w16cid:durableId="1098671176">
-    <w:abstractNumId w:val="13"/>
+    <w:abstractNumId w:val="15"/>
   </w:num>
   <w:num w:numId="7" w16cid:durableId="1064528012">
     <w:abstractNumId w:val="4"/>
   </w:num>
   <w:num w:numId="8" w16cid:durableId="716592556">
-    <w:abstractNumId w:val="17"/>
+    <w:abstractNumId w:val="19"/>
   </w:num>
   <w:num w:numId="9" w16cid:durableId="2141876289">
-    <w:abstractNumId w:val="11"/>
+    <w:abstractNumId w:val="13"/>
   </w:num>
   <w:num w:numId="10" w16cid:durableId="1454014287">
-    <w:abstractNumId w:val="16"/>
+    <w:abstractNumId w:val="18"/>
   </w:num>
   <w:num w:numId="11" w16cid:durableId="156774783">
     <w:abstractNumId w:val="2"/>
   </w:num>
   <w:num w:numId="12" w16cid:durableId="100221338">
+    <w:abstractNumId w:val="14"/>
+  </w:num>
+  <w:num w:numId="13" w16cid:durableId="1839156555">
     <w:abstractNumId w:val="12"/>
   </w:num>
-  <w:num w:numId="13" w16cid:durableId="1839156555">
-    <w:abstractNumId w:val="10"/>
-  </w:num>
   <w:num w:numId="14" w16cid:durableId="523400127">
-    <w:abstractNumId w:val="5"/>
+    <w:abstractNumId w:val="6"/>
   </w:num>
   <w:num w:numId="15" w16cid:durableId="299192839">
-    <w:abstractNumId w:val="14"/>
+    <w:abstractNumId w:val="16"/>
   </w:num>
   <w:num w:numId="16" w16cid:durableId="1908759232">
     <w:abstractNumId w:val="0"/>
   </w:num>
   <w:num w:numId="17" w16cid:durableId="1605184638">
-    <w:abstractNumId w:val="6"/>
+    <w:abstractNumId w:val="8"/>
   </w:num>
   <w:num w:numId="18" w16cid:durableId="1373264665">
     <w:abstractNumId w:val="1"/>
+  </w:num>
+  <w:num w:numId="19" w16cid:durableId="915013743">
+    <w:abstractNumId w:val="7"/>
+  </w:num>
+  <w:num w:numId="20" w16cid:durableId="362946954">
+    <w:abstractNumId w:val="5"/>
   </w:num>
 </w:numbering>
 </file>

</xml_diff>

<commit_message>
completed exercise the section 10 (DOM) and taked some notes about that, introduced section 11 (event-listener)
</commit_message>
<xml_diff>
--- a/APPUNTI/00-APPUNTI JS.docx
+++ b/APPUNTI/00-APPUNTI JS.docx
@@ -36148,6 +36148,9 @@
       <w:r>
         <w:t>.</w:t>
       </w:r>
+      <w:r>
+        <w:t xml:space="preserve"> Si possono prendere anche proprietà dal CSS come gli attributi!!</w:t>
+      </w:r>
     </w:p>
     <w:p>
       <w:pPr>
@@ -36558,6 +36561,9 @@
       <w:r>
         <w:t>.</w:t>
       </w:r>
+      <w:r>
+        <w:t xml:space="preserve"> Si possono prendere anche proprietà dal CSS come gli attributi!!</w:t>
+      </w:r>
     </w:p>
     <w:p>
       <w:pPr>
@@ -37351,18 +37357,6 @@
     <w:p>
       <w:pPr>
         <w:rPr>
-          <w:rStyle w:val="normaltextrun"/>
-          <w:rFonts w:eastAsia="Times New Roman"/>
-          <w:b/>
-          <w:bCs/>
-          <w:sz w:val="28"/>
-          <w:szCs w:val="28"/>
-        </w:rPr>
-      </w:pPr>
-    </w:p>
-    <w:p>
-      <w:pPr>
-        <w:rPr>
           <w:rFonts w:ascii="Aptos Black" w:hAnsi="Aptos Black"/>
           <w:bCs/>
           <w:color w:val="000000" w:themeColor="text1"/>
@@ -37396,10 +37390,7 @@
         <w:t>sono collezioni di nodi DOM</w:t>
       </w:r>
       <w:r>
-        <w:t>, ma ci sono differenze significative nelle loro proprietà e nei metodi disponibili</w:t>
-      </w:r>
-      <w:r>
-        <w:t>:</w:t>
+        <w:t>, ma ci sono differenze significative nelle loro proprietà e nei metodi disponibili:</w:t>
       </w:r>
     </w:p>
     <w:p/>
@@ -37461,114 +37452,105 @@
         <w:sym w:font="Wingdings" w:char="F0E0"/>
       </w:r>
       <w:r>
+        <w:t xml:space="preserve"> Un </w:t>
+      </w:r>
+      <w:r>
+        <w:rPr>
+          <w:b/>
+          <w:bCs/>
+          <w:sz w:val="28"/>
+          <w:szCs w:val="24"/>
+        </w:rPr>
+        <w:t>HTMLCollection</w:t>
+      </w:r>
+      <w:r>
         <w:t xml:space="preserve"> </w:t>
       </w:r>
       <w:r>
-        <w:t xml:space="preserve">Un </w:t>
-      </w:r>
-      <w:r>
-        <w:rPr>
-          <w:b/>
-          <w:bCs/>
-          <w:sz w:val="28"/>
-          <w:szCs w:val="24"/>
-        </w:rPr>
-        <w:t>HTMLCollection</w:t>
-      </w:r>
-      <w:r>
+        <w:rPr>
+          <w:u w:val="single"/>
+        </w:rPr>
+        <w:t xml:space="preserve">contiene </w:t>
+      </w:r>
+      <w:r>
+        <w:rPr>
+          <w:u w:val="single"/>
+        </w:rPr>
+        <w:t>SOLO</w:t>
+      </w:r>
+      <w:r>
+        <w:rPr>
+          <w:u w:val="single"/>
+        </w:rPr>
         <w:t xml:space="preserve"> </w:t>
       </w:r>
       <w:r>
         <w:rPr>
+          <w:b/>
+          <w:bCs/>
           <w:u w:val="single"/>
         </w:rPr>
-        <w:t xml:space="preserve">contiene </w:t>
-      </w:r>
-      <w:r>
-        <w:rPr>
+        <w:t>elementi HTML</w:t>
+      </w:r>
+      <w:r>
+        <w:t>. Non può contenere altri tipi di nodi, come testi o commenti.</w:t>
+      </w:r>
+    </w:p>
+    <w:p/>
+    <w:p>
+      <w:r>
+        <w:t xml:space="preserve">- </w:t>
+      </w:r>
+      <w:r>
+        <w:rPr>
+          <w:b/>
+          <w:bCs/>
+          <w:highlight w:val="yellow"/>
+        </w:rPr>
+        <w:t>PROPRIETA “length”</w:t>
+      </w:r>
+      <w:r>
+        <w:t xml:space="preserve"> </w:t>
+      </w:r>
+      <w:r>
+        <w:sym w:font="Wingdings" w:char="F0E0"/>
+      </w:r>
+      <w:r>
+        <w:t xml:space="preserve"> Possiede una proprietà </w:t>
+      </w:r>
+      <w:r>
+        <w:rPr>
+          <w:b/>
+          <w:bCs/>
           <w:u w:val="single"/>
         </w:rPr>
-        <w:t>SOLO</w:t>
-      </w:r>
-      <w:r>
-        <w:rPr>
-          <w:u w:val="single"/>
-        </w:rPr>
+        <w:t>length</w:t>
+      </w:r>
+      <w:r>
+        <w:t xml:space="preserve"> che indica il numero di elementi nella collezione.</w:t>
+      </w:r>
+    </w:p>
+    <w:p/>
+    <w:p>
+      <w:r>
+        <w:t>-</w:t>
+      </w:r>
+      <w:r>
+        <w:rPr>
+          <w:b/>
+          <w:bCs/>
+          <w:highlight w:val="yellow"/>
+        </w:rPr>
+        <w:t>ACCESSO PER NAME / ID</w:t>
+      </w:r>
+      <w:r>
         <w:t xml:space="preserve"> </w:t>
       </w:r>
       <w:r>
-        <w:rPr>
-          <w:b/>
-          <w:bCs/>
-          <w:u w:val="single"/>
-        </w:rPr>
-        <w:t>elementi HTML</w:t>
-      </w:r>
-      <w:r>
-        <w:t>. Non può contenere altri tipi di nodi, come testi o commenti.</w:t>
-      </w:r>
-    </w:p>
-    <w:p/>
-    <w:p>
-      <w:r>
-        <w:t xml:space="preserve">- </w:t>
-      </w:r>
-      <w:r>
-        <w:rPr>
-          <w:b/>
-          <w:bCs/>
-          <w:highlight w:val="yellow"/>
-        </w:rPr>
-        <w:t>PROPRIETA “length”</w:t>
-      </w:r>
-      <w:r>
-        <w:t xml:space="preserve"> </w:t>
-      </w:r>
-      <w:r>
         <w:sym w:font="Wingdings" w:char="F0E0"/>
       </w:r>
       <w:r>
-        <w:t xml:space="preserve"> </w:t>
-      </w:r>
-      <w:r>
-        <w:t xml:space="preserve">Possiede una proprietà </w:t>
-      </w:r>
-      <w:r>
-        <w:rPr>
-          <w:b/>
-          <w:bCs/>
-          <w:u w:val="single"/>
-        </w:rPr>
-        <w:t>length</w:t>
-      </w:r>
-      <w:r>
-        <w:t xml:space="preserve"> che indica il numero di elementi nella collezione.</w:t>
-      </w:r>
-    </w:p>
-    <w:p/>
-    <w:p>
-      <w:r>
-        <w:t>-</w:t>
-      </w:r>
-      <w:r>
-        <w:rPr>
-          <w:b/>
-          <w:bCs/>
-          <w:highlight w:val="yellow"/>
-        </w:rPr>
-        <w:t>ACCESSO PER NAME / ID</w:t>
-      </w:r>
-      <w:r>
-        <w:t xml:space="preserve"> </w:t>
-      </w:r>
-      <w:r>
-        <w:sym w:font="Wingdings" w:char="F0E0"/>
-      </w:r>
-      <w:r>
-        <w:t xml:space="preserve"> </w:t>
-      </w:r>
-      <w:r>
-        <w:t xml:space="preserve">Oltre a poter accedere agli elementi tramite </w:t>
+        <w:t xml:space="preserve"> Oltre a poter accedere agli elementi tramite </w:t>
       </w:r>
       <w:r>
         <w:rPr>
@@ -37634,10 +37616,7 @@
         <w:sym w:font="Wingdings" w:char="F0E0"/>
       </w:r>
       <w:r>
-        <w:t xml:space="preserve"> </w:t>
-      </w:r>
-      <w:r>
-        <w:t xml:space="preserve">Un </w:t>
+        <w:t xml:space="preserve"> Un </w:t>
       </w:r>
       <w:r>
         <w:rPr>
@@ -37758,6 +37737,7 @@
         <w:rPr>
           <w:rFonts w:ascii="Aptos Black" w:hAnsi="Aptos Black"/>
           <w:bCs/>
+          <w:noProof/>
           <w:color w:val="000000" w:themeColor="text1"/>
           <w:sz w:val="32"/>
           <w:szCs w:val="32"/>
@@ -37860,6 +37840,7 @@
         <w:rPr>
           <w:rFonts w:ascii="Aptos Black" w:hAnsi="Aptos Black"/>
           <w:bCs/>
+          <w:noProof/>
           <w:color w:val="000000" w:themeColor="text1"/>
           <w:sz w:val="32"/>
           <w:szCs w:val="32"/>
@@ -37940,29 +37921,7 @@
           <w:lang w:val="nl-NL"/>
         </w:rPr>
         <w:lastRenderedPageBreak/>
-        <w:t>2</w:t>
-      </w:r>
-      <w:r>
-        <w:rPr>
-          <w:rFonts w:ascii="Aptos Black" w:hAnsi="Aptos Black"/>
-          <w:bCs/>
-          <w:color w:val="000000" w:themeColor="text1"/>
-          <w:sz w:val="32"/>
-          <w:szCs w:val="32"/>
-          <w:lang w:val="nl-NL"/>
-        </w:rPr>
-        <w:t>.</w:t>
-      </w:r>
-      <w:r>
-        <w:rPr>
-          <w:rFonts w:ascii="Aptos Black" w:hAnsi="Aptos Black"/>
-          <w:bCs/>
-          <w:color w:val="000000" w:themeColor="text1"/>
-          <w:sz w:val="32"/>
-          <w:szCs w:val="32"/>
-          <w:lang w:val="nl-NL"/>
-        </w:rPr>
-        <w:t xml:space="preserve"> NodeList </w:t>
+        <w:t xml:space="preserve">2. NodeList </w:t>
       </w:r>
       <w:r>
         <w:rPr>
@@ -38151,13 +38110,7 @@
         <w:t>tramite indici</w:t>
       </w:r>
       <w:r>
-        <w:t xml:space="preserve"> numerici. </w:t>
-      </w:r>
-      <w:r>
-        <w:t>NON</w:t>
-      </w:r>
-      <w:r>
-        <w:t xml:space="preserve"> è possibile accedere tramite </w:t>
+        <w:t xml:space="preserve"> numerici. NON è possibile accedere tramite </w:t>
       </w:r>
       <w:r>
         <w:rPr>
@@ -38191,15 +38144,7 @@
           <w:bCs/>
           <w:highlight w:val="yellow"/>
         </w:rPr>
-        <w:t>AGGIORNAMENTO DINAMICO</w:t>
-      </w:r>
-      <w:r>
-        <w:rPr>
-          <w:b/>
-          <w:bCs/>
-          <w:highlight w:val="yellow"/>
-        </w:rPr>
-        <w:t xml:space="preserve"> vs STATICO</w:t>
+        <w:t>AGGIORNAMENTO DINAMICO vs STATICO</w:t>
       </w:r>
       <w:r>
         <w:t xml:space="preserve"> </w:t>
@@ -38481,7 +38426,17 @@
           <w:szCs w:val="24"/>
           <w:highlight w:val="yellow"/>
         </w:rPr>
-        <w:t>array.from()</w:t>
+        <w:t>A</w:t>
+      </w:r>
+      <w:r>
+        <w:rPr>
+          <w:b/>
+          <w:bCs/>
+          <w:sz w:val="28"/>
+          <w:szCs w:val="24"/>
+          <w:highlight w:val="yellow"/>
+        </w:rPr>
+        <w:t>rray.from()</w:t>
       </w:r>
     </w:p>
     <w:p/>
@@ -38501,6 +38456,7 @@
           <w:rFonts w:eastAsia="Times New Roman"/>
           <w:b/>
           <w:bCs/>
+          <w:noProof/>
           <w:sz w:val="28"/>
           <w:szCs w:val="28"/>
         </w:rPr>
@@ -38566,6 +38522,7 @@
         <w:rPr>
           <w:rFonts w:ascii="Aptos Black" w:hAnsi="Aptos Black"/>
           <w:bCs/>
+          <w:noProof/>
           <w:color w:val="000000" w:themeColor="text1"/>
           <w:sz w:val="28"/>
           <w:szCs w:val="28"/>
@@ -38699,8 +38656,8 @@
           <w:rFonts w:ascii="Aptos Black" w:hAnsi="Aptos Black"/>
           <w:bCs/>
           <w:color w:val="000000" w:themeColor="text1"/>
-          <w:sz w:val="44"/>
-          <w:szCs w:val="44"/>
+          <w:sz w:val="40"/>
+          <w:szCs w:val="40"/>
         </w:rPr>
       </w:pPr>
       <w:r>
@@ -38708,20 +38665,20 @@
           <w:rFonts w:ascii="Aptos Black" w:hAnsi="Aptos Black"/>
           <w:bCs/>
           <w:color w:val="000000" w:themeColor="text1"/>
-          <w:sz w:val="44"/>
-          <w:szCs w:val="44"/>
-        </w:rPr>
-        <w:t>manipolazione de</w:t>
+          <w:sz w:val="40"/>
+          <w:szCs w:val="40"/>
+        </w:rPr>
+        <w:t xml:space="preserve">1. </w:t>
       </w:r>
       <w:r>
         <w:rPr>
           <w:rFonts w:ascii="Aptos Black" w:hAnsi="Aptos Black"/>
           <w:bCs/>
           <w:color w:val="000000" w:themeColor="text1"/>
-          <w:sz w:val="44"/>
-          <w:szCs w:val="44"/>
-        </w:rPr>
-        <w:t>gli attributi</w:t>
+          <w:sz w:val="40"/>
+          <w:szCs w:val="40"/>
+        </w:rPr>
+        <w:t>manipolazione degli attributi</w:t>
       </w:r>
     </w:p>
     <w:p>
@@ -38744,10 +38701,7 @@
     <w:p/>
     <w:p>
       <w:r>
-        <w:t xml:space="preserve">1. </w:t>
-      </w:r>
-      <w:r>
-        <w:t xml:space="preserve">Il file HTML contiene un'immagine con un </w:t>
+        <w:t xml:space="preserve">1. Il file HTML contiene un'immagine con un </w:t>
       </w:r>
       <w:r>
         <w:rPr>
@@ -38783,10 +38737,7 @@
         <w:t xml:space="preserve"> </w:t>
       </w:r>
       <w:r>
-        <w:t xml:space="preserve">e una sorgente </w:t>
-      </w:r>
-      <w:r>
-        <w:t>“</w:t>
+        <w:t>e una sorgente “</w:t>
       </w:r>
       <w:r>
         <w:rPr>
@@ -38798,14 +38749,14 @@
         <w:t>src</w:t>
       </w:r>
       <w:r>
-        <w:t>”</w:t>
-      </w:r>
-      <w:r>
-        <w:t xml:space="preserve"> che punta a una foto casuale:</w:t>
-      </w:r>
-    </w:p>
-    <w:p>
-      <w:r>
+        <w:t>” che punta a una foto casuale:</w:t>
+      </w:r>
+    </w:p>
+    <w:p>
+      <w:r>
+        <w:rPr>
+          <w:noProof/>
+        </w:rPr>
         <w:drawing>
           <wp:inline distT="0" distB="0" distL="0" distR="0" wp14:anchorId="17615A3C" wp14:editId="0CCF7FAD">
             <wp:extent cx="3917019" cy="220999"/>
@@ -38905,10 +38856,7 @@
         <w:t>&gt;</w:t>
       </w:r>
       <w:r>
-        <w:t xml:space="preserve"> con l'id </w:t>
-      </w:r>
-      <w:r>
-        <w:t xml:space="preserve"> </w:t>
+        <w:t xml:space="preserve"> con l'id  </w:t>
       </w:r>
       <w:r>
         <w:rPr>
@@ -38943,6 +38891,7 @@
         <w:rPr>
           <w:rFonts w:ascii="Aptos Black" w:hAnsi="Aptos Black"/>
           <w:bCs/>
+          <w:noProof/>
           <w:color w:val="000000" w:themeColor="text1"/>
           <w:sz w:val="40"/>
           <w:szCs w:val="40"/>
@@ -39006,13 +38955,7 @@
         </w:rPr>
       </w:pPr>
       <w:r>
-        <w:t>3</w:t>
-      </w:r>
-      <w:r>
-        <w:t xml:space="preserve">. </w:t>
-      </w:r>
-      <w:r>
-        <w:t xml:space="preserve">accediamo e cambiamo gli </w:t>
+        <w:t xml:space="preserve">3. accediamo e cambiamo gli </w:t>
       </w:r>
       <w:r>
         <w:rPr>
@@ -39140,6 +39083,7 @@
         <w:rPr>
           <w:rFonts w:ascii="Aptos Black" w:hAnsi="Aptos Black"/>
           <w:bCs/>
+          <w:noProof/>
           <w:color w:val="000000" w:themeColor="text1"/>
           <w:sz w:val="40"/>
           <w:szCs w:val="40"/>
@@ -39263,6 +39207,7 @@
         <w:rPr>
           <w:rFonts w:ascii="Aptos Black" w:hAnsi="Aptos Black"/>
           <w:bCs/>
+          <w:noProof/>
           <w:color w:val="000000" w:themeColor="text1"/>
           <w:sz w:val="40"/>
           <w:szCs w:val="40"/>
@@ -39332,8 +39277,8 @@
           <w:rFonts w:ascii="Aptos Black" w:hAnsi="Aptos Black"/>
           <w:bCs/>
           <w:color w:val="000000" w:themeColor="text1"/>
-          <w:sz w:val="44"/>
-          <w:szCs w:val="44"/>
+          <w:sz w:val="36"/>
+          <w:szCs w:val="36"/>
         </w:rPr>
       </w:pPr>
       <w:r>
@@ -39341,33 +39286,22 @@
           <w:rFonts w:ascii="Aptos Black" w:hAnsi="Aptos Black"/>
           <w:bCs/>
           <w:color w:val="000000" w:themeColor="text1"/>
-          <w:sz w:val="44"/>
-          <w:szCs w:val="44"/>
+          <w:sz w:val="40"/>
+          <w:szCs w:val="40"/>
         </w:rPr>
         <w:lastRenderedPageBreak/>
-        <w:t>manipolazione del</w:t>
+        <w:t xml:space="preserve">2. </w:t>
       </w:r>
       <w:r>
         <w:rPr>
           <w:rFonts w:ascii="Aptos Black" w:hAnsi="Aptos Black"/>
           <w:bCs/>
           <w:color w:val="000000" w:themeColor="text1"/>
-          <w:sz w:val="44"/>
-          <w:szCs w:val="44"/>
-        </w:rPr>
-        <w:t>lo style</w:t>
-      </w:r>
-    </w:p>
-    <w:p>
-      <w:pPr>
-        <w:rPr>
-          <w:rFonts w:ascii="Aptos Black" w:hAnsi="Aptos Black"/>
-          <w:bCs/>
-          <w:color w:val="000000" w:themeColor="text1"/>
-          <w:sz w:val="44"/>
-          <w:szCs w:val="44"/>
-        </w:rPr>
-      </w:pPr>
+          <w:sz w:val="40"/>
+          <w:szCs w:val="40"/>
+        </w:rPr>
+        <w:t>manipolazione dello style</w:t>
+      </w:r>
     </w:p>
     <w:p>
       <w:pPr>
@@ -39527,8 +39461,8 @@
           <w:rFonts w:ascii="Aptos Black" w:hAnsi="Aptos Black"/>
           <w:bCs/>
           <w:color w:val="000000" w:themeColor="text1"/>
-          <w:sz w:val="44"/>
-          <w:szCs w:val="44"/>
+          <w:sz w:val="40"/>
+          <w:szCs w:val="40"/>
         </w:rPr>
       </w:pPr>
       <w:r>
@@ -39536,20 +39470,20 @@
           <w:rFonts w:ascii="Aptos Black" w:hAnsi="Aptos Black"/>
           <w:bCs/>
           <w:color w:val="000000" w:themeColor="text1"/>
-          <w:sz w:val="44"/>
-          <w:szCs w:val="44"/>
-        </w:rPr>
-        <w:t>manipolazione del</w:t>
+          <w:sz w:val="40"/>
+          <w:szCs w:val="40"/>
+        </w:rPr>
+        <w:t xml:space="preserve">3. </w:t>
       </w:r>
       <w:r>
         <w:rPr>
           <w:rFonts w:ascii="Aptos Black" w:hAnsi="Aptos Black"/>
           <w:bCs/>
           <w:color w:val="000000" w:themeColor="text1"/>
-          <w:sz w:val="44"/>
-          <w:szCs w:val="44"/>
-        </w:rPr>
-        <w:t xml:space="preserve"> contenuto</w:t>
+          <w:sz w:val="40"/>
+          <w:szCs w:val="40"/>
+        </w:rPr>
+        <w:t>manipolazione del contenuto</w:t>
       </w:r>
     </w:p>
     <w:p>
@@ -39602,8 +39536,19 @@
           <w:rFonts w:ascii="Aptos Black" w:hAnsi="Aptos Black"/>
           <w:bCs/>
           <w:color w:val="000000" w:themeColor="text1"/>
-          <w:sz w:val="40"/>
-          <w:szCs w:val="40"/>
+          <w:sz w:val="36"/>
+          <w:szCs w:val="36"/>
+        </w:rPr>
+      </w:pPr>
+    </w:p>
+    <w:p>
+      <w:pPr>
+        <w:rPr>
+          <w:rFonts w:ascii="Aptos Black" w:hAnsi="Aptos Black"/>
+          <w:bCs/>
+          <w:color w:val="000000" w:themeColor="text1"/>
+          <w:sz w:val="36"/>
+          <w:szCs w:val="36"/>
         </w:rPr>
       </w:pPr>
     </w:p>
@@ -39620,7 +39565,309 @@
     </w:p>
     <w:p>
       <w:pPr>
-        <w:rPr>
+        <w:pBdr>
+          <w:bottom w:val="single" w:sz="6" w:space="1" w:color="auto"/>
+        </w:pBdr>
+        <w:rPr>
+          <w:rFonts w:ascii="Aptos Black" w:hAnsi="Aptos Black"/>
+          <w:bCs/>
+          <w:color w:val="000000" w:themeColor="text1"/>
+          <w:sz w:val="52"/>
+          <w:szCs w:val="52"/>
+        </w:rPr>
+      </w:pPr>
+      <w:r>
+        <w:rPr>
+          <w:rFonts w:ascii="Aptos Black" w:hAnsi="Aptos Black"/>
+          <w:bCs/>
+          <w:color w:val="000000" w:themeColor="text1"/>
+          <w:sz w:val="52"/>
+          <w:szCs w:val="52"/>
+        </w:rPr>
+        <w:t>creazione</w:t>
+      </w:r>
+      <w:r>
+        <w:rPr>
+          <w:rFonts w:ascii="Aptos Black" w:hAnsi="Aptos Black"/>
+          <w:bCs/>
+          <w:color w:val="000000" w:themeColor="text1"/>
+          <w:sz w:val="52"/>
+          <w:szCs w:val="52"/>
+        </w:rPr>
+        <w:t xml:space="preserve"> DOM Nodes</w:t>
+      </w:r>
+    </w:p>
+    <w:p>
+      <w:pPr>
+        <w:pBdr>
+          <w:bottom w:val="single" w:sz="6" w:space="1" w:color="auto"/>
+        </w:pBdr>
+        <w:rPr>
+          <w:rFonts w:ascii="Aptos Black" w:hAnsi="Aptos Black"/>
+          <w:bCs/>
+          <w:color w:val="000000" w:themeColor="text1"/>
+          <w:sz w:val="52"/>
+          <w:szCs w:val="52"/>
+        </w:rPr>
+      </w:pPr>
+    </w:p>
+    <w:p>
+      <w:pPr>
+        <w:rPr>
+          <w:rFonts w:ascii="Aptos Black" w:hAnsi="Aptos Black"/>
+          <w:bCs/>
+          <w:color w:val="000000" w:themeColor="text1"/>
+          <w:sz w:val="48"/>
+          <w:szCs w:val="48"/>
+        </w:rPr>
+      </w:pPr>
+    </w:p>
+    <w:p>
+      <w:pPr>
+        <w:rPr>
+          <w:rFonts w:ascii="Aptos Black" w:hAnsi="Aptos Black"/>
+          <w:bCs/>
+          <w:color w:val="000000" w:themeColor="text1"/>
+          <w:sz w:val="48"/>
+          <w:szCs w:val="48"/>
+        </w:rPr>
+      </w:pPr>
+    </w:p>
+    <w:p>
+      <w:pPr>
+        <w:rPr>
+          <w:rFonts w:ascii="Aptos Black" w:hAnsi="Aptos Black"/>
+          <w:bCs/>
+          <w:color w:val="000000" w:themeColor="text1"/>
+          <w:sz w:val="48"/>
+          <w:szCs w:val="48"/>
+        </w:rPr>
+      </w:pPr>
+    </w:p>
+    <w:p>
+      <w:pPr>
+        <w:rPr>
+          <w:rFonts w:ascii="Aptos Black" w:hAnsi="Aptos Black"/>
+          <w:bCs/>
+          <w:color w:val="000000" w:themeColor="text1"/>
+          <w:sz w:val="48"/>
+          <w:szCs w:val="48"/>
+        </w:rPr>
+      </w:pPr>
+    </w:p>
+    <w:p>
+      <w:pPr>
+        <w:rPr>
+          <w:rFonts w:ascii="Aptos Black" w:hAnsi="Aptos Black"/>
+          <w:bCs/>
+          <w:color w:val="000000" w:themeColor="text1"/>
+          <w:sz w:val="48"/>
+          <w:szCs w:val="48"/>
+        </w:rPr>
+      </w:pPr>
+    </w:p>
+    <w:p>
+      <w:pPr>
+        <w:rPr>
+          <w:rFonts w:ascii="Aptos Black" w:hAnsi="Aptos Black"/>
+          <w:bCs/>
+          <w:color w:val="000000" w:themeColor="text1"/>
+          <w:sz w:val="48"/>
+          <w:szCs w:val="48"/>
+        </w:rPr>
+      </w:pPr>
+    </w:p>
+    <w:p>
+      <w:pPr>
+        <w:rPr>
+          <w:rFonts w:ascii="Aptos Black" w:hAnsi="Aptos Black"/>
+          <w:bCs/>
+          <w:color w:val="000000" w:themeColor="text1"/>
+          <w:sz w:val="48"/>
+          <w:szCs w:val="48"/>
+        </w:rPr>
+      </w:pPr>
+    </w:p>
+    <w:p>
+      <w:pPr>
+        <w:rPr>
+          <w:rFonts w:ascii="Aptos Black" w:hAnsi="Aptos Black"/>
+          <w:bCs/>
+          <w:color w:val="000000" w:themeColor="text1"/>
+          <w:sz w:val="48"/>
+          <w:szCs w:val="48"/>
+        </w:rPr>
+      </w:pPr>
+    </w:p>
+    <w:p>
+      <w:pPr>
+        <w:rPr>
+          <w:rFonts w:ascii="Aptos Black" w:hAnsi="Aptos Black"/>
+          <w:bCs/>
+          <w:color w:val="000000" w:themeColor="text1"/>
+          <w:sz w:val="48"/>
+          <w:szCs w:val="48"/>
+        </w:rPr>
+      </w:pPr>
+    </w:p>
+    <w:p>
+      <w:pPr>
+        <w:rPr>
+          <w:rFonts w:ascii="Aptos Black" w:hAnsi="Aptos Black"/>
+          <w:bCs/>
+          <w:color w:val="000000" w:themeColor="text1"/>
+          <w:sz w:val="48"/>
+          <w:szCs w:val="48"/>
+        </w:rPr>
+      </w:pPr>
+    </w:p>
+    <w:p>
+      <w:pPr>
+        <w:rPr>
+          <w:rFonts w:ascii="Aptos Black" w:hAnsi="Aptos Black"/>
+          <w:bCs/>
+          <w:color w:val="000000" w:themeColor="text1"/>
+          <w:sz w:val="48"/>
+          <w:szCs w:val="48"/>
+        </w:rPr>
+      </w:pPr>
+    </w:p>
+    <w:p>
+      <w:pPr>
+        <w:rPr>
+          <w:rFonts w:ascii="Aptos Black" w:hAnsi="Aptos Black"/>
+          <w:bCs/>
+          <w:color w:val="000000" w:themeColor="text1"/>
+          <w:sz w:val="48"/>
+          <w:szCs w:val="48"/>
+        </w:rPr>
+      </w:pPr>
+    </w:p>
+    <w:p>
+      <w:pPr>
+        <w:rPr>
+          <w:rFonts w:ascii="Aptos Black" w:hAnsi="Aptos Black"/>
+          <w:bCs/>
+          <w:color w:val="000000" w:themeColor="text1"/>
+          <w:sz w:val="48"/>
+          <w:szCs w:val="48"/>
+        </w:rPr>
+      </w:pPr>
+    </w:p>
+    <w:p>
+      <w:pPr>
+        <w:rPr>
+          <w:rFonts w:ascii="Aptos Black" w:hAnsi="Aptos Black"/>
+          <w:bCs/>
+          <w:color w:val="000000" w:themeColor="text1"/>
+          <w:sz w:val="48"/>
+          <w:szCs w:val="48"/>
+        </w:rPr>
+      </w:pPr>
+    </w:p>
+    <w:p>
+      <w:pPr>
+        <w:rPr>
+          <w:rFonts w:ascii="Aptos Black" w:hAnsi="Aptos Black"/>
+          <w:bCs/>
+          <w:color w:val="000000" w:themeColor="text1"/>
+          <w:sz w:val="48"/>
+          <w:szCs w:val="48"/>
+        </w:rPr>
+      </w:pPr>
+    </w:p>
+    <w:p>
+      <w:pPr>
+        <w:rPr>
+          <w:rFonts w:ascii="Aptos Black" w:hAnsi="Aptos Black"/>
+          <w:bCs/>
+          <w:color w:val="000000" w:themeColor="text1"/>
+          <w:sz w:val="48"/>
+          <w:szCs w:val="48"/>
+        </w:rPr>
+      </w:pPr>
+    </w:p>
+    <w:p>
+      <w:pPr>
+        <w:rPr>
+          <w:rFonts w:ascii="Aptos Black" w:hAnsi="Aptos Black"/>
+          <w:bCs/>
+          <w:color w:val="000000" w:themeColor="text1"/>
+          <w:sz w:val="48"/>
+          <w:szCs w:val="48"/>
+        </w:rPr>
+      </w:pPr>
+    </w:p>
+    <w:p>
+      <w:pPr>
+        <w:rPr>
+          <w:rFonts w:ascii="Aptos Black" w:hAnsi="Aptos Black"/>
+          <w:bCs/>
+          <w:color w:val="000000" w:themeColor="text1"/>
+          <w:sz w:val="48"/>
+          <w:szCs w:val="48"/>
+        </w:rPr>
+      </w:pPr>
+    </w:p>
+    <w:p>
+      <w:pPr>
+        <w:rPr>
+          <w:rFonts w:ascii="Aptos Black" w:hAnsi="Aptos Black"/>
+          <w:bCs/>
+          <w:color w:val="000000" w:themeColor="text1"/>
+          <w:sz w:val="48"/>
+          <w:szCs w:val="48"/>
+        </w:rPr>
+      </w:pPr>
+    </w:p>
+    <w:p>
+      <w:pPr>
+        <w:rPr>
+          <w:rFonts w:ascii="Aptos Black" w:hAnsi="Aptos Black"/>
+          <w:bCs/>
+          <w:color w:val="000000" w:themeColor="text1"/>
+          <w:sz w:val="48"/>
+          <w:szCs w:val="48"/>
+        </w:rPr>
+      </w:pPr>
+    </w:p>
+    <w:p>
+      <w:pPr>
+        <w:rPr>
+          <w:rFonts w:ascii="Aptos Black" w:hAnsi="Aptos Black"/>
+          <w:bCs/>
+          <w:color w:val="000000" w:themeColor="text1"/>
+          <w:sz w:val="48"/>
+          <w:szCs w:val="48"/>
+        </w:rPr>
+      </w:pPr>
+    </w:p>
+    <w:p>
+      <w:pPr>
+        <w:rPr>
+          <w:rFonts w:ascii="Aptos Black" w:hAnsi="Aptos Black"/>
+          <w:bCs/>
+          <w:color w:val="000000" w:themeColor="text1"/>
+          <w:sz w:val="48"/>
+          <w:szCs w:val="48"/>
+        </w:rPr>
+      </w:pPr>
+    </w:p>
+    <w:p>
+      <w:pPr>
+        <w:rPr>
+          <w:rFonts w:ascii="Aptos Black" w:hAnsi="Aptos Black"/>
+          <w:bCs/>
+          <w:color w:val="000000" w:themeColor="text1"/>
+          <w:sz w:val="48"/>
+          <w:szCs w:val="48"/>
+        </w:rPr>
+      </w:pPr>
+    </w:p>
+    <w:p>
+      <w:pPr>
+        <w:rPr>
+          <w:rStyle w:val="normaltextrun"/>
           <w:rFonts w:ascii="Aptos Black" w:hAnsi="Aptos Black"/>
           <w:bCs/>
           <w:color w:val="000000" w:themeColor="text1"/>
@@ -39628,6 +39875,50 @@
           <w:szCs w:val="40"/>
         </w:rPr>
       </w:pPr>
+      <w:r>
+        <w:rPr>
+          <w:rFonts w:ascii="Aptos Black" w:hAnsi="Aptos Black"/>
+          <w:bCs/>
+          <w:color w:val="000000" w:themeColor="text1"/>
+          <w:sz w:val="48"/>
+          <w:szCs w:val="48"/>
+        </w:rPr>
+        <w:lastRenderedPageBreak/>
+        <w:t xml:space="preserve">LEZIONE 11 </w:t>
+      </w:r>
+      <w:r>
+        <w:rPr>
+          <w:rFonts w:ascii="Aptos Black" w:hAnsi="Aptos Black"/>
+          <w:bCs/>
+          <w:color w:val="000000" w:themeColor="text1"/>
+          <w:sz w:val="48"/>
+          <w:szCs w:val="48"/>
+        </w:rPr>
+        <w:sym w:font="Wingdings" w:char="F0E0"/>
+      </w:r>
+      <w:hyperlink r:id="rId226" w:history="1">
+        <w:r>
+          <w:rPr>
+            <w:rStyle w:val="Collegamentoipertestuale"/>
+            <w:rFonts w:ascii="Aptos Black" w:hAnsi="Aptos Black"/>
+            <w:bCs/>
+            <w:sz w:val="48"/>
+            <w:szCs w:val="48"/>
+            <w:u w:val="none"/>
+          </w:rPr>
+          <w:t xml:space="preserve"> </w:t>
+        </w:r>
+        <w:r>
+          <w:rPr>
+            <w:rStyle w:val="Collegamentoipertestuale"/>
+            <w:rFonts w:ascii="Aptos Black" w:hAnsi="Aptos Black"/>
+            <w:bCs/>
+            <w:sz w:val="36"/>
+            <w:szCs w:val="36"/>
+          </w:rPr>
+          <w:t>events &amp; listeners slide prof</w:t>
+        </w:r>
+      </w:hyperlink>
     </w:p>
     <w:p>
       <w:pPr>
@@ -39639,9 +39930,7 @@
           <w:szCs w:val="40"/>
         </w:rPr>
       </w:pPr>
-    </w:p>
-    <w:p>
-      <w:pPr>
+      <w:r>
         <w:rPr>
           <w:rFonts w:ascii="Aptos Black" w:hAnsi="Aptos Black"/>
           <w:bCs/>
@@ -39649,10 +39938,9 @@
           <w:sz w:val="40"/>
           <w:szCs w:val="40"/>
         </w:rPr>
-      </w:pPr>
-    </w:p>
-    <w:p>
-      <w:pPr>
+        <w:t>introduzione agli E</w:t>
+      </w:r>
+      <w:r>
         <w:rPr>
           <w:rFonts w:ascii="Aptos Black" w:hAnsi="Aptos Black"/>
           <w:bCs/>
@@ -39660,10 +39948,156 @@
           <w:sz w:val="40"/>
           <w:szCs w:val="40"/>
         </w:rPr>
-      </w:pPr>
-    </w:p>
-    <w:p>
-      <w:pPr>
+        <w:t>vents</w:t>
+      </w:r>
+    </w:p>
+    <w:p>
+      <w:r>
+        <w:t xml:space="preserve">gli event listeners vengono </w:t>
+      </w:r>
+      <w:r>
+        <w:rPr>
+          <w:b/>
+          <w:bCs/>
+          <w:highlight w:val="yellow"/>
+          <w:u w:val="single"/>
+        </w:rPr>
+        <w:t>utilizzati per eseguire del codice in risposta a eventi specifici</w:t>
+      </w:r>
+      <w:r>
+        <w:t xml:space="preserve"> che accadono nel browser </w:t>
+      </w:r>
+      <w:r>
+        <w:sym w:font="Wingdings" w:char="F0E0"/>
+      </w:r>
+      <w:r>
+        <w:t>(come il clic di un pulsante, il caricamento di una pagina, o il passaggio del mouse su un elemento).</w:t>
+      </w:r>
+    </w:p>
+    <w:p/>
+    <w:p>
+      <w:r>
+        <w:rPr>
+          <w:b/>
+          <w:bCs/>
+          <w:u w:val="single"/>
+        </w:rPr>
+        <w:t>PERCHE UTILIZZARLI</w:t>
+      </w:r>
+      <w:r>
+        <w:t>? Sono utili in vari casistiche come:</w:t>
+      </w:r>
+    </w:p>
+    <w:p>
+      <w:pPr>
+        <w:pStyle w:val="Paragrafoelenco"/>
+        <w:numPr>
+          <w:ilvl w:val="0"/>
+          <w:numId w:val="17"/>
+        </w:numPr>
+      </w:pPr>
+      <w:r>
+        <w:rPr>
+          <w:b/>
+          <w:bCs/>
+        </w:rPr>
+        <w:t>Form validation</w:t>
+      </w:r>
+      <w:r>
+        <w:t xml:space="preserve"> and processing</w:t>
+      </w:r>
+    </w:p>
+    <w:p>
+      <w:pPr>
+        <w:pStyle w:val="Paragrafoelenco"/>
+        <w:numPr>
+          <w:ilvl w:val="0"/>
+          <w:numId w:val="17"/>
+        </w:numPr>
+        <w:rPr>
+          <w:b/>
+          <w:bCs/>
+        </w:rPr>
+      </w:pPr>
+      <w:r>
+        <w:rPr>
+          <w:b/>
+          <w:bCs/>
+        </w:rPr>
+        <w:t>Interactive slideshows</w:t>
+      </w:r>
+    </w:p>
+    <w:p>
+      <w:pPr>
+        <w:pStyle w:val="Paragrafoelenco"/>
+        <w:numPr>
+          <w:ilvl w:val="0"/>
+          <w:numId w:val="17"/>
+        </w:numPr>
+        <w:rPr>
+          <w:b/>
+          <w:bCs/>
+        </w:rPr>
+      </w:pPr>
+      <w:r>
+        <w:rPr>
+          <w:b/>
+          <w:bCs/>
+        </w:rPr>
+        <w:t>Games</w:t>
+      </w:r>
+    </w:p>
+    <w:p>
+      <w:pPr>
+        <w:pStyle w:val="Paragrafoelenco"/>
+        <w:numPr>
+          <w:ilvl w:val="0"/>
+          <w:numId w:val="17"/>
+        </w:numPr>
+        <w:rPr>
+          <w:b/>
+          <w:bCs/>
+        </w:rPr>
+      </w:pPr>
+      <w:r>
+        <w:rPr>
+          <w:b/>
+          <w:bCs/>
+        </w:rPr>
+        <w:t>Single-page webapps</w:t>
+      </w:r>
+    </w:p>
+    <w:p>
+      <w:pPr>
+        <w:pStyle w:val="Paragrafoelenco"/>
+        <w:numPr>
+          <w:ilvl w:val="0"/>
+          <w:numId w:val="17"/>
+        </w:numPr>
+        <w:rPr>
+          <w:b/>
+          <w:bCs/>
+        </w:rPr>
+      </w:pPr>
+      <w:r>
+        <w:rPr>
+          <w:b/>
+          <w:bCs/>
+        </w:rPr>
+        <w:t>Anything that involves user interaction</w:t>
+      </w:r>
+    </w:p>
+    <w:p>
+      <w:pPr>
+        <w:rPr>
+          <w:rFonts w:ascii="Aptos Black" w:hAnsi="Aptos Black"/>
+          <w:bCs/>
+          <w:color w:val="000000" w:themeColor="text1"/>
+          <w:sz w:val="36"/>
+          <w:szCs w:val="36"/>
+        </w:rPr>
+      </w:pPr>
+      <w:r>
         <w:rPr>
           <w:rFonts w:ascii="Aptos Black" w:hAnsi="Aptos Black"/>
           <w:bCs/>
@@ -39671,10 +40105,9 @@
           <w:sz w:val="40"/>
           <w:szCs w:val="40"/>
         </w:rPr>
-      </w:pPr>
-    </w:p>
-    <w:p>
-      <w:pPr>
+        <w:t>Aggiungere degli E</w:t>
+      </w:r>
+      <w:r>
         <w:rPr>
           <w:rFonts w:ascii="Aptos Black" w:hAnsi="Aptos Black"/>
           <w:bCs/>
@@ -39682,10 +40115,9 @@
           <w:sz w:val="40"/>
           <w:szCs w:val="40"/>
         </w:rPr>
-      </w:pPr>
-    </w:p>
-    <w:p>
-      <w:pPr>
+        <w:t>vents</w:t>
+      </w:r>
+      <w:r>
         <w:rPr>
           <w:rFonts w:ascii="Aptos Black" w:hAnsi="Aptos Black"/>
           <w:bCs/>
@@ -39693,10 +40125,9 @@
           <w:sz w:val="40"/>
           <w:szCs w:val="40"/>
         </w:rPr>
-      </w:pPr>
-    </w:p>
-    <w:p>
-      <w:pPr>
+        <w:t xml:space="preserve"> Listeners</w:t>
+      </w:r>
+      <w:r>
         <w:rPr>
           <w:rFonts w:ascii="Aptos Black" w:hAnsi="Aptos Black"/>
           <w:bCs/>
@@ -39704,6 +40135,757 @@
           <w:sz w:val="40"/>
           <w:szCs w:val="40"/>
         </w:rPr>
+        <w:t xml:space="preserve"> </w:t>
+      </w:r>
+      <w:r>
+        <w:rPr>
+          <w:rFonts w:ascii="Aptos Black" w:hAnsi="Aptos Black"/>
+          <w:bCs/>
+          <w:color w:val="000000" w:themeColor="text1"/>
+          <w:sz w:val="40"/>
+          <w:szCs w:val="40"/>
+        </w:rPr>
+        <w:sym w:font="Wingdings" w:char="F0E0"/>
+      </w:r>
+      <w:r>
+        <w:rPr>
+          <w:rFonts w:ascii="Aptos Black" w:hAnsi="Aptos Black"/>
+          <w:bCs/>
+          <w:color w:val="000000" w:themeColor="text1"/>
+          <w:sz w:val="40"/>
+          <w:szCs w:val="40"/>
+        </w:rPr>
+        <w:t xml:space="preserve"> </w:t>
+      </w:r>
+      <w:hyperlink r:id="rId227" w:history="1">
+        <w:r>
+          <w:rPr>
+            <w:rStyle w:val="Collegamentoipertestuale"/>
+            <w:rFonts w:ascii="Aptos Black" w:hAnsi="Aptos Black"/>
+            <w:bCs/>
+            <w:sz w:val="36"/>
+            <w:szCs w:val="36"/>
+          </w:rPr>
+          <w:t>gioca con event</w:t>
+        </w:r>
+      </w:hyperlink>
+    </w:p>
+    <w:p>
+      <w:pPr>
+        <w:rPr>
+          <w:rStyle w:val="CodiceHTML"/>
+          <w:rFonts w:eastAsia="Calibri"/>
+          <w:b/>
+          <w:bCs/>
+          <w:sz w:val="24"/>
+          <w:szCs w:val="24"/>
+          <w:u w:val="single"/>
+        </w:rPr>
+      </w:pPr>
+      <w:r>
+        <w:t xml:space="preserve">Partiamo da un esempio di base in cui aggiungiamo un event listener a un pulsante </w:t>
+      </w:r>
+      <w:r>
+        <w:t>(</w:t>
+      </w:r>
+      <w:r>
+        <w:rPr>
+          <w:b/>
+          <w:bCs/>
+        </w:rPr>
+        <w:t>button</w:t>
+      </w:r>
+      <w:r>
+        <w:t xml:space="preserve">) </w:t>
+      </w:r>
+      <w:r>
+        <w:t xml:space="preserve">per gestire l'evento </w:t>
+      </w:r>
+      <w:r>
+        <w:t>‘</w:t>
+      </w:r>
+      <w:r>
+        <w:rPr>
+          <w:rStyle w:val="CodiceHTML"/>
+          <w:rFonts w:eastAsia="Calibri"/>
+          <w:b/>
+          <w:bCs/>
+          <w:sz w:val="24"/>
+          <w:szCs w:val="24"/>
+          <w:highlight w:val="yellow"/>
+        </w:rPr>
+        <w:t>click</w:t>
+      </w:r>
+      <w:r>
+        <w:rPr>
+          <w:rStyle w:val="CodiceHTML"/>
+          <w:rFonts w:eastAsia="Calibri"/>
+          <w:b/>
+          <w:bCs/>
+          <w:sz w:val="24"/>
+          <w:szCs w:val="24"/>
+        </w:rPr>
+        <w:t>’</w:t>
+      </w:r>
+      <w:r>
+        <w:rPr>
+          <w:rStyle w:val="CodiceHTML"/>
+          <w:rFonts w:eastAsia="Calibri"/>
+          <w:b/>
+          <w:bCs/>
+          <w:sz w:val="24"/>
+          <w:szCs w:val="24"/>
+        </w:rPr>
+        <w:t>,</w:t>
+      </w:r>
+      <w:r>
+        <w:t xml:space="preserve">quando verrà cliccato </w:t>
+      </w:r>
+      <w:r>
+        <w:rPr>
+          <w:b/>
+          <w:bCs/>
+          <w:u w:val="single"/>
+        </w:rPr>
+        <w:t>apparirà sul browser un alert sopra</w:t>
+      </w:r>
+    </w:p>
+    <w:p>
+      <w:pPr>
+        <w:rPr>
+          <w:rStyle w:val="CodiceHTML"/>
+          <w:rFonts w:eastAsia="Calibri"/>
+          <w:b/>
+          <w:bCs/>
+          <w:sz w:val="24"/>
+          <w:szCs w:val="24"/>
+        </w:rPr>
+      </w:pPr>
+    </w:p>
+    <w:p>
+      <w:r>
+        <w:t>1. Creazione di un button nell’HTML</w:t>
+      </w:r>
+    </w:p>
+    <w:p>
+      <w:pPr>
+        <w:rPr>
+          <w:rFonts w:ascii="Aptos Black" w:hAnsi="Aptos Black"/>
+          <w:bCs/>
+          <w:color w:val="000000" w:themeColor="text1"/>
+          <w:sz w:val="40"/>
+          <w:szCs w:val="40"/>
+        </w:rPr>
+      </w:pPr>
+      <w:r>
+        <w:rPr>
+          <w:rFonts w:ascii="Aptos Black" w:hAnsi="Aptos Black"/>
+          <w:bCs/>
+          <w:noProof/>
+          <w:color w:val="000000" w:themeColor="text1"/>
+          <w:sz w:val="40"/>
+          <w:szCs w:val="40"/>
+        </w:rPr>
+        <w:drawing>
+          <wp:inline distT="0" distB="0" distL="0" distR="0" wp14:anchorId="3D50102C" wp14:editId="554A520E">
+            <wp:extent cx="4166830" cy="601980"/>
+            <wp:effectExtent l="0" t="0" r="5715" b="7620"/>
+            <wp:docPr id="1742922275" name="Immagine 1"/>
+            <wp:cNvGraphicFramePr>
+              <a:graphicFrameLocks xmlns:a="http://schemas.openxmlformats.org/drawingml/2006/main" noChangeAspect="1"/>
+            </wp:cNvGraphicFramePr>
+            <a:graphic xmlns:a="http://schemas.openxmlformats.org/drawingml/2006/main">
+              <a:graphicData uri="http://schemas.openxmlformats.org/drawingml/2006/picture">
+                <pic:pic xmlns:pic="http://schemas.openxmlformats.org/drawingml/2006/picture">
+                  <pic:nvPicPr>
+                    <pic:cNvPr id="1742922275" name=""/>
+                    <pic:cNvPicPr/>
+                  </pic:nvPicPr>
+                  <pic:blipFill>
+                    <a:blip r:embed="rId228"/>
+                    <a:stretch>
+                      <a:fillRect/>
+                    </a:stretch>
+                  </pic:blipFill>
+                  <pic:spPr>
+                    <a:xfrm>
+                      <a:off x="0" y="0"/>
+                      <a:ext cx="4168602" cy="602236"/>
+                    </a:xfrm>
+                    <a:prstGeom prst="rect">
+                      <a:avLst/>
+                    </a:prstGeom>
+                  </pic:spPr>
+                </pic:pic>
+              </a:graphicData>
+            </a:graphic>
+          </wp:inline>
+        </w:drawing>
+      </w:r>
+    </w:p>
+    <w:p/>
+    <w:p>
+      <w:r>
+        <w:t xml:space="preserve">2. aggiunigiamo un </w:t>
+      </w:r>
+      <w:r>
+        <w:rPr>
+          <w:b/>
+          <w:bCs/>
+          <w:u w:val="single"/>
+        </w:rPr>
+        <w:t>event listener</w:t>
+      </w:r>
+      <w:r>
+        <w:t xml:space="preserve"> in </w:t>
+      </w:r>
+      <w:r>
+        <w:rPr>
+          <w:b/>
+          <w:bCs/>
+        </w:rPr>
+        <w:t>JS</w:t>
+      </w:r>
+      <w:r>
+        <w:t xml:space="preserve"> al button  </w:t>
+      </w:r>
+      <w:r>
+        <w:sym w:font="Wingdings" w:char="F0E0"/>
+      </w:r>
+      <w:r>
+        <w:t xml:space="preserve"> per gestire l’evento ‘</w:t>
+      </w:r>
+      <w:r>
+        <w:rPr>
+          <w:rStyle w:val="CodiceHTML"/>
+          <w:rFonts w:eastAsia="Calibri"/>
+          <w:b/>
+          <w:bCs/>
+          <w:sz w:val="24"/>
+          <w:szCs w:val="24"/>
+          <w:highlight w:val="yellow"/>
+        </w:rPr>
+        <w:t>click</w:t>
+      </w:r>
+      <w:r>
+        <w:rPr>
+          <w:rStyle w:val="CodiceHTML"/>
+          <w:rFonts w:eastAsia="Calibri"/>
+          <w:b/>
+          <w:bCs/>
+          <w:sz w:val="24"/>
+          <w:szCs w:val="24"/>
+        </w:rPr>
+        <w:t>’</w:t>
+      </w:r>
+    </w:p>
+    <w:p>
+      <w:pPr>
+        <w:rPr>
+          <w:rFonts w:ascii="Aptos Black" w:hAnsi="Aptos Black"/>
+          <w:bCs/>
+          <w:color w:val="000000" w:themeColor="text1"/>
+          <w:sz w:val="40"/>
+          <w:szCs w:val="40"/>
+        </w:rPr>
+      </w:pPr>
+      <w:r>
+        <w:rPr>
+          <w:rFonts w:ascii="Aptos Black" w:hAnsi="Aptos Black"/>
+          <w:bCs/>
+          <w:noProof/>
+          <w:color w:val="000000" w:themeColor="text1"/>
+          <w:sz w:val="40"/>
+          <w:szCs w:val="40"/>
+        </w:rPr>
+        <w:drawing>
+          <wp:inline distT="0" distB="0" distL="0" distR="0" wp14:anchorId="2ADAD231" wp14:editId="640DDFF8">
+            <wp:extent cx="5532120" cy="568251"/>
+            <wp:effectExtent l="0" t="0" r="0" b="3810"/>
+            <wp:docPr id="622233326" name="Immagine 1"/>
+            <wp:cNvGraphicFramePr>
+              <a:graphicFrameLocks xmlns:a="http://schemas.openxmlformats.org/drawingml/2006/main" noChangeAspect="1"/>
+            </wp:cNvGraphicFramePr>
+            <a:graphic xmlns:a="http://schemas.openxmlformats.org/drawingml/2006/main">
+              <a:graphicData uri="http://schemas.openxmlformats.org/drawingml/2006/picture">
+                <pic:pic xmlns:pic="http://schemas.openxmlformats.org/drawingml/2006/picture">
+                  <pic:nvPicPr>
+                    <pic:cNvPr id="622233326" name=""/>
+                    <pic:cNvPicPr/>
+                  </pic:nvPicPr>
+                  <pic:blipFill>
+                    <a:blip r:embed="rId229"/>
+                    <a:stretch>
+                      <a:fillRect/>
+                    </a:stretch>
+                  </pic:blipFill>
+                  <pic:spPr>
+                    <a:xfrm>
+                      <a:off x="0" y="0"/>
+                      <a:ext cx="5574949" cy="572650"/>
+                    </a:xfrm>
+                    <a:prstGeom prst="rect">
+                      <a:avLst/>
+                    </a:prstGeom>
+                  </pic:spPr>
+                </pic:pic>
+              </a:graphicData>
+            </a:graphic>
+          </wp:inline>
+        </w:drawing>
+      </w:r>
+    </w:p>
+    <w:p/>
+    <w:p>
+      <w:r>
+        <w:t xml:space="preserve">3. </w:t>
+      </w:r>
+      <w:r>
+        <w:t xml:space="preserve">clicchiamo il bottone e </w:t>
+      </w:r>
+      <w:r>
+        <w:rPr>
+          <w:b/>
+          <w:bCs/>
+          <w:u w:val="single"/>
+        </w:rPr>
+        <w:t>vediamo il messa</w:t>
+      </w:r>
+      <w:r>
+        <w:rPr>
+          <w:b/>
+          <w:bCs/>
+          <w:u w:val="single"/>
+        </w:rPr>
+        <w:t>g</w:t>
+      </w:r>
+      <w:r>
+        <w:rPr>
+          <w:b/>
+          <w:bCs/>
+          <w:u w:val="single"/>
+        </w:rPr>
+        <w:t>gio</w:t>
+      </w:r>
+      <w:r>
+        <w:rPr>
+          <w:b/>
+          <w:bCs/>
+          <w:u w:val="single"/>
+        </w:rPr>
+        <w:t xml:space="preserve"> sul browser</w:t>
+      </w:r>
+      <w:r>
+        <w:t xml:space="preserve"> (alert)</w:t>
+      </w:r>
+    </w:p>
+    <w:p>
+      <w:r>
+        <w:rPr>
+          <w:noProof/>
+        </w:rPr>
+        <w:drawing>
+          <wp:anchor distT="0" distB="0" distL="114300" distR="114300" simplePos="0" relativeHeight="251857920" behindDoc="1" locked="0" layoutInCell="1" allowOverlap="1" wp14:anchorId="48B2BD2C" wp14:editId="50213A82">
+            <wp:simplePos x="0" y="0"/>
+            <wp:positionH relativeFrom="margin">
+              <wp:align>left</wp:align>
+            </wp:positionH>
+            <wp:positionV relativeFrom="paragraph">
+              <wp:posOffset>8890</wp:posOffset>
+            </wp:positionV>
+            <wp:extent cx="3004185" cy="1013460"/>
+            <wp:effectExtent l="0" t="0" r="5715" b="0"/>
+            <wp:wrapTight wrapText="bothSides">
+              <wp:wrapPolygon edited="0">
+                <wp:start x="0" y="0"/>
+                <wp:lineTo x="0" y="21113"/>
+                <wp:lineTo x="21504" y="21113"/>
+                <wp:lineTo x="21504" y="0"/>
+                <wp:lineTo x="0" y="0"/>
+              </wp:wrapPolygon>
+            </wp:wrapTight>
+            <wp:docPr id="383148570" name="Immagine 1" descr="Immagine che contiene testo, schermata, Carattere, logo&#10;&#10;Descrizione generata automaticamente"/>
+            <wp:cNvGraphicFramePr>
+              <a:graphicFrameLocks xmlns:a="http://schemas.openxmlformats.org/drawingml/2006/main" noChangeAspect="1"/>
+            </wp:cNvGraphicFramePr>
+            <a:graphic xmlns:a="http://schemas.openxmlformats.org/drawingml/2006/main">
+              <a:graphicData uri="http://schemas.openxmlformats.org/drawingml/2006/picture">
+                <pic:pic xmlns:pic="http://schemas.openxmlformats.org/drawingml/2006/picture">
+                  <pic:nvPicPr>
+                    <pic:cNvPr id="383148570" name="Immagine 1" descr="Immagine che contiene testo, schermata, Carattere, logo&#10;&#10;Descrizione generata automaticamente"/>
+                    <pic:cNvPicPr/>
+                  </pic:nvPicPr>
+                  <pic:blipFill>
+                    <a:blip r:embed="rId230">
+                      <a:extLst>
+                        <a:ext uri="{28A0092B-C50C-407E-A947-70E740481C1C}">
+                          <a14:useLocalDpi xmlns:a14="http://schemas.microsoft.com/office/drawing/2010/main" val="0"/>
+                        </a:ext>
+                      </a:extLst>
+                    </a:blip>
+                    <a:stretch>
+                      <a:fillRect/>
+                    </a:stretch>
+                  </pic:blipFill>
+                  <pic:spPr>
+                    <a:xfrm>
+                      <a:off x="0" y="0"/>
+                      <a:ext cx="3004185" cy="1013460"/>
+                    </a:xfrm>
+                    <a:prstGeom prst="rect">
+                      <a:avLst/>
+                    </a:prstGeom>
+                  </pic:spPr>
+                </pic:pic>
+              </a:graphicData>
+            </a:graphic>
+            <wp14:sizeRelH relativeFrom="margin">
+              <wp14:pctWidth>0</wp14:pctWidth>
+            </wp14:sizeRelH>
+            <wp14:sizeRelV relativeFrom="margin">
+              <wp14:pctHeight>0</wp14:pctHeight>
+            </wp14:sizeRelV>
+          </wp:anchor>
+        </w:drawing>
+      </w:r>
+    </w:p>
+    <w:p/>
+    <w:p/>
+    <w:p/>
+    <w:p>
+      <w:pPr>
+        <w:rPr>
+          <w:rFonts w:ascii="Aptos Black" w:hAnsi="Aptos Black"/>
+          <w:bCs/>
+          <w:color w:val="000000" w:themeColor="text1"/>
+          <w:sz w:val="40"/>
+          <w:szCs w:val="40"/>
+        </w:rPr>
+      </w:pPr>
+      <w:r>
+        <w:rPr>
+          <w:rFonts w:ascii="Aptos Black" w:hAnsi="Aptos Black"/>
+          <w:bCs/>
+          <w:color w:val="000000" w:themeColor="text1"/>
+          <w:sz w:val="40"/>
+          <w:szCs w:val="40"/>
+        </w:rPr>
+        <w:lastRenderedPageBreak/>
+        <w:t>Event Listener VS Event Handler</w:t>
+      </w:r>
+    </w:p>
+    <w:p>
+      <w:r>
+        <w:rPr>
+          <w:b/>
+          <w:bCs/>
+          <w:sz w:val="28"/>
+          <w:szCs w:val="24"/>
+          <w:highlight w:val="yellow"/>
+          <w:u w:val="single"/>
+        </w:rPr>
+        <w:t>EVENT LISTENER</w:t>
+      </w:r>
+      <w:r>
+        <w:rPr>
+          <w:sz w:val="28"/>
+          <w:szCs w:val="24"/>
+        </w:rPr>
+        <w:t xml:space="preserve"> </w:t>
+      </w:r>
+      <w:r>
+        <w:rPr>
+          <w:sz w:val="28"/>
+          <w:szCs w:val="24"/>
+        </w:rPr>
+        <w:sym w:font="Wingdings" w:char="F0E0"/>
+      </w:r>
+      <w:r>
+        <w:rPr>
+          <w:sz w:val="28"/>
+          <w:szCs w:val="24"/>
+        </w:rPr>
+        <w:t xml:space="preserve"> </w:t>
+      </w:r>
+      <w:r>
+        <w:t xml:space="preserve">è una funzione che </w:t>
+      </w:r>
+      <w:r>
+        <w:rPr>
+          <w:b/>
+          <w:bCs/>
+          <w:sz w:val="28"/>
+          <w:szCs w:val="24"/>
+          <w:highlight w:val="yellow"/>
+          <w:u w:val="single"/>
+        </w:rPr>
+        <w:t>sta in attesa</w:t>
+      </w:r>
+      <w:r>
+        <w:rPr>
+          <w:sz w:val="28"/>
+          <w:szCs w:val="24"/>
+        </w:rPr>
+        <w:t xml:space="preserve"> </w:t>
+      </w:r>
+      <w:r>
+        <w:t xml:space="preserve">che </w:t>
+      </w:r>
+      <w:r>
+        <w:rPr>
+          <w:u w:val="single"/>
+        </w:rPr>
+        <w:t>succeda un certo evento</w:t>
+      </w:r>
+      <w:r>
+        <w:t xml:space="preserve"> su un elemento della pagina web (come un bottone o un campo di testo) o sull'intero documento. </w:t>
+      </w:r>
+      <w:r>
+        <w:rPr>
+          <w:b/>
+          <w:bCs/>
+          <w:u w:val="single"/>
+        </w:rPr>
+        <w:t>q</w:t>
+      </w:r>
+      <w:r>
+        <w:rPr>
+          <w:b/>
+          <w:bCs/>
+          <w:u w:val="single"/>
+        </w:rPr>
+        <w:t xml:space="preserve">uando l'evento </w:t>
+      </w:r>
+      <w:r>
+        <w:rPr>
+          <w:b/>
+          <w:bCs/>
+          <w:sz w:val="28"/>
+          <w:szCs w:val="24"/>
+          <w:u w:val="double"/>
+        </w:rPr>
+        <w:t>accade</w:t>
+      </w:r>
+      <w:r>
+        <w:rPr>
+          <w:b/>
+          <w:bCs/>
+          <w:u w:val="single"/>
+        </w:rPr>
+        <w:t>, l'event listener "</w:t>
+      </w:r>
+      <w:r>
+        <w:rPr>
+          <w:b/>
+          <w:bCs/>
+          <w:sz w:val="28"/>
+          <w:szCs w:val="24"/>
+          <w:u w:val="double"/>
+        </w:rPr>
+        <w:t>scatta</w:t>
+      </w:r>
+      <w:r>
+        <w:rPr>
+          <w:b/>
+          <w:bCs/>
+          <w:u w:val="single"/>
+        </w:rPr>
+        <w:t>" e attiva una funzione</w:t>
+      </w:r>
+      <w:r>
+        <w:t>.</w:t>
+      </w:r>
+    </w:p>
+    <w:p>
+      <w:pPr>
+        <w:rPr>
+          <w:sz w:val="28"/>
+          <w:szCs w:val="24"/>
+        </w:rPr>
+      </w:pPr>
+    </w:p>
+    <w:p>
+      <w:r>
+        <w:rPr>
+          <w:b/>
+          <w:bCs/>
+          <w:sz w:val="28"/>
+          <w:szCs w:val="24"/>
+          <w:highlight w:val="yellow"/>
+          <w:u w:val="single"/>
+        </w:rPr>
+        <w:t>EVENT HANDLER</w:t>
+      </w:r>
+      <w:r>
+        <w:rPr>
+          <w:sz w:val="28"/>
+          <w:szCs w:val="24"/>
+        </w:rPr>
+        <w:t xml:space="preserve"> </w:t>
+      </w:r>
+      <w:r>
+        <w:rPr>
+          <w:sz w:val="28"/>
+          <w:szCs w:val="24"/>
+        </w:rPr>
+        <w:sym w:font="Wingdings" w:char="F0E0"/>
+      </w:r>
+      <w:r>
+        <w:rPr>
+          <w:sz w:val="28"/>
+          <w:szCs w:val="24"/>
+        </w:rPr>
+        <w:t xml:space="preserve"> </w:t>
+      </w:r>
+      <w:r>
+        <w:t xml:space="preserve">è la funzione che </w:t>
+      </w:r>
+      <w:r>
+        <w:rPr>
+          <w:b/>
+          <w:bCs/>
+          <w:sz w:val="28"/>
+          <w:szCs w:val="24"/>
+          <w:highlight w:val="yellow"/>
+          <w:u w:val="single"/>
+        </w:rPr>
+        <w:t>viene eseguita</w:t>
+      </w:r>
+      <w:r>
+        <w:t xml:space="preserve"> quando </w:t>
+      </w:r>
+      <w:r>
+        <w:rPr>
+          <w:u w:val="single"/>
+        </w:rPr>
+        <w:t>un evento specifico accade</w:t>
+      </w:r>
+      <w:r>
+        <w:t>. Questa funzione risponde a eventi come clic del mouse, tasti premuti, movimenti del mouse, cambiamenti nei campi di un modulo, ecc. Viene anche chiamata "callback dell'evento" perché è una funzione che viene richiamata (callback) quando l'evento si verifica.</w:t>
+      </w:r>
+    </w:p>
+    <w:p/>
+    <w:p>
+      <w:r>
+        <w:t xml:space="preserve">ECCO UN </w:t>
+      </w:r>
+      <w:r>
+        <w:rPr>
+          <w:b/>
+          <w:bCs/>
+          <w:u w:val="single"/>
+        </w:rPr>
+        <w:t>ESEMPIO PRATICO</w:t>
+      </w:r>
+      <w:r>
+        <w:t>:</w:t>
+      </w:r>
+    </w:p>
+    <w:p>
+      <w:r>
+        <w:rPr>
+          <w:noProof/>
+        </w:rPr>
+        <w:drawing>
+          <wp:anchor distT="0" distB="0" distL="114300" distR="114300" simplePos="0" relativeHeight="251858944" behindDoc="1" locked="0" layoutInCell="1" allowOverlap="1" wp14:anchorId="6BD8656C" wp14:editId="23CBFFC2">
+            <wp:simplePos x="0" y="0"/>
+            <wp:positionH relativeFrom="margin">
+              <wp:align>center</wp:align>
+            </wp:positionH>
+            <wp:positionV relativeFrom="paragraph">
+              <wp:posOffset>105410</wp:posOffset>
+            </wp:positionV>
+            <wp:extent cx="4962525" cy="2735104"/>
+            <wp:effectExtent l="0" t="0" r="0" b="8255"/>
+            <wp:wrapTight wrapText="bothSides">
+              <wp:wrapPolygon edited="0">
+                <wp:start x="0" y="0"/>
+                <wp:lineTo x="0" y="21515"/>
+                <wp:lineTo x="21476" y="21515"/>
+                <wp:lineTo x="21476" y="0"/>
+                <wp:lineTo x="0" y="0"/>
+              </wp:wrapPolygon>
+            </wp:wrapTight>
+            <wp:docPr id="355416634" name="Immagine 1" descr="Immagine che contiene testo, schermata, Carattere&#10;&#10;Descrizione generata automaticamente"/>
+            <wp:cNvGraphicFramePr>
+              <a:graphicFrameLocks xmlns:a="http://schemas.openxmlformats.org/drawingml/2006/main" noChangeAspect="1"/>
+            </wp:cNvGraphicFramePr>
+            <a:graphic xmlns:a="http://schemas.openxmlformats.org/drawingml/2006/main">
+              <a:graphicData uri="http://schemas.openxmlformats.org/drawingml/2006/picture">
+                <pic:pic xmlns:pic="http://schemas.openxmlformats.org/drawingml/2006/picture">
+                  <pic:nvPicPr>
+                    <pic:cNvPr id="355416634" name="Immagine 1" descr="Immagine che contiene testo, schermata, Carattere&#10;&#10;Descrizione generata automaticamente"/>
+                    <pic:cNvPicPr/>
+                  </pic:nvPicPr>
+                  <pic:blipFill>
+                    <a:blip r:embed="rId231">
+                      <a:extLst>
+                        <a:ext uri="{28A0092B-C50C-407E-A947-70E740481C1C}">
+                          <a14:useLocalDpi xmlns:a14="http://schemas.microsoft.com/office/drawing/2010/main" val="0"/>
+                        </a:ext>
+                      </a:extLst>
+                    </a:blip>
+                    <a:stretch>
+                      <a:fillRect/>
+                    </a:stretch>
+                  </pic:blipFill>
+                  <pic:spPr>
+                    <a:xfrm>
+                      <a:off x="0" y="0"/>
+                      <a:ext cx="4962525" cy="2735104"/>
+                    </a:xfrm>
+                    <a:prstGeom prst="rect">
+                      <a:avLst/>
+                    </a:prstGeom>
+                  </pic:spPr>
+                </pic:pic>
+              </a:graphicData>
+            </a:graphic>
+          </wp:anchor>
+        </w:drawing>
+      </w:r>
+    </w:p>
+    <w:p>
+      <w:pPr>
+        <w:ind w:left="360"/>
+        <w:jc w:val="center"/>
+        <w:rPr>
+          <w:sz w:val="28"/>
+          <w:szCs w:val="24"/>
+        </w:rPr>
+      </w:pPr>
+    </w:p>
+    <w:p>
+      <w:pPr>
+        <w:rPr>
+          <w:rFonts w:ascii="Aptos Black" w:hAnsi="Aptos Black"/>
+          <w:bCs/>
+          <w:color w:val="000000" w:themeColor="text1"/>
+          <w:sz w:val="40"/>
+          <w:szCs w:val="40"/>
+        </w:rPr>
+      </w:pPr>
+    </w:p>
+    <w:p>
+      <w:pPr>
+        <w:rPr>
+          <w:rFonts w:ascii="Aptos Black" w:hAnsi="Aptos Black"/>
+          <w:bCs/>
+          <w:color w:val="000000" w:themeColor="text1"/>
+          <w:sz w:val="40"/>
+          <w:szCs w:val="40"/>
+        </w:rPr>
+      </w:pPr>
+    </w:p>
+    <w:p>
+      <w:pPr>
+        <w:rPr>
+          <w:rFonts w:ascii="Aptos Black" w:hAnsi="Aptos Black"/>
+          <w:bCs/>
+          <w:color w:val="000000" w:themeColor="text1"/>
+          <w:sz w:val="40"/>
+          <w:szCs w:val="40"/>
+        </w:rPr>
       </w:pPr>
     </w:p>
     <w:p>
@@ -39711,31 +40893,16 @@
         <w:rPr>
           <w:rStyle w:val="normaltextrun"/>
           <w:noProof/>
-          <w:sz w:val="36"/>
-          <w:szCs w:val="32"/>
-        </w:rPr>
-      </w:pPr>
-      <w:r>
-        <w:rPr>
-          <w:rFonts w:ascii="Aptos Black" w:hAnsi="Aptos Black"/>
-          <w:bCs/>
-          <w:color w:val="000000" w:themeColor="text1"/>
-          <w:sz w:val="52"/>
-          <w:szCs w:val="52"/>
-        </w:rPr>
-        <w:lastRenderedPageBreak/>
-        <w:t>creazione</w:t>
-      </w:r>
-      <w:r>
-        <w:rPr>
-          <w:rFonts w:ascii="Aptos Black" w:hAnsi="Aptos Black"/>
-          <w:bCs/>
-          <w:color w:val="000000" w:themeColor="text1"/>
-          <w:sz w:val="52"/>
-          <w:szCs w:val="52"/>
-        </w:rPr>
-        <w:t xml:space="preserve"> DOM Nodes</w:t>
-      </w:r>
+        </w:rPr>
+      </w:pPr>
+    </w:p>
+    <w:p>
+      <w:pPr>
+        <w:rPr>
+          <w:rStyle w:val="normaltextrun"/>
+          <w:noProof/>
+        </w:rPr>
+      </w:pPr>
     </w:p>
     <w:p>
       <w:pPr>
@@ -39808,6 +40975,98 @@
 <file path=word/numbering.xml><?xml version="1.0" encoding="utf-8"?>
 <w:numbering xmlns:wpc="http://schemas.microsoft.com/office/word/2010/wordprocessingCanvas" xmlns:cx="http://schemas.microsoft.com/office/drawing/2014/chartex" xmlns:cx1="http://schemas.microsoft.com/office/drawing/2015/9/8/chartex" xmlns:cx2="http://schemas.microsoft.com/office/drawing/2015/10/21/chartex" xmlns:cx3="http://schemas.microsoft.com/office/drawing/2016/5/9/chartex" xmlns:cx4="http://schemas.microsoft.com/office/drawing/2016/5/10/chartex" xmlns:cx5="http://schemas.microsoft.com/office/drawing/2016/5/11/chartex" xmlns:cx6="http://schemas.microsoft.com/office/drawing/2016/5/12/chartex" xmlns:cx7="http://schemas.microsoft.com/office/drawing/2016/5/13/chartex" xmlns:cx8="http://schemas.microsoft.com/office/drawing/2016/5/14/chartex" xmlns:mc="http://schemas.openxmlformats.org/markup-compatibility/2006" xmlns:aink="http://schemas.microsoft.com/office/drawing/2016/ink" xmlns:am3d="http://schemas.microsoft.com/office/drawing/2017/model3d" xmlns:o="urn:schemas-microsoft-com:office:office" xmlns:oel="http://schemas.microsoft.com/office/2019/extlst" xmlns:r="http://schemas.openxmlformats.org/officeDocument/2006/relationships" xmlns:m="http://schemas.openxmlformats.org/officeDocument/2006/math" xmlns:v="urn:schemas-microsoft-com:vml" xmlns:wp14="http://schemas.microsoft.com/office/word/2010/wordprocessingDrawing" xmlns:wp="http://schemas.openxmlformats.org/drawingml/2006/wordprocessingDrawing" xmlns:w10="urn:schemas-microsoft-com:office:word" xmlns:w="http://schemas.openxmlformats.org/wordprocessingml/2006/main" xmlns:w14="http://schemas.microsoft.com/office/word/2010/wordml" xmlns:w15="http://schemas.microsoft.com/office/word/2012/wordml" xmlns:w16cex="http://schemas.microsoft.com/office/word/2018/wordml/cex" xmlns:w16cid="http://schemas.microsoft.com/office/word/2016/wordml/cid" xmlns:w16="http://schemas.microsoft.com/office/word/2018/wordml" xmlns:w16du="http://schemas.microsoft.com/office/word/2023/wordml/word16du" xmlns:w16sdtdh="http://schemas.microsoft.com/office/word/2020/wordml/sdtdatahash" xmlns:w16se="http://schemas.microsoft.com/office/word/2015/wordml/symex" xmlns:wpg="http://schemas.microsoft.com/office/word/2010/wordprocessingGroup" xmlns:wpi="http://schemas.microsoft.com/office/word/2010/wordprocessingInk" xmlns:wne="http://schemas.microsoft.com/office/word/2006/wordml" xmlns:wps="http://schemas.microsoft.com/office/word/2010/wordprocessingShape" mc:Ignorable="w14 w15 w16se w16cid w16 w16cex w16sdtdh w16du wp14">
   <w:abstractNum w:abstractNumId="0" w15:restartNumberingAfterBreak="0">
+    <w:nsid w:val="08304299"/>
+    <w:multiLevelType w:val="hybridMultilevel"/>
+    <w:tmpl w:val="3EEE9C8A"/>
+    <w:lvl w:ilvl="0" w:tplc="C30C409E">
+      <w:start w:val="1"/>
+      <w:numFmt w:val="decimal"/>
+      <w:lvlText w:val="%1."/>
+      <w:lvlJc w:val="left"/>
+      <w:pPr>
+        <w:ind w:left="1080" w:hanging="720"/>
+      </w:pPr>
+      <w:rPr>
+        <w:rFonts w:ascii="Courier New" w:hAnsi="Courier New" w:cs="Courier New" w:hint="default"/>
+        <w:b/>
+        <w:color w:val="auto"/>
+        <w:sz w:val="24"/>
+      </w:rPr>
+    </w:lvl>
+    <w:lvl w:ilvl="1" w:tplc="04100019" w:tentative="1">
+      <w:start w:val="1"/>
+      <w:numFmt w:val="lowerLetter"/>
+      <w:lvlText w:val="%2."/>
+      <w:lvlJc w:val="left"/>
+      <w:pPr>
+        <w:ind w:left="1440" w:hanging="360"/>
+      </w:pPr>
+    </w:lvl>
+    <w:lvl w:ilvl="2" w:tplc="0410001B" w:tentative="1">
+      <w:start w:val="1"/>
+      <w:numFmt w:val="lowerRoman"/>
+      <w:lvlText w:val="%3."/>
+      <w:lvlJc w:val="right"/>
+      <w:pPr>
+        <w:ind w:left="2160" w:hanging="180"/>
+      </w:pPr>
+    </w:lvl>
+    <w:lvl w:ilvl="3" w:tplc="0410000F" w:tentative="1">
+      <w:start w:val="1"/>
+      <w:numFmt w:val="decimal"/>
+      <w:lvlText w:val="%4."/>
+      <w:lvlJc w:val="left"/>
+      <w:pPr>
+        <w:ind w:left="2880" w:hanging="360"/>
+      </w:pPr>
+    </w:lvl>
+    <w:lvl w:ilvl="4" w:tplc="04100019" w:tentative="1">
+      <w:start w:val="1"/>
+      <w:numFmt w:val="lowerLetter"/>
+      <w:lvlText w:val="%5."/>
+      <w:lvlJc w:val="left"/>
+      <w:pPr>
+        <w:ind w:left="3600" w:hanging="360"/>
+      </w:pPr>
+    </w:lvl>
+    <w:lvl w:ilvl="5" w:tplc="0410001B" w:tentative="1">
+      <w:start w:val="1"/>
+      <w:numFmt w:val="lowerRoman"/>
+      <w:lvlText w:val="%6."/>
+      <w:lvlJc w:val="right"/>
+      <w:pPr>
+        <w:ind w:left="4320" w:hanging="180"/>
+      </w:pPr>
+    </w:lvl>
+    <w:lvl w:ilvl="6" w:tplc="0410000F" w:tentative="1">
+      <w:start w:val="1"/>
+      <w:numFmt w:val="decimal"/>
+      <w:lvlText w:val="%7."/>
+      <w:lvlJc w:val="left"/>
+      <w:pPr>
+        <w:ind w:left="5040" w:hanging="360"/>
+      </w:pPr>
+    </w:lvl>
+    <w:lvl w:ilvl="7" w:tplc="04100019" w:tentative="1">
+      <w:start w:val="1"/>
+      <w:numFmt w:val="lowerLetter"/>
+      <w:lvlText w:val="%8."/>
+      <w:lvlJc w:val="left"/>
+      <w:pPr>
+        <w:ind w:left="5760" w:hanging="360"/>
+      </w:pPr>
+    </w:lvl>
+    <w:lvl w:ilvl="8" w:tplc="0410001B" w:tentative="1">
+      <w:start w:val="1"/>
+      <w:numFmt w:val="lowerRoman"/>
+      <w:lvlText w:val="%9."/>
+      <w:lvlJc w:val="right"/>
+      <w:pPr>
+        <w:ind w:left="6480" w:hanging="180"/>
+      </w:pPr>
+    </w:lvl>
+  </w:abstractNum>
+  <w:abstractNum w:abstractNumId="1" w15:restartNumberingAfterBreak="0">
     <w:nsid w:val="0833380A"/>
     <w:multiLevelType w:val="hybridMultilevel"/>
     <w:tmpl w:val="99388D30"/>
@@ -39919,7 +41178,93 @@
       </w:rPr>
     </w:lvl>
   </w:abstractNum>
-  <w:abstractNum w:abstractNumId="1" w15:restartNumberingAfterBreak="0">
+  <w:abstractNum w:abstractNumId="2" w15:restartNumberingAfterBreak="0">
+    <w:nsid w:val="088F0116"/>
+    <w:multiLevelType w:val="hybridMultilevel"/>
+    <w:tmpl w:val="CE32F4A8"/>
+    <w:lvl w:ilvl="0" w:tplc="0410000F">
+      <w:start w:val="1"/>
+      <w:numFmt w:val="decimal"/>
+      <w:lvlText w:val="%1."/>
+      <w:lvlJc w:val="left"/>
+      <w:pPr>
+        <w:ind w:left="720" w:hanging="360"/>
+      </w:pPr>
+    </w:lvl>
+    <w:lvl w:ilvl="1" w:tplc="04100019" w:tentative="1">
+      <w:start w:val="1"/>
+      <w:numFmt w:val="lowerLetter"/>
+      <w:lvlText w:val="%2."/>
+      <w:lvlJc w:val="left"/>
+      <w:pPr>
+        <w:ind w:left="1440" w:hanging="360"/>
+      </w:pPr>
+    </w:lvl>
+    <w:lvl w:ilvl="2" w:tplc="0410001B" w:tentative="1">
+      <w:start w:val="1"/>
+      <w:numFmt w:val="lowerRoman"/>
+      <w:lvlText w:val="%3."/>
+      <w:lvlJc w:val="right"/>
+      <w:pPr>
+        <w:ind w:left="2160" w:hanging="180"/>
+      </w:pPr>
+    </w:lvl>
+    <w:lvl w:ilvl="3" w:tplc="0410000F" w:tentative="1">
+      <w:start w:val="1"/>
+      <w:numFmt w:val="decimal"/>
+      <w:lvlText w:val="%4."/>
+      <w:lvlJc w:val="left"/>
+      <w:pPr>
+        <w:ind w:left="2880" w:hanging="360"/>
+      </w:pPr>
+    </w:lvl>
+    <w:lvl w:ilvl="4" w:tplc="04100019" w:tentative="1">
+      <w:start w:val="1"/>
+      <w:numFmt w:val="lowerLetter"/>
+      <w:lvlText w:val="%5."/>
+      <w:lvlJc w:val="left"/>
+      <w:pPr>
+        <w:ind w:left="3600" w:hanging="360"/>
+      </w:pPr>
+    </w:lvl>
+    <w:lvl w:ilvl="5" w:tplc="0410001B" w:tentative="1">
+      <w:start w:val="1"/>
+      <w:numFmt w:val="lowerRoman"/>
+      <w:lvlText w:val="%6."/>
+      <w:lvlJc w:val="right"/>
+      <w:pPr>
+        <w:ind w:left="4320" w:hanging="180"/>
+      </w:pPr>
+    </w:lvl>
+    <w:lvl w:ilvl="6" w:tplc="0410000F" w:tentative="1">
+      <w:start w:val="1"/>
+      <w:numFmt w:val="decimal"/>
+      <w:lvlText w:val="%7."/>
+      <w:lvlJc w:val="left"/>
+      <w:pPr>
+        <w:ind w:left="5040" w:hanging="360"/>
+      </w:pPr>
+    </w:lvl>
+    <w:lvl w:ilvl="7" w:tplc="04100019" w:tentative="1">
+      <w:start w:val="1"/>
+      <w:numFmt w:val="lowerLetter"/>
+      <w:lvlText w:val="%8."/>
+      <w:lvlJc w:val="left"/>
+      <w:pPr>
+        <w:ind w:left="5760" w:hanging="360"/>
+      </w:pPr>
+    </w:lvl>
+    <w:lvl w:ilvl="8" w:tplc="0410001B" w:tentative="1">
+      <w:start w:val="1"/>
+      <w:numFmt w:val="lowerRoman"/>
+      <w:lvlText w:val="%9."/>
+      <w:lvlJc w:val="right"/>
+      <w:pPr>
+        <w:ind w:left="6480" w:hanging="180"/>
+      </w:pPr>
+    </w:lvl>
+  </w:abstractNum>
+  <w:abstractNum w:abstractNumId="3" w15:restartNumberingAfterBreak="0">
     <w:nsid w:val="0A84230A"/>
     <w:multiLevelType w:val="hybridMultilevel"/>
     <w:tmpl w:val="42DC4C86"/>
@@ -40008,7 +41353,7 @@
       </w:pPr>
     </w:lvl>
   </w:abstractNum>
-  <w:abstractNum w:abstractNumId="2" w15:restartNumberingAfterBreak="0">
+  <w:abstractNum w:abstractNumId="4" w15:restartNumberingAfterBreak="0">
     <w:nsid w:val="0AD95C1D"/>
     <w:multiLevelType w:val="hybridMultilevel"/>
     <w:tmpl w:val="AF6E969E"/>
@@ -40121,7 +41466,7 @@
       </w:rPr>
     </w:lvl>
   </w:abstractNum>
-  <w:abstractNum w:abstractNumId="3" w15:restartNumberingAfterBreak="0">
+  <w:abstractNum w:abstractNumId="5" w15:restartNumberingAfterBreak="0">
     <w:nsid w:val="0E684F0F"/>
     <w:multiLevelType w:val="hybridMultilevel"/>
     <w:tmpl w:val="4B321FF4"/>
@@ -40234,7 +41579,7 @@
       </w:rPr>
     </w:lvl>
   </w:abstractNum>
-  <w:abstractNum w:abstractNumId="4" w15:restartNumberingAfterBreak="0">
+  <w:abstractNum w:abstractNumId="6" w15:restartNumberingAfterBreak="0">
     <w:nsid w:val="0F351223"/>
     <w:multiLevelType w:val="hybridMultilevel"/>
     <w:tmpl w:val="E0D04980"/>
@@ -40347,7 +41692,7 @@
       </w:rPr>
     </w:lvl>
   </w:abstractNum>
-  <w:abstractNum w:abstractNumId="5" w15:restartNumberingAfterBreak="0">
+  <w:abstractNum w:abstractNumId="7" w15:restartNumberingAfterBreak="0">
     <w:nsid w:val="13A43FEC"/>
     <w:multiLevelType w:val="hybridMultilevel"/>
     <w:tmpl w:val="5EEE5118"/>
@@ -40460,7 +41805,7 @@
       </w:rPr>
     </w:lvl>
   </w:abstractNum>
-  <w:abstractNum w:abstractNumId="6" w15:restartNumberingAfterBreak="0">
+  <w:abstractNum w:abstractNumId="8" w15:restartNumberingAfterBreak="0">
     <w:nsid w:val="1C454B13"/>
     <w:multiLevelType w:val="hybridMultilevel"/>
     <w:tmpl w:val="3DCC4282"/>
@@ -40573,7 +41918,7 @@
       </w:rPr>
     </w:lvl>
   </w:abstractNum>
-  <w:abstractNum w:abstractNumId="7" w15:restartNumberingAfterBreak="0">
+  <w:abstractNum w:abstractNumId="9" w15:restartNumberingAfterBreak="0">
     <w:nsid w:val="1C647033"/>
     <w:multiLevelType w:val="multilevel"/>
     <w:tmpl w:val="2AD6CA4A"/>
@@ -40722,7 +42067,7 @@
       </w:rPr>
     </w:lvl>
   </w:abstractNum>
-  <w:abstractNum w:abstractNumId="8" w15:restartNumberingAfterBreak="0">
+  <w:abstractNum w:abstractNumId="10" w15:restartNumberingAfterBreak="0">
     <w:nsid w:val="1CAF2CC3"/>
     <w:multiLevelType w:val="hybridMultilevel"/>
     <w:tmpl w:val="4B160AF8"/>
@@ -40811,10 +42156,10 @@
       </w:pPr>
     </w:lvl>
   </w:abstractNum>
-  <w:abstractNum w:abstractNumId="9" w15:restartNumberingAfterBreak="0">
+  <w:abstractNum w:abstractNumId="11" w15:restartNumberingAfterBreak="0">
     <w:nsid w:val="25A44765"/>
     <w:multiLevelType w:val="hybridMultilevel"/>
-    <w:tmpl w:val="66369AF8"/>
+    <w:tmpl w:val="49F2432E"/>
     <w:lvl w:ilvl="0" w:tplc="04100001">
       <w:start w:val="1"/>
       <w:numFmt w:val="bullet"/>
@@ -40924,7 +42269,7 @@
       </w:rPr>
     </w:lvl>
   </w:abstractNum>
-  <w:abstractNum w:abstractNumId="10" w15:restartNumberingAfterBreak="0">
+  <w:abstractNum w:abstractNumId="12" w15:restartNumberingAfterBreak="0">
     <w:nsid w:val="3B2D6163"/>
     <w:multiLevelType w:val="hybridMultilevel"/>
     <w:tmpl w:val="D1EC0886"/>
@@ -41037,7 +42382,7 @@
       </w:rPr>
     </w:lvl>
   </w:abstractNum>
-  <w:abstractNum w:abstractNumId="11" w15:restartNumberingAfterBreak="0">
+  <w:abstractNum w:abstractNumId="13" w15:restartNumberingAfterBreak="0">
     <w:nsid w:val="448434E1"/>
     <w:multiLevelType w:val="multilevel"/>
     <w:tmpl w:val="C7664174"/>
@@ -41150,7 +42495,7 @@
       </w:rPr>
     </w:lvl>
   </w:abstractNum>
-  <w:abstractNum w:abstractNumId="12" w15:restartNumberingAfterBreak="0">
+  <w:abstractNum w:abstractNumId="14" w15:restartNumberingAfterBreak="0">
     <w:nsid w:val="44A65341"/>
     <w:multiLevelType w:val="hybridMultilevel"/>
     <w:tmpl w:val="24D8D3D8"/>
@@ -41239,7 +42584,7 @@
       </w:pPr>
     </w:lvl>
   </w:abstractNum>
-  <w:abstractNum w:abstractNumId="13" w15:restartNumberingAfterBreak="0">
+  <w:abstractNum w:abstractNumId="15" w15:restartNumberingAfterBreak="0">
     <w:nsid w:val="4E351D18"/>
     <w:multiLevelType w:val="hybridMultilevel"/>
     <w:tmpl w:val="A9AA78A4"/>
@@ -41352,7 +42697,7 @@
       </w:rPr>
     </w:lvl>
   </w:abstractNum>
-  <w:abstractNum w:abstractNumId="14" w15:restartNumberingAfterBreak="0">
+  <w:abstractNum w:abstractNumId="16" w15:restartNumberingAfterBreak="0">
     <w:nsid w:val="4E427A89"/>
     <w:multiLevelType w:val="hybridMultilevel"/>
     <w:tmpl w:val="941218BE"/>
@@ -41465,7 +42810,7 @@
       </w:rPr>
     </w:lvl>
   </w:abstractNum>
-  <w:abstractNum w:abstractNumId="15" w15:restartNumberingAfterBreak="0">
+  <w:abstractNum w:abstractNumId="17" w15:restartNumberingAfterBreak="0">
     <w:nsid w:val="4E5A12FC"/>
     <w:multiLevelType w:val="hybridMultilevel"/>
     <w:tmpl w:val="75362F8E"/>
@@ -41578,7 +42923,7 @@
       </w:rPr>
     </w:lvl>
   </w:abstractNum>
-  <w:abstractNum w:abstractNumId="16" w15:restartNumberingAfterBreak="0">
+  <w:abstractNum w:abstractNumId="18" w15:restartNumberingAfterBreak="0">
     <w:nsid w:val="4EF96CEF"/>
     <w:multiLevelType w:val="hybridMultilevel"/>
     <w:tmpl w:val="5660F12E"/>
@@ -41691,7 +43036,7 @@
       </w:rPr>
     </w:lvl>
   </w:abstractNum>
-  <w:abstractNum w:abstractNumId="17" w15:restartNumberingAfterBreak="0">
+  <w:abstractNum w:abstractNumId="19" w15:restartNumberingAfterBreak="0">
     <w:nsid w:val="57FF28EC"/>
     <w:multiLevelType w:val="hybridMultilevel"/>
     <w:tmpl w:val="435EFC3A"/>
@@ -41804,7 +43149,7 @@
       </w:rPr>
     </w:lvl>
   </w:abstractNum>
-  <w:abstractNum w:abstractNumId="18" w15:restartNumberingAfterBreak="0">
+  <w:abstractNum w:abstractNumId="20" w15:restartNumberingAfterBreak="0">
     <w:nsid w:val="5A471CF7"/>
     <w:multiLevelType w:val="hybridMultilevel"/>
     <w:tmpl w:val="928A46D4"/>
@@ -41917,7 +43262,7 @@
       </w:rPr>
     </w:lvl>
   </w:abstractNum>
-  <w:abstractNum w:abstractNumId="19" w15:restartNumberingAfterBreak="0">
+  <w:abstractNum w:abstractNumId="21" w15:restartNumberingAfterBreak="0">
     <w:nsid w:val="6001641B"/>
     <w:multiLevelType w:val="hybridMultilevel"/>
     <w:tmpl w:val="75BC4F2C"/>
@@ -42030,7 +43375,7 @@
       </w:rPr>
     </w:lvl>
   </w:abstractNum>
-  <w:abstractNum w:abstractNumId="20" w15:restartNumberingAfterBreak="0">
+  <w:abstractNum w:abstractNumId="22" w15:restartNumberingAfterBreak="0">
     <w:nsid w:val="60D94188"/>
     <w:multiLevelType w:val="hybridMultilevel"/>
     <w:tmpl w:val="E9D89630"/>
@@ -42143,7 +43488,7 @@
       </w:rPr>
     </w:lvl>
   </w:abstractNum>
-  <w:abstractNum w:abstractNumId="21" w15:restartNumberingAfterBreak="0">
+  <w:abstractNum w:abstractNumId="23" w15:restartNumberingAfterBreak="0">
     <w:nsid w:val="737F112E"/>
     <w:multiLevelType w:val="hybridMultilevel"/>
     <w:tmpl w:val="FC421F54"/>
@@ -42257,70 +43602,76 @@
     </w:lvl>
   </w:abstractNum>
   <w:num w:numId="1" w16cid:durableId="966548127">
+    <w:abstractNumId w:val="13"/>
+  </w:num>
+  <w:num w:numId="2" w16cid:durableId="692263258">
+    <w:abstractNumId w:val="12"/>
+  </w:num>
+  <w:num w:numId="3" w16cid:durableId="709306820">
+    <w:abstractNumId w:val="5"/>
+  </w:num>
+  <w:num w:numId="4" w16cid:durableId="787284670">
+    <w:abstractNumId w:val="21"/>
+  </w:num>
+  <w:num w:numId="5" w16cid:durableId="1948350767">
+    <w:abstractNumId w:val="15"/>
+  </w:num>
+  <w:num w:numId="6" w16cid:durableId="1098671176">
+    <w:abstractNumId w:val="19"/>
+  </w:num>
+  <w:num w:numId="7" w16cid:durableId="1064528012">
+    <w:abstractNumId w:val="6"/>
+  </w:num>
+  <w:num w:numId="8" w16cid:durableId="716592556">
+    <w:abstractNumId w:val="23"/>
+  </w:num>
+  <w:num w:numId="9" w16cid:durableId="2141876289">
+    <w:abstractNumId w:val="17"/>
+  </w:num>
+  <w:num w:numId="10" w16cid:durableId="1454014287">
+    <w:abstractNumId w:val="22"/>
+  </w:num>
+  <w:num w:numId="11" w16cid:durableId="156774783">
+    <w:abstractNumId w:val="4"/>
+  </w:num>
+  <w:num w:numId="12" w16cid:durableId="100221338">
+    <w:abstractNumId w:val="18"/>
+  </w:num>
+  <w:num w:numId="13" w16cid:durableId="1839156555">
+    <w:abstractNumId w:val="16"/>
+  </w:num>
+  <w:num w:numId="14" w16cid:durableId="523400127">
+    <w:abstractNumId w:val="8"/>
+  </w:num>
+  <w:num w:numId="15" w16cid:durableId="299192839">
+    <w:abstractNumId w:val="20"/>
+  </w:num>
+  <w:num w:numId="16" w16cid:durableId="1908759232">
+    <w:abstractNumId w:val="1"/>
+  </w:num>
+  <w:num w:numId="17" w16cid:durableId="1605184638">
     <w:abstractNumId w:val="11"/>
   </w:num>
-  <w:num w:numId="2" w16cid:durableId="692263258">
+  <w:num w:numId="18" w16cid:durableId="1373264665">
+    <w:abstractNumId w:val="3"/>
+  </w:num>
+  <w:num w:numId="19" w16cid:durableId="915013743">
+    <w:abstractNumId w:val="9"/>
+  </w:num>
+  <w:num w:numId="20" w16cid:durableId="362946954">
+    <w:abstractNumId w:val="7"/>
+  </w:num>
+  <w:num w:numId="21" w16cid:durableId="1702316280">
     <w:abstractNumId w:val="10"/>
   </w:num>
-  <w:num w:numId="3" w16cid:durableId="709306820">
-    <w:abstractNumId w:val="3"/>
-  </w:num>
-  <w:num w:numId="4" w16cid:durableId="787284670">
-    <w:abstractNumId w:val="19"/>
-  </w:num>
-  <w:num w:numId="5" w16cid:durableId="1948350767">
-    <w:abstractNumId w:val="13"/>
-  </w:num>
-  <w:num w:numId="6" w16cid:durableId="1098671176">
-    <w:abstractNumId w:val="17"/>
-  </w:num>
-  <w:num w:numId="7" w16cid:durableId="1064528012">
-    <w:abstractNumId w:val="4"/>
-  </w:num>
-  <w:num w:numId="8" w16cid:durableId="716592556">
-    <w:abstractNumId w:val="21"/>
-  </w:num>
-  <w:num w:numId="9" w16cid:durableId="2141876289">
-    <w:abstractNumId w:val="15"/>
-  </w:num>
-  <w:num w:numId="10" w16cid:durableId="1454014287">
-    <w:abstractNumId w:val="20"/>
-  </w:num>
-  <w:num w:numId="11" w16cid:durableId="156774783">
-    <w:abstractNumId w:val="2"/>
-  </w:num>
-  <w:num w:numId="12" w16cid:durableId="100221338">
-    <w:abstractNumId w:val="16"/>
-  </w:num>
-  <w:num w:numId="13" w16cid:durableId="1839156555">
+  <w:num w:numId="22" w16cid:durableId="1820657410">
     <w:abstractNumId w:val="14"/>
   </w:num>
-  <w:num w:numId="14" w16cid:durableId="523400127">
-    <w:abstractNumId w:val="6"/>
-  </w:num>
-  <w:num w:numId="15" w16cid:durableId="299192839">
-    <w:abstractNumId w:val="18"/>
-  </w:num>
-  <w:num w:numId="16" w16cid:durableId="1908759232">
+  <w:num w:numId="23" w16cid:durableId="795828576">
     <w:abstractNumId w:val="0"/>
   </w:num>
-  <w:num w:numId="17" w16cid:durableId="1605184638">
-    <w:abstractNumId w:val="9"/>
-  </w:num>
-  <w:num w:numId="18" w16cid:durableId="1373264665">
-    <w:abstractNumId w:val="1"/>
-  </w:num>
-  <w:num w:numId="19" w16cid:durableId="915013743">
-    <w:abstractNumId w:val="7"/>
-  </w:num>
-  <w:num w:numId="20" w16cid:durableId="362946954">
-    <w:abstractNumId w:val="5"/>
-  </w:num>
-  <w:num w:numId="21" w16cid:durableId="1702316280">
-    <w:abstractNumId w:val="8"/>
-  </w:num>
-  <w:num w:numId="22" w16cid:durableId="1820657410">
-    <w:abstractNumId w:val="12"/>
+  <w:num w:numId="24" w16cid:durableId="1518345747">
+    <w:abstractNumId w:val="2"/>
   </w:num>
 </w:numbering>
 </file>

</xml_diff>

<commit_message>
to complete the ex number 3 of the section (json-and-ajax), add more noted, updated the README.md and introducted a new section
</commit_message>
<xml_diff>
--- a/APPUNTI/00-APPUNTI JS.docx
+++ b/APPUNTI/00-APPUNTI JS.docx
@@ -1769,7 +1769,7 @@
           <w:szCs w:val="32"/>
         </w:rPr>
         <w:drawing>
-          <wp:anchor distT="0" distB="0" distL="114300" distR="114300" simplePos="0" relativeHeight="251584000" behindDoc="1" locked="0" layoutInCell="1" allowOverlap="1" wp14:anchorId="5B438764" wp14:editId="46A64228">
+          <wp:anchor distT="0" distB="0" distL="114300" distR="114300" simplePos="0" relativeHeight="251584000" behindDoc="1" locked="0" layoutInCell="1" allowOverlap="1" wp14:anchorId="5B438764" wp14:editId="13662BFB">
             <wp:simplePos x="0" y="0"/>
             <wp:positionH relativeFrom="page">
               <wp:posOffset>2000250</wp:posOffset>
@@ -39720,45 +39720,11 @@
           <w:rFonts w:ascii="Aptos Black" w:hAnsi="Aptos Black"/>
           <w:bCs/>
           <w:color w:val="000000" w:themeColor="text1"/>
-          <w:sz w:val="32"/>
-          <w:szCs w:val="32"/>
-        </w:rPr>
-      </w:pPr>
-      <w:hyperlink r:id="rId242" w:history="1">
-        <w:r>
-          <w:rPr>
-            <w:rStyle w:val="Collegamentoipertestuale"/>
-            <w:rFonts w:ascii="Aptos Black" w:hAnsi="Aptos Black"/>
-            <w:bCs/>
-            <w:sz w:val="28"/>
-            <w:szCs w:val="28"/>
-          </w:rPr>
-          <w:t>Introduzione chat gpt a</w:t>
-        </w:r>
-        <w:r>
-          <w:rPr>
-            <w:rStyle w:val="Collegamentoipertestuale"/>
-            <w:rFonts w:ascii="Aptos Black" w:hAnsi="Aptos Black"/>
-            <w:bCs/>
-            <w:sz w:val="28"/>
-            <w:szCs w:val="28"/>
-          </w:rPr>
-          <w:t>p</w:t>
-        </w:r>
-        <w:r>
-          <w:rPr>
-            <w:rStyle w:val="Collegamentoipertestuale"/>
-            <w:rFonts w:ascii="Aptos Black" w:hAnsi="Aptos Black"/>
-            <w:bCs/>
-            <w:sz w:val="28"/>
-            <w:szCs w:val="28"/>
-          </w:rPr>
-          <w:t>punti</w:t>
-        </w:r>
-      </w:hyperlink>
-    </w:p>
-    <w:p>
-      <w:pPr>
+          <w:sz w:val="40"/>
+          <w:szCs w:val="40"/>
+        </w:rPr>
+      </w:pPr>
+      <w:r>
         <w:rPr>
           <w:rStyle w:val="normaltextrun"/>
           <w:rFonts w:ascii="Aptos Black" w:hAnsi="Aptos Black"/>
@@ -39767,7 +39733,111 @@
           <w:sz w:val="40"/>
           <w:szCs w:val="40"/>
         </w:rPr>
-      </w:pPr>
+        <w:t>Json</w:t>
+      </w:r>
+    </w:p>
+    <w:p>
+      <w:pPr>
+        <w:rPr>
+          <w:rStyle w:val="normaltextrun"/>
+          <w:rFonts w:ascii="Aptos Black" w:hAnsi="Aptos Black"/>
+          <w:bCs/>
+          <w:color w:val="000000" w:themeColor="text1"/>
+          <w:sz w:val="40"/>
+          <w:szCs w:val="40"/>
+        </w:rPr>
+      </w:pPr>
+      <w:r>
+        <w:rPr>
+          <w:rStyle w:val="normaltextrun"/>
+          <w:rFonts w:ascii="Aptos Black" w:hAnsi="Aptos Black"/>
+          <w:bCs/>
+          <w:color w:val="000000" w:themeColor="text1"/>
+          <w:sz w:val="40"/>
+          <w:szCs w:val="40"/>
+        </w:rPr>
+        <w:t>ajax</w:t>
+      </w:r>
+    </w:p>
+    <w:p>
+      <w:pPr>
+        <w:rPr>
+          <w:rStyle w:val="normaltextrun"/>
+          <w:rFonts w:ascii="Aptos Black" w:hAnsi="Aptos Black"/>
+          <w:bCs/>
+          <w:color w:val="000000" w:themeColor="text1"/>
+          <w:sz w:val="40"/>
+          <w:szCs w:val="40"/>
+        </w:rPr>
+      </w:pPr>
+      <w:r>
+        <w:rPr>
+          <w:rStyle w:val="normaltextrun"/>
+          <w:rFonts w:ascii="Aptos Black" w:hAnsi="Aptos Black"/>
+          <w:bCs/>
+          <w:color w:val="000000" w:themeColor="text1"/>
+          <w:sz w:val="40"/>
+          <w:szCs w:val="40"/>
+        </w:rPr>
+        <w:t>ecco una breve introduzione su cosa e qual è il suo funzionamento:</w:t>
+      </w:r>
+    </w:p>
+    <w:p>
+      <w:pPr>
+        <w:rPr>
+          <w:rStyle w:val="normaltextrun"/>
+          <w:rFonts w:ascii="Aptos Black" w:hAnsi="Aptos Black"/>
+          <w:bCs/>
+          <w:color w:val="000000" w:themeColor="text1"/>
+          <w:sz w:val="40"/>
+          <w:szCs w:val="40"/>
+        </w:rPr>
+      </w:pPr>
+      <w:r>
+        <w:rPr>
+          <w:rStyle w:val="normaltextrun"/>
+          <w:rFonts w:ascii="Aptos Black" w:hAnsi="Aptos Black"/>
+          <w:bCs/>
+          <w:color w:val="000000" w:themeColor="text1"/>
+          <w:sz w:val="40"/>
+          <w:szCs w:val="40"/>
+        </w:rPr>
+        <w:drawing>
+          <wp:inline distT="0" distB="0" distL="0" distR="0" wp14:anchorId="0D60D620" wp14:editId="2F845EA1">
+            <wp:extent cx="6120130" cy="4388485"/>
+            <wp:effectExtent l="0" t="0" r="0" b="0"/>
+            <wp:docPr id="526277033" name="Immagine 1" descr="Immagine che contiene testo, schermata, Carattere&#10;&#10;Descrizione generata automaticamente"/>
+            <wp:cNvGraphicFramePr>
+              <a:graphicFrameLocks xmlns:a="http://schemas.openxmlformats.org/drawingml/2006/main" noChangeAspect="1"/>
+            </wp:cNvGraphicFramePr>
+            <a:graphic xmlns:a="http://schemas.openxmlformats.org/drawingml/2006/main">
+              <a:graphicData uri="http://schemas.openxmlformats.org/drawingml/2006/picture">
+                <pic:pic xmlns:pic="http://schemas.openxmlformats.org/drawingml/2006/picture">
+                  <pic:nvPicPr>
+                    <pic:cNvPr id="526277033" name="Immagine 1" descr="Immagine che contiene testo, schermata, Carattere&#10;&#10;Descrizione generata automaticamente"/>
+                    <pic:cNvPicPr/>
+                  </pic:nvPicPr>
+                  <pic:blipFill>
+                    <a:blip r:embed="rId242"/>
+                    <a:stretch>
+                      <a:fillRect/>
+                    </a:stretch>
+                  </pic:blipFill>
+                  <pic:spPr>
+                    <a:xfrm>
+                      <a:off x="0" y="0"/>
+                      <a:ext cx="6120130" cy="4388485"/>
+                    </a:xfrm>
+                    <a:prstGeom prst="rect">
+                      <a:avLst/>
+                    </a:prstGeom>
+                  </pic:spPr>
+                </pic:pic>
+              </a:graphicData>
+            </a:graphic>
+          </wp:inline>
+        </w:drawing>
+      </w:r>
     </w:p>
     <w:sectPr>
       <w:pgSz w:w="11906" w:h="16838"/>

</xml_diff>

<commit_message>
first commit after holydays :(, fixed some issues and done some code review
</commit_message>
<xml_diff>
--- a/APPUNTI/00-APPUNTI JS.docx
+++ b/APPUNTI/00-APPUNTI JS.docx
@@ -1769,7 +1769,7 @@
           <w:szCs w:val="32"/>
         </w:rPr>
         <w:drawing>
-          <wp:anchor distT="0" distB="0" distL="114300" distR="114300" simplePos="0" relativeHeight="251584000" behindDoc="1" locked="0" layoutInCell="1" allowOverlap="1" wp14:anchorId="5B438764" wp14:editId="13662BFB">
+          <wp:anchor distT="0" distB="0" distL="114300" distR="114300" simplePos="0" relativeHeight="251584000" behindDoc="1" locked="0" layoutInCell="1" allowOverlap="1" wp14:anchorId="5B438764" wp14:editId="4D0B4EA0">
             <wp:simplePos x="0" y="0"/>
             <wp:positionH relativeFrom="page">
               <wp:posOffset>2000250</wp:posOffset>
@@ -20652,16 +20652,16 @@
           <w:szCs w:val="24"/>
         </w:rPr>
         <w:drawing>
-          <wp:anchor distT="0" distB="0" distL="114300" distR="114300" simplePos="0" relativeHeight="251649536" behindDoc="1" locked="0" layoutInCell="1" allowOverlap="1" wp14:anchorId="58B00201" wp14:editId="5D9A5FAD">
+          <wp:anchor distT="0" distB="0" distL="114300" distR="114300" simplePos="0" relativeHeight="251658240" behindDoc="1" locked="0" layoutInCell="1" allowOverlap="1" wp14:anchorId="58B00201" wp14:editId="652B6695">
             <wp:simplePos x="0" y="0"/>
             <wp:positionH relativeFrom="column">
               <wp:posOffset>4086225</wp:posOffset>
             </wp:positionH>
             <wp:positionV relativeFrom="paragraph">
-              <wp:posOffset>97790</wp:posOffset>
+              <wp:posOffset>158750</wp:posOffset>
             </wp:positionV>
             <wp:extent cx="584835" cy="332105"/>
-            <wp:effectExtent l="0" t="0" r="5715" b="0"/>
+            <wp:effectExtent l="0" t="0" r="0" b="0"/>
             <wp:wrapTight wrapText="bothSides">
               <wp:wrapPolygon edited="0">
                 <wp:start x="0" y="0"/>
@@ -20720,7 +20720,7 @@
           <w:noProof/>
         </w:rPr>
         <w:pict w14:anchorId="3F768381">
-          <v:shape id="Freccia a destra 340673697" o:spid="_x0000_s1038" type="#_x0000_t13" style="position:absolute;margin-left:-2.1pt;margin-top:16.05pt;width:59.9pt;height:12.9pt;z-index:251720192;visibility:visible;mso-wrap-style:square;mso-width-percent:0;mso-height-percent:0;mso-wrap-distance-left:9pt;mso-wrap-distance-top:0;mso-wrap-distance-right:9pt;mso-wrap-distance-bottom:0;mso-position-horizontal-relative:text;mso-position-vertical-relative:text;mso-width-percent:0;mso-height-percent:0;mso-width-relative:margin;mso-height-relative:margin;v-text-anchor:middle" o:gfxdata="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" adj="19274" fillcolor="white [3201]" strokecolor="#70ad47 [3209]" strokeweight="1pt"/>
+          <v:shape id="Freccia a destra 340673697" o:spid="_x0000_s1038" type="#_x0000_t13" style="position:absolute;margin-left:-2.1pt;margin-top:17.85pt;width:59.9pt;height:12.9pt;z-index:251720192;visibility:visible;mso-wrap-style:square;mso-width-percent:0;mso-height-percent:0;mso-wrap-distance-left:9pt;mso-wrap-distance-top:0;mso-wrap-distance-right:9pt;mso-wrap-distance-bottom:0;mso-position-horizontal-relative:text;mso-position-vertical-relative:text;mso-width-percent:0;mso-height-percent:0;mso-width-relative:margin;mso-height-relative:margin;v-text-anchor:middle" o:gfxdata="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" adj="19274" fillcolor="white [3201]" strokecolor="#70ad47 [3209]" strokeweight="1pt"/>
         </w:pict>
       </w:r>
       <w:r>
@@ -22758,7 +22758,17 @@
           <w:szCs w:val="24"/>
           <w:u w:val="single"/>
         </w:rPr>
-        <w:t>di nomi di proprietà con chiave stringa</w:t>
+        <w:t xml:space="preserve">di nomi di proprietà con </w:t>
+      </w:r>
+      <w:r>
+        <w:rPr>
+          <w:b/>
+          <w:bCs/>
+          <w:color w:val="FF0000"/>
+          <w:szCs w:val="24"/>
+          <w:u w:val="single"/>
+        </w:rPr>
+        <w:t>chiave stringa</w:t>
       </w:r>
       <w:r>
         <w:rPr>
@@ -22801,7 +22811,21 @@
             <w:rStyle w:val="Collegamentoipertestuale"/>
             <w:szCs w:val="24"/>
           </w:rPr>
-          <w:t>https://developer.mozilla.org/en-US/docs/Web/JavaScript/Reference/Global_Objects/Object/keys</w:t>
+          <w:t>https://developer.mozilla.org/en-US/docs/Web/JavaScript/Reference/</w:t>
+        </w:r>
+        <w:r>
+          <w:rPr>
+            <w:rStyle w:val="Collegamentoipertestuale"/>
+            <w:szCs w:val="24"/>
+          </w:rPr>
+          <w:t>G</w:t>
+        </w:r>
+        <w:r>
+          <w:rPr>
+            <w:rStyle w:val="Collegamentoipertestuale"/>
+            <w:szCs w:val="24"/>
+          </w:rPr>
+          <w:t>lobal_Objects/Object/keys</w:t>
         </w:r>
       </w:hyperlink>
     </w:p>
@@ -39798,6 +39822,7 @@
           <w:rStyle w:val="normaltextrun"/>
           <w:rFonts w:ascii="Aptos Black" w:hAnsi="Aptos Black"/>
           <w:bCs/>
+          <w:noProof/>
           <w:color w:val="000000" w:themeColor="text1"/>
           <w:sz w:val="40"/>
           <w:szCs w:val="40"/>

</xml_diff>

<commit_message>
does some exsercise about the section 12 (in-depth), fixed some past section exsercise, readed and taked more notes of the 11 12 sections
</commit_message>
<xml_diff>
--- a/APPUNTI/00-APPUNTI JS.docx
+++ b/APPUNTI/00-APPUNTI JS.docx
@@ -1769,7 +1769,7 @@
           <w:szCs w:val="32"/>
         </w:rPr>
         <w:drawing>
-          <wp:anchor distT="0" distB="0" distL="114300" distR="114300" simplePos="0" relativeHeight="251584000" behindDoc="1" locked="0" layoutInCell="1" allowOverlap="1" wp14:anchorId="5B438764" wp14:editId="4D0B4EA0">
+          <wp:anchor distT="0" distB="0" distL="114300" distR="114300" simplePos="0" relativeHeight="251584000" behindDoc="1" locked="0" layoutInCell="1" allowOverlap="1" wp14:anchorId="5B438764" wp14:editId="78CBF709">
             <wp:simplePos x="0" y="0"/>
             <wp:positionH relativeFrom="page">
               <wp:posOffset>2000250</wp:posOffset>
@@ -5324,7 +5324,13 @@
         <w:rPr>
           <w:szCs w:val="24"/>
         </w:rPr>
-        <w:t xml:space="preserve">-= </w:t>
+        <w:t>%</w:t>
+      </w:r>
+      <w:r>
+        <w:rPr>
+          <w:szCs w:val="24"/>
+        </w:rPr>
+        <w:t xml:space="preserve">= </w:t>
       </w:r>
       <w:r>
         <w:rPr>
@@ -12663,16 +12669,6 @@
           <w:tab w:val="left" w:pos="1778"/>
         </w:tabs>
         <w:rPr>
-          <w:szCs w:val="24"/>
-        </w:rPr>
-      </w:pPr>
-    </w:p>
-    <w:p>
-      <w:pPr>
-        <w:tabs>
-          <w:tab w:val="left" w:pos="1778"/>
-        </w:tabs>
-        <w:rPr>
           <w:b/>
           <w:bCs/>
           <w:szCs w:val="24"/>
@@ -20652,7 +20648,7 @@
           <w:szCs w:val="24"/>
         </w:rPr>
         <w:drawing>
-          <wp:anchor distT="0" distB="0" distL="114300" distR="114300" simplePos="0" relativeHeight="251658240" behindDoc="1" locked="0" layoutInCell="1" allowOverlap="1" wp14:anchorId="58B00201" wp14:editId="652B6695">
+          <wp:anchor distT="0" distB="0" distL="114300" distR="114300" simplePos="0" relativeHeight="251663872" behindDoc="1" locked="0" layoutInCell="1" allowOverlap="1" wp14:anchorId="58B00201" wp14:editId="652B6695">
             <wp:simplePos x="0" y="0"/>
             <wp:positionH relativeFrom="column">
               <wp:posOffset>4086225</wp:posOffset>
@@ -22370,7 +22366,7 @@
           <w:szCs w:val="24"/>
         </w:rPr>
         <w:drawing>
-          <wp:anchor distT="0" distB="0" distL="114300" distR="114300" simplePos="0" relativeHeight="251657728" behindDoc="1" locked="0" layoutInCell="1" allowOverlap="1" wp14:anchorId="7CF74A49" wp14:editId="64D91531">
+          <wp:anchor distT="0" distB="0" distL="114300" distR="114300" simplePos="0" relativeHeight="251662848" behindDoc="1" locked="0" layoutInCell="1" allowOverlap="1" wp14:anchorId="7CF74A49" wp14:editId="64D91531">
             <wp:simplePos x="0" y="0"/>
             <wp:positionH relativeFrom="column">
               <wp:posOffset>4013835</wp:posOffset>
@@ -22811,21 +22807,7 @@
             <w:rStyle w:val="Collegamentoipertestuale"/>
             <w:szCs w:val="24"/>
           </w:rPr>
-          <w:t>https://developer.mozilla.org/en-US/docs/Web/JavaScript/Reference/</w:t>
-        </w:r>
-        <w:r>
-          <w:rPr>
-            <w:rStyle w:val="Collegamentoipertestuale"/>
-            <w:szCs w:val="24"/>
-          </w:rPr>
-          <w:t>G</w:t>
-        </w:r>
-        <w:r>
-          <w:rPr>
-            <w:rStyle w:val="Collegamentoipertestuale"/>
-            <w:szCs w:val="24"/>
-          </w:rPr>
-          <w:t>lobal_Objects/Object/keys</w:t>
+          <w:t>https://developer.mozilla.org/en-US/docs/Web/JavaScript/Reference/Global_Objects/Object/keys</w:t>
         </w:r>
       </w:hyperlink>
     </w:p>
@@ -23621,7 +23603,7 @@
           <w:u w:val="none"/>
         </w:rPr>
         <w:drawing>
-          <wp:anchor distT="0" distB="0" distL="114300" distR="114300" simplePos="0" relativeHeight="251691520" behindDoc="1" locked="0" layoutInCell="1" allowOverlap="1" wp14:anchorId="627F066F" wp14:editId="10FE8C16">
+          <wp:anchor distT="0" distB="0" distL="114300" distR="114300" simplePos="0" relativeHeight="251692544" behindDoc="1" locked="0" layoutInCell="1" allowOverlap="1" wp14:anchorId="627F066F" wp14:editId="10FE8C16">
             <wp:simplePos x="0" y="0"/>
             <wp:positionH relativeFrom="column">
               <wp:posOffset>-6350</wp:posOffset>
@@ -24157,7 +24139,7 @@
           <w:u w:val="none"/>
         </w:rPr>
         <w:drawing>
-          <wp:anchor distT="0" distB="0" distL="114300" distR="114300" simplePos="0" relativeHeight="251693568" behindDoc="1" locked="0" layoutInCell="1" allowOverlap="1" wp14:anchorId="23CE0B11" wp14:editId="18AEA7F1">
+          <wp:anchor distT="0" distB="0" distL="114300" distR="114300" simplePos="0" relativeHeight="251694592" behindDoc="1" locked="0" layoutInCell="1" allowOverlap="1" wp14:anchorId="23CE0B11" wp14:editId="18AEA7F1">
             <wp:simplePos x="0" y="0"/>
             <wp:positionH relativeFrom="margin">
               <wp:align>left</wp:align>
@@ -24245,7 +24227,7 @@
           <w:u w:val="none"/>
         </w:rPr>
         <w:drawing>
-          <wp:anchor distT="0" distB="0" distL="114300" distR="114300" simplePos="0" relativeHeight="251692544" behindDoc="1" locked="0" layoutInCell="1" allowOverlap="1" wp14:anchorId="6648F672" wp14:editId="1050ECDB">
+          <wp:anchor distT="0" distB="0" distL="114300" distR="114300" simplePos="0" relativeHeight="251693568" behindDoc="1" locked="0" layoutInCell="1" allowOverlap="1" wp14:anchorId="6648F672" wp14:editId="1050ECDB">
             <wp:simplePos x="0" y="0"/>
             <wp:positionH relativeFrom="column">
               <wp:posOffset>1710690</wp:posOffset>
@@ -24348,7 +24330,7 @@
           <w:szCs w:val="24"/>
         </w:rPr>
         <w:drawing>
-          <wp:anchor distT="0" distB="0" distL="114300" distR="114300" simplePos="0" relativeHeight="251680256" behindDoc="1" locked="0" layoutInCell="1" allowOverlap="1" wp14:anchorId="6C91353F" wp14:editId="3319C6D1">
+          <wp:anchor distT="0" distB="0" distL="114300" distR="114300" simplePos="0" relativeHeight="251685376" behindDoc="1" locked="0" layoutInCell="1" allowOverlap="1" wp14:anchorId="6C91353F" wp14:editId="3319C6D1">
             <wp:simplePos x="0" y="0"/>
             <wp:positionH relativeFrom="column">
               <wp:posOffset>1596390</wp:posOffset>
@@ -24837,7 +24819,7 @@
           <w:szCs w:val="24"/>
         </w:rPr>
         <w:drawing>
-          <wp:anchor distT="0" distB="0" distL="114300" distR="114300" simplePos="0" relativeHeight="251652608" behindDoc="1" locked="0" layoutInCell="1" allowOverlap="1" wp14:anchorId="07F9C65C" wp14:editId="3D84EF29">
+          <wp:anchor distT="0" distB="0" distL="114300" distR="114300" simplePos="0" relativeHeight="251654656" behindDoc="1" locked="0" layoutInCell="1" allowOverlap="1" wp14:anchorId="07F9C65C" wp14:editId="3D84EF29">
             <wp:simplePos x="0" y="0"/>
             <wp:positionH relativeFrom="column">
               <wp:posOffset>989137</wp:posOffset>
@@ -24907,7 +24889,7 @@
           <w:szCs w:val="24"/>
         </w:rPr>
         <w:drawing>
-          <wp:anchor distT="0" distB="0" distL="114300" distR="114300" simplePos="0" relativeHeight="251650560" behindDoc="1" locked="0" layoutInCell="1" allowOverlap="1" wp14:anchorId="47BA1D21" wp14:editId="7A663179">
+          <wp:anchor distT="0" distB="0" distL="114300" distR="114300" simplePos="0" relativeHeight="251651584" behindDoc="1" locked="0" layoutInCell="1" allowOverlap="1" wp14:anchorId="47BA1D21" wp14:editId="7A663179">
             <wp:simplePos x="0" y="0"/>
             <wp:positionH relativeFrom="column">
               <wp:posOffset>1203822</wp:posOffset>
@@ -25079,7 +25061,7 @@
           <w:szCs w:val="24"/>
         </w:rPr>
         <w:drawing>
-          <wp:anchor distT="0" distB="0" distL="114300" distR="114300" simplePos="0" relativeHeight="251654656" behindDoc="1" locked="0" layoutInCell="1" allowOverlap="1" wp14:anchorId="71EA2831" wp14:editId="2FD7C9A5">
+          <wp:anchor distT="0" distB="0" distL="114300" distR="114300" simplePos="0" relativeHeight="251658752" behindDoc="1" locked="0" layoutInCell="1" allowOverlap="1" wp14:anchorId="71EA2831" wp14:editId="2FD7C9A5">
             <wp:simplePos x="0" y="0"/>
             <wp:positionH relativeFrom="column">
               <wp:posOffset>3135050</wp:posOffset>
@@ -25218,7 +25200,7 @@
           <w:szCs w:val="24"/>
         </w:rPr>
         <w:drawing>
-          <wp:anchor distT="0" distB="0" distL="114300" distR="114300" simplePos="0" relativeHeight="251648512" behindDoc="1" locked="0" layoutInCell="1" allowOverlap="1" wp14:anchorId="17798CE5" wp14:editId="72F349E1">
+          <wp:anchor distT="0" distB="0" distL="114300" distR="114300" simplePos="0" relativeHeight="251649536" behindDoc="1" locked="0" layoutInCell="1" allowOverlap="1" wp14:anchorId="17798CE5" wp14:editId="72F349E1">
             <wp:simplePos x="0" y="0"/>
             <wp:positionH relativeFrom="column">
               <wp:posOffset>464185</wp:posOffset>
@@ -25607,7 +25589,7 @@
           <w:szCs w:val="24"/>
         </w:rPr>
         <w:drawing>
-          <wp:anchor distT="0" distB="0" distL="114300" distR="114300" simplePos="0" relativeHeight="251658752" behindDoc="1" locked="0" layoutInCell="1" allowOverlap="1" wp14:anchorId="159226CE" wp14:editId="045F78F1">
+          <wp:anchor distT="0" distB="0" distL="114300" distR="114300" simplePos="0" relativeHeight="251664896" behindDoc="1" locked="0" layoutInCell="1" allowOverlap="1" wp14:anchorId="159226CE" wp14:editId="045F78F1">
             <wp:simplePos x="0" y="0"/>
             <wp:positionH relativeFrom="column">
               <wp:posOffset>4289093</wp:posOffset>
@@ -25786,7 +25768,7 @@
           <w:szCs w:val="24"/>
         </w:rPr>
         <w:drawing>
-          <wp:anchor distT="0" distB="0" distL="114300" distR="114300" simplePos="0" relativeHeight="251661824" behindDoc="1" locked="0" layoutInCell="1" allowOverlap="1" wp14:anchorId="7B8EBF44" wp14:editId="5DAF594A">
+          <wp:anchor distT="0" distB="0" distL="114300" distR="114300" simplePos="0" relativeHeight="251667968" behindDoc="1" locked="0" layoutInCell="1" allowOverlap="1" wp14:anchorId="7B8EBF44" wp14:editId="5DAF594A">
             <wp:simplePos x="0" y="0"/>
             <wp:positionH relativeFrom="margin">
               <wp:align>center</wp:align>
@@ -25864,7 +25846,7 @@
           <w:szCs w:val="32"/>
         </w:rPr>
         <w:drawing>
-          <wp:anchor distT="0" distB="0" distL="114300" distR="114300" simplePos="0" relativeHeight="251662848" behindDoc="1" locked="0" layoutInCell="1" allowOverlap="1" wp14:anchorId="4C0EBE8D" wp14:editId="2B015E60">
+          <wp:anchor distT="0" distB="0" distL="114300" distR="114300" simplePos="0" relativeHeight="251670016" behindDoc="1" locked="0" layoutInCell="1" allowOverlap="1" wp14:anchorId="4C0EBE8D" wp14:editId="2B015E60">
             <wp:simplePos x="0" y="0"/>
             <wp:positionH relativeFrom="column">
               <wp:posOffset>1022099</wp:posOffset>
@@ -26030,7 +26012,7 @@
           <w:szCs w:val="24"/>
         </w:rPr>
         <w:drawing>
-          <wp:anchor distT="0" distB="0" distL="114300" distR="114300" simplePos="0" relativeHeight="251665920" behindDoc="1" locked="0" layoutInCell="1" allowOverlap="1" wp14:anchorId="3FE025B4" wp14:editId="6E8E5154">
+          <wp:anchor distT="0" distB="0" distL="114300" distR="114300" simplePos="0" relativeHeight="251673088" behindDoc="1" locked="0" layoutInCell="1" allowOverlap="1" wp14:anchorId="3FE025B4" wp14:editId="6E8E5154">
             <wp:simplePos x="0" y="0"/>
             <wp:positionH relativeFrom="column">
               <wp:posOffset>3549853</wp:posOffset>
@@ -26705,7 +26687,7 @@
           <w:szCs w:val="48"/>
         </w:rPr>
         <w:drawing>
-          <wp:anchor distT="0" distB="0" distL="114300" distR="114300" simplePos="0" relativeHeight="251666944" behindDoc="1" locked="0" layoutInCell="1" allowOverlap="1" wp14:anchorId="38A68A40" wp14:editId="64D2F627">
+          <wp:anchor distT="0" distB="0" distL="114300" distR="114300" simplePos="0" relativeHeight="251674112" behindDoc="1" locked="0" layoutInCell="1" allowOverlap="1" wp14:anchorId="38A68A40" wp14:editId="64D2F627">
             <wp:simplePos x="0" y="0"/>
             <wp:positionH relativeFrom="margin">
               <wp:align>left</wp:align>
@@ -26785,7 +26767,9 @@
         <w:textAlignment w:val="baseline"/>
         <w:rPr>
           <w:rStyle w:val="eop"/>
-          <w:rFonts w:ascii="Calibri" w:hAnsi="Calibri" w:cs="Calibri"/>
+          <w:rFonts w:ascii="Segoe UI" w:hAnsi="Segoe UI" w:cs="Segoe UI"/>
+          <w:sz w:val="18"/>
+          <w:szCs w:val="18"/>
           <w:lang w:val="en-US"/>
         </w:rPr>
       </w:pPr>
@@ -26799,7 +26783,7 @@
           <w:szCs w:val="48"/>
         </w:rPr>
         <w:drawing>
-          <wp:anchor distT="0" distB="0" distL="114300" distR="114300" simplePos="0" relativeHeight="251656704" behindDoc="1" locked="0" layoutInCell="1" allowOverlap="1" wp14:anchorId="42B94A8D" wp14:editId="11E74BE1">
+          <wp:anchor distT="0" distB="0" distL="114300" distR="114300" simplePos="0" relativeHeight="251650560" behindDoc="1" locked="0" layoutInCell="1" allowOverlap="1" wp14:anchorId="42B94A8D" wp14:editId="11E74BE1">
             <wp:simplePos x="0" y="0"/>
             <wp:positionH relativeFrom="column">
               <wp:posOffset>1143000</wp:posOffset>
@@ -26873,7 +26857,7 @@
           <w:szCs w:val="48"/>
         </w:rPr>
         <w:drawing>
-          <wp:anchor distT="0" distB="0" distL="114300" distR="114300" simplePos="0" relativeHeight="251667968" behindDoc="1" locked="0" layoutInCell="1" allowOverlap="1" wp14:anchorId="1AFEF993" wp14:editId="7476F124">
+          <wp:anchor distT="0" distB="0" distL="114300" distR="114300" simplePos="0" relativeHeight="251656704" behindDoc="1" locked="0" layoutInCell="1" allowOverlap="1" wp14:anchorId="1AFEF993" wp14:editId="7476F124">
             <wp:simplePos x="0" y="0"/>
             <wp:positionH relativeFrom="column">
               <wp:posOffset>146685</wp:posOffset>
@@ -26940,59 +26924,6 @@
           </wp:anchor>
         </w:drawing>
       </w:r>
-      <w:r>
-        <w:rPr>
-          <w:rStyle w:val="eop"/>
-          <w:rFonts w:ascii="Calibri" w:hAnsi="Calibri" w:cs="Calibri"/>
-          <w:lang w:val="en-US"/>
-        </w:rPr>
-        <w:t> </w:t>
-      </w:r>
-    </w:p>
-    <w:p>
-      <w:pPr>
-        <w:pStyle w:val="paragraph"/>
-        <w:spacing w:before="0" w:beforeAutospacing="0" w:after="0" w:afterAutospacing="0"/>
-        <w:textAlignment w:val="baseline"/>
-        <w:rPr>
-          <w:rStyle w:val="eop"/>
-          <w:rFonts w:ascii="Calibri" w:hAnsi="Calibri" w:cs="Calibri"/>
-          <w:lang w:val="en-US"/>
-        </w:rPr>
-      </w:pPr>
-    </w:p>
-    <w:p>
-      <w:pPr>
-        <w:pStyle w:val="paragraph"/>
-        <w:spacing w:before="0" w:beforeAutospacing="0" w:after="0" w:afterAutospacing="0"/>
-        <w:textAlignment w:val="baseline"/>
-        <w:rPr>
-          <w:rFonts w:ascii="Segoe UI" w:hAnsi="Segoe UI" w:cs="Segoe UI"/>
-          <w:sz w:val="18"/>
-          <w:szCs w:val="18"/>
-          <w:lang w:val="en-US"/>
-        </w:rPr>
-      </w:pPr>
-    </w:p>
-    <w:p>
-      <w:pPr>
-        <w:pStyle w:val="paragraph"/>
-        <w:spacing w:before="0" w:beforeAutospacing="0" w:after="0" w:afterAutospacing="0"/>
-        <w:textAlignment w:val="baseline"/>
-        <w:rPr>
-          <w:rStyle w:val="eop"/>
-          <w:rFonts w:ascii="Calibri" w:hAnsi="Calibri" w:cs="Calibri"/>
-          <w:lang w:val="en-US"/>
-        </w:rPr>
-      </w:pPr>
-      <w:r>
-        <w:rPr>
-          <w:rStyle w:val="eop"/>
-          <w:rFonts w:ascii="Calibri" w:hAnsi="Calibri" w:cs="Calibri"/>
-          <w:lang w:val="en-US"/>
-        </w:rPr>
-        <w:t> </w:t>
-      </w:r>
     </w:p>
     <w:p>
       <w:pPr>
@@ -27177,7 +27108,7 @@
           <w:szCs w:val="32"/>
         </w:rPr>
         <w:drawing>
-          <wp:anchor distT="0" distB="0" distL="114300" distR="114300" simplePos="0" relativeHeight="251683328" behindDoc="1" locked="0" layoutInCell="1" allowOverlap="1" wp14:anchorId="0AB54D34" wp14:editId="51612425">
+          <wp:anchor distT="0" distB="0" distL="114300" distR="114300" simplePos="0" relativeHeight="251688448" behindDoc="1" locked="0" layoutInCell="1" allowOverlap="1" wp14:anchorId="0AB54D34" wp14:editId="51612425">
             <wp:simplePos x="0" y="0"/>
             <wp:positionH relativeFrom="column">
               <wp:posOffset>4272915</wp:posOffset>
@@ -27250,7 +27181,7 @@
           <w:szCs w:val="48"/>
         </w:rPr>
         <w:drawing>
-          <wp:anchor distT="0" distB="0" distL="114300" distR="114300" simplePos="0" relativeHeight="251668992" behindDoc="1" locked="0" layoutInCell="1" allowOverlap="1" wp14:anchorId="69C57B2D" wp14:editId="0C3A3314">
+          <wp:anchor distT="0" distB="0" distL="114300" distR="114300" simplePos="0" relativeHeight="251676160" behindDoc="1" locked="0" layoutInCell="1" allowOverlap="1" wp14:anchorId="69C57B2D" wp14:editId="0C3A3314">
             <wp:simplePos x="0" y="0"/>
             <wp:positionH relativeFrom="column">
               <wp:posOffset>3353791</wp:posOffset>
@@ -27324,7 +27255,7 @@
           <w:noProof/>
         </w:rPr>
         <w:drawing>
-          <wp:anchor distT="0" distB="0" distL="114300" distR="114300" simplePos="0" relativeHeight="251681280" behindDoc="1" locked="0" layoutInCell="1" allowOverlap="1" wp14:anchorId="365FE894" wp14:editId="74969F10">
+          <wp:anchor distT="0" distB="0" distL="114300" distR="114300" simplePos="0" relativeHeight="251686400" behindDoc="1" locked="0" layoutInCell="1" allowOverlap="1" wp14:anchorId="365FE894" wp14:editId="74969F10">
             <wp:simplePos x="0" y="0"/>
             <wp:positionH relativeFrom="margin">
               <wp:align>left</wp:align>
@@ -27397,7 +27328,7 @@
           <w:szCs w:val="48"/>
         </w:rPr>
         <w:drawing>
-          <wp:anchor distT="0" distB="0" distL="114300" distR="114300" simplePos="0" relativeHeight="251671040" behindDoc="1" locked="0" layoutInCell="1" allowOverlap="1" wp14:anchorId="7B8FBC34" wp14:editId="2FC631E0">
+          <wp:anchor distT="0" distB="0" distL="114300" distR="114300" simplePos="0" relativeHeight="251679232" behindDoc="1" locked="0" layoutInCell="1" allowOverlap="1" wp14:anchorId="7B8FBC34" wp14:editId="2FC631E0">
             <wp:simplePos x="0" y="0"/>
             <wp:positionH relativeFrom="column">
               <wp:posOffset>3532505</wp:posOffset>
@@ -27519,7 +27450,7 @@
           <w:szCs w:val="48"/>
         </w:rPr>
         <w:drawing>
-          <wp:anchor distT="0" distB="0" distL="114300" distR="114300" simplePos="0" relativeHeight="251678208" behindDoc="1" locked="0" layoutInCell="1" allowOverlap="1" wp14:anchorId="7C198EFF" wp14:editId="152A8054">
+          <wp:anchor distT="0" distB="0" distL="114300" distR="114300" simplePos="0" relativeHeight="251683328" behindDoc="1" locked="0" layoutInCell="1" allowOverlap="1" wp14:anchorId="7C198EFF" wp14:editId="152A8054">
             <wp:simplePos x="0" y="0"/>
             <wp:positionH relativeFrom="column">
               <wp:posOffset>4469130</wp:posOffset>
@@ -27599,7 +27530,7 @@
           <w:szCs w:val="48"/>
         </w:rPr>
         <w:drawing>
-          <wp:anchor distT="0" distB="0" distL="114300" distR="114300" simplePos="0" relativeHeight="251674112" behindDoc="1" locked="0" layoutInCell="1" allowOverlap="1" wp14:anchorId="54340290" wp14:editId="2BCB2FB1">
+          <wp:anchor distT="0" distB="0" distL="114300" distR="114300" simplePos="0" relativeHeight="251681280" behindDoc="1" locked="0" layoutInCell="1" allowOverlap="1" wp14:anchorId="54340290" wp14:editId="2BCB2FB1">
             <wp:simplePos x="0" y="0"/>
             <wp:positionH relativeFrom="column">
               <wp:posOffset>3175</wp:posOffset>
@@ -27687,17 +27618,6 @@
           <w:lang w:val="en-US"/>
         </w:rPr>
       </w:pPr>
-      <w:r>
-        <w:rPr>
-          <w:rStyle w:val="eop"/>
-          <w:rFonts w:ascii="Calibri" w:hAnsi="Calibri" w:cs="Calibri"/>
-          <w:color w:val="FF0000"/>
-          <w:sz w:val="32"/>
-          <w:szCs w:val="32"/>
-          <w:lang w:val="en-US"/>
-        </w:rPr>
-        <w:t> </w:t>
-      </w:r>
     </w:p>
     <w:p>
       <w:pPr>
@@ -27705,9 +27625,8 @@
         <w:spacing w:before="0" w:beforeAutospacing="0" w:after="0" w:afterAutospacing="0"/>
         <w:textAlignment w:val="baseline"/>
         <w:rPr>
-          <w:rFonts w:ascii="Segoe UI" w:hAnsi="Segoe UI" w:cs="Segoe UI"/>
-          <w:sz w:val="18"/>
-          <w:szCs w:val="18"/>
+          <w:rStyle w:val="normaltextrun"/>
+          <w:rFonts w:ascii="Calibri" w:hAnsi="Calibri" w:cs="Calibri"/>
           <w:lang w:val="en-US"/>
         </w:rPr>
       </w:pPr>
@@ -27718,9 +27637,8 @@
         <w:spacing w:before="0" w:beforeAutospacing="0" w:after="0" w:afterAutospacing="0"/>
         <w:textAlignment w:val="baseline"/>
         <w:rPr>
-          <w:rFonts w:ascii="Segoe UI" w:hAnsi="Segoe UI" w:cs="Segoe UI"/>
-          <w:sz w:val="18"/>
-          <w:szCs w:val="18"/>
+          <w:rStyle w:val="normaltextrun"/>
+          <w:rFonts w:ascii="Calibri" w:hAnsi="Calibri" w:cs="Calibri"/>
           <w:lang w:val="en-US"/>
         </w:rPr>
       </w:pPr>
@@ -27731,19 +27649,6 @@
         <w:spacing w:before="0" w:beforeAutospacing="0" w:after="0" w:afterAutospacing="0"/>
         <w:textAlignment w:val="baseline"/>
         <w:rPr>
-          <w:rFonts w:ascii="Segoe UI" w:hAnsi="Segoe UI" w:cs="Segoe UI"/>
-          <w:sz w:val="18"/>
-          <w:szCs w:val="18"/>
-          <w:lang w:val="en-US"/>
-        </w:rPr>
-      </w:pPr>
-    </w:p>
-    <w:p>
-      <w:pPr>
-        <w:pStyle w:val="paragraph"/>
-        <w:spacing w:before="0" w:beforeAutospacing="0" w:after="0" w:afterAutospacing="0"/>
-        <w:textAlignment w:val="baseline"/>
-        <w:rPr>
           <w:rStyle w:val="eop"/>
           <w:rFonts w:ascii="Calibri" w:hAnsi="Calibri" w:cs="Calibri"/>
           <w:lang w:val="en-US"/>
@@ -27755,6 +27660,7 @@
           <w:rFonts w:ascii="Calibri" w:hAnsi="Calibri" w:cs="Calibri"/>
           <w:lang w:val="en-US"/>
         </w:rPr>
+        <w:lastRenderedPageBreak/>
         <w:t>-</w:t>
       </w:r>
       <w:r>
@@ -27902,7 +27808,7 @@
           <w:szCs w:val="48"/>
         </w:rPr>
         <w:drawing>
-          <wp:anchor distT="0" distB="0" distL="114300" distR="114300" simplePos="0" relativeHeight="251672064" behindDoc="1" locked="0" layoutInCell="1" allowOverlap="1" wp14:anchorId="1354F08D" wp14:editId="61742D46">
+          <wp:anchor distT="0" distB="0" distL="114300" distR="114300" simplePos="0" relativeHeight="251680256" behindDoc="1" locked="0" layoutInCell="1" allowOverlap="1" wp14:anchorId="1354F08D" wp14:editId="61742D46">
             <wp:simplePos x="0" y="0"/>
             <wp:positionH relativeFrom="margin">
               <wp:align>left</wp:align>
@@ -28104,9 +28010,10 @@
         <w:spacing w:before="0" w:beforeAutospacing="0" w:after="0" w:afterAutospacing="0"/>
         <w:textAlignment w:val="baseline"/>
         <w:rPr>
-          <w:rFonts w:ascii="Segoe UI" w:hAnsi="Segoe UI" w:cs="Segoe UI"/>
-          <w:sz w:val="18"/>
-          <w:szCs w:val="18"/>
+          <w:rStyle w:val="eop"/>
+          <w:rFonts w:ascii="Calibri" w:hAnsi="Calibri" w:cs="Calibri"/>
+          <w:sz w:val="28"/>
+          <w:szCs w:val="28"/>
           <w:lang w:val="en-US"/>
         </w:rPr>
       </w:pPr>
@@ -28120,7 +28027,7 @@
           <w:szCs w:val="48"/>
         </w:rPr>
         <w:drawing>
-          <wp:anchor distT="0" distB="0" distL="114300" distR="114300" simplePos="0" relativeHeight="251676160" behindDoc="1" locked="0" layoutInCell="1" allowOverlap="1" wp14:anchorId="6E4B9E63" wp14:editId="4775E705">
+          <wp:anchor distT="0" distB="0" distL="114300" distR="114300" simplePos="0" relativeHeight="251660800" behindDoc="1" locked="0" layoutInCell="1" allowOverlap="1" wp14:anchorId="6E4B9E63" wp14:editId="4775E705">
             <wp:simplePos x="0" y="0"/>
             <wp:positionH relativeFrom="margin">
               <wp:align>left</wp:align>
@@ -28200,7 +28107,7 @@
           <w:szCs w:val="48"/>
         </w:rPr>
         <w:drawing>
-          <wp:anchor distT="0" distB="0" distL="114300" distR="114300" simplePos="0" relativeHeight="251677184" behindDoc="1" locked="0" layoutInCell="1" allowOverlap="1" wp14:anchorId="5E83D035" wp14:editId="112C8F13">
+          <wp:anchor distT="0" distB="0" distL="114300" distR="114300" simplePos="0" relativeHeight="251661824" behindDoc="1" locked="0" layoutInCell="1" allowOverlap="1" wp14:anchorId="5E83D035" wp14:editId="112C8F13">
             <wp:simplePos x="0" y="0"/>
             <wp:positionH relativeFrom="column">
               <wp:posOffset>3739203</wp:posOffset>
@@ -28284,7 +28191,7 @@
           <w:szCs w:val="48"/>
         </w:rPr>
         <w:drawing>
-          <wp:anchor distT="0" distB="0" distL="114300" distR="114300" simplePos="0" relativeHeight="251673088" behindDoc="1" locked="0" layoutInCell="1" allowOverlap="1" wp14:anchorId="6A5328E6" wp14:editId="40F9BA89">
+          <wp:anchor distT="0" distB="0" distL="114300" distR="114300" simplePos="0" relativeHeight="251659776" behindDoc="1" locked="0" layoutInCell="1" allowOverlap="1" wp14:anchorId="6A5328E6" wp14:editId="40F9BA89">
             <wp:simplePos x="0" y="0"/>
             <wp:positionH relativeFrom="page">
               <wp:posOffset>5298261</wp:posOffset>
@@ -28367,20 +28274,19 @@
           <w:lang w:val="en-US"/>
         </w:rPr>
       </w:pPr>
-      <w:r>
-        <w:rPr>
-          <w:rStyle w:val="eop"/>
-          <w:rFonts w:ascii="Calibri" w:hAnsi="Calibri" w:cs="Calibri"/>
-          <w:lang w:val="en-US"/>
-        </w:rPr>
-        <w:t> </w:t>
-      </w:r>
     </w:p>
     <w:p>
       <w:pPr>
         <w:pStyle w:val="paragraph"/>
         <w:spacing w:before="0" w:beforeAutospacing="0" w:after="0" w:afterAutospacing="0"/>
         <w:textAlignment w:val="baseline"/>
+        <w:rPr>
+          <w:rStyle w:val="normaltextrun"/>
+          <w:rFonts w:ascii="Calibri" w:hAnsi="Calibri" w:cs="Calibri"/>
+          <w:lang w:val="en-US"/>
+        </w:rPr>
+      </w:pPr>
+      <w:r>
         <w:rPr>
           <w:rStyle w:val="eop"/>
           <w:rFonts w:ascii="Calibri" w:hAnsi="Calibri" w:cs="Calibri"/>
@@ -28389,52 +28295,6 @@
           <w:szCs w:val="32"/>
           <w:lang w:val="en-US"/>
         </w:rPr>
-      </w:pPr>
-      <w:r>
-        <w:rPr>
-          <w:rStyle w:val="eop"/>
-          <w:rFonts w:ascii="Calibri" w:hAnsi="Calibri" w:cs="Calibri"/>
-          <w:color w:val="FF0000"/>
-          <w:sz w:val="32"/>
-          <w:szCs w:val="32"/>
-          <w:lang w:val="en-US"/>
-        </w:rPr>
-        <w:t> </w:t>
-      </w:r>
-    </w:p>
-    <w:p>
-      <w:pPr>
-        <w:pStyle w:val="paragraph"/>
-        <w:spacing w:before="0" w:beforeAutospacing="0" w:after="0" w:afterAutospacing="0"/>
-        <w:textAlignment w:val="baseline"/>
-        <w:rPr>
-          <w:rFonts w:ascii="Segoe UI" w:hAnsi="Segoe UI" w:cs="Segoe UI"/>
-          <w:sz w:val="18"/>
-          <w:szCs w:val="18"/>
-          <w:lang w:val="en-US"/>
-        </w:rPr>
-      </w:pPr>
-    </w:p>
-    <w:p>
-      <w:pPr>
-        <w:pStyle w:val="paragraph"/>
-        <w:spacing w:before="0" w:beforeAutospacing="0" w:after="0" w:afterAutospacing="0"/>
-        <w:textAlignment w:val="baseline"/>
-        <w:rPr>
-          <w:rStyle w:val="normaltextrun"/>
-          <w:rFonts w:ascii="Calibri" w:hAnsi="Calibri" w:cs="Calibri"/>
-          <w:lang w:val="en-US"/>
-        </w:rPr>
-      </w:pPr>
-      <w:r>
-        <w:rPr>
-          <w:rStyle w:val="eop"/>
-          <w:rFonts w:ascii="Calibri" w:hAnsi="Calibri" w:cs="Calibri"/>
-          <w:color w:val="FF0000"/>
-          <w:sz w:val="32"/>
-          <w:szCs w:val="32"/>
-          <w:lang w:val="en-US"/>
-        </w:rPr>
         <w:t> </w:t>
       </w:r>
       <w:r>
@@ -28580,6 +28440,79 @@
       </w:pPr>
       <w:r>
         <w:rPr>
+          <w:rFonts w:ascii="Aptos Black" w:eastAsia="Calibri" w:hAnsi="Aptos Black" w:cs="Calibri"/>
+          <w:bCs/>
+          <w:noProof/>
+          <w:color w:val="000000" w:themeColor="text1"/>
+          <w:sz w:val="48"/>
+          <w:szCs w:val="48"/>
+        </w:rPr>
+        <w:drawing>
+          <wp:anchor distT="0" distB="0" distL="114300" distR="114300" simplePos="0" relativeHeight="251652608" behindDoc="1" locked="0" layoutInCell="1" allowOverlap="1" wp14:anchorId="06E823C7" wp14:editId="4319BB17">
+            <wp:simplePos x="0" y="0"/>
+            <wp:positionH relativeFrom="page">
+              <wp:posOffset>4766945</wp:posOffset>
+            </wp:positionH>
+            <wp:positionV relativeFrom="paragraph">
+              <wp:posOffset>412115</wp:posOffset>
+            </wp:positionV>
+            <wp:extent cx="2277110" cy="448310"/>
+            <wp:effectExtent l="0" t="0" r="8890" b="8890"/>
+            <wp:wrapTight wrapText="bothSides">
+              <wp:wrapPolygon edited="0">
+                <wp:start x="0" y="0"/>
+                <wp:lineTo x="0" y="21110"/>
+                <wp:lineTo x="21504" y="21110"/>
+                <wp:lineTo x="21504" y="0"/>
+                <wp:lineTo x="0" y="0"/>
+              </wp:wrapPolygon>
+            </wp:wrapTight>
+            <wp:docPr id="2143353695" name="Immagine 2143353695"/>
+            <wp:cNvGraphicFramePr>
+              <a:graphicFrameLocks xmlns:a="http://schemas.openxmlformats.org/drawingml/2006/main" noChangeAspect="1"/>
+            </wp:cNvGraphicFramePr>
+            <a:graphic xmlns:a="http://schemas.openxmlformats.org/drawingml/2006/main">
+              <a:graphicData uri="http://schemas.openxmlformats.org/drawingml/2006/picture">
+                <pic:pic xmlns:pic="http://schemas.openxmlformats.org/drawingml/2006/picture">
+                  <pic:nvPicPr>
+                    <pic:cNvPr id="1" name=""/>
+                    <pic:cNvPicPr/>
+                  </pic:nvPicPr>
+                  <pic:blipFill>
+                    <a:blip r:embed="rId184">
+                      <a:extLst>
+                        <a:ext uri="{28A0092B-C50C-407E-A947-70E740481C1C}">
+                          <a14:useLocalDpi xmlns:a14="http://schemas.microsoft.com/office/drawing/2010/main" val="0"/>
+                        </a:ext>
+                      </a:extLst>
+                    </a:blip>
+                    <a:stretch>
+                      <a:fillRect/>
+                    </a:stretch>
+                  </pic:blipFill>
+                  <pic:spPr>
+                    <a:xfrm>
+                      <a:off x="0" y="0"/>
+                      <a:ext cx="2277110" cy="448310"/>
+                    </a:xfrm>
+                    <a:prstGeom prst="rect">
+                      <a:avLst/>
+                    </a:prstGeom>
+                  </pic:spPr>
+                </pic:pic>
+              </a:graphicData>
+            </a:graphic>
+            <wp14:sizeRelH relativeFrom="margin">
+              <wp14:pctWidth>0</wp14:pctWidth>
+            </wp14:sizeRelH>
+            <wp14:sizeRelV relativeFrom="margin">
+              <wp14:pctHeight>0</wp14:pctHeight>
+            </wp14:sizeRelV>
+          </wp:anchor>
+        </w:drawing>
+      </w:r>
+      <w:r>
+        <w:rPr>
           <w:rStyle w:val="normaltextrun"/>
           <w:rFonts w:ascii="Calibri" w:hAnsi="Calibri" w:cs="Calibri"/>
           <w:b/>
@@ -28647,20 +28580,6 @@
         </w:rPr>
         <w:t>01 January 1970 </w:t>
       </w:r>
-    </w:p>
-    <w:p>
-      <w:pPr>
-        <w:pStyle w:val="paragraph"/>
-        <w:spacing w:before="0" w:beforeAutospacing="0" w:after="0" w:afterAutospacing="0"/>
-        <w:textAlignment w:val="baseline"/>
-        <w:rPr>
-          <w:rFonts w:ascii="Verdana" w:hAnsi="Verdana"/>
-          <w:color w:val="000000"/>
-          <w:sz w:val="23"/>
-          <w:szCs w:val="23"/>
-          <w:shd w:val="clear" w:color="auto" w:fill="E7E9EB"/>
-        </w:rPr>
-      </w:pPr>
       <w:r>
         <w:rPr>
           <w:rFonts w:ascii="Aptos Black" w:eastAsia="Calibri" w:hAnsi="Aptos Black" w:cs="Calibri"/>
@@ -28671,7 +28590,7 @@
           <w:szCs w:val="48"/>
         </w:rPr>
         <w:drawing>
-          <wp:anchor distT="0" distB="0" distL="114300" distR="114300" simplePos="0" relativeHeight="251655680" behindDoc="1" locked="0" layoutInCell="1" allowOverlap="1" wp14:anchorId="533881C0" wp14:editId="1266E4D2">
+          <wp:anchor distT="0" distB="0" distL="114300" distR="114300" simplePos="0" relativeHeight="251647488" behindDoc="1" locked="0" layoutInCell="1" allowOverlap="1" wp14:anchorId="533881C0" wp14:editId="1266E4D2">
             <wp:simplePos x="0" y="0"/>
             <wp:positionH relativeFrom="column">
               <wp:posOffset>3251835</wp:posOffset>
@@ -28755,7 +28674,7 @@
           <w:szCs w:val="32"/>
         </w:rPr>
         <w:drawing>
-          <wp:anchor distT="0" distB="0" distL="114300" distR="114300" simplePos="0" relativeHeight="251663872" behindDoc="1" locked="0" layoutInCell="1" allowOverlap="1" wp14:anchorId="4A73194B" wp14:editId="7C8F3783">
+          <wp:anchor distT="0" distB="0" distL="114300" distR="114300" simplePos="0" relativeHeight="251655680" behindDoc="1" locked="0" layoutInCell="1" allowOverlap="1" wp14:anchorId="4A73194B" wp14:editId="7C8F3783">
             <wp:simplePos x="0" y="0"/>
             <wp:positionH relativeFrom="column">
               <wp:posOffset>-2540</wp:posOffset>
@@ -28786,7 +28705,7 @@
                     <pic:cNvPicPr/>
                   </pic:nvPicPr>
                   <pic:blipFill>
-                    <a:blip r:embed="rId184">
+                    <a:blip r:embed="rId185">
                       <a:extLst>
                         <a:ext uri="{28A0092B-C50C-407E-A947-70E740481C1C}">
                           <a14:useLocalDpi xmlns:a14="http://schemas.microsoft.com/office/drawing/2010/main" val="0"/>
@@ -28826,91 +28745,6 @@
       </w:pPr>
       <w:r>
         <w:rPr>
-          <w:rFonts w:ascii="Aptos Black" w:eastAsia="Calibri" w:hAnsi="Aptos Black" w:cs="Calibri"/>
-          <w:bCs/>
-          <w:noProof/>
-          <w:color w:val="000000" w:themeColor="text1"/>
-          <w:sz w:val="48"/>
-          <w:szCs w:val="48"/>
-        </w:rPr>
-        <w:drawing>
-          <wp:anchor distT="0" distB="0" distL="114300" distR="114300" simplePos="0" relativeHeight="251659776" behindDoc="1" locked="0" layoutInCell="1" allowOverlap="1" wp14:anchorId="06E823C7" wp14:editId="44725F12">
-            <wp:simplePos x="0" y="0"/>
-            <wp:positionH relativeFrom="page">
-              <wp:posOffset>4805527</wp:posOffset>
-            </wp:positionH>
-            <wp:positionV relativeFrom="paragraph">
-              <wp:posOffset>6096</wp:posOffset>
-            </wp:positionV>
-            <wp:extent cx="2277110" cy="448310"/>
-            <wp:effectExtent l="0" t="0" r="8890" b="8890"/>
-            <wp:wrapTight wrapText="bothSides">
-              <wp:wrapPolygon edited="0">
-                <wp:start x="0" y="0"/>
-                <wp:lineTo x="0" y="21110"/>
-                <wp:lineTo x="21504" y="21110"/>
-                <wp:lineTo x="21504" y="0"/>
-                <wp:lineTo x="0" y="0"/>
-              </wp:wrapPolygon>
-            </wp:wrapTight>
-            <wp:docPr id="2143353695" name="Immagine 2143353695"/>
-            <wp:cNvGraphicFramePr>
-              <a:graphicFrameLocks xmlns:a="http://schemas.openxmlformats.org/drawingml/2006/main" noChangeAspect="1"/>
-            </wp:cNvGraphicFramePr>
-            <a:graphic xmlns:a="http://schemas.openxmlformats.org/drawingml/2006/main">
-              <a:graphicData uri="http://schemas.openxmlformats.org/drawingml/2006/picture">
-                <pic:pic xmlns:pic="http://schemas.openxmlformats.org/drawingml/2006/picture">
-                  <pic:nvPicPr>
-                    <pic:cNvPr id="1" name=""/>
-                    <pic:cNvPicPr/>
-                  </pic:nvPicPr>
-                  <pic:blipFill>
-                    <a:blip r:embed="rId185">
-                      <a:extLst>
-                        <a:ext uri="{28A0092B-C50C-407E-A947-70E740481C1C}">
-                          <a14:useLocalDpi xmlns:a14="http://schemas.microsoft.com/office/drawing/2010/main" val="0"/>
-                        </a:ext>
-                      </a:extLst>
-                    </a:blip>
-                    <a:stretch>
-                      <a:fillRect/>
-                    </a:stretch>
-                  </pic:blipFill>
-                  <pic:spPr>
-                    <a:xfrm>
-                      <a:off x="0" y="0"/>
-                      <a:ext cx="2277110" cy="448310"/>
-                    </a:xfrm>
-                    <a:prstGeom prst="rect">
-                      <a:avLst/>
-                    </a:prstGeom>
-                  </pic:spPr>
-                </pic:pic>
-              </a:graphicData>
-            </a:graphic>
-            <wp14:sizeRelH relativeFrom="margin">
-              <wp14:pctWidth>0</wp14:pctWidth>
-            </wp14:sizeRelH>
-            <wp14:sizeRelV relativeFrom="margin">
-              <wp14:pctHeight>0</wp14:pctHeight>
-            </wp14:sizeRelV>
-          </wp:anchor>
-        </w:drawing>
-      </w:r>
-    </w:p>
-    <w:p>
-      <w:pPr>
-        <w:pStyle w:val="paragraph"/>
-        <w:spacing w:before="0" w:beforeAutospacing="0" w:after="0" w:afterAutospacing="0"/>
-        <w:textAlignment w:val="baseline"/>
-        <w:rPr>
-          <w:rFonts w:ascii="Segoe UI" w:hAnsi="Segoe UI" w:cs="Segoe UI"/>
-          <w:sz w:val="18"/>
-          <w:szCs w:val="18"/>
-        </w:rPr>
-      </w:pPr>
-      <w:r>
-        <w:rPr>
           <w:rStyle w:val="eop"/>
           <w:rFonts w:ascii="Calibri" w:hAnsi="Calibri" w:cs="Calibri"/>
           <w:color w:val="FF0000"/>
@@ -29208,6 +29042,12 @@
           <w:szCs w:val="24"/>
         </w:rPr>
       </w:pPr>
+      <w:r>
+        <w:rPr>
+          <w:szCs w:val="24"/>
+        </w:rPr>
+        <w:t>ANNO (4 CIFRE)</w:t>
+      </w:r>
     </w:p>
     <w:p>
       <w:pPr>
@@ -29223,23 +29063,17 @@
       </w:pPr>
       <w:r>
         <w:rPr>
-          <w:szCs w:val="24"/>
-        </w:rPr>
-        <w:t>ANNO (4 CIFRE)</w:t>
-      </w:r>
-      <w:r>
-        <w:rPr>
           <w:noProof/>
           <w:szCs w:val="24"/>
         </w:rPr>
         <w:drawing>
-          <wp:anchor distT="0" distB="0" distL="114300" distR="114300" simplePos="0" relativeHeight="251685376" behindDoc="1" locked="0" layoutInCell="1" allowOverlap="1" wp14:anchorId="5FD07230" wp14:editId="248691DD">
+          <wp:anchor distT="0" distB="0" distL="114300" distR="114300" simplePos="0" relativeHeight="251668992" behindDoc="1" locked="0" layoutInCell="1" allowOverlap="1" wp14:anchorId="5FD07230" wp14:editId="0C7B8F54">
             <wp:simplePos x="0" y="0"/>
             <wp:positionH relativeFrom="column">
-              <wp:posOffset>3169564</wp:posOffset>
+              <wp:posOffset>3070225</wp:posOffset>
             </wp:positionH>
             <wp:positionV relativeFrom="paragraph">
-              <wp:posOffset>297510</wp:posOffset>
+              <wp:posOffset>200660</wp:posOffset>
             </wp:positionV>
             <wp:extent cx="904875" cy="485775"/>
             <wp:effectExtent l="0" t="0" r="9525" b="9525"/>
@@ -29300,13 +29134,13 @@
           <w:szCs w:val="48"/>
         </w:rPr>
         <w:drawing>
-          <wp:anchor distT="0" distB="0" distL="114300" distR="114300" simplePos="0" relativeHeight="251684352" behindDoc="1" locked="0" layoutInCell="1" allowOverlap="1" wp14:anchorId="3E0180D9" wp14:editId="16B478AF">
+          <wp:anchor distT="0" distB="0" distL="114300" distR="114300" simplePos="0" relativeHeight="251665920" behindDoc="1" locked="0" layoutInCell="1" allowOverlap="1" wp14:anchorId="3E0180D9" wp14:editId="209707D2">
             <wp:simplePos x="0" y="0"/>
             <wp:positionH relativeFrom="column">
-              <wp:posOffset>2256790</wp:posOffset>
+              <wp:posOffset>2157730</wp:posOffset>
             </wp:positionH>
             <wp:positionV relativeFrom="paragraph">
-              <wp:posOffset>415925</wp:posOffset>
+              <wp:posOffset>342265</wp:posOffset>
             </wp:positionV>
             <wp:extent cx="701675" cy="203835"/>
             <wp:effectExtent l="0" t="0" r="3175" b="5715"/>
@@ -29373,26 +29207,13 @@
           </wp:anchor>
         </w:drawing>
       </w:r>
-    </w:p>
-    <w:p>
-      <w:pPr>
-        <w:pBdr>
-          <w:bottom w:val="single" w:sz="6" w:space="1" w:color="auto"/>
-        </w:pBdr>
-        <w:tabs>
-          <w:tab w:val="left" w:pos="7619"/>
-        </w:tabs>
-        <w:rPr>
-          <w:szCs w:val="24"/>
-        </w:rPr>
-      </w:pPr>
       <w:r>
         <w:rPr>
           <w:noProof/>
           <w:szCs w:val="24"/>
         </w:rPr>
         <w:drawing>
-          <wp:anchor distT="0" distB="0" distL="114300" distR="114300" simplePos="0" relativeHeight="251705856" behindDoc="1" locked="0" layoutInCell="1" allowOverlap="1" wp14:anchorId="3A4A3F83" wp14:editId="46D52E59">
+          <wp:anchor distT="0" distB="0" distL="114300" distR="114300" simplePos="0" relativeHeight="251706880" behindDoc="1" locked="0" layoutInCell="1" allowOverlap="1" wp14:anchorId="3A4A3F83" wp14:editId="7703E192">
             <wp:simplePos x="0" y="0"/>
             <wp:positionH relativeFrom="column">
               <wp:posOffset>0</wp:posOffset>
@@ -29449,19 +29270,6 @@
           </wp:anchor>
         </w:drawing>
       </w:r>
-    </w:p>
-    <w:p>
-      <w:pPr>
-        <w:pBdr>
-          <w:bottom w:val="single" w:sz="6" w:space="1" w:color="auto"/>
-        </w:pBdr>
-        <w:tabs>
-          <w:tab w:val="left" w:pos="7619"/>
-        </w:tabs>
-        <w:rPr>
-          <w:szCs w:val="24"/>
-        </w:rPr>
-      </w:pPr>
     </w:p>
     <w:p>
       <w:pPr>
@@ -29760,7 +29568,7 @@
         </w:rPr>
         <w:lastRenderedPageBreak/>
         <w:drawing>
-          <wp:anchor distT="0" distB="0" distL="114300" distR="114300" simplePos="0" relativeHeight="251702784" behindDoc="1" locked="0" layoutInCell="1" allowOverlap="1" wp14:anchorId="4D2C4BF6" wp14:editId="79AAA4F7">
+          <wp:anchor distT="0" distB="0" distL="114300" distR="114300" simplePos="0" relativeHeight="251703808" behindDoc="1" locked="0" layoutInCell="1" allowOverlap="1" wp14:anchorId="4D2C4BF6" wp14:editId="79AAA4F7">
             <wp:simplePos x="0" y="0"/>
             <wp:positionH relativeFrom="column">
               <wp:posOffset>-462</wp:posOffset>
@@ -29915,7 +29723,7 @@
           <w:szCs w:val="48"/>
         </w:rPr>
         <w:drawing>
-          <wp:anchor distT="0" distB="0" distL="114300" distR="114300" simplePos="0" relativeHeight="251695616" behindDoc="1" locked="0" layoutInCell="1" allowOverlap="1" wp14:anchorId="4B9CD4A4" wp14:editId="1592BD34">
+          <wp:anchor distT="0" distB="0" distL="114300" distR="114300" simplePos="0" relativeHeight="251696640" behindDoc="1" locked="0" layoutInCell="1" allowOverlap="1" wp14:anchorId="4B9CD4A4" wp14:editId="1592BD34">
             <wp:simplePos x="0" y="0"/>
             <wp:positionH relativeFrom="column">
               <wp:posOffset>102061</wp:posOffset>
@@ -30034,7 +29842,7 @@
           <w:szCs w:val="24"/>
         </w:rPr>
         <w:drawing>
-          <wp:anchor distT="0" distB="0" distL="114300" distR="114300" simplePos="0" relativeHeight="251647488" behindDoc="1" locked="0" layoutInCell="1" allowOverlap="1" wp14:anchorId="4B347D3B" wp14:editId="3BC83B84">
+          <wp:anchor distT="0" distB="0" distL="114300" distR="114300" simplePos="0" relativeHeight="251648512" behindDoc="1" locked="0" layoutInCell="1" allowOverlap="1" wp14:anchorId="4B347D3B" wp14:editId="3BC83B84">
             <wp:simplePos x="0" y="0"/>
             <wp:positionH relativeFrom="margin">
               <wp:align>left</wp:align>
@@ -30287,32 +30095,6 @@
           <w:szCs w:val="24"/>
         </w:rPr>
       </w:pPr>
-    </w:p>
-    <w:p>
-      <w:pPr>
-        <w:pBdr>
-          <w:bottom w:val="single" w:sz="6" w:space="1" w:color="auto"/>
-        </w:pBdr>
-        <w:tabs>
-          <w:tab w:val="left" w:pos="7619"/>
-        </w:tabs>
-        <w:rPr>
-          <w:szCs w:val="24"/>
-        </w:rPr>
-      </w:pPr>
-    </w:p>
-    <w:p>
-      <w:pPr>
-        <w:pBdr>
-          <w:bottom w:val="single" w:sz="6" w:space="1" w:color="auto"/>
-        </w:pBdr>
-        <w:tabs>
-          <w:tab w:val="left" w:pos="7619"/>
-        </w:tabs>
-        <w:rPr>
-          <w:szCs w:val="24"/>
-        </w:rPr>
-      </w:pPr>
       <w:r>
         <w:rPr>
           <w:szCs w:val="24"/>
@@ -30325,7 +30107,7 @@
           <w:szCs w:val="24"/>
         </w:rPr>
         <w:drawing>
-          <wp:anchor distT="0" distB="0" distL="114300" distR="114300" simplePos="0" relativeHeight="251651584" behindDoc="1" locked="0" layoutInCell="1" allowOverlap="1" wp14:anchorId="3E5F063E" wp14:editId="7C71C9C3">
+          <wp:anchor distT="0" distB="0" distL="114300" distR="114300" simplePos="0" relativeHeight="251653632" behindDoc="1" locked="0" layoutInCell="1" allowOverlap="1" wp14:anchorId="3E5F063E" wp14:editId="7C71C9C3">
             <wp:simplePos x="0" y="0"/>
             <wp:positionH relativeFrom="margin">
               <wp:posOffset>0</wp:posOffset>
@@ -30401,7 +30183,7 @@
           <w:szCs w:val="24"/>
         </w:rPr>
         <w:drawing>
-          <wp:anchor distT="0" distB="0" distL="114300" distR="114300" simplePos="0" relativeHeight="251660800" behindDoc="1" locked="0" layoutInCell="1" allowOverlap="1" wp14:anchorId="4944131C" wp14:editId="39FFE01E">
+          <wp:anchor distT="0" distB="0" distL="114300" distR="114300" simplePos="0" relativeHeight="251666944" behindDoc="1" locked="0" layoutInCell="1" allowOverlap="1" wp14:anchorId="4944131C" wp14:editId="39FFE01E">
             <wp:simplePos x="0" y="0"/>
             <wp:positionH relativeFrom="column">
               <wp:posOffset>1109923</wp:posOffset>
@@ -30468,7 +30250,7 @@
           <w:szCs w:val="48"/>
         </w:rPr>
         <w:drawing>
-          <wp:anchor distT="0" distB="0" distL="114300" distR="114300" simplePos="0" relativeHeight="251653632" behindDoc="1" locked="0" layoutInCell="1" allowOverlap="1" wp14:anchorId="777D13F1" wp14:editId="6CACFA52">
+          <wp:anchor distT="0" distB="0" distL="114300" distR="114300" simplePos="0" relativeHeight="251657728" behindDoc="1" locked="0" layoutInCell="1" allowOverlap="1" wp14:anchorId="777D13F1" wp14:editId="6CACFA52">
             <wp:simplePos x="0" y="0"/>
             <wp:positionH relativeFrom="column">
               <wp:posOffset>52705</wp:posOffset>
@@ -30606,7 +30388,7 @@
           <w:szCs w:val="24"/>
         </w:rPr>
         <w:drawing>
-          <wp:anchor distT="0" distB="0" distL="114300" distR="114300" simplePos="0" relativeHeight="251664896" behindDoc="1" locked="0" layoutInCell="1" allowOverlap="1" wp14:anchorId="7A24268B" wp14:editId="2FB1EB4C">
+          <wp:anchor distT="0" distB="0" distL="114300" distR="114300" simplePos="0" relativeHeight="251671040" behindDoc="1" locked="0" layoutInCell="1" allowOverlap="1" wp14:anchorId="7A24268B" wp14:editId="2FB1EB4C">
             <wp:simplePos x="0" y="0"/>
             <wp:positionH relativeFrom="margin">
               <wp:posOffset>-41564</wp:posOffset>
@@ -30688,7 +30470,7 @@
           <w:szCs w:val="24"/>
         </w:rPr>
         <w:drawing>
-          <wp:anchor distT="0" distB="0" distL="114300" distR="114300" simplePos="0" relativeHeight="251675136" behindDoc="1" locked="0" layoutInCell="1" allowOverlap="1" wp14:anchorId="56BFC933" wp14:editId="42B23C3F">
+          <wp:anchor distT="0" distB="0" distL="114300" distR="114300" simplePos="0" relativeHeight="251682304" behindDoc="1" locked="0" layoutInCell="1" allowOverlap="1" wp14:anchorId="56BFC933" wp14:editId="42B23C3F">
             <wp:simplePos x="0" y="0"/>
             <wp:positionH relativeFrom="column">
               <wp:posOffset>1273291</wp:posOffset>
@@ -30755,7 +30537,7 @@
           <w:szCs w:val="48"/>
         </w:rPr>
         <w:drawing>
-          <wp:anchor distT="0" distB="0" distL="114300" distR="114300" simplePos="0" relativeHeight="251670016" behindDoc="1" locked="0" layoutInCell="1" allowOverlap="1" wp14:anchorId="28C8347F" wp14:editId="08D687E6">
+          <wp:anchor distT="0" distB="0" distL="114300" distR="114300" simplePos="0" relativeHeight="251678208" behindDoc="1" locked="0" layoutInCell="1" allowOverlap="1" wp14:anchorId="28C8347F" wp14:editId="08D687E6">
             <wp:simplePos x="0" y="0"/>
             <wp:positionH relativeFrom="column">
               <wp:posOffset>151650</wp:posOffset>
@@ -30868,6 +30650,12 @@
           <w:szCs w:val="24"/>
         </w:rPr>
       </w:pPr>
+      <w:r>
+        <w:rPr>
+          <w:szCs w:val="24"/>
+        </w:rPr>
+        <w:t>MILLISECONDI ( 0-999)</w:t>
+      </w:r>
     </w:p>
     <w:p>
       <w:pPr>
@@ -30883,25 +30671,6 @@
       </w:pPr>
       <w:r>
         <w:rPr>
-          <w:szCs w:val="24"/>
-        </w:rPr>
-        <w:t>MILLISECONDI ( 0-999)</w:t>
-      </w:r>
-    </w:p>
-    <w:p>
-      <w:pPr>
-        <w:pBdr>
-          <w:bottom w:val="single" w:sz="6" w:space="1" w:color="auto"/>
-        </w:pBdr>
-        <w:tabs>
-          <w:tab w:val="left" w:pos="7619"/>
-        </w:tabs>
-        <w:rPr>
-          <w:szCs w:val="24"/>
-        </w:rPr>
-      </w:pPr>
-      <w:r>
-        <w:rPr>
           <w:rFonts w:ascii="Aptos Black" w:hAnsi="Aptos Black"/>
           <w:bCs/>
           <w:noProof/>
@@ -30910,7 +30679,7 @@
           <w:szCs w:val="48"/>
         </w:rPr>
         <w:drawing>
-          <wp:anchor distT="0" distB="0" distL="114300" distR="114300" simplePos="0" relativeHeight="251686400" behindDoc="1" locked="0" layoutInCell="1" allowOverlap="1" wp14:anchorId="173C12BC" wp14:editId="08E11DC3">
+          <wp:anchor distT="0" distB="0" distL="114300" distR="114300" simplePos="0" relativeHeight="251689472" behindDoc="1" locked="0" layoutInCell="1" allowOverlap="1" wp14:anchorId="173C12BC" wp14:editId="08E11DC3">
             <wp:simplePos x="0" y="0"/>
             <wp:positionH relativeFrom="column">
               <wp:posOffset>3484707</wp:posOffset>
@@ -30977,7 +30746,7 @@
           <w:szCs w:val="48"/>
         </w:rPr>
         <w:drawing>
-          <wp:anchor distT="0" distB="0" distL="114300" distR="114300" simplePos="0" relativeHeight="251682304" behindDoc="1" locked="0" layoutInCell="1" allowOverlap="1" wp14:anchorId="0EBD385F" wp14:editId="20068D73">
+          <wp:anchor distT="0" distB="0" distL="114300" distR="114300" simplePos="0" relativeHeight="251687424" behindDoc="1" locked="0" layoutInCell="1" allowOverlap="1" wp14:anchorId="0EBD385F" wp14:editId="20068D73">
             <wp:simplePos x="0" y="0"/>
             <wp:positionH relativeFrom="column">
               <wp:posOffset>2443480</wp:posOffset>
@@ -31057,7 +30826,7 @@
           <w:szCs w:val="24"/>
         </w:rPr>
         <w:drawing>
-          <wp:anchor distT="0" distB="0" distL="114300" distR="114300" simplePos="0" relativeHeight="251679232" behindDoc="1" locked="0" layoutInCell="1" allowOverlap="1" wp14:anchorId="4752475F" wp14:editId="11D69E6F">
+          <wp:anchor distT="0" distB="0" distL="114300" distR="114300" simplePos="0" relativeHeight="251684352" behindDoc="1" locked="0" layoutInCell="1" allowOverlap="1" wp14:anchorId="4752475F" wp14:editId="11D69E6F">
             <wp:simplePos x="0" y="0"/>
             <wp:positionH relativeFrom="margin">
               <wp:align>left</wp:align>
@@ -31159,12 +30928,6 @@
           <w:szCs w:val="24"/>
         </w:rPr>
       </w:pPr>
-      <w:r>
-        <w:rPr>
-          <w:szCs w:val="24"/>
-        </w:rPr>
-        <w:t>GIORNO DELLA SETTIMANA LUNEDI MARTEDI… (0-6)</w:t>
-      </w:r>
     </w:p>
     <w:p>
       <w:pPr>
@@ -31180,17 +30943,36 @@
       </w:pPr>
       <w:r>
         <w:rPr>
+          <w:szCs w:val="24"/>
+        </w:rPr>
+        <w:t>GIORNO DELLA SETTIMANA LUNEDI MARTEDI… (0-6)</w:t>
+      </w:r>
+    </w:p>
+    <w:p>
+      <w:pPr>
+        <w:pBdr>
+          <w:bottom w:val="single" w:sz="6" w:space="1" w:color="auto"/>
+        </w:pBdr>
+        <w:tabs>
+          <w:tab w:val="left" w:pos="7619"/>
+        </w:tabs>
+        <w:rPr>
+          <w:szCs w:val="24"/>
+        </w:rPr>
+      </w:pPr>
+      <w:r>
+        <w:rPr>
           <w:noProof/>
           <w:szCs w:val="24"/>
         </w:rPr>
         <w:drawing>
-          <wp:anchor distT="0" distB="0" distL="114300" distR="114300" simplePos="0" relativeHeight="251688448" behindDoc="1" locked="0" layoutInCell="1" allowOverlap="1" wp14:anchorId="66396A1D" wp14:editId="65E8DE0A">
+          <wp:anchor distT="0" distB="0" distL="114300" distR="114300" simplePos="0" relativeHeight="251675136" behindDoc="1" locked="0" layoutInCell="1" allowOverlap="1" wp14:anchorId="66396A1D" wp14:editId="2F73CE55">
             <wp:simplePos x="0" y="0"/>
             <wp:positionH relativeFrom="column">
-              <wp:posOffset>4165370</wp:posOffset>
+              <wp:posOffset>3951605</wp:posOffset>
             </wp:positionH>
             <wp:positionV relativeFrom="paragraph">
-              <wp:posOffset>278938</wp:posOffset>
+              <wp:posOffset>248285</wp:posOffset>
             </wp:positionV>
             <wp:extent cx="590550" cy="333375"/>
             <wp:effectExtent l="0" t="0" r="0" b="9525"/>
@@ -31243,88 +31025,6 @@
       </w:r>
       <w:r>
         <w:rPr>
-          <w:noProof/>
-          <w:szCs w:val="24"/>
-        </w:rPr>
-        <w:drawing>
-          <wp:anchor distT="0" distB="0" distL="114300" distR="114300" simplePos="0" relativeHeight="251713024" behindDoc="1" locked="0" layoutInCell="1" allowOverlap="1" wp14:anchorId="57D4BA61" wp14:editId="0E664375">
-            <wp:simplePos x="0" y="0"/>
-            <wp:positionH relativeFrom="column">
-              <wp:posOffset>-289</wp:posOffset>
-            </wp:positionH>
-            <wp:positionV relativeFrom="paragraph">
-              <wp:posOffset>8890</wp:posOffset>
-            </wp:positionV>
-            <wp:extent cx="2715260" cy="979170"/>
-            <wp:effectExtent l="0" t="0" r="0" b="0"/>
-            <wp:wrapTight wrapText="bothSides">
-              <wp:wrapPolygon edited="0">
-                <wp:start x="0" y="0"/>
-                <wp:lineTo x="0" y="21012"/>
-                <wp:lineTo x="21519" y="21012"/>
-                <wp:lineTo x="21519" y="0"/>
-                <wp:lineTo x="0" y="0"/>
-              </wp:wrapPolygon>
-            </wp:wrapTight>
-            <wp:docPr id="2143353721" name="Immagine 2143353721" descr="Immagine che contiene testo, schermata, Carattere&#10;&#10;Descrizione generata automaticamente"/>
-            <wp:cNvGraphicFramePr>
-              <a:graphicFrameLocks xmlns:a="http://schemas.openxmlformats.org/drawingml/2006/main" noChangeAspect="1"/>
-            </wp:cNvGraphicFramePr>
-            <a:graphic xmlns:a="http://schemas.openxmlformats.org/drawingml/2006/main">
-              <a:graphicData uri="http://schemas.openxmlformats.org/drawingml/2006/picture">
-                <pic:pic xmlns:pic="http://schemas.openxmlformats.org/drawingml/2006/picture">
-                  <pic:nvPicPr>
-                    <pic:cNvPr id="2143353721" name="Immagine 2143353721" descr="Immagine che contiene testo, schermata, Carattere&#10;&#10;Descrizione generata automaticamente"/>
-                    <pic:cNvPicPr/>
-                  </pic:nvPicPr>
-                  <pic:blipFill>
-                    <a:blip r:embed="rId201">
-                      <a:extLst>
-                        <a:ext uri="{28A0092B-C50C-407E-A947-70E740481C1C}">
-                          <a14:useLocalDpi xmlns:a14="http://schemas.microsoft.com/office/drawing/2010/main" val="0"/>
-                        </a:ext>
-                      </a:extLst>
-                    </a:blip>
-                    <a:stretch>
-                      <a:fillRect/>
-                    </a:stretch>
-                  </pic:blipFill>
-                  <pic:spPr>
-                    <a:xfrm>
-                      <a:off x="0" y="0"/>
-                      <a:ext cx="2715260" cy="979170"/>
-                    </a:xfrm>
-                    <a:prstGeom prst="rect">
-                      <a:avLst/>
-                    </a:prstGeom>
-                  </pic:spPr>
-                </pic:pic>
-              </a:graphicData>
-            </a:graphic>
-            <wp14:sizeRelH relativeFrom="margin">
-              <wp14:pctWidth>0</wp14:pctWidth>
-            </wp14:sizeRelH>
-            <wp14:sizeRelV relativeFrom="margin">
-              <wp14:pctHeight>0</wp14:pctHeight>
-            </wp14:sizeRelV>
-          </wp:anchor>
-        </w:drawing>
-      </w:r>
-    </w:p>
-    <w:p>
-      <w:pPr>
-        <w:pBdr>
-          <w:bottom w:val="single" w:sz="6" w:space="1" w:color="auto"/>
-        </w:pBdr>
-        <w:tabs>
-          <w:tab w:val="left" w:pos="7619"/>
-        </w:tabs>
-        <w:rPr>
-          <w:szCs w:val="24"/>
-        </w:rPr>
-      </w:pPr>
-      <w:r>
-        <w:rPr>
           <w:rFonts w:ascii="Aptos Black" w:hAnsi="Aptos Black"/>
           <w:bCs/>
           <w:noProof/>
@@ -31333,13 +31033,13 @@
           <w:szCs w:val="48"/>
         </w:rPr>
         <w:drawing>
-          <wp:anchor distT="0" distB="0" distL="114300" distR="114300" simplePos="0" relativeHeight="251687424" behindDoc="1" locked="0" layoutInCell="1" allowOverlap="1" wp14:anchorId="6B8EBBE2" wp14:editId="3103BC75">
+          <wp:anchor distT="0" distB="0" distL="114300" distR="114300" simplePos="0" relativeHeight="251672064" behindDoc="1" locked="0" layoutInCell="1" allowOverlap="1" wp14:anchorId="6B8EBBE2" wp14:editId="2E696060">
             <wp:simplePos x="0" y="0"/>
             <wp:positionH relativeFrom="column">
-              <wp:posOffset>184496</wp:posOffset>
+              <wp:posOffset>2942590</wp:posOffset>
             </wp:positionH>
             <wp:positionV relativeFrom="paragraph">
-              <wp:posOffset>42776</wp:posOffset>
+              <wp:posOffset>286385</wp:posOffset>
             </wp:positionV>
             <wp:extent cx="855345" cy="248285"/>
             <wp:effectExtent l="0" t="0" r="1905" b="0"/>
@@ -31407,6 +31107,75 @@
           </wp:anchor>
         </w:drawing>
       </w:r>
+      <w:r>
+        <w:rPr>
+          <w:noProof/>
+          <w:szCs w:val="24"/>
+        </w:rPr>
+        <w:drawing>
+          <wp:anchor distT="0" distB="0" distL="114300" distR="114300" simplePos="0" relativeHeight="251677184" behindDoc="1" locked="0" layoutInCell="1" allowOverlap="1" wp14:anchorId="57D4BA61" wp14:editId="0E664375">
+            <wp:simplePos x="0" y="0"/>
+            <wp:positionH relativeFrom="column">
+              <wp:posOffset>-289</wp:posOffset>
+            </wp:positionH>
+            <wp:positionV relativeFrom="paragraph">
+              <wp:posOffset>8890</wp:posOffset>
+            </wp:positionV>
+            <wp:extent cx="2715260" cy="979170"/>
+            <wp:effectExtent l="0" t="0" r="0" b="0"/>
+            <wp:wrapTight wrapText="bothSides">
+              <wp:wrapPolygon edited="0">
+                <wp:start x="0" y="0"/>
+                <wp:lineTo x="0" y="21012"/>
+                <wp:lineTo x="21519" y="21012"/>
+                <wp:lineTo x="21519" y="0"/>
+                <wp:lineTo x="0" y="0"/>
+              </wp:wrapPolygon>
+            </wp:wrapTight>
+            <wp:docPr id="2143353721" name="Immagine 2143353721" descr="Immagine che contiene testo, schermata, Carattere&#10;&#10;Descrizione generata automaticamente"/>
+            <wp:cNvGraphicFramePr>
+              <a:graphicFrameLocks xmlns:a="http://schemas.openxmlformats.org/drawingml/2006/main" noChangeAspect="1"/>
+            </wp:cNvGraphicFramePr>
+            <a:graphic xmlns:a="http://schemas.openxmlformats.org/drawingml/2006/main">
+              <a:graphicData uri="http://schemas.openxmlformats.org/drawingml/2006/picture">
+                <pic:pic xmlns:pic="http://schemas.openxmlformats.org/drawingml/2006/picture">
+                  <pic:nvPicPr>
+                    <pic:cNvPr id="2143353721" name="Immagine 2143353721" descr="Immagine che contiene testo, schermata, Carattere&#10;&#10;Descrizione generata automaticamente"/>
+                    <pic:cNvPicPr/>
+                  </pic:nvPicPr>
+                  <pic:blipFill>
+                    <a:blip r:embed="rId201">
+                      <a:extLst>
+                        <a:ext uri="{28A0092B-C50C-407E-A947-70E740481C1C}">
+                          <a14:useLocalDpi xmlns:a14="http://schemas.microsoft.com/office/drawing/2010/main" val="0"/>
+                        </a:ext>
+                      </a:extLst>
+                    </a:blip>
+                    <a:stretch>
+                      <a:fillRect/>
+                    </a:stretch>
+                  </pic:blipFill>
+                  <pic:spPr>
+                    <a:xfrm>
+                      <a:off x="0" y="0"/>
+                      <a:ext cx="2715260" cy="979170"/>
+                    </a:xfrm>
+                    <a:prstGeom prst="rect">
+                      <a:avLst/>
+                    </a:prstGeom>
+                  </pic:spPr>
+                </pic:pic>
+              </a:graphicData>
+            </a:graphic>
+            <wp14:sizeRelH relativeFrom="margin">
+              <wp14:pctWidth>0</wp14:pctWidth>
+            </wp14:sizeRelH>
+            <wp14:sizeRelV relativeFrom="margin">
+              <wp14:pctHeight>0</wp14:pctHeight>
+            </wp14:sizeRelV>
+          </wp:anchor>
+        </w:drawing>
+      </w:r>
     </w:p>
     <w:p>
       <w:pPr>
@@ -31433,11 +31202,23 @@
           <w:szCs w:val="24"/>
         </w:rPr>
       </w:pPr>
-      <w:r>
-        <w:rPr>
-          <w:szCs w:val="24"/>
-        </w:rPr>
-        <w:lastRenderedPageBreak/>
+    </w:p>
+    <w:p>
+      <w:pPr>
+        <w:pBdr>
+          <w:bottom w:val="single" w:sz="6" w:space="1" w:color="auto"/>
+        </w:pBdr>
+        <w:tabs>
+          <w:tab w:val="left" w:pos="7619"/>
+        </w:tabs>
+        <w:rPr>
+          <w:szCs w:val="24"/>
+        </w:rPr>
+      </w:pPr>
+      <w:r>
+        <w:rPr>
+          <w:szCs w:val="24"/>
+        </w:rPr>
         <w:t>-</w:t>
       </w:r>
       <w:r>
@@ -31627,7 +31408,7 @@
           <w:szCs w:val="48"/>
         </w:rPr>
         <w:drawing>
-          <wp:anchor distT="0" distB="0" distL="114300" distR="114300" simplePos="0" relativeHeight="251689472" behindDoc="1" locked="0" layoutInCell="1" allowOverlap="1" wp14:anchorId="4AC3B560" wp14:editId="5BC0521D">
+          <wp:anchor distT="0" distB="0" distL="114300" distR="114300" simplePos="0" relativeHeight="251690496" behindDoc="1" locked="0" layoutInCell="1" allowOverlap="1" wp14:anchorId="4AC3B560" wp14:editId="5BC0521D">
             <wp:simplePos x="0" y="0"/>
             <wp:positionH relativeFrom="column">
               <wp:posOffset>2984602</wp:posOffset>
@@ -31720,7 +31501,7 @@
           <w:szCs w:val="24"/>
         </w:rPr>
         <w:drawing>
-          <wp:anchor distT="0" distB="0" distL="114300" distR="114300" simplePos="0" relativeHeight="251690496" behindDoc="1" locked="0" layoutInCell="1" allowOverlap="1" wp14:anchorId="7C7EC63D" wp14:editId="30987AE6">
+          <wp:anchor distT="0" distB="0" distL="114300" distR="114300" simplePos="0" relativeHeight="251691520" behindDoc="1" locked="0" layoutInCell="1" allowOverlap="1" wp14:anchorId="7C7EC63D" wp14:editId="30987AE6">
             <wp:simplePos x="0" y="0"/>
             <wp:positionH relativeFrom="column">
               <wp:posOffset>71524</wp:posOffset>
@@ -32062,22 +31843,22 @@
           <w:szCs w:val="24"/>
         </w:rPr>
         <w:drawing>
-          <wp:anchor distT="0" distB="0" distL="114300" distR="114300" simplePos="0" relativeHeight="251694592" behindDoc="1" locked="0" layoutInCell="1" allowOverlap="1" wp14:anchorId="747CDCD2" wp14:editId="5DB06CBA">
+          <wp:anchor distT="0" distB="0" distL="114300" distR="114300" simplePos="0" relativeHeight="251695616" behindDoc="1" locked="0" layoutInCell="1" allowOverlap="1" wp14:anchorId="747CDCD2" wp14:editId="22DFDA47">
             <wp:simplePos x="0" y="0"/>
             <wp:positionH relativeFrom="column">
-              <wp:posOffset>480060</wp:posOffset>
+              <wp:posOffset>338455</wp:posOffset>
             </wp:positionH>
             <wp:positionV relativeFrom="paragraph">
-              <wp:posOffset>12700</wp:posOffset>
+              <wp:posOffset>36830</wp:posOffset>
             </wp:positionV>
-            <wp:extent cx="5096586" cy="2810267"/>
-            <wp:effectExtent l="0" t="0" r="8890" b="9525"/>
+            <wp:extent cx="5680075" cy="3131820"/>
+            <wp:effectExtent l="0" t="0" r="0" b="0"/>
             <wp:wrapTight wrapText="bothSides">
               <wp:wrapPolygon edited="0">
                 <wp:start x="0" y="0"/>
-                <wp:lineTo x="0" y="21527"/>
-                <wp:lineTo x="21557" y="21527"/>
-                <wp:lineTo x="21557" y="0"/>
+                <wp:lineTo x="0" y="21416"/>
+                <wp:lineTo x="21515" y="21416"/>
+                <wp:lineTo x="21515" y="0"/>
                 <wp:lineTo x="0" y="0"/>
               </wp:wrapPolygon>
             </wp:wrapTight>
@@ -32107,7 +31888,7 @@
                   <pic:spPr>
                     <a:xfrm>
                       <a:off x="0" y="0"/>
-                      <a:ext cx="5096586" cy="2810267"/>
+                      <a:ext cx="5680075" cy="3131820"/>
                     </a:xfrm>
                     <a:prstGeom prst="rect">
                       <a:avLst/>
@@ -32116,6 +31897,12 @@
                 </pic:pic>
               </a:graphicData>
             </a:graphic>
+            <wp14:sizeRelH relativeFrom="margin">
+              <wp14:pctWidth>0</wp14:pctWidth>
+            </wp14:sizeRelH>
+            <wp14:sizeRelV relativeFrom="margin">
+              <wp14:pctHeight>0</wp14:pctHeight>
+            </wp14:sizeRelV>
           </wp:anchor>
         </w:drawing>
       </w:r>
@@ -32269,7 +32056,6 @@
           <w:rFonts w:eastAsia="Times New Roman"/>
           <w:szCs w:val="24"/>
         </w:rPr>
-        <w:lastRenderedPageBreak/>
         <w:t xml:space="preserve">L'oggetto documento è </w:t>
       </w:r>
       <w:r>
@@ -32610,7 +32396,7 @@
           <w:szCs w:val="28"/>
         </w:rPr>
         <w:drawing>
-          <wp:anchor distT="0" distB="0" distL="114300" distR="114300" simplePos="0" relativeHeight="251696640" behindDoc="1" locked="0" layoutInCell="1" allowOverlap="1" wp14:anchorId="65EB45AE" wp14:editId="5447F3FC">
+          <wp:anchor distT="0" distB="0" distL="114300" distR="114300" simplePos="0" relativeHeight="251697664" behindDoc="1" locked="0" layoutInCell="1" allowOverlap="1" wp14:anchorId="65EB45AE" wp14:editId="5447F3FC">
             <wp:simplePos x="0" y="0"/>
             <wp:positionH relativeFrom="column">
               <wp:posOffset>4525645</wp:posOffset>
@@ -32684,7 +32470,7 @@
           <w:szCs w:val="28"/>
         </w:rPr>
         <w:drawing>
-          <wp:anchor distT="0" distB="0" distL="114300" distR="114300" simplePos="0" relativeHeight="251699712" behindDoc="1" locked="0" layoutInCell="1" allowOverlap="1" wp14:anchorId="2CA4E2C8" wp14:editId="26301ACD">
+          <wp:anchor distT="0" distB="0" distL="114300" distR="114300" simplePos="0" relativeHeight="251700736" behindDoc="1" locked="0" layoutInCell="1" allowOverlap="1" wp14:anchorId="2CA4E2C8" wp14:editId="26301ACD">
             <wp:simplePos x="0" y="0"/>
             <wp:positionH relativeFrom="margin">
               <wp:align>left</wp:align>
@@ -32868,7 +32654,7 @@
           <w:noProof/>
         </w:rPr>
         <w:drawing>
-          <wp:anchor distT="0" distB="0" distL="114300" distR="114300" simplePos="0" relativeHeight="251700736" behindDoc="1" locked="0" layoutInCell="1" allowOverlap="1" wp14:anchorId="3685DF8C" wp14:editId="1E80EC69">
+          <wp:anchor distT="0" distB="0" distL="114300" distR="114300" simplePos="0" relativeHeight="251701760" behindDoc="1" locked="0" layoutInCell="1" allowOverlap="1" wp14:anchorId="3685DF8C" wp14:editId="1E80EC69">
             <wp:simplePos x="0" y="0"/>
             <wp:positionH relativeFrom="margin">
               <wp:align>left</wp:align>
@@ -32936,7 +32722,7 @@
           <w:noProof/>
         </w:rPr>
         <w:drawing>
-          <wp:anchor distT="0" distB="0" distL="114300" distR="114300" simplePos="0" relativeHeight="251697664" behindDoc="1" locked="0" layoutInCell="1" allowOverlap="1" wp14:anchorId="139ACFF1" wp14:editId="6767F145">
+          <wp:anchor distT="0" distB="0" distL="114300" distR="114300" simplePos="0" relativeHeight="251698688" behindDoc="1" locked="0" layoutInCell="1" allowOverlap="1" wp14:anchorId="139ACFF1" wp14:editId="6767F145">
             <wp:simplePos x="0" y="0"/>
             <wp:positionH relativeFrom="margin">
               <wp:posOffset>3894455</wp:posOffset>
@@ -33255,7 +33041,7 @@
           <w:szCs w:val="24"/>
         </w:rPr>
         <w:drawing>
-          <wp:anchor distT="0" distB="0" distL="114300" distR="114300" simplePos="0" relativeHeight="251698688" behindDoc="1" locked="0" layoutInCell="1" allowOverlap="1" wp14:anchorId="1D33653E" wp14:editId="199FE565">
+          <wp:anchor distT="0" distB="0" distL="114300" distR="114300" simplePos="0" relativeHeight="251699712" behindDoc="1" locked="0" layoutInCell="1" allowOverlap="1" wp14:anchorId="1D33653E" wp14:editId="199FE565">
             <wp:simplePos x="0" y="0"/>
             <wp:positionH relativeFrom="margin">
               <wp:posOffset>3591560</wp:posOffset>
@@ -33363,7 +33149,7 @@
           <w:szCs w:val="28"/>
         </w:rPr>
         <w:drawing>
-          <wp:anchor distT="0" distB="0" distL="114300" distR="114300" simplePos="0" relativeHeight="251701760" behindDoc="1" locked="0" layoutInCell="1" allowOverlap="1" wp14:anchorId="5C997878" wp14:editId="52FA4BFD">
+          <wp:anchor distT="0" distB="0" distL="114300" distR="114300" simplePos="0" relativeHeight="251702784" behindDoc="1" locked="0" layoutInCell="1" allowOverlap="1" wp14:anchorId="5C997878" wp14:editId="52FA4BFD">
             <wp:simplePos x="0" y="0"/>
             <wp:positionH relativeFrom="margin">
               <wp:align>left</wp:align>
@@ -33444,18 +33230,6 @@
         <w:rPr>
           <w:rStyle w:val="normaltextrun"/>
           <w:rFonts w:eastAsia="Times New Roman"/>
-          <w:b/>
-          <w:bCs/>
-          <w:sz w:val="28"/>
-          <w:szCs w:val="28"/>
-        </w:rPr>
-      </w:pPr>
-    </w:p>
-    <w:p>
-      <w:pPr>
-        <w:rPr>
-          <w:rStyle w:val="normaltextrun"/>
-          <w:rFonts w:eastAsia="Times New Roman"/>
           <w:szCs w:val="24"/>
         </w:rPr>
       </w:pPr>
@@ -33573,7 +33347,7 @@
           <w:szCs w:val="24"/>
         </w:rPr>
         <w:drawing>
-          <wp:anchor distT="0" distB="0" distL="114300" distR="114300" simplePos="0" relativeHeight="251707904" behindDoc="1" locked="0" layoutInCell="1" allowOverlap="1" wp14:anchorId="0D465F9B" wp14:editId="60EA53E9">
+          <wp:anchor distT="0" distB="0" distL="114300" distR="114300" simplePos="0" relativeHeight="251708928" behindDoc="1" locked="0" layoutInCell="1" allowOverlap="1" wp14:anchorId="0D465F9B" wp14:editId="60EA53E9">
             <wp:simplePos x="0" y="0"/>
             <wp:positionH relativeFrom="margin">
               <wp:posOffset>-3810</wp:posOffset>
@@ -33644,7 +33418,7 @@
           <w:szCs w:val="24"/>
         </w:rPr>
         <w:drawing>
-          <wp:anchor distT="0" distB="0" distL="114300" distR="114300" simplePos="0" relativeHeight="251703808" behindDoc="1" locked="0" layoutInCell="1" allowOverlap="1" wp14:anchorId="50223CAE" wp14:editId="67420C90">
+          <wp:anchor distT="0" distB="0" distL="114300" distR="114300" simplePos="0" relativeHeight="251704832" behindDoc="1" locked="0" layoutInCell="1" allowOverlap="1" wp14:anchorId="50223CAE" wp14:editId="67420C90">
             <wp:simplePos x="0" y="0"/>
             <wp:positionH relativeFrom="margin">
               <wp:posOffset>4219298</wp:posOffset>
@@ -33752,7 +33526,7 @@
           <w:noProof/>
         </w:rPr>
         <w:drawing>
-          <wp:anchor distT="0" distB="0" distL="114300" distR="114300" simplePos="0" relativeHeight="251704832" behindDoc="1" locked="0" layoutInCell="1" allowOverlap="1" wp14:anchorId="0B5B77A5" wp14:editId="6BE8E07A">
+          <wp:anchor distT="0" distB="0" distL="114300" distR="114300" simplePos="0" relativeHeight="251705856" behindDoc="1" locked="0" layoutInCell="1" allowOverlap="1" wp14:anchorId="0B5B77A5" wp14:editId="6BE8E07A">
             <wp:simplePos x="0" y="0"/>
             <wp:positionH relativeFrom="margin">
               <wp:align>right</wp:align>
@@ -33982,7 +33756,7 @@
           <w:noProof/>
         </w:rPr>
         <w:drawing>
-          <wp:anchor distT="0" distB="0" distL="114300" distR="114300" simplePos="0" relativeHeight="251706880" behindDoc="1" locked="0" layoutInCell="1" allowOverlap="1" wp14:anchorId="5DA6A329" wp14:editId="5FF8A54D">
+          <wp:anchor distT="0" distB="0" distL="114300" distR="114300" simplePos="0" relativeHeight="251707904" behindDoc="1" locked="0" layoutInCell="1" allowOverlap="1" wp14:anchorId="5DA6A329" wp14:editId="5FF8A54D">
             <wp:simplePos x="0" y="0"/>
             <wp:positionH relativeFrom="margin">
               <wp:align>left</wp:align>
@@ -35148,7 +34922,7 @@
           <w:szCs w:val="32"/>
         </w:rPr>
         <w:drawing>
-          <wp:anchor distT="0" distB="0" distL="114300" distR="114300" simplePos="0" relativeHeight="251709952" behindDoc="1" locked="0" layoutInCell="1" allowOverlap="1" wp14:anchorId="6AEA3A61" wp14:editId="1A51BD80">
+          <wp:anchor distT="0" distB="0" distL="114300" distR="114300" simplePos="0" relativeHeight="251710976" behindDoc="1" locked="0" layoutInCell="1" allowOverlap="1" wp14:anchorId="6AEA3A61" wp14:editId="1A51BD80">
             <wp:simplePos x="0" y="0"/>
             <wp:positionH relativeFrom="margin">
               <wp:align>left</wp:align>
@@ -35251,7 +35025,7 @@
           <w:szCs w:val="32"/>
         </w:rPr>
         <w:drawing>
-          <wp:anchor distT="0" distB="0" distL="114300" distR="114300" simplePos="0" relativeHeight="251708928" behindDoc="1" locked="0" layoutInCell="1" allowOverlap="1" wp14:anchorId="5B684A5D" wp14:editId="18A202CA">
+          <wp:anchor distT="0" distB="0" distL="114300" distR="114300" simplePos="0" relativeHeight="251709952" behindDoc="1" locked="0" layoutInCell="1" allowOverlap="1" wp14:anchorId="5B684A5D" wp14:editId="18A202CA">
             <wp:simplePos x="0" y="0"/>
             <wp:positionH relativeFrom="margin">
               <wp:align>left</wp:align>
@@ -35866,7 +35640,7 @@
           <w:szCs w:val="28"/>
         </w:rPr>
         <w:drawing>
-          <wp:anchor distT="0" distB="0" distL="114300" distR="114300" simplePos="0" relativeHeight="251710976" behindDoc="1" locked="0" layoutInCell="1" allowOverlap="1" wp14:anchorId="62327A1C" wp14:editId="4CDFA13B">
+          <wp:anchor distT="0" distB="0" distL="114300" distR="114300" simplePos="0" relativeHeight="251712000" behindDoc="1" locked="0" layoutInCell="1" allowOverlap="1" wp14:anchorId="62327A1C" wp14:editId="4CDFA13B">
             <wp:simplePos x="0" y="0"/>
             <wp:positionH relativeFrom="margin">
               <wp:align>center</wp:align>
@@ -37811,6 +37585,7 @@
     </w:p>
     <w:p>
       <w:r>
+        <w:lastRenderedPageBreak/>
         <w:t>Può essere impostato anche un oggetto di configurazione</w:t>
       </w:r>
     </w:p>
@@ -37837,7 +37612,6 @@
         </w:rPr>
       </w:pPr>
       <w:r>
-        <w:lastRenderedPageBreak/>
         <w:t xml:space="preserve">Partiamo da un esempio di base in cui aggiungiamo un event listener a un pulsante </w:t>
       </w:r>
       <w:r>
@@ -38140,7 +37914,7 @@
           <w:noProof/>
         </w:rPr>
         <w:drawing>
-          <wp:anchor distT="0" distB="0" distL="114300" distR="114300" simplePos="0" relativeHeight="251712000" behindDoc="1" locked="0" layoutInCell="1" allowOverlap="1" wp14:anchorId="48B2BD2C" wp14:editId="3A392415">
+          <wp:anchor distT="0" distB="0" distL="114300" distR="114300" simplePos="0" relativeHeight="251713024" behindDoc="1" locked="0" layoutInCell="1" allowOverlap="1" wp14:anchorId="48B2BD2C" wp14:editId="3A392415">
             <wp:simplePos x="0" y="0"/>
             <wp:positionH relativeFrom="margin">
               <wp:align>left</wp:align>
@@ -38636,6 +38410,7 @@
           <w:rFonts w:ascii="Calibri" w:eastAsia="Calibri" w:hAnsi="Calibri" w:cs="Calibri"/>
           <w:szCs w:val="22"/>
         </w:rPr>
+        <w:lastRenderedPageBreak/>
         <w:t xml:space="preserve">1. </w:t>
       </w:r>
       <w:r>
@@ -38708,7 +38483,6 @@
         <w:rPr>
           <w:noProof/>
         </w:rPr>
-        <w:lastRenderedPageBreak/>
         <w:drawing>
           <wp:anchor distT="0" distB="0" distL="114300" distR="114300" simplePos="0" relativeHeight="251580928" behindDoc="1" locked="0" layoutInCell="1" allowOverlap="1" wp14:anchorId="31BF0B32" wp14:editId="25372CDF">
             <wp:simplePos x="0" y="0"/>
@@ -39049,17 +38823,6 @@
           <w:szCs w:val="40"/>
         </w:rPr>
       </w:pPr>
-    </w:p>
-    <w:p>
-      <w:pPr>
-        <w:rPr>
-          <w:rFonts w:ascii="Aptos Black" w:hAnsi="Aptos Black"/>
-          <w:bCs/>
-          <w:color w:val="000000" w:themeColor="text1"/>
-          <w:sz w:val="40"/>
-          <w:szCs w:val="40"/>
-        </w:rPr>
-      </w:pPr>
       <w:r>
         <w:rPr>
           <w:rFonts w:ascii="Aptos Black" w:hAnsi="Aptos Black"/>
@@ -39421,6 +39184,94 @@
     <w:p>
       <w:pPr>
         <w:rPr>
+          <w:b/>
+          <w:bCs/>
+          <w:i/>
+          <w:iCs/>
+        </w:rPr>
+      </w:pPr>
+      <w:r>
+        <w:rPr>
+          <w:sz w:val="28"/>
+          <w:szCs w:val="24"/>
+        </w:rPr>
+        <w:t>-</w:t>
+      </w:r>
+      <w:r>
+        <w:rPr>
+          <w:b/>
+          <w:bCs/>
+          <w:sz w:val="28"/>
+          <w:szCs w:val="24"/>
+          <w:highlight w:val="yellow"/>
+          <w:u w:val="single"/>
+        </w:rPr>
+        <w:t>FORM EVENTS</w:t>
+      </w:r>
+      <w:r>
+        <w:rPr>
+          <w:b/>
+          <w:bCs/>
+          <w:sz w:val="28"/>
+          <w:szCs w:val="24"/>
+          <w:u w:val="single"/>
+        </w:rPr>
+        <w:t xml:space="preserve"> </w:t>
+      </w:r>
+      <w:r>
+        <w:rPr>
+          <w:sz w:val="28"/>
+          <w:szCs w:val="24"/>
+          <w:lang w:val="en-US"/>
+        </w:rPr>
+        <w:sym w:font="Wingdings" w:char="F0E0"/>
+      </w:r>
+      <w:r>
+        <w:t xml:space="preserve"> tra i +importanti abbiamo</w:t>
+      </w:r>
+      <w:r>
+        <w:rPr>
+          <w:b/>
+          <w:bCs/>
+          <w:i/>
+          <w:iCs/>
+        </w:rPr>
+        <w:t>:</w:t>
+      </w:r>
+      <w:r>
+        <w:rPr>
+          <w:b/>
+          <w:bCs/>
+          <w:i/>
+          <w:iCs/>
+        </w:rPr>
+        <w:t xml:space="preserve">    </w:t>
+      </w:r>
+      <w:r>
+        <w:rPr>
+          <w:b/>
+          <w:bCs/>
+          <w:i/>
+          <w:iCs/>
+        </w:rPr>
+        <w:t>focus</w:t>
+      </w:r>
+      <w:r>
+        <w:t xml:space="preserve">, </w:t>
+      </w:r>
+      <w:r>
+        <w:rPr>
+          <w:b/>
+          <w:bCs/>
+          <w:i/>
+          <w:iCs/>
+        </w:rPr>
+        <w:t>blur, change, submit</w:t>
+      </w:r>
+    </w:p>
+    <w:p>
+      <w:pPr>
+        <w:rPr>
           <w:rStyle w:val="normaltextrun"/>
           <w:rFonts w:ascii="Aptos Black" w:hAnsi="Aptos Black"/>
           <w:bCs/>
@@ -39429,96 +39280,6 @@
           <w:szCs w:val="40"/>
         </w:rPr>
       </w:pPr>
-      <w:r>
-        <w:rPr>
-          <w:sz w:val="28"/>
-          <w:szCs w:val="24"/>
-        </w:rPr>
-        <w:t>-</w:t>
-      </w:r>
-      <w:r>
-        <w:rPr>
-          <w:b/>
-          <w:bCs/>
-          <w:sz w:val="28"/>
-          <w:szCs w:val="24"/>
-          <w:highlight w:val="yellow"/>
-          <w:u w:val="single"/>
-        </w:rPr>
-        <w:t>FORM EVENTS</w:t>
-      </w:r>
-      <w:r>
-        <w:rPr>
-          <w:b/>
-          <w:bCs/>
-          <w:sz w:val="28"/>
-          <w:szCs w:val="24"/>
-          <w:u w:val="single"/>
-        </w:rPr>
-        <w:t xml:space="preserve"> </w:t>
-      </w:r>
-      <w:r>
-        <w:rPr>
-          <w:sz w:val="28"/>
-          <w:szCs w:val="24"/>
-          <w:lang w:val="en-US"/>
-        </w:rPr>
-        <w:sym w:font="Wingdings" w:char="F0E0"/>
-      </w:r>
-      <w:r>
-        <w:t xml:space="preserve"> tra i +importanti abbiamo</w:t>
-      </w:r>
-      <w:r>
-        <w:rPr>
-          <w:b/>
-          <w:bCs/>
-          <w:i/>
-          <w:iCs/>
-        </w:rPr>
-        <w:t>:</w:t>
-      </w:r>
-      <w:r>
-        <w:rPr>
-          <w:b/>
-          <w:bCs/>
-          <w:i/>
-          <w:iCs/>
-        </w:rPr>
-        <w:t xml:space="preserve">    </w:t>
-      </w:r>
-      <w:r>
-        <w:rPr>
-          <w:b/>
-          <w:bCs/>
-          <w:i/>
-          <w:iCs/>
-        </w:rPr>
-        <w:t>focus</w:t>
-      </w:r>
-      <w:r>
-        <w:t xml:space="preserve">, </w:t>
-      </w:r>
-      <w:r>
-        <w:rPr>
-          <w:b/>
-          <w:bCs/>
-          <w:i/>
-          <w:iCs/>
-        </w:rPr>
-        <w:t>blur, change, submit</w:t>
-      </w:r>
-    </w:p>
-    <w:p>
-      <w:pPr>
-        <w:rPr>
-          <w:rStyle w:val="normaltextrun"/>
-          <w:rFonts w:ascii="Aptos Black" w:hAnsi="Aptos Black"/>
-          <w:bCs/>
-          <w:color w:val="000000" w:themeColor="text1"/>
-          <w:sz w:val="40"/>
-          <w:szCs w:val="40"/>
-        </w:rPr>
-      </w:pPr>
     </w:p>
     <w:p>
       <w:pPr>
@@ -39598,19 +39359,6 @@
         </w:rPr>
         <w:t>scroll, resize, hashchange, load, unload</w:t>
       </w:r>
-    </w:p>
-    <w:p>
-      <w:pPr>
-        <w:pBdr>
-          <w:bottom w:val="single" w:sz="6" w:space="1" w:color="auto"/>
-        </w:pBdr>
-        <w:rPr>
-          <w:b/>
-          <w:bCs/>
-          <w:i/>
-          <w:iCs/>
-        </w:rPr>
-      </w:pPr>
     </w:p>
     <w:p>
       <w:pPr>
@@ -39784,30 +39532,15 @@
       </w:r>
     </w:p>
     <w:p>
-      <w:pPr>
-        <w:rPr>
-          <w:rStyle w:val="normaltextrun"/>
-          <w:rFonts w:ascii="Aptos Black" w:hAnsi="Aptos Black"/>
-          <w:bCs/>
-          <w:color w:val="000000" w:themeColor="text1"/>
-          <w:sz w:val="40"/>
-          <w:szCs w:val="40"/>
-        </w:rPr>
-      </w:pPr>
-      <w:r>
-        <w:rPr>
-          <w:rStyle w:val="normaltextrun"/>
-          <w:rFonts w:ascii="Aptos Black" w:hAnsi="Aptos Black"/>
-          <w:bCs/>
-          <w:color w:val="000000" w:themeColor="text1"/>
-          <w:sz w:val="40"/>
-          <w:szCs w:val="40"/>
-        </w:rPr>
+      <w:r>
         <w:t>ecco una breve introduzione su cosa e qual è il suo funzionamento:</w:t>
       </w:r>
     </w:p>
     <w:p>
       <w:pPr>
+        <w:pBdr>
+          <w:bottom w:val="single" w:sz="6" w:space="1" w:color="auto"/>
+        </w:pBdr>
         <w:rPr>
           <w:rStyle w:val="normaltextrun"/>
           <w:rFonts w:ascii="Aptos Black" w:hAnsi="Aptos Black"/>
@@ -39852,6 +39585,274 @@
                     <a:xfrm>
                       <a:off x="0" y="0"/>
                       <a:ext cx="6120130" cy="4388485"/>
+                    </a:xfrm>
+                    <a:prstGeom prst="rect">
+                      <a:avLst/>
+                    </a:prstGeom>
+                  </pic:spPr>
+                </pic:pic>
+              </a:graphicData>
+            </a:graphic>
+          </wp:inline>
+        </w:drawing>
+      </w:r>
+    </w:p>
+    <w:p>
+      <w:pPr>
+        <w:pBdr>
+          <w:bottom w:val="single" w:sz="6" w:space="1" w:color="auto"/>
+        </w:pBdr>
+        <w:rPr>
+          <w:rStyle w:val="normaltextrun"/>
+          <w:rFonts w:ascii="Aptos Black" w:hAnsi="Aptos Black"/>
+          <w:bCs/>
+          <w:color w:val="000000" w:themeColor="text1"/>
+          <w:sz w:val="40"/>
+          <w:szCs w:val="40"/>
+        </w:rPr>
+      </w:pPr>
+    </w:p>
+    <w:p>
+      <w:pPr>
+        <w:pBdr>
+          <w:bottom w:val="single" w:sz="6" w:space="1" w:color="auto"/>
+        </w:pBdr>
+        <w:rPr>
+          <w:rStyle w:val="normaltextrun"/>
+          <w:rFonts w:ascii="Aptos Black" w:hAnsi="Aptos Black"/>
+          <w:bCs/>
+          <w:color w:val="000000" w:themeColor="text1"/>
+          <w:sz w:val="40"/>
+          <w:szCs w:val="40"/>
+        </w:rPr>
+      </w:pPr>
+    </w:p>
+    <w:p>
+      <w:pPr>
+        <w:pBdr>
+          <w:bottom w:val="single" w:sz="6" w:space="1" w:color="auto"/>
+        </w:pBdr>
+        <w:rPr>
+          <w:rStyle w:val="normaltextrun"/>
+          <w:rFonts w:ascii="Aptos Black" w:hAnsi="Aptos Black"/>
+          <w:bCs/>
+          <w:color w:val="000000" w:themeColor="text1"/>
+          <w:sz w:val="40"/>
+          <w:szCs w:val="40"/>
+        </w:rPr>
+      </w:pPr>
+    </w:p>
+    <w:p>
+      <w:pPr>
+        <w:pBdr>
+          <w:bottom w:val="single" w:sz="6" w:space="1" w:color="auto"/>
+        </w:pBdr>
+        <w:rPr>
+          <w:rStyle w:val="normaltextrun"/>
+          <w:rFonts w:ascii="Aptos Black" w:hAnsi="Aptos Black"/>
+          <w:bCs/>
+          <w:color w:val="000000" w:themeColor="text1"/>
+          <w:sz w:val="40"/>
+          <w:szCs w:val="40"/>
+        </w:rPr>
+      </w:pPr>
+    </w:p>
+    <w:p>
+      <w:pPr>
+        <w:pBdr>
+          <w:bottom w:val="single" w:sz="6" w:space="1" w:color="auto"/>
+        </w:pBdr>
+        <w:rPr>
+          <w:rStyle w:val="normaltextrun"/>
+          <w:rFonts w:ascii="Aptos Black" w:hAnsi="Aptos Black"/>
+          <w:bCs/>
+          <w:color w:val="000000" w:themeColor="text1"/>
+          <w:sz w:val="40"/>
+          <w:szCs w:val="40"/>
+        </w:rPr>
+      </w:pPr>
+    </w:p>
+    <w:p>
+      <w:pPr>
+        <w:pBdr>
+          <w:bottom w:val="single" w:sz="6" w:space="1" w:color="auto"/>
+        </w:pBdr>
+        <w:rPr>
+          <w:rStyle w:val="normaltextrun"/>
+          <w:rFonts w:ascii="Aptos Black" w:hAnsi="Aptos Black"/>
+          <w:bCs/>
+          <w:color w:val="000000" w:themeColor="text1"/>
+          <w:sz w:val="40"/>
+          <w:szCs w:val="40"/>
+        </w:rPr>
+      </w:pPr>
+    </w:p>
+    <w:p>
+      <w:pPr>
+        <w:rPr>
+          <w:rFonts w:ascii="Aptos Black" w:hAnsi="Aptos Black"/>
+          <w:bCs/>
+          <w:sz w:val="48"/>
+          <w:szCs w:val="48"/>
+        </w:rPr>
+      </w:pPr>
+      <w:r>
+        <w:rPr>
+          <w:rFonts w:ascii="Aptos Black" w:hAnsi="Aptos Black"/>
+          <w:bCs/>
+          <w:color w:val="000000" w:themeColor="text1"/>
+          <w:sz w:val="48"/>
+          <w:szCs w:val="48"/>
+        </w:rPr>
+        <w:lastRenderedPageBreak/>
+        <w:t>LEZIONE 1</w:t>
+      </w:r>
+      <w:r>
+        <w:rPr>
+          <w:rFonts w:ascii="Aptos Black" w:hAnsi="Aptos Black"/>
+          <w:bCs/>
+          <w:color w:val="000000" w:themeColor="text1"/>
+          <w:sz w:val="48"/>
+          <w:szCs w:val="48"/>
+        </w:rPr>
+        <w:t>3</w:t>
+      </w:r>
+      <w:r>
+        <w:rPr>
+          <w:rFonts w:ascii="Aptos Black" w:hAnsi="Aptos Black"/>
+          <w:bCs/>
+          <w:color w:val="000000" w:themeColor="text1"/>
+          <w:sz w:val="48"/>
+          <w:szCs w:val="48"/>
+        </w:rPr>
+        <w:t xml:space="preserve"> </w:t>
+      </w:r>
+      <w:r>
+        <w:rPr>
+          <w:rFonts w:ascii="Aptos Black" w:hAnsi="Aptos Black"/>
+          <w:bCs/>
+          <w:color w:val="000000" w:themeColor="text1"/>
+          <w:sz w:val="48"/>
+          <w:szCs w:val="48"/>
+        </w:rPr>
+        <w:sym w:font="Wingdings" w:char="F0E0"/>
+      </w:r>
+      <w:hyperlink r:id="rId243" w:history="1">
+        <w:r>
+          <w:rPr>
+            <w:rStyle w:val="Collegamentoipertestuale"/>
+            <w:rFonts w:ascii="Aptos Black" w:hAnsi="Aptos Black"/>
+            <w:bCs/>
+            <w:sz w:val="48"/>
+            <w:szCs w:val="48"/>
+          </w:rPr>
+          <w:t xml:space="preserve"> </w:t>
+        </w:r>
+        <w:r>
+          <w:rPr>
+            <w:rStyle w:val="Collegamentoipertestuale"/>
+            <w:rFonts w:ascii="Aptos Black" w:hAnsi="Aptos Black"/>
+            <w:bCs/>
+            <w:sz w:val="36"/>
+            <w:szCs w:val="36"/>
+          </w:rPr>
+          <w:t>in depth pdf prof + appunti note</w:t>
+        </w:r>
+      </w:hyperlink>
+    </w:p>
+    <w:p>
+      <w:pPr>
+        <w:rPr>
+          <w:rStyle w:val="Collegamentoipertestuale"/>
+          <w:rFonts w:ascii="Aptos Black" w:hAnsi="Aptos Black"/>
+          <w:bCs/>
+          <w:sz w:val="36"/>
+          <w:szCs w:val="36"/>
+        </w:rPr>
+      </w:pPr>
+    </w:p>
+    <w:p>
+      <w:pPr>
+        <w:rPr>
+          <w:rStyle w:val="normaltextrun"/>
+          <w:rFonts w:ascii="Aptos Black" w:hAnsi="Aptos Black"/>
+          <w:bCs/>
+          <w:color w:val="000000" w:themeColor="text1"/>
+          <w:sz w:val="40"/>
+          <w:szCs w:val="40"/>
+        </w:rPr>
+      </w:pPr>
+      <w:r>
+        <w:rPr>
+          <w:rStyle w:val="normaltextrun"/>
+          <w:rFonts w:ascii="Aptos Black" w:hAnsi="Aptos Black"/>
+          <w:bCs/>
+          <w:color w:val="000000" w:themeColor="text1"/>
+          <w:sz w:val="40"/>
+          <w:szCs w:val="40"/>
+        </w:rPr>
+        <w:t>.map array</w:t>
+      </w:r>
+    </w:p>
+    <w:p>
+      <w:pPr>
+        <w:rPr>
+          <w:bCs/>
+        </w:rPr>
+      </w:pPr>
+      <w:r>
+        <w:rPr>
+          <w:bCs/>
+        </w:rPr>
+        <w:t>Per altri esempi + dettagliati con diversi metodi di comparazione, vedere gli esercizi, un esempio su come si usa map:</w:t>
+      </w:r>
+    </w:p>
+    <w:p>
+      <w:pPr>
+        <w:rPr>
+          <w:rStyle w:val="normaltextrun"/>
+          <w:rFonts w:ascii="Aptos Black" w:hAnsi="Aptos Black"/>
+          <w:bCs/>
+          <w:color w:val="000000" w:themeColor="text1"/>
+          <w:sz w:val="40"/>
+          <w:szCs w:val="40"/>
+        </w:rPr>
+      </w:pPr>
+      <w:r>
+        <w:rPr>
+          <w:rStyle w:val="normaltextrun"/>
+          <w:rFonts w:ascii="Aptos Black" w:hAnsi="Aptos Black"/>
+          <w:bCs/>
+          <w:noProof/>
+          <w:color w:val="000000" w:themeColor="text1"/>
+          <w:sz w:val="40"/>
+          <w:szCs w:val="40"/>
+        </w:rPr>
+        <w:drawing>
+          <wp:inline distT="0" distB="0" distL="0" distR="0" wp14:anchorId="0E0475EB" wp14:editId="603BA2B1">
+            <wp:extent cx="6120130" cy="2063115"/>
+            <wp:effectExtent l="0" t="0" r="0" b="0"/>
+            <wp:docPr id="1589605792" name="Immagine 1" descr="Immagine che contiene testo, schermata, Carattere&#10;&#10;Descrizione generata automaticamente"/>
+            <wp:cNvGraphicFramePr>
+              <a:graphicFrameLocks xmlns:a="http://schemas.openxmlformats.org/drawingml/2006/main" noChangeAspect="1"/>
+            </wp:cNvGraphicFramePr>
+            <a:graphic xmlns:a="http://schemas.openxmlformats.org/drawingml/2006/main">
+              <a:graphicData uri="http://schemas.openxmlformats.org/drawingml/2006/picture">
+                <pic:pic xmlns:pic="http://schemas.openxmlformats.org/drawingml/2006/picture">
+                  <pic:nvPicPr>
+                    <pic:cNvPr id="1589605792" name="Immagine 1" descr="Immagine che contiene testo, schermata, Carattere&#10;&#10;Descrizione generata automaticamente"/>
+                    <pic:cNvPicPr/>
+                  </pic:nvPicPr>
+                  <pic:blipFill>
+                    <a:blip r:embed="rId244"/>
+                    <a:stretch>
+                      <a:fillRect/>
+                    </a:stretch>
+                  </pic:blipFill>
+                  <pic:spPr>
+                    <a:xfrm>
+                      <a:off x="0" y="0"/>
+                      <a:ext cx="6120130" cy="2063115"/>
                     </a:xfrm>
                     <a:prstGeom prst="rect">
                       <a:avLst/>

</xml_diff>

<commit_message>
completed the section 12 (in-depth) exsercise 1-5 + README.md
</commit_message>
<xml_diff>
--- a/APPUNTI/00-APPUNTI JS.docx
+++ b/APPUNTI/00-APPUNTI JS.docx
@@ -1769,7 +1769,7 @@
           <w:szCs w:val="32"/>
         </w:rPr>
         <w:drawing>
-          <wp:anchor distT="0" distB="0" distL="114300" distR="114300" simplePos="0" relativeHeight="251584000" behindDoc="1" locked="0" layoutInCell="1" allowOverlap="1" wp14:anchorId="5B438764" wp14:editId="78CBF709">
+          <wp:anchor distT="0" distB="0" distL="114300" distR="114300" simplePos="0" relativeHeight="251584000" behindDoc="1" locked="0" layoutInCell="1" allowOverlap="1" wp14:anchorId="5B438764" wp14:editId="3051248D">
             <wp:simplePos x="0" y="0"/>
             <wp:positionH relativeFrom="page">
               <wp:posOffset>2000250</wp:posOffset>
@@ -27660,7 +27660,6 @@
           <w:rFonts w:ascii="Calibri" w:hAnsi="Calibri" w:cs="Calibri"/>
           <w:lang w:val="en-US"/>
         </w:rPr>
-        <w:lastRenderedPageBreak/>
         <w:t>-</w:t>
       </w:r>
       <w:r>
@@ -29566,7 +29565,6 @@
           <w:noProof/>
           <w:szCs w:val="24"/>
         </w:rPr>
-        <w:lastRenderedPageBreak/>
         <w:drawing>
           <wp:anchor distT="0" distB="0" distL="114300" distR="114300" simplePos="0" relativeHeight="251703808" behindDoc="1" locked="0" layoutInCell="1" allowOverlap="1" wp14:anchorId="4D2C4BF6" wp14:editId="79AAA4F7">
             <wp:simplePos x="0" y="0"/>
@@ -30082,23 +30080,11 @@
           <w:szCs w:val="24"/>
         </w:rPr>
       </w:pPr>
-    </w:p>
-    <w:p>
-      <w:pPr>
-        <w:pBdr>
-          <w:bottom w:val="single" w:sz="6" w:space="1" w:color="auto"/>
-        </w:pBdr>
-        <w:tabs>
-          <w:tab w:val="left" w:pos="7619"/>
-        </w:tabs>
-        <w:rPr>
-          <w:szCs w:val="24"/>
-        </w:rPr>
-      </w:pPr>
-      <w:r>
-        <w:rPr>
-          <w:szCs w:val="24"/>
-        </w:rPr>
+      <w:r>
+        <w:rPr>
+          <w:szCs w:val="24"/>
+        </w:rPr>
+        <w:lastRenderedPageBreak/>
         <w:t>MINUTI (0-59)</w:t>
       </w:r>
       <w:r>
@@ -31715,6 +31701,7 @@
     </w:p>
     <w:p>
       <w:r>
+        <w:lastRenderedPageBreak/>
         <w:t xml:space="preserve">Fornisce una </w:t>
       </w:r>
       <w:r>
@@ -32361,6 +32348,7 @@
           <w:sz w:val="40"/>
           <w:szCs w:val="40"/>
         </w:rPr>
+        <w:lastRenderedPageBreak/>
         <w:t>accedre al DOM</w:t>
       </w:r>
       <w:r>
@@ -33242,7 +33230,6 @@
           <w:sz w:val="28"/>
           <w:szCs w:val="28"/>
         </w:rPr>
-        <w:lastRenderedPageBreak/>
         <w:t>-</w:t>
       </w:r>
       <w:r>
@@ -34551,7 +34538,6 @@
           <w:sz w:val="44"/>
           <w:szCs w:val="44"/>
         </w:rPr>
-        <w:lastRenderedPageBreak/>
         <w:t>HTMLCollection vs NodeList</w:t>
       </w:r>
     </w:p>
@@ -34712,6 +34698,7 @@
     <w:p/>
     <w:p>
       <w:r>
+        <w:lastRenderedPageBreak/>
         <w:t>-</w:t>
       </w:r>
       <w:r>
@@ -35099,7 +35086,6 @@
           <w:szCs w:val="32"/>
           <w:lang w:val="nl-NL"/>
         </w:rPr>
-        <w:lastRenderedPageBreak/>
         <w:t xml:space="preserve">2. NodeList </w:t>
       </w:r>
       <w:r>
@@ -35374,6 +35360,7 @@
     </w:p>
     <w:p>
       <w:r>
+        <w:lastRenderedPageBreak/>
         <w:t xml:space="preserve">1. </w:t>
       </w:r>
       <w:r>
@@ -35784,7 +35771,6 @@
           <w:sz w:val="52"/>
           <w:szCs w:val="52"/>
         </w:rPr>
-        <w:lastRenderedPageBreak/>
         <w:t>manipolazione</w:t>
       </w:r>
       <w:r>
@@ -35982,6 +35968,7 @@
         </w:rPr>
       </w:pPr>
       <w:r>
+        <w:lastRenderedPageBreak/>
         <w:t xml:space="preserve">2. andiamo a selezionare il nodo DOM tramite </w:t>
       </w:r>
       <w:r>
@@ -36468,7 +36455,6 @@
           <w:sz w:val="40"/>
           <w:szCs w:val="40"/>
         </w:rPr>
-        <w:lastRenderedPageBreak/>
         <w:t xml:space="preserve">2. </w:t>
       </w:r>
       <w:r>
@@ -36851,7 +36837,6 @@
           <w:sz w:val="48"/>
           <w:szCs w:val="48"/>
         </w:rPr>
-        <w:lastRenderedPageBreak/>
         <w:t xml:space="preserve">LEZIONE 11 </w:t>
       </w:r>
       <w:r>
@@ -37043,6 +37028,7 @@
           <w:b/>
           <w:bCs/>
         </w:rPr>
+        <w:lastRenderedPageBreak/>
         <w:t>Games</w:t>
       </w:r>
     </w:p>
@@ -37585,7 +37571,6 @@
     </w:p>
     <w:p>
       <w:r>
-        <w:lastRenderedPageBreak/>
         <w:t>Può essere impostato anche un oggetto di configurazione</w:t>
       </w:r>
     </w:p>
@@ -37827,6 +37812,7 @@
           <w:sz w:val="40"/>
           <w:szCs w:val="40"/>
         </w:rPr>
+        <w:lastRenderedPageBreak/>
         <w:drawing>
           <wp:inline distT="0" distB="0" distL="0" distR="0" wp14:anchorId="2ADAD231" wp14:editId="640DDFF8">
             <wp:extent cx="5532120" cy="568251"/>
@@ -38410,7 +38396,6 @@
           <w:rFonts w:ascii="Calibri" w:eastAsia="Calibri" w:hAnsi="Calibri" w:cs="Calibri"/>
           <w:szCs w:val="22"/>
         </w:rPr>
-        <w:lastRenderedPageBreak/>
         <w:t xml:space="preserve">1. </w:t>
       </w:r>
       <w:r>
@@ -38831,6 +38816,7 @@
           <w:sz w:val="40"/>
           <w:szCs w:val="40"/>
         </w:rPr>
+        <w:lastRenderedPageBreak/>
         <w:t>Event Types</w:t>
       </w:r>
     </w:p>
@@ -39388,7 +39374,6 @@
           <w:sz w:val="48"/>
           <w:szCs w:val="48"/>
         </w:rPr>
-        <w:lastRenderedPageBreak/>
         <w:t>LEZIONE 1</w:t>
       </w:r>
       <w:r>
@@ -39560,6 +39545,7 @@
           <w:sz w:val="40"/>
           <w:szCs w:val="40"/>
         </w:rPr>
+        <w:lastRenderedPageBreak/>
         <w:drawing>
           <wp:inline distT="0" distB="0" distL="0" distR="0" wp14:anchorId="0D60D620" wp14:editId="2F845EA1">
             <wp:extent cx="6120130" cy="4388485"/>
@@ -39596,6 +39582,66 @@
           </wp:inline>
         </w:drawing>
       </w:r>
+    </w:p>
+    <w:p>
+      <w:pPr>
+        <w:pBdr>
+          <w:bottom w:val="single" w:sz="6" w:space="1" w:color="auto"/>
+        </w:pBdr>
+        <w:rPr>
+          <w:rStyle w:val="normaltextrun"/>
+          <w:rFonts w:ascii="Aptos Black" w:hAnsi="Aptos Black"/>
+          <w:bCs/>
+          <w:color w:val="000000" w:themeColor="text1"/>
+          <w:sz w:val="40"/>
+          <w:szCs w:val="40"/>
+        </w:rPr>
+      </w:pPr>
+    </w:p>
+    <w:p>
+      <w:pPr>
+        <w:pBdr>
+          <w:bottom w:val="single" w:sz="6" w:space="1" w:color="auto"/>
+        </w:pBdr>
+        <w:rPr>
+          <w:rStyle w:val="normaltextrun"/>
+          <w:rFonts w:ascii="Aptos Black" w:hAnsi="Aptos Black"/>
+          <w:bCs/>
+          <w:color w:val="000000" w:themeColor="text1"/>
+          <w:sz w:val="40"/>
+          <w:szCs w:val="40"/>
+        </w:rPr>
+      </w:pPr>
+    </w:p>
+    <w:p>
+      <w:pPr>
+        <w:pBdr>
+          <w:bottom w:val="single" w:sz="6" w:space="1" w:color="auto"/>
+        </w:pBdr>
+        <w:rPr>
+          <w:rStyle w:val="normaltextrun"/>
+          <w:rFonts w:ascii="Aptos Black" w:hAnsi="Aptos Black"/>
+          <w:bCs/>
+          <w:color w:val="000000" w:themeColor="text1"/>
+          <w:sz w:val="40"/>
+          <w:szCs w:val="40"/>
+        </w:rPr>
+      </w:pPr>
+    </w:p>
+    <w:p>
+      <w:pPr>
+        <w:pBdr>
+          <w:bottom w:val="single" w:sz="6" w:space="1" w:color="auto"/>
+        </w:pBdr>
+        <w:rPr>
+          <w:rStyle w:val="normaltextrun"/>
+          <w:rFonts w:ascii="Aptos Black" w:hAnsi="Aptos Black"/>
+          <w:bCs/>
+          <w:color w:val="000000" w:themeColor="text1"/>
+          <w:sz w:val="40"/>
+          <w:szCs w:val="40"/>
+        </w:rPr>
+      </w:pPr>
     </w:p>
     <w:p>
       <w:pPr>

</xml_diff>

<commit_message>
fixed past code of previous exsercise, completed the section number 13 (oop) and all the exsercise, TODO section 14, 15
</commit_message>
<xml_diff>
--- a/APPUNTI/00-APPUNTI JS.docx
+++ b/APPUNTI/00-APPUNTI JS.docx
@@ -1769,7 +1769,7 @@
           <w:szCs w:val="32"/>
         </w:rPr>
         <w:drawing>
-          <wp:anchor distT="0" distB="0" distL="114300" distR="114300" simplePos="0" relativeHeight="251584000" behindDoc="1" locked="0" layoutInCell="1" allowOverlap="1" wp14:anchorId="5B438764" wp14:editId="3051248D">
+          <wp:anchor distT="0" distB="0" distL="114300" distR="114300" simplePos="0" relativeHeight="251584000" behindDoc="1" locked="0" layoutInCell="1" allowOverlap="1" wp14:anchorId="5B438764" wp14:editId="79E7AACE">
             <wp:simplePos x="0" y="0"/>
             <wp:positionH relativeFrom="page">
               <wp:posOffset>2000250</wp:posOffset>
@@ -27649,6 +27649,42 @@
         <w:spacing w:before="0" w:beforeAutospacing="0" w:after="0" w:afterAutospacing="0"/>
         <w:textAlignment w:val="baseline"/>
         <w:rPr>
+          <w:rStyle w:val="normaltextrun"/>
+          <w:rFonts w:ascii="Calibri" w:hAnsi="Calibri" w:cs="Calibri"/>
+          <w:lang w:val="en-US"/>
+        </w:rPr>
+      </w:pPr>
+    </w:p>
+    <w:p>
+      <w:pPr>
+        <w:pStyle w:val="paragraph"/>
+        <w:spacing w:before="0" w:beforeAutospacing="0" w:after="0" w:afterAutospacing="0"/>
+        <w:textAlignment w:val="baseline"/>
+        <w:rPr>
+          <w:rStyle w:val="normaltextrun"/>
+          <w:rFonts w:ascii="Calibri" w:hAnsi="Calibri" w:cs="Calibri"/>
+          <w:lang w:val="en-US"/>
+        </w:rPr>
+      </w:pPr>
+    </w:p>
+    <w:p>
+      <w:pPr>
+        <w:pStyle w:val="paragraph"/>
+        <w:spacing w:before="0" w:beforeAutospacing="0" w:after="0" w:afterAutospacing="0"/>
+        <w:textAlignment w:val="baseline"/>
+        <w:rPr>
+          <w:rStyle w:val="normaltextrun"/>
+          <w:rFonts w:ascii="Calibri" w:hAnsi="Calibri" w:cs="Calibri"/>
+          <w:lang w:val="en-US"/>
+        </w:rPr>
+      </w:pPr>
+    </w:p>
+    <w:p>
+      <w:pPr>
+        <w:pStyle w:val="paragraph"/>
+        <w:spacing w:before="0" w:beforeAutospacing="0" w:after="0" w:afterAutospacing="0"/>
+        <w:textAlignment w:val="baseline"/>
+        <w:rPr>
           <w:rStyle w:val="eop"/>
           <w:rFonts w:ascii="Calibri" w:hAnsi="Calibri" w:cs="Calibri"/>
           <w:lang w:val="en-US"/>
@@ -27660,6 +27696,7 @@
           <w:rFonts w:ascii="Calibri" w:hAnsi="Calibri" w:cs="Calibri"/>
           <w:lang w:val="en-US"/>
         </w:rPr>
+        <w:lastRenderedPageBreak/>
         <w:t>-</w:t>
       </w:r>
       <w:r>
@@ -29560,6 +29597,32 @@
           <w:szCs w:val="24"/>
         </w:rPr>
       </w:pPr>
+    </w:p>
+    <w:p>
+      <w:pPr>
+        <w:pBdr>
+          <w:bottom w:val="single" w:sz="6" w:space="1" w:color="auto"/>
+        </w:pBdr>
+        <w:tabs>
+          <w:tab w:val="left" w:pos="7619"/>
+        </w:tabs>
+        <w:rPr>
+          <w:szCs w:val="24"/>
+        </w:rPr>
+      </w:pPr>
+    </w:p>
+    <w:p>
+      <w:pPr>
+        <w:pBdr>
+          <w:bottom w:val="single" w:sz="6" w:space="1" w:color="auto"/>
+        </w:pBdr>
+        <w:tabs>
+          <w:tab w:val="left" w:pos="7619"/>
+        </w:tabs>
+        <w:rPr>
+          <w:szCs w:val="24"/>
+        </w:rPr>
+      </w:pPr>
       <w:r>
         <w:rPr>
           <w:noProof/>
@@ -29808,37 +29871,12 @@
           <w:szCs w:val="24"/>
         </w:rPr>
       </w:pPr>
-    </w:p>
-    <w:p>
-      <w:pPr>
-        <w:pBdr>
-          <w:bottom w:val="single" w:sz="6" w:space="1" w:color="auto"/>
-        </w:pBdr>
-        <w:tabs>
-          <w:tab w:val="left" w:pos="7619"/>
-        </w:tabs>
-        <w:rPr>
-          <w:szCs w:val="24"/>
-        </w:rPr>
-      </w:pPr>
-    </w:p>
-    <w:p>
-      <w:pPr>
-        <w:pBdr>
-          <w:bottom w:val="single" w:sz="6" w:space="1" w:color="auto"/>
-        </w:pBdr>
-        <w:tabs>
-          <w:tab w:val="left" w:pos="7619"/>
-        </w:tabs>
-        <w:rPr>
-          <w:szCs w:val="24"/>
-        </w:rPr>
-      </w:pPr>
       <w:r>
         <w:rPr>
           <w:noProof/>
           <w:szCs w:val="24"/>
         </w:rPr>
+        <w:lastRenderedPageBreak/>
         <w:drawing>
           <wp:anchor distT="0" distB="0" distL="114300" distR="114300" simplePos="0" relativeHeight="251648512" behindDoc="1" locked="0" layoutInCell="1" allowOverlap="1" wp14:anchorId="4B347D3B" wp14:editId="3BC83B84">
             <wp:simplePos x="0" y="0"/>
@@ -30080,11 +30118,49 @@
           <w:szCs w:val="24"/>
         </w:rPr>
       </w:pPr>
-      <w:r>
-        <w:rPr>
-          <w:szCs w:val="24"/>
-        </w:rPr>
-        <w:lastRenderedPageBreak/>
+    </w:p>
+    <w:p>
+      <w:pPr>
+        <w:pBdr>
+          <w:bottom w:val="single" w:sz="6" w:space="1" w:color="auto"/>
+        </w:pBdr>
+        <w:tabs>
+          <w:tab w:val="left" w:pos="7619"/>
+        </w:tabs>
+        <w:rPr>
+          <w:szCs w:val="24"/>
+        </w:rPr>
+      </w:pPr>
+    </w:p>
+    <w:p>
+      <w:pPr>
+        <w:pBdr>
+          <w:bottom w:val="single" w:sz="6" w:space="1" w:color="auto"/>
+        </w:pBdr>
+        <w:tabs>
+          <w:tab w:val="left" w:pos="7619"/>
+        </w:tabs>
+        <w:rPr>
+          <w:szCs w:val="24"/>
+        </w:rPr>
+      </w:pPr>
+    </w:p>
+    <w:p>
+      <w:pPr>
+        <w:pBdr>
+          <w:bottom w:val="single" w:sz="6" w:space="1" w:color="auto"/>
+        </w:pBdr>
+        <w:tabs>
+          <w:tab w:val="left" w:pos="7619"/>
+        </w:tabs>
+        <w:rPr>
+          <w:szCs w:val="24"/>
+        </w:rPr>
+      </w:pPr>
+      <w:r>
+        <w:rPr>
+          <w:szCs w:val="24"/>
+        </w:rPr>
         <w:t>MINUTI (0-59)</w:t>
       </w:r>
       <w:r>
@@ -30636,6 +30712,19 @@
           <w:szCs w:val="24"/>
         </w:rPr>
       </w:pPr>
+    </w:p>
+    <w:p>
+      <w:pPr>
+        <w:pBdr>
+          <w:bottom w:val="single" w:sz="6" w:space="1" w:color="auto"/>
+        </w:pBdr>
+        <w:tabs>
+          <w:tab w:val="left" w:pos="7619"/>
+        </w:tabs>
+        <w:rPr>
+          <w:szCs w:val="24"/>
+        </w:rPr>
+      </w:pPr>
       <w:r>
         <w:rPr>
           <w:szCs w:val="24"/>
@@ -31201,10 +31290,76 @@
           <w:szCs w:val="24"/>
         </w:rPr>
       </w:pPr>
-      <w:r>
-        <w:rPr>
-          <w:szCs w:val="24"/>
-        </w:rPr>
+    </w:p>
+    <w:p>
+      <w:pPr>
+        <w:pBdr>
+          <w:bottom w:val="single" w:sz="6" w:space="1" w:color="auto"/>
+        </w:pBdr>
+        <w:tabs>
+          <w:tab w:val="left" w:pos="7619"/>
+        </w:tabs>
+        <w:rPr>
+          <w:szCs w:val="24"/>
+        </w:rPr>
+      </w:pPr>
+    </w:p>
+    <w:p>
+      <w:pPr>
+        <w:pBdr>
+          <w:bottom w:val="single" w:sz="6" w:space="1" w:color="auto"/>
+        </w:pBdr>
+        <w:tabs>
+          <w:tab w:val="left" w:pos="7619"/>
+        </w:tabs>
+        <w:rPr>
+          <w:szCs w:val="24"/>
+        </w:rPr>
+      </w:pPr>
+    </w:p>
+    <w:p>
+      <w:pPr>
+        <w:pBdr>
+          <w:bottom w:val="single" w:sz="6" w:space="1" w:color="auto"/>
+        </w:pBdr>
+        <w:tabs>
+          <w:tab w:val="left" w:pos="7619"/>
+        </w:tabs>
+        <w:rPr>
+          <w:szCs w:val="24"/>
+        </w:rPr>
+      </w:pPr>
+    </w:p>
+    <w:p>
+      <w:pPr>
+        <w:pBdr>
+          <w:bottom w:val="single" w:sz="6" w:space="1" w:color="auto"/>
+        </w:pBdr>
+        <w:tabs>
+          <w:tab w:val="left" w:pos="7619"/>
+        </w:tabs>
+        <w:rPr>
+          <w:szCs w:val="24"/>
+        </w:rPr>
+      </w:pPr>
+    </w:p>
+    <w:p>
+      <w:pPr>
+        <w:pBdr>
+          <w:bottom w:val="single" w:sz="6" w:space="1" w:color="auto"/>
+        </w:pBdr>
+        <w:tabs>
+          <w:tab w:val="left" w:pos="7619"/>
+        </w:tabs>
+        <w:rPr>
+          <w:szCs w:val="24"/>
+        </w:rPr>
+      </w:pPr>
+      <w:r>
+        <w:rPr>
+          <w:szCs w:val="24"/>
+        </w:rPr>
+        <w:lastRenderedPageBreak/>
         <w:t>-</w:t>
       </w:r>
       <w:r>
@@ -31578,6 +31733,16 @@
     <w:p>
       <w:pPr>
         <w:rPr>
+          <w:color w:val="FF0000"/>
+          <w:sz w:val="32"/>
+          <w:szCs w:val="32"/>
+          <w:u w:val="single"/>
+        </w:rPr>
+      </w:pPr>
+    </w:p>
+    <w:p>
+      <w:pPr>
+        <w:rPr>
           <w:rStyle w:val="normaltextrun"/>
           <w:rFonts w:ascii="Aptos Black" w:hAnsi="Aptos Black"/>
           <w:bCs/>
@@ -31701,7 +31866,6 @@
     </w:p>
     <w:p>
       <w:r>
-        <w:lastRenderedPageBreak/>
         <w:t xml:space="preserve">Fornisce una </w:t>
       </w:r>
       <w:r>
@@ -32043,6 +32207,7 @@
           <w:rFonts w:eastAsia="Times New Roman"/>
           <w:szCs w:val="24"/>
         </w:rPr>
+        <w:lastRenderedPageBreak/>
         <w:t xml:space="preserve">L'oggetto documento è </w:t>
       </w:r>
       <w:r>
@@ -32295,31 +32460,48 @@
         </w:rPr>
         <w:t>Dagli un nuovo innerHTML</w:t>
       </w:r>
-    </w:p>
-    <w:p>
-      <w:pPr>
+      <w:r>
         <w:rPr>
           <w:rStyle w:val="normaltextrun"/>
           <w:rFonts w:eastAsia="Times New Roman"/>
           <w:szCs w:val="24"/>
         </w:rPr>
-      </w:pPr>
-      <w:r>
+        <w:t xml:space="preserve"> / textcontent</w:t>
+      </w:r>
+    </w:p>
+    <w:p>
+      <w:pPr>
         <w:rPr>
           <w:rStyle w:val="normaltextrun"/>
           <w:rFonts w:eastAsia="Times New Roman"/>
           <w:szCs w:val="24"/>
         </w:rPr>
-        <w:t xml:space="preserve">- </w:t>
-      </w:r>
+      </w:pPr>
       <w:r>
         <w:rPr>
           <w:rStyle w:val="normaltextrun"/>
           <w:rFonts w:eastAsia="Times New Roman"/>
           <w:szCs w:val="24"/>
         </w:rPr>
+        <w:t xml:space="preserve">- </w:t>
+      </w:r>
+      <w:r>
+        <w:rPr>
+          <w:rStyle w:val="normaltextrun"/>
+          <w:rFonts w:eastAsia="Times New Roman"/>
+          <w:szCs w:val="24"/>
+        </w:rPr>
         <w:t>Aggiungi nuovi nodi ad esso</w:t>
       </w:r>
+    </w:p>
+    <w:p>
+      <w:pPr>
+        <w:rPr>
+          <w:rStyle w:val="normaltextrun"/>
+          <w:rFonts w:eastAsia="Times New Roman"/>
+          <w:szCs w:val="24"/>
+        </w:rPr>
+      </w:pPr>
     </w:p>
     <w:p>
       <w:pPr>
@@ -32348,7 +32530,6 @@
           <w:sz w:val="40"/>
           <w:szCs w:val="40"/>
         </w:rPr>
-        <w:lastRenderedPageBreak/>
         <w:t>accedre al DOM</w:t>
       </w:r>
       <w:r>
@@ -32384,13 +32565,184 @@
           <w:szCs w:val="28"/>
         </w:rPr>
         <w:drawing>
-          <wp:anchor distT="0" distB="0" distL="114300" distR="114300" simplePos="0" relativeHeight="251697664" behindDoc="1" locked="0" layoutInCell="1" allowOverlap="1" wp14:anchorId="65EB45AE" wp14:editId="5447F3FC">
+          <wp:anchor distT="0" distB="0" distL="114300" distR="114300" simplePos="0" relativeHeight="251700736" behindDoc="1" locked="0" layoutInCell="1" allowOverlap="1" wp14:anchorId="2CA4E2C8" wp14:editId="00997269">
+            <wp:simplePos x="0" y="0"/>
+            <wp:positionH relativeFrom="margin">
+              <wp:align>left</wp:align>
+            </wp:positionH>
+            <wp:positionV relativeFrom="paragraph">
+              <wp:posOffset>605790</wp:posOffset>
+            </wp:positionV>
+            <wp:extent cx="4208145" cy="317500"/>
+            <wp:effectExtent l="0" t="0" r="1905" b="6350"/>
+            <wp:wrapTight wrapText="bothSides">
+              <wp:wrapPolygon edited="0">
+                <wp:start x="0" y="0"/>
+                <wp:lineTo x="0" y="20736"/>
+                <wp:lineTo x="21512" y="20736"/>
+                <wp:lineTo x="21512" y="0"/>
+                <wp:lineTo x="0" y="0"/>
+              </wp:wrapPolygon>
+            </wp:wrapTight>
+            <wp:docPr id="1616096276" name="Immagine 1616096276"/>
+            <wp:cNvGraphicFramePr>
+              <a:graphicFrameLocks xmlns:a="http://schemas.openxmlformats.org/drawingml/2006/main" noChangeAspect="1"/>
+            </wp:cNvGraphicFramePr>
+            <a:graphic xmlns:a="http://schemas.openxmlformats.org/drawingml/2006/main">
+              <a:graphicData uri="http://schemas.openxmlformats.org/drawingml/2006/picture">
+                <pic:pic xmlns:pic="http://schemas.openxmlformats.org/drawingml/2006/picture">
+                  <pic:nvPicPr>
+                    <pic:cNvPr id="1" name=""/>
+                    <pic:cNvPicPr/>
+                  </pic:nvPicPr>
+                  <pic:blipFill>
+                    <a:blip r:embed="rId206">
+                      <a:extLst>
+                        <a:ext uri="{28A0092B-C50C-407E-A947-70E740481C1C}">
+                          <a14:useLocalDpi xmlns:a14="http://schemas.microsoft.com/office/drawing/2010/main" val="0"/>
+                        </a:ext>
+                      </a:extLst>
+                    </a:blip>
+                    <a:stretch>
+                      <a:fillRect/>
+                    </a:stretch>
+                  </pic:blipFill>
+                  <pic:spPr>
+                    <a:xfrm>
+                      <a:off x="0" y="0"/>
+                      <a:ext cx="4208145" cy="317500"/>
+                    </a:xfrm>
+                    <a:prstGeom prst="rect">
+                      <a:avLst/>
+                    </a:prstGeom>
+                  </pic:spPr>
+                </pic:pic>
+              </a:graphicData>
+            </a:graphic>
+            <wp14:sizeRelH relativeFrom="margin">
+              <wp14:pctWidth>0</wp14:pctWidth>
+            </wp14:sizeRelH>
+            <wp14:sizeRelV relativeFrom="margin">
+              <wp14:pctHeight>0</wp14:pctHeight>
+            </wp14:sizeRelV>
+          </wp:anchor>
+        </w:drawing>
+      </w:r>
+      <w:r>
+        <w:rPr>
+          <w:rStyle w:val="normaltextrun"/>
+          <w:rFonts w:eastAsia="Times New Roman"/>
+          <w:b/>
+          <w:bCs/>
+          <w:sz w:val="28"/>
+          <w:szCs w:val="28"/>
+        </w:rPr>
+        <w:t>-</w:t>
+      </w:r>
+      <w:r>
+        <w:rPr>
+          <w:rStyle w:val="normaltextrun"/>
+          <w:rFonts w:eastAsia="Times New Roman"/>
+          <w:b/>
+          <w:bCs/>
+          <w:sz w:val="28"/>
+          <w:szCs w:val="28"/>
+          <w:highlight w:val="yellow"/>
+        </w:rPr>
+        <w:t xml:space="preserve">Document.getElementById() </w:t>
+      </w:r>
+      <w:r>
+        <w:rPr>
+          <w:rStyle w:val="normaltextrun"/>
+          <w:rFonts w:eastAsia="Times New Roman"/>
+          <w:szCs w:val="24"/>
+        </w:rPr>
+        <w:sym w:font="Wingdings" w:char="F0E0"/>
+      </w:r>
+      <w:r>
+        <w:rPr>
+          <w:rStyle w:val="normaltextrun"/>
+          <w:rFonts w:eastAsia="Times New Roman"/>
+          <w:szCs w:val="24"/>
+        </w:rPr>
+        <w:t xml:space="preserve"> </w:t>
+      </w:r>
+      <w:r>
+        <w:t xml:space="preserve">Ritorna </w:t>
+      </w:r>
+      <w:r>
+        <w:t xml:space="preserve">un </w:t>
+      </w:r>
+      <w:r>
+        <w:rPr>
+          <w:b/>
+          <w:bCs/>
+        </w:rPr>
+        <w:t>singolo</w:t>
+      </w:r>
+      <w:r>
+        <w:t xml:space="preserve"> valore, cioè </w:t>
+      </w:r>
+      <w:r>
+        <w:t xml:space="preserve">il </w:t>
+      </w:r>
+      <w:r>
+        <w:rPr>
+          <w:b/>
+          <w:bCs/>
+          <w:u w:val="single"/>
+        </w:rPr>
+        <w:t>primo elemento</w:t>
+      </w:r>
+      <w:r>
+        <w:t xml:space="preserve"> con </w:t>
+      </w:r>
+      <w:r>
+        <w:rPr>
+          <w:b/>
+          <w:bCs/>
+          <w:u w:val="single"/>
+        </w:rPr>
+        <w:t xml:space="preserve">l'ID </w:t>
+      </w:r>
+      <w:r>
+        <w:t>specificato</w:t>
+      </w:r>
+      <w:r>
+        <w:t>.</w:t>
+      </w:r>
+    </w:p>
+    <w:p>
+      <w:pPr>
+        <w:pStyle w:val="Paragrafoelenco"/>
+        <w:rPr>
+          <w:rStyle w:val="normaltextrun"/>
+          <w:rFonts w:eastAsia="Times New Roman"/>
+          <w:b/>
+          <w:bCs/>
+          <w:sz w:val="28"/>
+          <w:szCs w:val="28"/>
+          <w:highlight w:val="yellow"/>
+        </w:rPr>
+      </w:pPr>
+      <w:r>
+        <w:rPr>
+          <w:rStyle w:val="normaltextrun"/>
+          <w:rFonts w:eastAsia="Times New Roman"/>
+          <w:b/>
+          <w:bCs/>
+          <w:noProof/>
+          <w:sz w:val="28"/>
+          <w:szCs w:val="28"/>
+        </w:rPr>
+        <w:drawing>
+          <wp:anchor distT="0" distB="0" distL="114300" distR="114300" simplePos="0" relativeHeight="251697664" behindDoc="1" locked="0" layoutInCell="1" allowOverlap="1" wp14:anchorId="65EB45AE" wp14:editId="683CAF2B">
             <wp:simplePos x="0" y="0"/>
             <wp:positionH relativeFrom="column">
-              <wp:posOffset>4525645</wp:posOffset>
+              <wp:posOffset>74872</wp:posOffset>
             </wp:positionH>
             <wp:positionV relativeFrom="paragraph">
-              <wp:posOffset>459105</wp:posOffset>
+              <wp:posOffset>5657</wp:posOffset>
             </wp:positionV>
             <wp:extent cx="1351280" cy="452755"/>
             <wp:effectExtent l="0" t="0" r="1270" b="4445"/>
@@ -32415,7 +32767,7 @@
                     <pic:cNvPicPr/>
                   </pic:nvPicPr>
                   <pic:blipFill>
-                    <a:blip r:embed="rId206">
+                    <a:blip r:embed="rId207">
                       <a:extLst>
                         <a:ext uri="{28A0092B-C50C-407E-A947-70E740481C1C}">
                           <a14:useLocalDpi xmlns:a14="http://schemas.microsoft.com/office/drawing/2010/main" val="0"/>
@@ -32446,163 +32798,6 @@
             </wp14:sizeRelV>
           </wp:anchor>
         </w:drawing>
-      </w:r>
-      <w:r>
-        <w:rPr>
-          <w:rStyle w:val="normaltextrun"/>
-          <w:rFonts w:eastAsia="Times New Roman"/>
-          <w:b/>
-          <w:bCs/>
-          <w:noProof/>
-          <w:sz w:val="28"/>
-          <w:szCs w:val="28"/>
-        </w:rPr>
-        <w:drawing>
-          <wp:anchor distT="0" distB="0" distL="114300" distR="114300" simplePos="0" relativeHeight="251700736" behindDoc="1" locked="0" layoutInCell="1" allowOverlap="1" wp14:anchorId="2CA4E2C8" wp14:editId="26301ACD">
-            <wp:simplePos x="0" y="0"/>
-            <wp:positionH relativeFrom="margin">
-              <wp:align>left</wp:align>
-            </wp:positionH>
-            <wp:positionV relativeFrom="paragraph">
-              <wp:posOffset>605790</wp:posOffset>
-            </wp:positionV>
-            <wp:extent cx="4208145" cy="317500"/>
-            <wp:effectExtent l="0" t="0" r="1905" b="6350"/>
-            <wp:wrapTight wrapText="bothSides">
-              <wp:wrapPolygon edited="0">
-                <wp:start x="0" y="0"/>
-                <wp:lineTo x="0" y="20736"/>
-                <wp:lineTo x="21512" y="20736"/>
-                <wp:lineTo x="21512" y="0"/>
-                <wp:lineTo x="0" y="0"/>
-              </wp:wrapPolygon>
-            </wp:wrapTight>
-            <wp:docPr id="1616096276" name="Immagine 1616096276"/>
-            <wp:cNvGraphicFramePr>
-              <a:graphicFrameLocks xmlns:a="http://schemas.openxmlformats.org/drawingml/2006/main" noChangeAspect="1"/>
-            </wp:cNvGraphicFramePr>
-            <a:graphic xmlns:a="http://schemas.openxmlformats.org/drawingml/2006/main">
-              <a:graphicData uri="http://schemas.openxmlformats.org/drawingml/2006/picture">
-                <pic:pic xmlns:pic="http://schemas.openxmlformats.org/drawingml/2006/picture">
-                  <pic:nvPicPr>
-                    <pic:cNvPr id="1" name=""/>
-                    <pic:cNvPicPr/>
-                  </pic:nvPicPr>
-                  <pic:blipFill>
-                    <a:blip r:embed="rId207">
-                      <a:extLst>
-                        <a:ext uri="{28A0092B-C50C-407E-A947-70E740481C1C}">
-                          <a14:useLocalDpi xmlns:a14="http://schemas.microsoft.com/office/drawing/2010/main" val="0"/>
-                        </a:ext>
-                      </a:extLst>
-                    </a:blip>
-                    <a:stretch>
-                      <a:fillRect/>
-                    </a:stretch>
-                  </pic:blipFill>
-                  <pic:spPr>
-                    <a:xfrm>
-                      <a:off x="0" y="0"/>
-                      <a:ext cx="4208145" cy="317500"/>
-                    </a:xfrm>
-                    <a:prstGeom prst="rect">
-                      <a:avLst/>
-                    </a:prstGeom>
-                  </pic:spPr>
-                </pic:pic>
-              </a:graphicData>
-            </a:graphic>
-            <wp14:sizeRelH relativeFrom="margin">
-              <wp14:pctWidth>0</wp14:pctWidth>
-            </wp14:sizeRelH>
-            <wp14:sizeRelV relativeFrom="margin">
-              <wp14:pctHeight>0</wp14:pctHeight>
-            </wp14:sizeRelV>
-          </wp:anchor>
-        </w:drawing>
-      </w:r>
-      <w:r>
-        <w:rPr>
-          <w:rStyle w:val="normaltextrun"/>
-          <w:rFonts w:eastAsia="Times New Roman"/>
-          <w:b/>
-          <w:bCs/>
-          <w:sz w:val="28"/>
-          <w:szCs w:val="28"/>
-        </w:rPr>
-        <w:t>-</w:t>
-      </w:r>
-      <w:r>
-        <w:rPr>
-          <w:rStyle w:val="normaltextrun"/>
-          <w:rFonts w:eastAsia="Times New Roman"/>
-          <w:b/>
-          <w:bCs/>
-          <w:sz w:val="28"/>
-          <w:szCs w:val="28"/>
-          <w:highlight w:val="yellow"/>
-        </w:rPr>
-        <w:t xml:space="preserve">Document.getElementById() </w:t>
-      </w:r>
-      <w:r>
-        <w:rPr>
-          <w:rStyle w:val="normaltextrun"/>
-          <w:rFonts w:eastAsia="Times New Roman"/>
-          <w:szCs w:val="24"/>
-        </w:rPr>
-        <w:sym w:font="Wingdings" w:char="F0E0"/>
-      </w:r>
-      <w:r>
-        <w:rPr>
-          <w:rStyle w:val="normaltextrun"/>
-          <w:rFonts w:eastAsia="Times New Roman"/>
-          <w:szCs w:val="24"/>
-        </w:rPr>
-        <w:t xml:space="preserve"> </w:t>
-      </w:r>
-      <w:r>
-        <w:t xml:space="preserve">Ritorna </w:t>
-      </w:r>
-      <w:r>
-        <w:t xml:space="preserve">un </w:t>
-      </w:r>
-      <w:r>
-        <w:rPr>
-          <w:b/>
-          <w:bCs/>
-        </w:rPr>
-        <w:t>singolo</w:t>
-      </w:r>
-      <w:r>
-        <w:t xml:space="preserve"> valore, cioè </w:t>
-      </w:r>
-      <w:r>
-        <w:t xml:space="preserve">il </w:t>
-      </w:r>
-      <w:r>
-        <w:rPr>
-          <w:b/>
-          <w:bCs/>
-          <w:u w:val="single"/>
-        </w:rPr>
-        <w:t>primo elemento</w:t>
-      </w:r>
-      <w:r>
-        <w:t xml:space="preserve"> con </w:t>
-      </w:r>
-      <w:r>
-        <w:rPr>
-          <w:b/>
-          <w:bCs/>
-          <w:u w:val="single"/>
-        </w:rPr>
-        <w:t xml:space="preserve">l'ID </w:t>
-      </w:r>
-      <w:r>
-        <w:t>specificato</w:t>
-      </w:r>
-      <w:r>
-        <w:t>.</w:t>
       </w:r>
     </w:p>
     <w:p>
@@ -32902,14 +33097,6 @@
     </w:p>
     <w:p>
       <w:pPr>
-        <w:pStyle w:val="Paragrafoelenco"/>
-        <w:rPr>
-          <w:noProof/>
-        </w:rPr>
-      </w:pPr>
-    </w:p>
-    <w:p>
-      <w:pPr>
         <w:rPr>
           <w:noProof/>
         </w:rPr>
@@ -33218,18 +33405,31 @@
         <w:rPr>
           <w:rStyle w:val="normaltextrun"/>
           <w:rFonts w:eastAsia="Times New Roman"/>
-          <w:szCs w:val="24"/>
-        </w:rPr>
-      </w:pPr>
-      <w:r>
+          <w:b/>
+          <w:bCs/>
+          <w:sz w:val="28"/>
+          <w:szCs w:val="28"/>
+        </w:rPr>
+      </w:pPr>
+    </w:p>
+    <w:p>
+      <w:pPr>
         <w:rPr>
           <w:rStyle w:val="normaltextrun"/>
           <w:rFonts w:eastAsia="Times New Roman"/>
+          <w:szCs w:val="24"/>
+        </w:rPr>
+      </w:pPr>
+      <w:r>
+        <w:rPr>
+          <w:rStyle w:val="normaltextrun"/>
+          <w:rFonts w:eastAsia="Times New Roman"/>
           <w:b/>
           <w:bCs/>
           <w:sz w:val="28"/>
           <w:szCs w:val="28"/>
         </w:rPr>
+        <w:lastRenderedPageBreak/>
         <w:t>-</w:t>
       </w:r>
       <w:r>
@@ -33735,6 +33935,7 @@
       <w:pPr>
         <w:pStyle w:val="Paragrafoelenco"/>
         <w:rPr>
+          <w:rStyle w:val="normaltextrun"/>
           <w:noProof/>
         </w:rPr>
       </w:pPr>
@@ -33809,41 +34010,34 @@
     </w:p>
     <w:p>
       <w:pPr>
-        <w:pStyle w:val="Paragrafoelenco"/>
-        <w:rPr>
-          <w:noProof/>
-        </w:rPr>
-      </w:pPr>
-    </w:p>
-    <w:p>
-      <w:pPr>
-        <w:pStyle w:val="Paragrafoelenco"/>
-        <w:rPr>
-          <w:noProof/>
-        </w:rPr>
-      </w:pPr>
-    </w:p>
-    <w:p>
-      <w:pPr>
-        <w:pStyle w:val="Paragrafoelenco"/>
-        <w:rPr>
-          <w:noProof/>
-        </w:rPr>
-      </w:pPr>
-    </w:p>
-    <w:p>
-      <w:pPr>
-        <w:pStyle w:val="Paragrafoelenco"/>
-        <w:rPr>
-          <w:noProof/>
-        </w:rPr>
-      </w:pPr>
-    </w:p>
-    <w:p>
-      <w:pPr>
-        <w:rPr>
-          <w:rStyle w:val="normaltextrun"/>
-          <w:noProof/>
+        <w:rPr>
+          <w:rFonts w:ascii="Aptos Black" w:hAnsi="Aptos Black"/>
+          <w:bCs/>
+          <w:color w:val="000000" w:themeColor="text1"/>
+          <w:sz w:val="40"/>
+          <w:szCs w:val="40"/>
+        </w:rPr>
+      </w:pPr>
+    </w:p>
+    <w:p>
+      <w:pPr>
+        <w:rPr>
+          <w:rFonts w:ascii="Aptos Black" w:hAnsi="Aptos Black"/>
+          <w:bCs/>
+          <w:color w:val="000000" w:themeColor="text1"/>
+          <w:sz w:val="40"/>
+          <w:szCs w:val="40"/>
+        </w:rPr>
+      </w:pPr>
+    </w:p>
+    <w:p>
+      <w:pPr>
+        <w:rPr>
+          <w:rFonts w:ascii="Aptos Black" w:hAnsi="Aptos Black"/>
+          <w:bCs/>
+          <w:color w:val="000000" w:themeColor="text1"/>
+          <w:sz w:val="40"/>
+          <w:szCs w:val="40"/>
         </w:rPr>
       </w:pPr>
     </w:p>
@@ -34266,18 +34460,6 @@
     </w:p>
     <w:p>
       <w:pPr>
-        <w:tabs>
-          <w:tab w:val="left" w:pos="5748"/>
-        </w:tabs>
-        <w:rPr>
-          <w:rStyle w:val="normaltextrun"/>
-          <w:rFonts w:eastAsia="Times New Roman"/>
-          <w:szCs w:val="24"/>
-        </w:rPr>
-      </w:pPr>
-    </w:p>
-    <w:p>
-      <w:pPr>
         <w:rPr>
           <w:rStyle w:val="normaltextrun"/>
           <w:rFonts w:eastAsia="Times New Roman"/>
@@ -34538,6 +34720,7 @@
           <w:sz w:val="44"/>
           <w:szCs w:val="44"/>
         </w:rPr>
+        <w:lastRenderedPageBreak/>
         <w:t>HTMLCollection vs NodeList</w:t>
       </w:r>
     </w:p>
@@ -34558,7 +34741,6 @@
         <w:t>, ma ci sono differenze significative nelle loro proprietà e nei metodi disponibili:</w:t>
       </w:r>
     </w:p>
-    <w:p/>
     <w:p/>
     <w:p>
       <w:pPr>
@@ -34698,7 +34880,6 @@
     <w:p/>
     <w:p>
       <w:r>
-        <w:lastRenderedPageBreak/>
         <w:t>-</w:t>
       </w:r>
       <w:r>
@@ -34831,7 +35012,6 @@
         <w:t xml:space="preserve"> verrà aggiornata di conseguenza.</w:t>
       </w:r>
     </w:p>
-    <w:p/>
     <w:p>
       <w:r>
         <w:rPr>
@@ -35073,12 +35253,6 @@
     <w:p>
       <w:pPr>
         <w:rPr>
-          <w:rStyle w:val="Collegamentoipertestuale"/>
-          <w:lang w:val="nl-NL"/>
-        </w:rPr>
-      </w:pPr>
-      <w:r>
-        <w:rPr>
           <w:rFonts w:ascii="Aptos Black" w:hAnsi="Aptos Black"/>
           <w:bCs/>
           <w:color w:val="000000" w:themeColor="text1"/>
@@ -35086,6 +35260,61 @@
           <w:szCs w:val="32"/>
           <w:lang w:val="nl-NL"/>
         </w:rPr>
+      </w:pPr>
+    </w:p>
+    <w:p>
+      <w:pPr>
+        <w:rPr>
+          <w:rFonts w:ascii="Aptos Black" w:hAnsi="Aptos Black"/>
+          <w:bCs/>
+          <w:color w:val="000000" w:themeColor="text1"/>
+          <w:sz w:val="32"/>
+          <w:szCs w:val="32"/>
+          <w:lang w:val="nl-NL"/>
+        </w:rPr>
+      </w:pPr>
+    </w:p>
+    <w:p>
+      <w:pPr>
+        <w:rPr>
+          <w:rFonts w:ascii="Aptos Black" w:hAnsi="Aptos Black"/>
+          <w:bCs/>
+          <w:color w:val="000000" w:themeColor="text1"/>
+          <w:sz w:val="32"/>
+          <w:szCs w:val="32"/>
+          <w:lang w:val="nl-NL"/>
+        </w:rPr>
+      </w:pPr>
+    </w:p>
+    <w:p>
+      <w:pPr>
+        <w:rPr>
+          <w:rFonts w:ascii="Aptos Black" w:hAnsi="Aptos Black"/>
+          <w:bCs/>
+          <w:color w:val="000000" w:themeColor="text1"/>
+          <w:sz w:val="32"/>
+          <w:szCs w:val="32"/>
+          <w:lang w:val="nl-NL"/>
+        </w:rPr>
+      </w:pPr>
+    </w:p>
+    <w:p>
+      <w:pPr>
+        <w:rPr>
+          <w:rStyle w:val="Collegamentoipertestuale"/>
+          <w:lang w:val="nl-NL"/>
+        </w:rPr>
+      </w:pPr>
+      <w:r>
+        <w:rPr>
+          <w:rFonts w:ascii="Aptos Black" w:hAnsi="Aptos Black"/>
+          <w:bCs/>
+          <w:color w:val="000000" w:themeColor="text1"/>
+          <w:sz w:val="32"/>
+          <w:szCs w:val="32"/>
+          <w:lang w:val="nl-NL"/>
+        </w:rPr>
+        <w:lastRenderedPageBreak/>
         <w:t xml:space="preserve">2. NodeList </w:t>
       </w:r>
       <w:r>
@@ -35360,7 +35589,6 @@
     </w:p>
     <w:p>
       <w:r>
-        <w:lastRenderedPageBreak/>
         <w:t xml:space="preserve">1. </w:t>
       </w:r>
       <w:r>
@@ -35771,6 +35999,7 @@
           <w:sz w:val="52"/>
           <w:szCs w:val="52"/>
         </w:rPr>
+        <w:lastRenderedPageBreak/>
         <w:t>manipolazione</w:t>
       </w:r>
       <w:r>
@@ -35968,7 +36197,6 @@
         </w:rPr>
       </w:pPr>
       <w:r>
-        <w:lastRenderedPageBreak/>
         <w:t xml:space="preserve">2. andiamo a selezionare il nodo DOM tramite </w:t>
       </w:r>
       <w:r>
@@ -36455,6 +36683,7 @@
           <w:sz w:val="40"/>
           <w:szCs w:val="40"/>
         </w:rPr>
+        <w:lastRenderedPageBreak/>
         <w:t xml:space="preserve">2. </w:t>
       </w:r>
       <w:r>
@@ -36837,6 +37066,7 @@
           <w:sz w:val="48"/>
           <w:szCs w:val="48"/>
         </w:rPr>
+        <w:lastRenderedPageBreak/>
         <w:t xml:space="preserve">LEZIONE 11 </w:t>
       </w:r>
       <w:r>
@@ -37028,7 +37258,6 @@
           <w:b/>
           <w:bCs/>
         </w:rPr>
-        <w:lastRenderedPageBreak/>
         <w:t>Games</w:t>
       </w:r>
     </w:p>
@@ -37597,6 +37826,7 @@
         </w:rPr>
       </w:pPr>
       <w:r>
+        <w:lastRenderedPageBreak/>
         <w:t xml:space="preserve">Partiamo da un esempio di base in cui aggiungiamo un event listener a un pulsante </w:t>
       </w:r>
       <w:r>
@@ -37812,7 +38042,6 @@
           <w:sz w:val="40"/>
           <w:szCs w:val="40"/>
         </w:rPr>
-        <w:lastRenderedPageBreak/>
         <w:drawing>
           <wp:inline distT="0" distB="0" distL="0" distR="0" wp14:anchorId="2ADAD231" wp14:editId="640DDFF8">
             <wp:extent cx="5532120" cy="568251"/>
@@ -38468,6 +38697,7 @@
         <w:rPr>
           <w:noProof/>
         </w:rPr>
+        <w:lastRenderedPageBreak/>
         <w:drawing>
           <wp:anchor distT="0" distB="0" distL="114300" distR="114300" simplePos="0" relativeHeight="251580928" behindDoc="1" locked="0" layoutInCell="1" allowOverlap="1" wp14:anchorId="31BF0B32" wp14:editId="25372CDF">
             <wp:simplePos x="0" y="0"/>
@@ -38816,7 +39046,6 @@
           <w:sz w:val="40"/>
           <w:szCs w:val="40"/>
         </w:rPr>
-        <w:lastRenderedPageBreak/>
         <w:t>Event Types</w:t>
       </w:r>
     </w:p>
@@ -39490,6 +39719,7 @@
           <w:sz w:val="40"/>
           <w:szCs w:val="40"/>
         </w:rPr>
+        <w:lastRenderedPageBreak/>
         <w:t>Json</w:t>
       </w:r>
     </w:p>
@@ -39545,7 +39775,6 @@
           <w:sz w:val="40"/>
           <w:szCs w:val="40"/>
         </w:rPr>
-        <w:lastRenderedPageBreak/>
         <w:drawing>
           <wp:inline distT="0" distB="0" distL="0" distR="0" wp14:anchorId="0D60D620" wp14:editId="2F845EA1">
             <wp:extent cx="6120130" cy="4388485"/>
@@ -39750,7 +39979,6 @@
           <w:sz w:val="48"/>
           <w:szCs w:val="48"/>
         </w:rPr>
-        <w:lastRenderedPageBreak/>
         <w:t>LEZIONE 1</w:t>
       </w:r>
       <w:r>

</xml_diff>

<commit_message>
done ex of section 14 (modules), to complete and learn more the ex of section 15 (modern js)
</commit_message>
<xml_diff>
--- a/APPUNTI/00-APPUNTI JS.docx
+++ b/APPUNTI/00-APPUNTI JS.docx
@@ -1769,7 +1769,7 @@
           <w:szCs w:val="32"/>
         </w:rPr>
         <w:drawing>
-          <wp:anchor distT="0" distB="0" distL="114300" distR="114300" simplePos="0" relativeHeight="251584000" behindDoc="1" locked="0" layoutInCell="1" allowOverlap="1" wp14:anchorId="5B438764" wp14:editId="79E7AACE">
+          <wp:anchor distT="0" distB="0" distL="114300" distR="114300" simplePos="0" relativeHeight="251584000" behindDoc="1" locked="0" layoutInCell="1" allowOverlap="1" wp14:anchorId="5B438764" wp14:editId="1EEDB04F">
             <wp:simplePos x="0" y="0"/>
             <wp:positionH relativeFrom="page">
               <wp:posOffset>2000250</wp:posOffset>
@@ -35258,7 +35258,6 @@
           <w:color w:val="000000" w:themeColor="text1"/>
           <w:sz w:val="32"/>
           <w:szCs w:val="32"/>
-          <w:lang w:val="nl-NL"/>
         </w:rPr>
       </w:pPr>
     </w:p>
@@ -35270,7 +35269,6 @@
           <w:color w:val="000000" w:themeColor="text1"/>
           <w:sz w:val="32"/>
           <w:szCs w:val="32"/>
-          <w:lang w:val="nl-NL"/>
         </w:rPr>
       </w:pPr>
     </w:p>
@@ -35282,7 +35280,6 @@
           <w:color w:val="000000" w:themeColor="text1"/>
           <w:sz w:val="32"/>
           <w:szCs w:val="32"/>
-          <w:lang w:val="nl-NL"/>
         </w:rPr>
       </w:pPr>
     </w:p>
@@ -35294,7 +35291,6 @@
           <w:color w:val="000000" w:themeColor="text1"/>
           <w:sz w:val="32"/>
           <w:szCs w:val="32"/>
-          <w:lang w:val="nl-NL"/>
         </w:rPr>
       </w:pPr>
     </w:p>
@@ -40138,6 +40134,248 @@
           </wp:inline>
         </w:drawing>
       </w:r>
+    </w:p>
+    <w:p>
+      <w:pPr>
+        <w:rPr>
+          <w:rStyle w:val="normaltextrun"/>
+          <w:rFonts w:ascii="Aptos Black" w:hAnsi="Aptos Black"/>
+          <w:bCs/>
+          <w:color w:val="000000" w:themeColor="text1"/>
+          <w:sz w:val="40"/>
+          <w:szCs w:val="40"/>
+        </w:rPr>
+      </w:pPr>
+    </w:p>
+    <w:p>
+      <w:pPr>
+        <w:rPr>
+          <w:rStyle w:val="normaltextrun"/>
+          <w:rFonts w:ascii="Aptos Black" w:hAnsi="Aptos Black"/>
+          <w:bCs/>
+          <w:color w:val="000000" w:themeColor="text1"/>
+          <w:sz w:val="40"/>
+          <w:szCs w:val="40"/>
+        </w:rPr>
+      </w:pPr>
+    </w:p>
+    <w:p>
+      <w:pPr>
+        <w:rPr>
+          <w:rStyle w:val="normaltextrun"/>
+          <w:rFonts w:ascii="Aptos Black" w:hAnsi="Aptos Black"/>
+          <w:bCs/>
+          <w:color w:val="000000" w:themeColor="text1"/>
+          <w:sz w:val="40"/>
+          <w:szCs w:val="40"/>
+        </w:rPr>
+      </w:pPr>
+    </w:p>
+    <w:p>
+      <w:pPr>
+        <w:rPr>
+          <w:rStyle w:val="normaltextrun"/>
+          <w:rFonts w:ascii="Aptos Black" w:hAnsi="Aptos Black"/>
+          <w:bCs/>
+          <w:color w:val="000000" w:themeColor="text1"/>
+          <w:sz w:val="40"/>
+          <w:szCs w:val="40"/>
+        </w:rPr>
+      </w:pPr>
+    </w:p>
+    <w:p>
+      <w:pPr>
+        <w:rPr>
+          <w:rStyle w:val="normaltextrun"/>
+          <w:rFonts w:ascii="Aptos Black" w:hAnsi="Aptos Black"/>
+          <w:bCs/>
+          <w:color w:val="000000" w:themeColor="text1"/>
+          <w:sz w:val="40"/>
+          <w:szCs w:val="40"/>
+        </w:rPr>
+      </w:pPr>
+    </w:p>
+    <w:p>
+      <w:pPr>
+        <w:rPr>
+          <w:rStyle w:val="normaltextrun"/>
+          <w:rFonts w:ascii="Aptos Black" w:hAnsi="Aptos Black"/>
+          <w:bCs/>
+          <w:color w:val="000000" w:themeColor="text1"/>
+          <w:sz w:val="40"/>
+          <w:szCs w:val="40"/>
+        </w:rPr>
+      </w:pPr>
+    </w:p>
+    <w:p>
+      <w:pPr>
+        <w:rPr>
+          <w:rStyle w:val="normaltextrun"/>
+          <w:rFonts w:ascii="Aptos Black" w:hAnsi="Aptos Black"/>
+          <w:bCs/>
+          <w:color w:val="000000" w:themeColor="text1"/>
+          <w:sz w:val="40"/>
+          <w:szCs w:val="40"/>
+        </w:rPr>
+      </w:pPr>
+    </w:p>
+    <w:p>
+      <w:pPr>
+        <w:rPr>
+          <w:rStyle w:val="normaltextrun"/>
+          <w:rFonts w:ascii="Aptos Black" w:hAnsi="Aptos Black"/>
+          <w:bCs/>
+          <w:color w:val="000000" w:themeColor="text1"/>
+          <w:sz w:val="40"/>
+          <w:szCs w:val="40"/>
+        </w:rPr>
+      </w:pPr>
+    </w:p>
+    <w:p>
+      <w:pPr>
+        <w:rPr>
+          <w:rStyle w:val="normaltextrun"/>
+          <w:rFonts w:ascii="Aptos Black" w:hAnsi="Aptos Black"/>
+          <w:bCs/>
+          <w:color w:val="000000" w:themeColor="text1"/>
+          <w:sz w:val="40"/>
+          <w:szCs w:val="40"/>
+        </w:rPr>
+      </w:pPr>
+    </w:p>
+    <w:p>
+      <w:pPr>
+        <w:rPr>
+          <w:rStyle w:val="normaltextrun"/>
+          <w:rFonts w:ascii="Aptos Black" w:hAnsi="Aptos Black"/>
+          <w:bCs/>
+          <w:color w:val="000000" w:themeColor="text1"/>
+          <w:sz w:val="40"/>
+          <w:szCs w:val="40"/>
+          <w:lang w:val="en-US"/>
+        </w:rPr>
+      </w:pPr>
+      <w:r>
+        <w:rPr>
+          <w:rStyle w:val="normaltextrun"/>
+          <w:rFonts w:ascii="Aptos Black" w:hAnsi="Aptos Black"/>
+          <w:bCs/>
+          <w:color w:val="000000" w:themeColor="text1"/>
+          <w:sz w:val="40"/>
+          <w:szCs w:val="40"/>
+          <w:lang w:val="en-US"/>
+        </w:rPr>
+        <w:lastRenderedPageBreak/>
+        <w:t>Call back function asincrona es</w:t>
+      </w:r>
+      <w:r>
+        <w:rPr>
+          <w:rStyle w:val="normaltextrun"/>
+          <w:rFonts w:ascii="Aptos Black" w:hAnsi="Aptos Black"/>
+          <w:bCs/>
+          <w:color w:val="000000" w:themeColor="text1"/>
+          <w:sz w:val="40"/>
+          <w:szCs w:val="40"/>
+          <w:lang w:val="en-US"/>
+        </w:rPr>
+        <w:t>empio in classe</w:t>
+      </w:r>
+    </w:p>
+    <w:p>
+      <w:pPr>
+        <w:rPr>
+          <w:rStyle w:val="normaltextrun"/>
+          <w:rFonts w:ascii="Aptos Black" w:hAnsi="Aptos Black"/>
+          <w:bCs/>
+          <w:color w:val="000000" w:themeColor="text1"/>
+          <w:sz w:val="40"/>
+          <w:szCs w:val="40"/>
+          <w:lang w:val="en-US"/>
+        </w:rPr>
+      </w:pPr>
+      <w:r>
+        <w:rPr>
+          <w:rStyle w:val="normaltextrun"/>
+          <w:rFonts w:ascii="Aptos Black" w:hAnsi="Aptos Black"/>
+          <w:bCs/>
+          <w:color w:val="000000" w:themeColor="text1"/>
+          <w:sz w:val="40"/>
+          <w:szCs w:val="40"/>
+        </w:rPr>
+        <w:drawing>
+          <wp:inline distT="0" distB="0" distL="0" distR="0" wp14:anchorId="2808B900" wp14:editId="766F17B7">
+            <wp:extent cx="6120130" cy="5501005"/>
+            <wp:effectExtent l="0" t="0" r="0" b="0"/>
+            <wp:docPr id="1546928840" name="Immagine 1" descr="Immagine che contiene testo, schermata, Carattere, linea&#10;&#10;Descrizione generata automaticamente"/>
+            <wp:cNvGraphicFramePr>
+              <a:graphicFrameLocks xmlns:a="http://schemas.openxmlformats.org/drawingml/2006/main" noChangeAspect="1"/>
+            </wp:cNvGraphicFramePr>
+            <a:graphic xmlns:a="http://schemas.openxmlformats.org/drawingml/2006/main">
+              <a:graphicData uri="http://schemas.openxmlformats.org/drawingml/2006/picture">
+                <pic:pic xmlns:pic="http://schemas.openxmlformats.org/drawingml/2006/picture">
+                  <pic:nvPicPr>
+                    <pic:cNvPr id="1546928840" name="Immagine 1" descr="Immagine che contiene testo, schermata, Carattere, linea&#10;&#10;Descrizione generata automaticamente"/>
+                    <pic:cNvPicPr/>
+                  </pic:nvPicPr>
+                  <pic:blipFill>
+                    <a:blip r:embed="rId245"/>
+                    <a:stretch>
+                      <a:fillRect/>
+                    </a:stretch>
+                  </pic:blipFill>
+                  <pic:spPr>
+                    <a:xfrm>
+                      <a:off x="0" y="0"/>
+                      <a:ext cx="6120130" cy="5501005"/>
+                    </a:xfrm>
+                    <a:prstGeom prst="rect">
+                      <a:avLst/>
+                    </a:prstGeom>
+                  </pic:spPr>
+                </pic:pic>
+              </a:graphicData>
+            </a:graphic>
+          </wp:inline>
+        </w:drawing>
+      </w:r>
+    </w:p>
+    <w:p>
+      <w:pPr>
+        <w:rPr>
+          <w:rStyle w:val="normaltextrun"/>
+          <w:rFonts w:ascii="Aptos Black" w:hAnsi="Aptos Black"/>
+          <w:bCs/>
+          <w:color w:val="000000" w:themeColor="text1"/>
+          <w:sz w:val="40"/>
+          <w:szCs w:val="40"/>
+          <w:lang w:val="en-US"/>
+        </w:rPr>
+      </w:pPr>
+    </w:p>
+    <w:p>
+      <w:pPr>
+        <w:rPr>
+          <w:rStyle w:val="normaltextrun"/>
+          <w:rFonts w:ascii="Aptos Black" w:hAnsi="Aptos Black"/>
+          <w:bCs/>
+          <w:color w:val="000000" w:themeColor="text1"/>
+          <w:sz w:val="40"/>
+          <w:szCs w:val="40"/>
+          <w:lang w:val="en-US"/>
+        </w:rPr>
+      </w:pPr>
+    </w:p>
+    <w:p>
+      <w:pPr>
+        <w:rPr>
+          <w:rStyle w:val="normaltextrun"/>
+          <w:rFonts w:ascii="Aptos Black" w:hAnsi="Aptos Black"/>
+          <w:bCs/>
+          <w:color w:val="000000" w:themeColor="text1"/>
+          <w:sz w:val="40"/>
+          <w:szCs w:val="40"/>
+        </w:rPr>
+      </w:pPr>
     </w:p>
     <w:sectPr>
       <w:pgSz w:w="11906" w:h="16838"/>

</xml_diff>

<commit_message>
done some examples on the previosly sections, readed the section 16 (error handling), introduced TS (unit 18)
</commit_message>
<xml_diff>
--- a/APPUNTI/00-APPUNTI JS.docx
+++ b/APPUNTI/00-APPUNTI JS.docx
@@ -1771,7 +1771,7 @@
           <w:szCs w:val="32"/>
         </w:rPr>
         <w:drawing>
-          <wp:anchor distT="0" distB="0" distL="114300" distR="114300" simplePos="0" relativeHeight="251584000" behindDoc="1" locked="0" layoutInCell="1" allowOverlap="1" wp14:anchorId="5B438764" wp14:editId="066EC056">
+          <wp:anchor distT="0" distB="0" distL="114300" distR="114300" simplePos="0" relativeHeight="251584000" behindDoc="1" locked="0" layoutInCell="1" allowOverlap="1" wp14:anchorId="5B438764" wp14:editId="19F051EB">
             <wp:simplePos x="0" y="0"/>
             <wp:positionH relativeFrom="page">
               <wp:posOffset>2000250</wp:posOffset>
@@ -42086,13 +42086,7 @@
         <w:rPr>
           <w:color w:val="FF0000"/>
         </w:rPr>
-        <w:t>NON +</w:t>
-      </w:r>
-      <w:r>
-        <w:rPr>
-          <w:color w:val="FF0000"/>
-        </w:rPr>
-        <w:t xml:space="preserve"> </w:t>
+        <w:t xml:space="preserve">NON + </w:t>
       </w:r>
       <w:r>
         <w:rPr>
@@ -42121,6 +42115,7 @@
           <w:rStyle w:val="normaltextrun"/>
           <w:rFonts w:ascii="Aptos Black" w:hAnsi="Aptos Black"/>
           <w:bCs/>
+          <w:noProof/>
           <w:color w:val="000000" w:themeColor="text1"/>
           <w:sz w:val="40"/>
           <w:szCs w:val="40"/>
@@ -42398,210 +42393,6 @@
           <w:color w:val="000000" w:themeColor="text1"/>
           <w:sz w:val="40"/>
           <w:szCs w:val="40"/>
-        </w:rPr>
-      </w:pPr>
-    </w:p>
-    <w:p>
-      <w:pPr>
-        <w:rPr>
-          <w:rStyle w:val="normaltextrun"/>
-          <w:rFonts w:ascii="Aptos Black" w:hAnsi="Aptos Black"/>
-          <w:bCs/>
-          <w:color w:val="000000" w:themeColor="text1"/>
-          <w:sz w:val="40"/>
-          <w:szCs w:val="40"/>
-        </w:rPr>
-      </w:pPr>
-    </w:p>
-    <w:p>
-      <w:pPr>
-        <w:rPr>
-          <w:rStyle w:val="normaltextrun"/>
-          <w:rFonts w:ascii="Aptos Black" w:hAnsi="Aptos Black"/>
-          <w:bCs/>
-          <w:color w:val="000000" w:themeColor="text1"/>
-          <w:sz w:val="40"/>
-          <w:szCs w:val="40"/>
-        </w:rPr>
-      </w:pPr>
-    </w:p>
-    <w:p>
-      <w:pPr>
-        <w:rPr>
-          <w:rStyle w:val="normaltextrun"/>
-          <w:rFonts w:ascii="Aptos Black" w:hAnsi="Aptos Black"/>
-          <w:bCs/>
-          <w:color w:val="000000" w:themeColor="text1"/>
-          <w:sz w:val="40"/>
-          <w:szCs w:val="40"/>
-        </w:rPr>
-      </w:pPr>
-    </w:p>
-    <w:p>
-      <w:pPr>
-        <w:rPr>
-          <w:rStyle w:val="normaltextrun"/>
-          <w:rFonts w:ascii="Aptos Black" w:hAnsi="Aptos Black"/>
-          <w:bCs/>
-          <w:color w:val="000000" w:themeColor="text1"/>
-          <w:sz w:val="40"/>
-          <w:szCs w:val="40"/>
-        </w:rPr>
-      </w:pPr>
-    </w:p>
-    <w:p>
-      <w:pPr>
-        <w:rPr>
-          <w:rStyle w:val="normaltextrun"/>
-          <w:rFonts w:ascii="Aptos Black" w:hAnsi="Aptos Black"/>
-          <w:bCs/>
-          <w:color w:val="000000" w:themeColor="text1"/>
-          <w:sz w:val="40"/>
-          <w:szCs w:val="40"/>
-        </w:rPr>
-      </w:pPr>
-    </w:p>
-    <w:p>
-      <w:pPr>
-        <w:rPr>
-          <w:rStyle w:val="normaltextrun"/>
-          <w:rFonts w:ascii="Aptos Black" w:hAnsi="Aptos Black"/>
-          <w:bCs/>
-          <w:color w:val="000000" w:themeColor="text1"/>
-          <w:sz w:val="40"/>
-          <w:szCs w:val="40"/>
-        </w:rPr>
-      </w:pPr>
-    </w:p>
-    <w:p>
-      <w:pPr>
-        <w:rPr>
-          <w:rStyle w:val="normaltextrun"/>
-          <w:rFonts w:ascii="Aptos Black" w:hAnsi="Aptos Black"/>
-          <w:bCs/>
-          <w:color w:val="000000" w:themeColor="text1"/>
-          <w:sz w:val="40"/>
-          <w:szCs w:val="40"/>
-        </w:rPr>
-      </w:pPr>
-    </w:p>
-    <w:p>
-      <w:pPr>
-        <w:rPr>
-          <w:rStyle w:val="normaltextrun"/>
-          <w:rFonts w:ascii="Aptos Black" w:hAnsi="Aptos Black"/>
-          <w:bCs/>
-          <w:color w:val="000000" w:themeColor="text1"/>
-          <w:sz w:val="40"/>
-          <w:szCs w:val="40"/>
-        </w:rPr>
-      </w:pPr>
-    </w:p>
-    <w:p>
-      <w:pPr>
-        <w:rPr>
-          <w:rStyle w:val="normaltextrun"/>
-          <w:rFonts w:ascii="Aptos Black" w:hAnsi="Aptos Black"/>
-          <w:bCs/>
-          <w:color w:val="000000" w:themeColor="text1"/>
-          <w:sz w:val="40"/>
-          <w:szCs w:val="40"/>
-        </w:rPr>
-      </w:pPr>
-    </w:p>
-    <w:p>
-      <w:pPr>
-        <w:rPr>
-          <w:rStyle w:val="normaltextrun"/>
-          <w:rFonts w:ascii="Aptos Black" w:hAnsi="Aptos Black"/>
-          <w:bCs/>
-          <w:color w:val="000000" w:themeColor="text1"/>
-          <w:sz w:val="40"/>
-          <w:szCs w:val="40"/>
-        </w:rPr>
-      </w:pPr>
-    </w:p>
-    <w:p>
-      <w:pPr>
-        <w:rPr>
-          <w:rStyle w:val="normaltextrun"/>
-          <w:rFonts w:ascii="Aptos Black" w:hAnsi="Aptos Black"/>
-          <w:bCs/>
-          <w:color w:val="000000" w:themeColor="text1"/>
-          <w:sz w:val="40"/>
-          <w:szCs w:val="40"/>
-        </w:rPr>
-      </w:pPr>
-    </w:p>
-    <w:p>
-      <w:pPr>
-        <w:rPr>
-          <w:rStyle w:val="normaltextrun"/>
-          <w:rFonts w:ascii="Aptos Black" w:hAnsi="Aptos Black"/>
-          <w:bCs/>
-          <w:color w:val="000000" w:themeColor="text1"/>
-          <w:sz w:val="40"/>
-          <w:szCs w:val="40"/>
-        </w:rPr>
-      </w:pPr>
-    </w:p>
-    <w:p>
-      <w:pPr>
-        <w:rPr>
-          <w:rStyle w:val="normaltextrun"/>
-          <w:rFonts w:ascii="Aptos Black" w:hAnsi="Aptos Black"/>
-          <w:bCs/>
-          <w:color w:val="000000" w:themeColor="text1"/>
-          <w:sz w:val="40"/>
-          <w:szCs w:val="40"/>
-        </w:rPr>
-      </w:pPr>
-    </w:p>
-    <w:p>
-      <w:pPr>
-        <w:rPr>
-          <w:rStyle w:val="normaltextrun"/>
-          <w:rFonts w:ascii="Aptos Black" w:hAnsi="Aptos Black"/>
-          <w:bCs/>
-          <w:color w:val="000000" w:themeColor="text1"/>
-          <w:sz w:val="40"/>
-          <w:szCs w:val="40"/>
-        </w:rPr>
-      </w:pPr>
-    </w:p>
-    <w:p>
-      <w:pPr>
-        <w:rPr>
-          <w:rStyle w:val="normaltextrun"/>
-          <w:rFonts w:ascii="Aptos Black" w:hAnsi="Aptos Black"/>
-          <w:bCs/>
-          <w:color w:val="000000" w:themeColor="text1"/>
-          <w:sz w:val="40"/>
-          <w:szCs w:val="40"/>
-        </w:rPr>
-      </w:pPr>
-    </w:p>
-    <w:p>
-      <w:pPr>
-        <w:rPr>
-          <w:rStyle w:val="normaltextrun"/>
-          <w:rFonts w:ascii="Aptos Black" w:hAnsi="Aptos Black"/>
-          <w:bCs/>
-          <w:color w:val="000000" w:themeColor="text1"/>
-          <w:sz w:val="40"/>
-          <w:szCs w:val="40"/>
-        </w:rPr>
-      </w:pPr>
-    </w:p>
-    <w:p>
-      <w:pPr>
-        <w:rPr>
-          <w:rStyle w:val="normaltextrun"/>
-          <w:rFonts w:ascii="Aptos Black" w:hAnsi="Aptos Black"/>
-          <w:bCs/>
-          <w:color w:val="000000" w:themeColor="text1"/>
-          <w:sz w:val="40"/>
-          <w:szCs w:val="40"/>
           <w:lang w:val="en-US"/>
         </w:rPr>
       </w:pPr>
@@ -42889,6 +42680,18 @@
           <w:szCs w:val="40"/>
         </w:rPr>
       </w:pPr>
+    </w:p>
+    <w:p>
+      <w:pPr>
+        <w:rPr>
+          <w:rStyle w:val="normaltextrun"/>
+          <w:rFonts w:ascii="Aptos Black" w:hAnsi="Aptos Black"/>
+          <w:bCs/>
+          <w:color w:val="000000" w:themeColor="text1"/>
+          <w:sz w:val="40"/>
+          <w:szCs w:val="40"/>
+        </w:rPr>
+      </w:pPr>
       <w:r>
         <w:rPr>
           <w:rStyle w:val="normaltextrun"/>
@@ -43086,8 +42889,8 @@
           <w:lang w:val="en-US"/>
         </w:rPr>
         <w:drawing>
-          <wp:inline distT="0" distB="0" distL="0" distR="0" wp14:anchorId="617DC3F0" wp14:editId="5093725A">
-            <wp:extent cx="5965268" cy="4892040"/>
+          <wp:inline distT="0" distB="0" distL="0" distR="0" wp14:anchorId="617DC3F0" wp14:editId="6EF7226B">
+            <wp:extent cx="5876997" cy="4819650"/>
             <wp:effectExtent l="0" t="0" r="0" b="0"/>
             <wp:docPr id="1659057599" name="Immagine 1" descr="Immagine che contiene testo, schermata, Carattere&#10;&#10;Descrizione generata automaticamente"/>
             <wp:cNvGraphicFramePr>
@@ -43109,7 +42912,7 @@
                   <pic:spPr>
                     <a:xfrm>
                       <a:off x="0" y="0"/>
-                      <a:ext cx="5965268" cy="4892040"/>
+                      <a:ext cx="5890540" cy="4830757"/>
                     </a:xfrm>
                     <a:prstGeom prst="rect">
                       <a:avLst/>
@@ -43134,6 +42937,550 @@
           <w:lang w:val="en-US"/>
         </w:rPr>
       </w:pPr>
+      <w:r>
+        <w:rPr>
+          <w:rStyle w:val="normaltextrun"/>
+          <w:rFonts w:ascii="Aptos Black" w:hAnsi="Aptos Black"/>
+          <w:bCs/>
+          <w:color w:val="000000" w:themeColor="text1"/>
+          <w:sz w:val="40"/>
+          <w:szCs w:val="40"/>
+          <w:lang w:val="en-US"/>
+        </w:rPr>
+        <w:t>Try { }   /  catch(error) { }</w:t>
+      </w:r>
+    </w:p>
+    <w:p>
+      <w:r>
+        <w:t xml:space="preserve">Il costrutto try-catch è un </w:t>
+      </w:r>
+      <w:r>
+        <w:rPr>
+          <w:b/>
+          <w:bCs/>
+          <w:u w:val="single"/>
+        </w:rPr>
+        <w:t>meccanismo di gestione degli errori nei linguaggi di programmazione</w:t>
+      </w:r>
+      <w:r>
+        <w:t xml:space="preserve"> come JavaScript (e molti altri linguaggi, come Python, Java, C#). </w:t>
+      </w:r>
+    </w:p>
+    <w:p/>
+    <w:p>
+      <w:pPr>
+        <w:rPr>
+          <w:rStyle w:val="normaltextrun"/>
+          <w:rFonts w:ascii="Aptos Black" w:hAnsi="Aptos Black"/>
+          <w:bCs/>
+          <w:color w:val="000000" w:themeColor="text1"/>
+          <w:sz w:val="32"/>
+          <w:szCs w:val="32"/>
+          <w:lang w:val="en-US"/>
+        </w:rPr>
+      </w:pPr>
+      <w:r>
+        <w:rPr>
+          <w:rStyle w:val="normaltextrun"/>
+          <w:rFonts w:ascii="Aptos Black" w:hAnsi="Aptos Black"/>
+          <w:bCs/>
+          <w:color w:val="000000" w:themeColor="text1"/>
+          <w:sz w:val="32"/>
+          <w:szCs w:val="32"/>
+          <w:lang w:val="en-US"/>
+        </w:rPr>
+        <w:t>Try</w:t>
+      </w:r>
+      <w:r>
+        <w:rPr>
+          <w:rStyle w:val="normaltextrun"/>
+          <w:rFonts w:ascii="Aptos Black" w:hAnsi="Aptos Black"/>
+          <w:bCs/>
+          <w:color w:val="000000" w:themeColor="text1"/>
+          <w:sz w:val="32"/>
+          <w:szCs w:val="32"/>
+          <w:lang w:val="en-US"/>
+        </w:rPr>
+        <w:t xml:space="preserve"> </w:t>
+      </w:r>
+      <w:r>
+        <w:rPr>
+          <w:rStyle w:val="normaltextrun"/>
+          <w:rFonts w:ascii="Aptos Black" w:hAnsi="Aptos Black"/>
+          <w:bCs/>
+          <w:color w:val="000000" w:themeColor="text1"/>
+          <w:sz w:val="32"/>
+          <w:szCs w:val="32"/>
+          <w:lang w:val="en-US"/>
+        </w:rPr>
+        <w:t>{</w:t>
+      </w:r>
+      <w:r>
+        <w:rPr>
+          <w:rStyle w:val="normaltextrun"/>
+          <w:rFonts w:ascii="Aptos Black" w:hAnsi="Aptos Black"/>
+          <w:bCs/>
+          <w:color w:val="000000" w:themeColor="text1"/>
+          <w:sz w:val="32"/>
+          <w:szCs w:val="32"/>
+          <w:lang w:val="en-US"/>
+        </w:rPr>
+        <w:t xml:space="preserve"> </w:t>
+      </w:r>
+      <w:r>
+        <w:rPr>
+          <w:rStyle w:val="normaltextrun"/>
+          <w:rFonts w:ascii="Aptos Black" w:hAnsi="Aptos Black"/>
+          <w:bCs/>
+          <w:color w:val="000000" w:themeColor="text1"/>
+          <w:sz w:val="32"/>
+          <w:szCs w:val="32"/>
+          <w:lang w:val="en-US"/>
+        </w:rPr>
+        <w:t>}</w:t>
+      </w:r>
+    </w:p>
+    <w:p>
+      <w:pPr>
+        <w:pStyle w:val="Paragrafoelenco"/>
+        <w:numPr>
+          <w:ilvl w:val="0"/>
+          <w:numId w:val="25"/>
+        </w:numPr>
+      </w:pPr>
+      <w:r>
+        <w:t xml:space="preserve">Permette </w:t>
+      </w:r>
+      <w:r>
+        <w:rPr>
+          <w:b/>
+          <w:bCs/>
+          <w:color w:val="70AD47" w:themeColor="accent6"/>
+        </w:rPr>
+        <w:t>di eseguire un blocco di codice</w:t>
+      </w:r>
+      <w:r>
+        <w:t xml:space="preserve"> (il blocco </w:t>
+      </w:r>
+      <w:r>
+        <w:rPr>
+          <w:b/>
+          <w:bCs/>
+          <w:color w:val="70AD47" w:themeColor="accent6"/>
+          <w:u w:val="single"/>
+        </w:rPr>
+        <w:t>try</w:t>
+      </w:r>
+      <w:r>
+        <w:t xml:space="preserve">) </w:t>
+      </w:r>
+    </w:p>
+    <w:p>
+      <w:pPr>
+        <w:pStyle w:val="Paragrafoelenco"/>
+        <w:numPr>
+          <w:ilvl w:val="0"/>
+          <w:numId w:val="25"/>
+        </w:numPr>
+      </w:pPr>
+      <w:r>
+        <w:t xml:space="preserve">Contiene il </w:t>
+      </w:r>
+      <w:r>
+        <w:rPr>
+          <w:b/>
+          <w:bCs/>
+          <w:u w:val="single"/>
+        </w:rPr>
+        <w:t>blocco di codice</w:t>
+      </w:r>
+      <w:r>
+        <w:t xml:space="preserve"> in cui potrebbe verificarsi un errore.</w:t>
+      </w:r>
+    </w:p>
+    <w:p>
+      <w:pPr>
+        <w:pStyle w:val="Paragrafoelenco"/>
+        <w:numPr>
+          <w:ilvl w:val="0"/>
+          <w:numId w:val="25"/>
+        </w:numPr>
+      </w:pPr>
+      <w:r>
+        <w:t xml:space="preserve">Se un errore </w:t>
+      </w:r>
+      <w:r>
+        <w:rPr>
+          <w:b/>
+          <w:bCs/>
+          <w:u w:val="single"/>
+        </w:rPr>
+        <w:t>si verifica</w:t>
+      </w:r>
+      <w:r>
+        <w:t xml:space="preserve">, </w:t>
+      </w:r>
+      <w:r>
+        <w:rPr>
+          <w:b/>
+          <w:bCs/>
+          <w:u w:val="single"/>
+        </w:rPr>
+        <w:t>l'esecuzione si interrompe</w:t>
+      </w:r>
+      <w:r>
+        <w:t xml:space="preserve"> nel punto in cui si </w:t>
+      </w:r>
+      <w:r>
+        <w:rPr>
+          <w:b/>
+          <w:bCs/>
+          <w:i/>
+          <w:iCs/>
+        </w:rPr>
+        <w:t>genera l'errore</w:t>
+      </w:r>
+      <w:r>
+        <w:t xml:space="preserve"> e il controllo passa al </w:t>
+      </w:r>
+      <w:r>
+        <w:rPr>
+          <w:b/>
+          <w:bCs/>
+          <w:color w:val="FF0000"/>
+        </w:rPr>
+        <w:t>blocco catch</w:t>
+      </w:r>
+      <w:r>
+        <w:t>.</w:t>
+      </w:r>
+    </w:p>
+    <w:p/>
+    <w:p>
+      <w:pPr>
+        <w:rPr>
+          <w:rStyle w:val="normaltextrun"/>
+          <w:rFonts w:ascii="Aptos Black" w:hAnsi="Aptos Black"/>
+          <w:bCs/>
+          <w:color w:val="000000" w:themeColor="text1"/>
+          <w:sz w:val="32"/>
+          <w:szCs w:val="32"/>
+          <w:lang w:val="en-US"/>
+        </w:rPr>
+      </w:pPr>
+      <w:r>
+        <w:rPr>
+          <w:rStyle w:val="normaltextrun"/>
+          <w:rFonts w:ascii="Aptos Black" w:hAnsi="Aptos Black"/>
+          <w:bCs/>
+          <w:color w:val="000000" w:themeColor="text1"/>
+          <w:sz w:val="32"/>
+          <w:szCs w:val="32"/>
+          <w:lang w:val="en-US"/>
+        </w:rPr>
+        <w:t>Catch(error)</w:t>
+      </w:r>
+      <w:r>
+        <w:rPr>
+          <w:rStyle w:val="normaltextrun"/>
+          <w:rFonts w:ascii="Aptos Black" w:hAnsi="Aptos Black"/>
+          <w:bCs/>
+          <w:color w:val="000000" w:themeColor="text1"/>
+          <w:sz w:val="32"/>
+          <w:szCs w:val="32"/>
+          <w:lang w:val="en-US"/>
+        </w:rPr>
+        <w:t xml:space="preserve"> </w:t>
+      </w:r>
+      <w:r>
+        <w:rPr>
+          <w:rStyle w:val="normaltextrun"/>
+          <w:rFonts w:ascii="Aptos Black" w:hAnsi="Aptos Black"/>
+          <w:bCs/>
+          <w:color w:val="000000" w:themeColor="text1"/>
+          <w:sz w:val="32"/>
+          <w:szCs w:val="32"/>
+          <w:lang w:val="en-US"/>
+        </w:rPr>
+        <w:t>{</w:t>
+      </w:r>
+      <w:r>
+        <w:rPr>
+          <w:rStyle w:val="normaltextrun"/>
+          <w:rFonts w:ascii="Aptos Black" w:hAnsi="Aptos Black"/>
+          <w:bCs/>
+          <w:color w:val="000000" w:themeColor="text1"/>
+          <w:sz w:val="32"/>
+          <w:szCs w:val="32"/>
+          <w:lang w:val="en-US"/>
+        </w:rPr>
+        <w:t xml:space="preserve"> </w:t>
+      </w:r>
+      <w:r>
+        <w:rPr>
+          <w:rStyle w:val="normaltextrun"/>
+          <w:rFonts w:ascii="Aptos Black" w:hAnsi="Aptos Black"/>
+          <w:bCs/>
+          <w:color w:val="000000" w:themeColor="text1"/>
+          <w:sz w:val="32"/>
+          <w:szCs w:val="32"/>
+          <w:lang w:val="en-US"/>
+        </w:rPr>
+        <w:t>}</w:t>
+      </w:r>
+    </w:p>
+    <w:p>
+      <w:pPr>
+        <w:pStyle w:val="Paragrafoelenco"/>
+        <w:numPr>
+          <w:ilvl w:val="0"/>
+          <w:numId w:val="25"/>
+        </w:numPr>
+      </w:pPr>
+      <w:r>
+        <w:rPr>
+          <w:color w:val="FF0000"/>
+        </w:rPr>
+        <w:t>C</w:t>
+      </w:r>
+      <w:r>
+        <w:rPr>
+          <w:color w:val="FF0000"/>
+        </w:rPr>
+        <w:t>atturare eventuali errori</w:t>
+      </w:r>
+      <w:r>
+        <w:t xml:space="preserve"> che si verificano durante l'esecuzione </w:t>
+      </w:r>
+      <w:r>
+        <w:t>(</w:t>
+      </w:r>
+      <w:r>
+        <w:t xml:space="preserve">nel blocco </w:t>
+      </w:r>
+      <w:r>
+        <w:rPr>
+          <w:color w:val="FF0000"/>
+          <w:u w:val="single"/>
+        </w:rPr>
+        <w:t>catch)</w:t>
+      </w:r>
+      <w:r>
+        <w:t>.</w:t>
+      </w:r>
+    </w:p>
+    <w:p>
+      <w:pPr>
+        <w:pStyle w:val="Paragrafoelenco"/>
+        <w:numPr>
+          <w:ilvl w:val="0"/>
+          <w:numId w:val="25"/>
+        </w:numPr>
+      </w:pPr>
+      <w:r>
+        <w:t xml:space="preserve">Cattura l'errore generato nel </w:t>
+      </w:r>
+      <w:r>
+        <w:rPr>
+          <w:b/>
+          <w:bCs/>
+          <w:color w:val="70AD47" w:themeColor="accent6"/>
+        </w:rPr>
+        <w:t>blocco try</w:t>
+      </w:r>
+      <w:r>
+        <w:t>.</w:t>
+      </w:r>
+    </w:p>
+    <w:p>
+      <w:pPr>
+        <w:pStyle w:val="Paragrafoelenco"/>
+        <w:numPr>
+          <w:ilvl w:val="0"/>
+          <w:numId w:val="25"/>
+        </w:numPr>
+      </w:pPr>
+      <w:r>
+        <w:t xml:space="preserve">Fornisce un </w:t>
+      </w:r>
+      <w:r>
+        <w:rPr>
+          <w:b/>
+          <w:bCs/>
+          <w:u w:val="single"/>
+        </w:rPr>
+        <w:t>modo per gestire l'errore</w:t>
+      </w:r>
+      <w:r>
+        <w:t xml:space="preserve"> (ad esempio, loggare un messaggio, tentare un'altra operazione, o rilanciare l'errore).</w:t>
+      </w:r>
+    </w:p>
+    <w:p/>
+    <w:p>
+      <w:pPr>
+        <w:rPr>
+          <w:rStyle w:val="normaltextrun"/>
+          <w:rFonts w:ascii="Aptos Black" w:hAnsi="Aptos Black"/>
+          <w:bCs/>
+          <w:color w:val="000000" w:themeColor="text1"/>
+          <w:sz w:val="32"/>
+          <w:szCs w:val="32"/>
+        </w:rPr>
+      </w:pPr>
+      <w:r>
+        <w:rPr>
+          <w:rStyle w:val="normaltextrun"/>
+          <w:rFonts w:ascii="Aptos Black" w:hAnsi="Aptos Black"/>
+          <w:bCs/>
+          <w:color w:val="000000" w:themeColor="text1"/>
+          <w:sz w:val="32"/>
+          <w:szCs w:val="32"/>
+        </w:rPr>
+        <w:t xml:space="preserve">Finaly { </w:t>
+      </w:r>
+      <w:r>
+        <w:rPr>
+          <w:rStyle w:val="normaltextrun"/>
+          <w:rFonts w:ascii="Aptos Black" w:hAnsi="Aptos Black"/>
+          <w:bCs/>
+          <w:color w:val="000000" w:themeColor="text1"/>
+          <w:sz w:val="32"/>
+          <w:szCs w:val="32"/>
+        </w:rPr>
+        <w:t>}</w:t>
+      </w:r>
+    </w:p>
+    <w:p>
+      <w:pPr>
+        <w:pStyle w:val="Paragrafoelenco"/>
+        <w:numPr>
+          <w:ilvl w:val="0"/>
+          <w:numId w:val="25"/>
+        </w:numPr>
+      </w:pPr>
+      <w:r>
+        <w:t xml:space="preserve">Un </w:t>
+      </w:r>
+      <w:r>
+        <w:rPr>
+          <w:b/>
+          <w:bCs/>
+          <w:u w:val="single"/>
+        </w:rPr>
+        <w:t>blocco opzionale</w:t>
+      </w:r>
+      <w:r>
+        <w:t xml:space="preserve"> che viene sempre eseguito </w:t>
+      </w:r>
+      <w:r>
+        <w:rPr>
+          <w:b/>
+          <w:bCs/>
+          <w:u w:val="single"/>
+        </w:rPr>
+        <w:t xml:space="preserve">dopo il </w:t>
+      </w:r>
+      <w:r>
+        <w:rPr>
+          <w:b/>
+          <w:bCs/>
+          <w:color w:val="70AD47" w:themeColor="accent6"/>
+          <w:u w:val="single"/>
+        </w:rPr>
+        <w:t>try</w:t>
+      </w:r>
+      <w:r>
+        <w:rPr>
+          <w:b/>
+          <w:bCs/>
+          <w:u w:val="single"/>
+        </w:rPr>
+        <w:t xml:space="preserve"> e il </w:t>
+      </w:r>
+      <w:r>
+        <w:rPr>
+          <w:b/>
+          <w:bCs/>
+          <w:color w:val="FF0000"/>
+          <w:u w:val="single"/>
+        </w:rPr>
+        <w:t>catch</w:t>
+      </w:r>
+      <w:r>
+        <w:t>, indipendentemente dal fatto che si sia verificato un errore o meno.</w:t>
+      </w:r>
+    </w:p>
+    <w:p>
+      <w:pPr>
+        <w:pStyle w:val="Paragrafoelenco"/>
+        <w:numPr>
+          <w:ilvl w:val="0"/>
+          <w:numId w:val="25"/>
+        </w:numPr>
+      </w:pPr>
+      <w:r>
+        <w:t xml:space="preserve">Utile </w:t>
+      </w:r>
+      <w:r>
+        <w:rPr>
+          <w:b/>
+          <w:bCs/>
+          <w:u w:val="single"/>
+        </w:rPr>
+        <w:t>per operazioni di "pulizia"</w:t>
+      </w:r>
+      <w:r>
+        <w:t xml:space="preserve"> (ad esempio, </w:t>
+      </w:r>
+      <w:r>
+        <w:rPr>
+          <w:u w:val="single"/>
+        </w:rPr>
+        <w:t>chiudere connessioni o file aperti</w:t>
+      </w:r>
+      <w:r>
+        <w:t>).</w:t>
+      </w:r>
+    </w:p>
+    <w:p/>
+    <w:p>
+      <w:r>
+        <w:drawing>
+          <wp:inline distT="0" distB="0" distL="0" distR="0" wp14:anchorId="1A7003BD" wp14:editId="2FA84F45">
+            <wp:extent cx="5482638" cy="2505075"/>
+            <wp:effectExtent l="0" t="0" r="0" b="0"/>
+            <wp:docPr id="994231163" name="Immagine 1" descr="Immagine che contiene testo, schermata, software, Software multimediale&#10;&#10;Descrizione generata automaticamente"/>
+            <wp:cNvGraphicFramePr>
+              <a:graphicFrameLocks xmlns:a="http://schemas.openxmlformats.org/drawingml/2006/main" noChangeAspect="1"/>
+            </wp:cNvGraphicFramePr>
+            <a:graphic xmlns:a="http://schemas.openxmlformats.org/drawingml/2006/main">
+              <a:graphicData uri="http://schemas.openxmlformats.org/drawingml/2006/picture">
+                <pic:pic xmlns:pic="http://schemas.openxmlformats.org/drawingml/2006/picture">
+                  <pic:nvPicPr>
+                    <pic:cNvPr id="994231163" name="Immagine 1" descr="Immagine che contiene testo, schermata, software, Software multimediale&#10;&#10;Descrizione generata automaticamente"/>
+                    <pic:cNvPicPr/>
+                  </pic:nvPicPr>
+                  <pic:blipFill>
+                    <a:blip r:embed="rId256"/>
+                    <a:stretch>
+                      <a:fillRect/>
+                    </a:stretch>
+                  </pic:blipFill>
+                  <pic:spPr>
+                    <a:xfrm>
+                      <a:off x="0" y="0"/>
+                      <a:ext cx="5493340" cy="2509965"/>
+                    </a:xfrm>
+                    <a:prstGeom prst="rect">
+                      <a:avLst/>
+                    </a:prstGeom>
+                  </pic:spPr>
+                </pic:pic>
+              </a:graphicData>
+            </a:graphic>
+          </wp:inline>
+        </w:drawing>
+      </w:r>
     </w:p>
     <w:sectPr>
       <w:pgSz w:w="11906" w:h="16838"/>
@@ -47791,7 +48138,7 @@
   <w:style w:type="paragraph" w:default="1" w:styleId="Normale">
     <w:name w:val="Normal"/>
     <w:qFormat/>
-    <w:rsid w:val="00123DD4"/>
+    <w:rsid w:val="00E70EDE"/>
     <w:rPr>
       <w:sz w:val="24"/>
     </w:rPr>

</xml_diff>

<commit_message>
completed ex of error handling and done tests on previous sections
</commit_message>
<xml_diff>
--- a/APPUNTI/00-APPUNTI JS.docx
+++ b/APPUNTI/00-APPUNTI JS.docx
@@ -349,7 +349,7 @@
           <w:noProof/>
         </w:rPr>
         <w:drawing>
-          <wp:anchor distT="0" distB="0" distL="114300" distR="114300" simplePos="0" relativeHeight="251585024" behindDoc="1" locked="0" layoutInCell="1" allowOverlap="1" wp14:anchorId="7BD4C903" wp14:editId="3AC9F4B4">
+          <wp:anchor distT="0" distB="0" distL="114300" distR="114300" simplePos="0" relativeHeight="251582464" behindDoc="1" locked="0" layoutInCell="1" allowOverlap="1" wp14:anchorId="7BD4C903" wp14:editId="3AC9F4B4">
             <wp:simplePos x="0" y="0"/>
             <wp:positionH relativeFrom="margin">
               <wp:posOffset>-57810</wp:posOffset>
@@ -672,7 +672,7 @@
           <w:noProof/>
         </w:rPr>
         <w:drawing>
-          <wp:anchor distT="0" distB="0" distL="114300" distR="114300" simplePos="0" relativeHeight="251582976" behindDoc="1" locked="0" layoutInCell="1" allowOverlap="1" wp14:anchorId="79C7DC61" wp14:editId="1B38FE0D">
+          <wp:anchor distT="0" distB="0" distL="114300" distR="114300" simplePos="0" relativeHeight="251580416" behindDoc="1" locked="0" layoutInCell="1" allowOverlap="1" wp14:anchorId="79C7DC61" wp14:editId="1B38FE0D">
             <wp:simplePos x="0" y="0"/>
             <wp:positionH relativeFrom="margin">
               <wp:align>left</wp:align>
@@ -1771,7 +1771,7 @@
           <w:szCs w:val="32"/>
         </w:rPr>
         <w:drawing>
-          <wp:anchor distT="0" distB="0" distL="114300" distR="114300" simplePos="0" relativeHeight="251584000" behindDoc="1" locked="0" layoutInCell="1" allowOverlap="1" wp14:anchorId="5B438764" wp14:editId="19F051EB">
+          <wp:anchor distT="0" distB="0" distL="114300" distR="114300" simplePos="0" relativeHeight="251581440" behindDoc="1" locked="0" layoutInCell="1" allowOverlap="1" wp14:anchorId="5B438764" wp14:editId="7B086C13">
             <wp:simplePos x="0" y="0"/>
             <wp:positionH relativeFrom="page">
               <wp:posOffset>2000250</wp:posOffset>
@@ -2219,7 +2219,7 @@
           <w:u w:val="single"/>
         </w:rPr>
         <w:drawing>
-          <wp:anchor distT="0" distB="0" distL="114300" distR="114300" simplePos="0" relativeHeight="251579904" behindDoc="1" locked="0" layoutInCell="1" allowOverlap="1" wp14:anchorId="16101936" wp14:editId="7156ACFC">
+          <wp:anchor distT="0" distB="0" distL="114300" distR="114300" simplePos="0" relativeHeight="251577344" behindDoc="1" locked="0" layoutInCell="1" allowOverlap="1" wp14:anchorId="16101936" wp14:editId="7156ACFC">
             <wp:simplePos x="0" y="0"/>
             <wp:positionH relativeFrom="margin">
               <wp:posOffset>4750103</wp:posOffset>
@@ -2637,7 +2637,7 @@
           <w:szCs w:val="24"/>
         </w:rPr>
         <w:drawing>
-          <wp:anchor distT="0" distB="0" distL="114300" distR="114300" simplePos="0" relativeHeight="251581952" behindDoc="1" locked="0" layoutInCell="1" allowOverlap="1" wp14:anchorId="3BCA5B80" wp14:editId="50C11B16">
+          <wp:anchor distT="0" distB="0" distL="114300" distR="114300" simplePos="0" relativeHeight="251579392" behindDoc="1" locked="0" layoutInCell="1" allowOverlap="1" wp14:anchorId="3BCA5B80" wp14:editId="50C11B16">
             <wp:simplePos x="0" y="0"/>
             <wp:positionH relativeFrom="margin">
               <wp:posOffset>4829920</wp:posOffset>
@@ -4117,7 +4117,7 @@
           <w:noProof/>
         </w:rPr>
         <w:drawing>
-          <wp:anchor distT="0" distB="0" distL="114300" distR="114300" simplePos="0" relativeHeight="251586048" behindDoc="1" locked="0" layoutInCell="1" allowOverlap="1" wp14:anchorId="4D033EB2" wp14:editId="70BD5DFA">
+          <wp:anchor distT="0" distB="0" distL="114300" distR="114300" simplePos="0" relativeHeight="251583488" behindDoc="1" locked="0" layoutInCell="1" allowOverlap="1" wp14:anchorId="4D033EB2" wp14:editId="70BD5DFA">
             <wp:simplePos x="0" y="0"/>
             <wp:positionH relativeFrom="margin">
               <wp:align>left</wp:align>
@@ -4203,7 +4203,65 @@
         <w:t xml:space="preserve"> contiene tutti i tipi di numeri (8, -4, 7.6)</w:t>
       </w:r>
       <w:r>
-        <w:t xml:space="preserve"> quindi    int double float</w:t>
+        <w:t xml:space="preserve"> quindi </w:t>
+      </w:r>
+      <w:r>
+        <w:t xml:space="preserve"> </w:t>
+      </w:r>
+      <w:r>
+        <w:sym w:font="Wingdings" w:char="F0E0"/>
+      </w:r>
+      <w:r>
+        <w:t xml:space="preserve">   </w:t>
+      </w:r>
+      <w:r>
+        <w:rPr>
+          <w:b/>
+          <w:bCs/>
+        </w:rPr>
+        <w:t>int</w:t>
+      </w:r>
+      <w:r>
+        <w:rPr>
+          <w:b/>
+          <w:bCs/>
+        </w:rPr>
+        <w:t xml:space="preserve"> </w:t>
+      </w:r>
+      <w:r>
+        <w:rPr>
+          <w:b/>
+          <w:bCs/>
+        </w:rPr>
+        <w:t xml:space="preserve"> </w:t>
+      </w:r>
+      <w:r>
+        <w:rPr>
+          <w:b/>
+          <w:bCs/>
+        </w:rPr>
+        <w:t xml:space="preserve">  </w:t>
+      </w:r>
+      <w:r>
+        <w:rPr>
+          <w:b/>
+          <w:bCs/>
+        </w:rPr>
+        <w:t xml:space="preserve">double </w:t>
+      </w:r>
+      <w:r>
+        <w:rPr>
+          <w:b/>
+          <w:bCs/>
+        </w:rPr>
+        <w:t xml:space="preserve">   </w:t>
+      </w:r>
+      <w:r>
+        <w:rPr>
+          <w:b/>
+          <w:bCs/>
+        </w:rPr>
+        <w:t>float</w:t>
       </w:r>
     </w:p>
     <w:p/>
@@ -4282,23 +4340,10 @@
         <w:t>.lenght</w:t>
       </w:r>
       <w:r>
-        <w:t xml:space="preserve">, possiamo vedere da quanti caratteri è composta la nostra stringa, se vogliamo muoverci sul singolo carattere, usiamo gli </w:t>
-      </w:r>
-      <w:r>
-        <w:rPr>
-          <w:b/>
-          <w:bCs/>
-          <w:u w:val="single"/>
-        </w:rPr>
-        <w:t>array</w:t>
-      </w:r>
-      <w:r>
-        <w:rPr>
-          <w:b/>
-          <w:bCs/>
-          <w:u w:val="single"/>
-        </w:rPr>
-        <w:t>[]</w:t>
+        <w:t>, possiamo vedere da quanti caratteri è composta la nostra stringa</w:t>
+      </w:r>
+      <w:r>
+        <w:t>.</w:t>
       </w:r>
     </w:p>
     <w:p>
@@ -5396,7 +5441,7 @@
           <w:u w:val="single"/>
         </w:rPr>
         <w:drawing>
-          <wp:anchor distT="0" distB="0" distL="114300" distR="114300" simplePos="0" relativeHeight="251592192" behindDoc="1" locked="0" layoutInCell="1" allowOverlap="1" wp14:anchorId="5D952439" wp14:editId="6852EDC3">
+          <wp:anchor distT="0" distB="0" distL="114300" distR="114300" simplePos="0" relativeHeight="251589632" behindDoc="1" locked="0" layoutInCell="1" allowOverlap="1" wp14:anchorId="5D952439" wp14:editId="6852EDC3">
             <wp:simplePos x="0" y="0"/>
             <wp:positionH relativeFrom="margin">
               <wp:align>left</wp:align>
@@ -6601,7 +6646,7 @@
           <w:szCs w:val="24"/>
         </w:rPr>
         <w:drawing>
-          <wp:anchor distT="0" distB="0" distL="114300" distR="114300" simplePos="0" relativeHeight="251589120" behindDoc="1" locked="0" layoutInCell="1" allowOverlap="1" wp14:anchorId="09FC258E" wp14:editId="27664968">
+          <wp:anchor distT="0" distB="0" distL="114300" distR="114300" simplePos="0" relativeHeight="251586560" behindDoc="1" locked="0" layoutInCell="1" allowOverlap="1" wp14:anchorId="09FC258E" wp14:editId="27664968">
             <wp:simplePos x="0" y="0"/>
             <wp:positionH relativeFrom="margin">
               <wp:posOffset>-7620</wp:posOffset>
@@ -6724,7 +6769,7 @@
           <w:szCs w:val="24"/>
         </w:rPr>
         <w:drawing>
-          <wp:anchor distT="0" distB="0" distL="114300" distR="114300" simplePos="0" relativeHeight="251588096" behindDoc="1" locked="0" layoutInCell="1" allowOverlap="1" wp14:anchorId="45E91A33" wp14:editId="4134F34B">
+          <wp:anchor distT="0" distB="0" distL="114300" distR="114300" simplePos="0" relativeHeight="251585536" behindDoc="1" locked="0" layoutInCell="1" allowOverlap="1" wp14:anchorId="45E91A33" wp14:editId="4134F34B">
             <wp:simplePos x="0" y="0"/>
             <wp:positionH relativeFrom="margin">
               <wp:align>left</wp:align>
@@ -7003,7 +7048,7 @@
           <w:szCs w:val="24"/>
         </w:rPr>
         <w:drawing>
-          <wp:anchor distT="0" distB="0" distL="114300" distR="114300" simplePos="0" relativeHeight="251593216" behindDoc="1" locked="0" layoutInCell="1" allowOverlap="1" wp14:anchorId="360C3019" wp14:editId="50784082">
+          <wp:anchor distT="0" distB="0" distL="114300" distR="114300" simplePos="0" relativeHeight="251590656" behindDoc="1" locked="0" layoutInCell="1" allowOverlap="1" wp14:anchorId="360C3019" wp14:editId="50784082">
             <wp:simplePos x="0" y="0"/>
             <wp:positionH relativeFrom="margin">
               <wp:align>left</wp:align>
@@ -7272,7 +7317,7 @@
           <w:szCs w:val="24"/>
         </w:rPr>
         <w:drawing>
-          <wp:anchor distT="0" distB="0" distL="114300" distR="114300" simplePos="0" relativeHeight="251590144" behindDoc="1" locked="0" layoutInCell="1" allowOverlap="1" wp14:anchorId="6E5F3278" wp14:editId="1A1AE75C">
+          <wp:anchor distT="0" distB="0" distL="114300" distR="114300" simplePos="0" relativeHeight="251587584" behindDoc="1" locked="0" layoutInCell="1" allowOverlap="1" wp14:anchorId="6E5F3278" wp14:editId="1A1AE75C">
             <wp:simplePos x="0" y="0"/>
             <wp:positionH relativeFrom="margin">
               <wp:align>left</wp:align>
@@ -7514,7 +7559,7 @@
           <w:szCs w:val="24"/>
         </w:rPr>
         <w:drawing>
-          <wp:anchor distT="0" distB="0" distL="114300" distR="114300" simplePos="0" relativeHeight="251591168" behindDoc="1" locked="0" layoutInCell="1" allowOverlap="1" wp14:anchorId="4496D680" wp14:editId="1A89CA12">
+          <wp:anchor distT="0" distB="0" distL="114300" distR="114300" simplePos="0" relativeHeight="251588608" behindDoc="1" locked="0" layoutInCell="1" allowOverlap="1" wp14:anchorId="4496D680" wp14:editId="1A89CA12">
             <wp:simplePos x="0" y="0"/>
             <wp:positionH relativeFrom="margin">
               <wp:posOffset>2758247</wp:posOffset>
@@ -8229,7 +8274,13 @@
         <w:rPr>
           <w:szCs w:val="24"/>
         </w:rPr>
-        <w:t>. Ciò significa che sono visibili all'interno della funzione in cui sono state dichiarate,</w:t>
+        <w:t>. Ciò significa che sono visibili all'interno della funzione in cui sono state dichiarate</w:t>
+      </w:r>
+      <w:r>
+        <w:rPr>
+          <w:szCs w:val="24"/>
+        </w:rPr>
+        <w:t>.</w:t>
       </w:r>
     </w:p>
     <w:p>
@@ -8411,7 +8462,7 @@
           <w:szCs w:val="24"/>
         </w:rPr>
         <w:drawing>
-          <wp:anchor distT="0" distB="0" distL="114300" distR="114300" simplePos="0" relativeHeight="251594240" behindDoc="1" locked="0" layoutInCell="1" allowOverlap="1" wp14:anchorId="5325D2A4" wp14:editId="304F9FEE">
+          <wp:anchor distT="0" distB="0" distL="114300" distR="114300" simplePos="0" relativeHeight="251591680" behindDoc="1" locked="0" layoutInCell="1" allowOverlap="1" wp14:anchorId="5325D2A4" wp14:editId="304F9FEE">
             <wp:simplePos x="0" y="0"/>
             <wp:positionH relativeFrom="margin">
               <wp:align>left</wp:align>
@@ -8903,7 +8954,7 @@
           <w:szCs w:val="24"/>
         </w:rPr>
         <w:drawing>
-          <wp:anchor distT="0" distB="0" distL="114300" distR="114300" simplePos="0" relativeHeight="251595264" behindDoc="1" locked="0" layoutInCell="1" allowOverlap="1" wp14:anchorId="003DEC7C" wp14:editId="79B74C18">
+          <wp:anchor distT="0" distB="0" distL="114300" distR="114300" simplePos="0" relativeHeight="251592704" behindDoc="1" locked="0" layoutInCell="1" allowOverlap="1" wp14:anchorId="003DEC7C" wp14:editId="79B74C18">
             <wp:simplePos x="0" y="0"/>
             <wp:positionH relativeFrom="margin">
               <wp:align>left</wp:align>
@@ -10500,7 +10551,7 @@
           <w:szCs w:val="24"/>
         </w:rPr>
         <w:drawing>
-          <wp:anchor distT="0" distB="0" distL="114300" distR="114300" simplePos="0" relativeHeight="251634176" behindDoc="1" locked="0" layoutInCell="1" allowOverlap="1" wp14:anchorId="5322D34D" wp14:editId="0010701C">
+          <wp:anchor distT="0" distB="0" distL="114300" distR="114300" simplePos="0" relativeHeight="251631616" behindDoc="1" locked="0" layoutInCell="1" allowOverlap="1" wp14:anchorId="5322D34D" wp14:editId="0010701C">
             <wp:simplePos x="0" y="0"/>
             <wp:positionH relativeFrom="column">
               <wp:posOffset>3890010</wp:posOffset>
@@ -10814,13 +10865,13 @@
           <w:szCs w:val="24"/>
         </w:rPr>
         <w:drawing>
-          <wp:anchor distT="0" distB="0" distL="114300" distR="114300" simplePos="0" relativeHeight="251596288" behindDoc="1" locked="0" layoutInCell="1" allowOverlap="1" wp14:anchorId="222BE5DD" wp14:editId="07EF1E5F">
+          <wp:anchor distT="0" distB="0" distL="114300" distR="114300" simplePos="0" relativeHeight="251593728" behindDoc="1" locked="0" layoutInCell="1" allowOverlap="1" wp14:anchorId="222BE5DD" wp14:editId="4C35B974">
             <wp:simplePos x="0" y="0"/>
             <wp:positionH relativeFrom="column">
-              <wp:posOffset>2756535</wp:posOffset>
+              <wp:posOffset>2802255</wp:posOffset>
             </wp:positionH>
             <wp:positionV relativeFrom="paragraph">
-              <wp:posOffset>10795</wp:posOffset>
+              <wp:posOffset>48895</wp:posOffset>
             </wp:positionV>
             <wp:extent cx="1228725" cy="504825"/>
             <wp:effectExtent l="0" t="0" r="9525" b="9525"/>
@@ -10877,9 +10928,9 @@
           <w:szCs w:val="24"/>
         </w:rPr>
         <w:drawing>
-          <wp:inline distT="0" distB="0" distL="0" distR="0" wp14:anchorId="6A97A22B" wp14:editId="56353B57">
-            <wp:extent cx="2352675" cy="552450"/>
-            <wp:effectExtent l="0" t="0" r="9525" b="0"/>
+          <wp:inline distT="0" distB="0" distL="0" distR="0" wp14:anchorId="6A97A22B" wp14:editId="7F0126DB">
+            <wp:extent cx="2563604" cy="601980"/>
+            <wp:effectExtent l="0" t="0" r="0" b="0"/>
             <wp:docPr id="31" name="Immagine 31"/>
             <wp:cNvGraphicFramePr>
               <a:graphicFrameLocks xmlns:a="http://schemas.openxmlformats.org/drawingml/2006/main" noChangeAspect="1"/>
@@ -10900,7 +10951,7 @@
                   <pic:spPr>
                     <a:xfrm>
                       <a:off x="0" y="0"/>
-                      <a:ext cx="2352675" cy="552450"/>
+                      <a:ext cx="2563713" cy="602006"/>
                     </a:xfrm>
                     <a:prstGeom prst="rect">
                       <a:avLst/>
@@ -11295,7 +11346,7 @@
           <w:szCs w:val="24"/>
         </w:rPr>
         <w:drawing>
-          <wp:anchor distT="0" distB="0" distL="114300" distR="114300" simplePos="0" relativeHeight="251637248" behindDoc="1" locked="0" layoutInCell="1" allowOverlap="1" wp14:anchorId="0B794D6C" wp14:editId="32BF08E4">
+          <wp:anchor distT="0" distB="0" distL="114300" distR="114300" simplePos="0" relativeHeight="251634688" behindDoc="1" locked="0" layoutInCell="1" allowOverlap="1" wp14:anchorId="0B794D6C" wp14:editId="32BF08E4">
             <wp:simplePos x="0" y="0"/>
             <wp:positionH relativeFrom="column">
               <wp:posOffset>3287340</wp:posOffset>
@@ -11550,7 +11601,7 @@
           <w:szCs w:val="24"/>
         </w:rPr>
         <w:drawing>
-          <wp:anchor distT="0" distB="0" distL="114300" distR="114300" simplePos="0" relativeHeight="251598336" behindDoc="1" locked="0" layoutInCell="1" allowOverlap="1" wp14:anchorId="2F1CA167" wp14:editId="1A0694D3">
+          <wp:anchor distT="0" distB="0" distL="114300" distR="114300" simplePos="0" relativeHeight="251595776" behindDoc="1" locked="0" layoutInCell="1" allowOverlap="1" wp14:anchorId="2F1CA167" wp14:editId="1A0694D3">
             <wp:simplePos x="0" y="0"/>
             <wp:positionH relativeFrom="margin">
               <wp:align>left</wp:align>
@@ -11619,7 +11670,7 @@
           <w:szCs w:val="24"/>
         </w:rPr>
         <w:drawing>
-          <wp:anchor distT="0" distB="0" distL="114300" distR="114300" simplePos="0" relativeHeight="251599360" behindDoc="1" locked="0" layoutInCell="1" allowOverlap="1" wp14:anchorId="14B8126D" wp14:editId="09882B1D">
+          <wp:anchor distT="0" distB="0" distL="114300" distR="114300" simplePos="0" relativeHeight="251596800" behindDoc="1" locked="0" layoutInCell="1" allowOverlap="1" wp14:anchorId="14B8126D" wp14:editId="09882B1D">
             <wp:simplePos x="0" y="0"/>
             <wp:positionH relativeFrom="margin">
               <wp:posOffset>3870960</wp:posOffset>
@@ -11830,7 +11881,19 @@
         <w:rPr>
           <w:szCs w:val="24"/>
         </w:rPr>
-        <w:t xml:space="preserve">in caso non </w:t>
+        <w:t xml:space="preserve">in caso </w:t>
+      </w:r>
+      <w:r>
+        <w:rPr>
+          <w:szCs w:val="24"/>
+        </w:rPr>
+        <w:t>NON</w:t>
+      </w:r>
+      <w:r>
+        <w:rPr>
+          <w:szCs w:val="24"/>
+        </w:rPr>
+        <w:t xml:space="preserve"> </w:t>
       </w:r>
       <w:r>
         <w:rPr>
@@ -11878,7 +11941,7 @@
           <w:szCs w:val="24"/>
         </w:rPr>
         <w:drawing>
-          <wp:anchor distT="0" distB="0" distL="114300" distR="114300" simplePos="0" relativeHeight="251601408" behindDoc="1" locked="0" layoutInCell="1" allowOverlap="1" wp14:anchorId="3D3707D9" wp14:editId="47EA9D73">
+          <wp:anchor distT="0" distB="0" distL="114300" distR="114300" simplePos="0" relativeHeight="251598848" behindDoc="1" locked="0" layoutInCell="1" allowOverlap="1" wp14:anchorId="3D3707D9" wp14:editId="47EA9D73">
             <wp:simplePos x="0" y="0"/>
             <wp:positionH relativeFrom="column">
               <wp:posOffset>4160548</wp:posOffset>
@@ -12056,7 +12119,7 @@
           <w:szCs w:val="24"/>
         </w:rPr>
         <w:drawing>
-          <wp:anchor distT="0" distB="0" distL="114300" distR="114300" simplePos="0" relativeHeight="251602432" behindDoc="1" locked="0" layoutInCell="1" allowOverlap="1" wp14:anchorId="7D8D5EA6" wp14:editId="0EA71B2C">
+          <wp:anchor distT="0" distB="0" distL="114300" distR="114300" simplePos="0" relativeHeight="251599872" behindDoc="1" locked="0" layoutInCell="1" allowOverlap="1" wp14:anchorId="7D8D5EA6" wp14:editId="0EA71B2C">
             <wp:simplePos x="0" y="0"/>
             <wp:positionH relativeFrom="column">
               <wp:posOffset>4129626</wp:posOffset>
@@ -12259,7 +12322,7 @@
           <w:noProof/>
         </w:rPr>
         <w:drawing>
-          <wp:anchor distT="0" distB="0" distL="114300" distR="114300" simplePos="0" relativeHeight="251605504" behindDoc="1" locked="0" layoutInCell="1" allowOverlap="1" wp14:anchorId="0C822F1A" wp14:editId="3BDFDB5C">
+          <wp:anchor distT="0" distB="0" distL="114300" distR="114300" simplePos="0" relativeHeight="251602944" behindDoc="1" locked="0" layoutInCell="1" allowOverlap="1" wp14:anchorId="0C822F1A" wp14:editId="3BDFDB5C">
             <wp:simplePos x="0" y="0"/>
             <wp:positionH relativeFrom="column">
               <wp:posOffset>4710016</wp:posOffset>
@@ -12383,7 +12446,7 @@
           <w:szCs w:val="24"/>
         </w:rPr>
         <w:drawing>
-          <wp:anchor distT="0" distB="0" distL="114300" distR="114300" simplePos="0" relativeHeight="251603456" behindDoc="1" locked="0" layoutInCell="1" allowOverlap="1" wp14:anchorId="0B145082" wp14:editId="3BCA2B05">
+          <wp:anchor distT="0" distB="0" distL="114300" distR="114300" simplePos="0" relativeHeight="251600896" behindDoc="1" locked="0" layoutInCell="1" allowOverlap="1" wp14:anchorId="0B145082" wp14:editId="3BCA2B05">
             <wp:simplePos x="0" y="0"/>
             <wp:positionH relativeFrom="margin">
               <wp:posOffset>4455795</wp:posOffset>
@@ -12507,7 +12570,7 @@
           <w:szCs w:val="24"/>
         </w:rPr>
         <w:drawing>
-          <wp:anchor distT="0" distB="0" distL="114300" distR="114300" simplePos="0" relativeHeight="251604480" behindDoc="1" locked="0" layoutInCell="1" allowOverlap="1" wp14:anchorId="7E90FED5" wp14:editId="55E135F5">
+          <wp:anchor distT="0" distB="0" distL="114300" distR="114300" simplePos="0" relativeHeight="251601920" behindDoc="1" locked="0" layoutInCell="1" allowOverlap="1" wp14:anchorId="7E90FED5" wp14:editId="55E135F5">
             <wp:simplePos x="0" y="0"/>
             <wp:positionH relativeFrom="margin">
               <wp:align>left</wp:align>
@@ -12755,7 +12818,7 @@
           <w:szCs w:val="24"/>
         </w:rPr>
         <w:drawing>
-          <wp:anchor distT="0" distB="0" distL="114300" distR="114300" simplePos="0" relativeHeight="251606528" behindDoc="1" locked="0" layoutInCell="1" allowOverlap="1" wp14:anchorId="41735E27" wp14:editId="15EF2CB8">
+          <wp:anchor distT="0" distB="0" distL="114300" distR="114300" simplePos="0" relativeHeight="251603968" behindDoc="1" locked="0" layoutInCell="1" allowOverlap="1" wp14:anchorId="41735E27" wp14:editId="15EF2CB8">
             <wp:simplePos x="0" y="0"/>
             <wp:positionH relativeFrom="column">
               <wp:posOffset>1624302</wp:posOffset>
@@ -12937,7 +13000,7 @@
           <w:szCs w:val="24"/>
         </w:rPr>
         <w:drawing>
-          <wp:anchor distT="0" distB="0" distL="114300" distR="114300" simplePos="0" relativeHeight="251607552" behindDoc="1" locked="0" layoutInCell="1" allowOverlap="1" wp14:anchorId="0B375CE6" wp14:editId="13934F96">
+          <wp:anchor distT="0" distB="0" distL="114300" distR="114300" simplePos="0" relativeHeight="251604992" behindDoc="1" locked="0" layoutInCell="1" allowOverlap="1" wp14:anchorId="0B375CE6" wp14:editId="13934F96">
             <wp:simplePos x="0" y="0"/>
             <wp:positionH relativeFrom="column">
               <wp:posOffset>4534480</wp:posOffset>
@@ -13128,7 +13191,7 @@
           <w:szCs w:val="24"/>
         </w:rPr>
         <w:drawing>
-          <wp:anchor distT="0" distB="0" distL="114300" distR="114300" simplePos="0" relativeHeight="251608576" behindDoc="1" locked="0" layoutInCell="1" allowOverlap="1" wp14:anchorId="0E4F2139" wp14:editId="1560DE93">
+          <wp:anchor distT="0" distB="0" distL="114300" distR="114300" simplePos="0" relativeHeight="251606016" behindDoc="1" locked="0" layoutInCell="1" allowOverlap="1" wp14:anchorId="0E4F2139" wp14:editId="1560DE93">
             <wp:simplePos x="0" y="0"/>
             <wp:positionH relativeFrom="column">
               <wp:posOffset>4360738</wp:posOffset>
@@ -13261,7 +13324,7 @@
           <w:u w:val="single"/>
         </w:rPr>
         <w:drawing>
-          <wp:anchor distT="0" distB="0" distL="114300" distR="114300" simplePos="0" relativeHeight="251610624" behindDoc="1" locked="0" layoutInCell="1" allowOverlap="1" wp14:anchorId="121036CF" wp14:editId="40475FE8">
+          <wp:anchor distT="0" distB="0" distL="114300" distR="114300" simplePos="0" relativeHeight="251608064" behindDoc="1" locked="0" layoutInCell="1" allowOverlap="1" wp14:anchorId="121036CF" wp14:editId="40475FE8">
             <wp:simplePos x="0" y="0"/>
             <wp:positionH relativeFrom="column">
               <wp:posOffset>4431941</wp:posOffset>
@@ -13746,7 +13809,7 @@
           <w:szCs w:val="24"/>
         </w:rPr>
         <w:drawing>
-          <wp:anchor distT="0" distB="0" distL="114300" distR="114300" simplePos="0" relativeHeight="251635200" behindDoc="1" locked="0" layoutInCell="1" allowOverlap="1" wp14:anchorId="305B74AD" wp14:editId="11A99B7F">
+          <wp:anchor distT="0" distB="0" distL="114300" distR="114300" simplePos="0" relativeHeight="251632640" behindDoc="1" locked="0" layoutInCell="1" allowOverlap="1" wp14:anchorId="305B74AD" wp14:editId="11A99B7F">
             <wp:simplePos x="0" y="0"/>
             <wp:positionH relativeFrom="column">
               <wp:posOffset>4042055</wp:posOffset>
@@ -14145,7 +14208,7 @@
           <w:szCs w:val="24"/>
         </w:rPr>
         <w:drawing>
-          <wp:anchor distT="0" distB="0" distL="114300" distR="114300" simplePos="0" relativeHeight="251597312" behindDoc="1" locked="0" layoutInCell="1" allowOverlap="1" wp14:anchorId="4C5D541E" wp14:editId="7B6CDA7B">
+          <wp:anchor distT="0" distB="0" distL="114300" distR="114300" simplePos="0" relativeHeight="251594752" behindDoc="1" locked="0" layoutInCell="1" allowOverlap="1" wp14:anchorId="4C5D541E" wp14:editId="7B6CDA7B">
             <wp:simplePos x="0" y="0"/>
             <wp:positionH relativeFrom="column">
               <wp:posOffset>3470275</wp:posOffset>
@@ -15495,7 +15558,7 @@
           <w:szCs w:val="24"/>
         </w:rPr>
         <w:drawing>
-          <wp:anchor distT="0" distB="0" distL="114300" distR="114300" simplePos="0" relativeHeight="251611648" behindDoc="1" locked="0" layoutInCell="1" allowOverlap="1" wp14:anchorId="5E5B0648" wp14:editId="0D370B18">
+          <wp:anchor distT="0" distB="0" distL="114300" distR="114300" simplePos="0" relativeHeight="251609088" behindDoc="1" locked="0" layoutInCell="1" allowOverlap="1" wp14:anchorId="5E5B0648" wp14:editId="0D370B18">
             <wp:simplePos x="0" y="0"/>
             <wp:positionH relativeFrom="margin">
               <wp:align>left</wp:align>
@@ -15823,7 +15886,7 @@
           <w:noProof/>
         </w:rPr>
         <w:pict w14:anchorId="20DF0DDF">
-          <v:rect id="Input penna 3" o:spid="_x0000_s1054" style="position:absolute;margin-left:369.25pt;margin-top:12.4pt;width:70.65pt;height:31.6pt;z-index:251736576;visibility:visible;mso-wrap-style:square;mso-width-percent:0;mso-height-percent:0;mso-wrap-distance-left:9pt;mso-wrap-distance-top:0;mso-wrap-distance-right:9pt;mso-wrap-distance-bottom:0;mso-position-horizontal:absolute;mso-position-horizontal-relative:text;mso-position-vertical:absolute;mso-position-vertical-relative:text;mso-width-percent:0;mso-height-percent:0;mso-width-relative:page;mso-height-relative:page" filled="f" strokecolor="#e71224" strokeweight=".35mm">
+          <v:rect id="Input penna 3" o:spid="_x0000_s1054" style="position:absolute;margin-left:369.25pt;margin-top:12.4pt;width:70.65pt;height:31.6pt;z-index:251734016;visibility:visible;mso-wrap-style:square;mso-width-percent:0;mso-height-percent:0;mso-wrap-distance-left:9pt;mso-wrap-distance-top:0;mso-wrap-distance-right:9pt;mso-wrap-distance-bottom:0;mso-position-horizontal:absolute;mso-position-horizontal-relative:text;mso-position-vertical:absolute;mso-position-vertical-relative:text;mso-width-percent:0;mso-height-percent:0;mso-width-relative:page;mso-height-relative:page" filled="f" strokecolor="#e71224" strokeweight=".35mm">
             <v:stroke endcap="round"/>
             <v:path shadowok="f" o:extrusionok="f" fillok="f" insetpenok="f"/>
             <o:lock v:ext="edit" rotation="t" aspectratio="t" verticies="t" text="t" shapetype="t"/>
@@ -16315,7 +16378,7 @@
           <w:szCs w:val="24"/>
         </w:rPr>
         <w:drawing>
-          <wp:anchor distT="0" distB="0" distL="114300" distR="114300" simplePos="0" relativeHeight="251613696" behindDoc="1" locked="0" layoutInCell="1" allowOverlap="1" wp14:anchorId="3E6358D6" wp14:editId="15D4D55D">
+          <wp:anchor distT="0" distB="0" distL="114300" distR="114300" simplePos="0" relativeHeight="251611136" behindDoc="1" locked="0" layoutInCell="1" allowOverlap="1" wp14:anchorId="3E6358D6" wp14:editId="15D4D55D">
             <wp:simplePos x="0" y="0"/>
             <wp:positionH relativeFrom="column">
               <wp:posOffset>3446366</wp:posOffset>
@@ -16565,7 +16628,7 @@
           <w:noProof/>
         </w:rPr>
         <w:drawing>
-          <wp:anchor distT="0" distB="0" distL="114300" distR="114300" simplePos="0" relativeHeight="251612672" behindDoc="1" locked="0" layoutInCell="1" allowOverlap="1" wp14:anchorId="185E25AE" wp14:editId="13B159F5">
+          <wp:anchor distT="0" distB="0" distL="114300" distR="114300" simplePos="0" relativeHeight="251610112" behindDoc="1" locked="0" layoutInCell="1" allowOverlap="1" wp14:anchorId="185E25AE" wp14:editId="13B159F5">
             <wp:simplePos x="0" y="0"/>
             <wp:positionH relativeFrom="column">
               <wp:posOffset>3605199</wp:posOffset>
@@ -17157,7 +17220,7 @@
           <w:szCs w:val="24"/>
         </w:rPr>
         <w:drawing>
-          <wp:anchor distT="0" distB="0" distL="114300" distR="114300" simplePos="0" relativeHeight="251615744" behindDoc="1" locked="0" layoutInCell="1" allowOverlap="1" wp14:anchorId="41B8D5ED" wp14:editId="17527B86">
+          <wp:anchor distT="0" distB="0" distL="114300" distR="114300" simplePos="0" relativeHeight="251613184" behindDoc="1" locked="0" layoutInCell="1" allowOverlap="1" wp14:anchorId="41B8D5ED" wp14:editId="17527B86">
             <wp:simplePos x="0" y="0"/>
             <wp:positionH relativeFrom="column">
               <wp:posOffset>3065145</wp:posOffset>
@@ -17282,7 +17345,7 @@
           <w:noProof/>
         </w:rPr>
         <w:drawing>
-          <wp:anchor distT="0" distB="0" distL="114300" distR="114300" simplePos="0" relativeHeight="251616768" behindDoc="1" locked="0" layoutInCell="1" allowOverlap="1" wp14:anchorId="05CEA746" wp14:editId="52598C36">
+          <wp:anchor distT="0" distB="0" distL="114300" distR="114300" simplePos="0" relativeHeight="251614208" behindDoc="1" locked="0" layoutInCell="1" allowOverlap="1" wp14:anchorId="05CEA746" wp14:editId="52598C36">
             <wp:simplePos x="0" y="0"/>
             <wp:positionH relativeFrom="margin">
               <wp:align>left</wp:align>
@@ -17351,7 +17414,7 @@
           <w:noProof/>
         </w:rPr>
         <w:drawing>
-          <wp:anchor distT="0" distB="0" distL="114300" distR="114300" simplePos="0" relativeHeight="251614720" behindDoc="1" locked="0" layoutInCell="1" allowOverlap="1" wp14:anchorId="7BF204A9" wp14:editId="2109FD98">
+          <wp:anchor distT="0" distB="0" distL="114300" distR="114300" simplePos="0" relativeHeight="251612160" behindDoc="1" locked="0" layoutInCell="1" allowOverlap="1" wp14:anchorId="7BF204A9" wp14:editId="2109FD98">
             <wp:simplePos x="0" y="0"/>
             <wp:positionH relativeFrom="column">
               <wp:posOffset>58420</wp:posOffset>
@@ -17531,7 +17594,7 @@
           <w:u w:val="none"/>
         </w:rPr>
         <w:drawing>
-          <wp:anchor distT="0" distB="0" distL="114300" distR="114300" simplePos="0" relativeHeight="251617792" behindDoc="1" locked="0" layoutInCell="1" allowOverlap="1" wp14:anchorId="122478BE" wp14:editId="5064C6DD">
+          <wp:anchor distT="0" distB="0" distL="114300" distR="114300" simplePos="0" relativeHeight="251615232" behindDoc="1" locked="0" layoutInCell="1" allowOverlap="1" wp14:anchorId="122478BE" wp14:editId="5064C6DD">
             <wp:simplePos x="0" y="0"/>
             <wp:positionH relativeFrom="margin">
               <wp:posOffset>3112135</wp:posOffset>
@@ -17892,7 +17955,7 @@
           <w:szCs w:val="24"/>
         </w:rPr>
         <w:drawing>
-          <wp:anchor distT="0" distB="0" distL="114300" distR="114300" simplePos="0" relativeHeight="251640320" behindDoc="1" locked="0" layoutInCell="1" allowOverlap="1" wp14:anchorId="270697DF" wp14:editId="65C4EB56">
+          <wp:anchor distT="0" distB="0" distL="114300" distR="114300" simplePos="0" relativeHeight="251637760" behindDoc="1" locked="0" layoutInCell="1" allowOverlap="1" wp14:anchorId="270697DF" wp14:editId="65C4EB56">
             <wp:simplePos x="0" y="0"/>
             <wp:positionH relativeFrom="column">
               <wp:posOffset>2633980</wp:posOffset>
@@ -17989,7 +18052,7 @@
               <v:h position="#0,#1" xrange="0,21600" yrange="0,10800"/>
             </v:handles>
           </v:shapetype>
-          <v:shape id="Freccia a destra 340673720" o:spid="_x0000_s1046" type="#_x0000_t13" style="position:absolute;margin-left:126.85pt;margin-top:14.35pt;width:62.2pt;height:16.95pt;z-index:251726336;visibility:visible;mso-width-relative:margin;mso-height-relative:margin;v-text-anchor:middle" o:gfxdata="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" adj="18660" fillcolor="white [3201]" strokecolor="#70ad47 [3209]" strokeweight="1pt"/>
+          <v:shape id="Freccia a destra 340673720" o:spid="_x0000_s1046" type="#_x0000_t13" style="position:absolute;margin-left:126.85pt;margin-top:14.35pt;width:62.2pt;height:16.95pt;z-index:251723776;visibility:visible;mso-width-relative:margin;mso-height-relative:margin;v-text-anchor:middle" o:gfxdata="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" adj="18660" fillcolor="white [3201]" strokecolor="#70ad47 [3209]" strokeweight="1pt"/>
         </w:pict>
       </w:r>
       <w:r>
@@ -18339,7 +18402,7 @@
           <w:szCs w:val="24"/>
         </w:rPr>
         <w:drawing>
-          <wp:anchor distT="0" distB="0" distL="114300" distR="114300" simplePos="0" relativeHeight="251641344" behindDoc="1" locked="0" layoutInCell="1" allowOverlap="1" wp14:anchorId="3DAD464A" wp14:editId="4E852812">
+          <wp:anchor distT="0" distB="0" distL="114300" distR="114300" simplePos="0" relativeHeight="251638784" behindDoc="1" locked="0" layoutInCell="1" allowOverlap="1" wp14:anchorId="3DAD464A" wp14:editId="4E852812">
             <wp:simplePos x="0" y="0"/>
             <wp:positionH relativeFrom="margin">
               <wp:posOffset>3126132</wp:posOffset>
@@ -18408,7 +18471,7 @@
           <w:szCs w:val="24"/>
         </w:rPr>
         <w:drawing>
-          <wp:anchor distT="0" distB="0" distL="114300" distR="114300" simplePos="0" relativeHeight="251643392" behindDoc="1" locked="0" layoutInCell="1" allowOverlap="1" wp14:anchorId="06816F2F" wp14:editId="655F0E9B">
+          <wp:anchor distT="0" distB="0" distL="114300" distR="114300" simplePos="0" relativeHeight="251640832" behindDoc="1" locked="0" layoutInCell="1" allowOverlap="1" wp14:anchorId="06816F2F" wp14:editId="655F0E9B">
             <wp:simplePos x="0" y="0"/>
             <wp:positionH relativeFrom="margin">
               <wp:align>left</wp:align>
@@ -18489,7 +18552,7 @@
           <w:noProof/>
         </w:rPr>
         <w:pict w14:anchorId="4E99C1EA">
-          <v:shape id="Freccia a destra 340673724" o:spid="_x0000_s1045" type="#_x0000_t13" style="position:absolute;margin-left:-.15pt;margin-top:7.05pt;width:62.2pt;height:16.95pt;z-index:251727360;visibility:visible;mso-width-relative:margin;mso-height-relative:margin;v-text-anchor:middle" o:gfxdata="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" adj="18660" fillcolor="white [3201]" strokecolor="#70ad47 [3209]" strokeweight="1pt"/>
+          <v:shape id="Freccia a destra 340673724" o:spid="_x0000_s1045" type="#_x0000_t13" style="position:absolute;margin-left:-.15pt;margin-top:7.05pt;width:62.2pt;height:16.95pt;z-index:251724800;visibility:visible;mso-width-relative:margin;mso-height-relative:margin;v-text-anchor:middle" o:gfxdata="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" adj="18660" fillcolor="white [3201]" strokecolor="#70ad47 [3209]" strokeweight="1pt"/>
         </w:pict>
       </w:r>
     </w:p>
@@ -18985,7 +19048,7 @@
           <w:szCs w:val="24"/>
         </w:rPr>
         <w:drawing>
-          <wp:anchor distT="0" distB="0" distL="114300" distR="114300" simplePos="0" relativeHeight="251645440" behindDoc="1" locked="0" layoutInCell="1" allowOverlap="1" wp14:anchorId="40AF8865" wp14:editId="0AC048DF">
+          <wp:anchor distT="0" distB="0" distL="114300" distR="114300" simplePos="0" relativeHeight="251641856" behindDoc="1" locked="0" layoutInCell="1" allowOverlap="1" wp14:anchorId="40AF8865" wp14:editId="0AC048DF">
             <wp:simplePos x="0" y="0"/>
             <wp:positionH relativeFrom="column">
               <wp:posOffset>3302690</wp:posOffset>
@@ -19087,7 +19150,7 @@
           <w:noProof/>
         </w:rPr>
         <w:pict w14:anchorId="57C38A7C">
-          <v:shape id="Freccia a destra 2143353664" o:spid="_x0000_s1044" type="#_x0000_t13" style="position:absolute;margin-left:2.9pt;margin-top:13.4pt;width:62.2pt;height:16.95pt;z-index:251728384;visibility:visible;mso-width-relative:margin;mso-height-relative:margin;v-text-anchor:middle" o:gfxdata="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" adj="18660" fillcolor="white [3201]" strokecolor="#70ad47 [3209]" strokeweight="1pt"/>
+          <v:shape id="Freccia a destra 2143353664" o:spid="_x0000_s1044" type="#_x0000_t13" style="position:absolute;margin-left:2.9pt;margin-top:13.4pt;width:62.2pt;height:16.95pt;z-index:251725824;visibility:visible;mso-width-relative:margin;mso-height-relative:margin;v-text-anchor:middle" o:gfxdata="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" adj="18660" fillcolor="white [3201]" strokecolor="#70ad47 [3209]" strokeweight="1pt"/>
         </w:pict>
       </w:r>
       <w:r>
@@ -19096,7 +19159,7 @@
           <w:szCs w:val="24"/>
         </w:rPr>
         <w:drawing>
-          <wp:anchor distT="0" distB="0" distL="114300" distR="114300" simplePos="0" relativeHeight="251646464" behindDoc="1" locked="0" layoutInCell="1" allowOverlap="1" wp14:anchorId="5F10C685" wp14:editId="0DB85075">
+          <wp:anchor distT="0" distB="0" distL="114300" distR="114300" simplePos="0" relativeHeight="251642880" behindDoc="1" locked="0" layoutInCell="1" allowOverlap="1" wp14:anchorId="5F10C685" wp14:editId="0DB85075">
             <wp:simplePos x="0" y="0"/>
             <wp:positionH relativeFrom="margin">
               <wp:align>left</wp:align>
@@ -19374,7 +19437,7 @@
           <w:szCs w:val="24"/>
         </w:rPr>
         <w:drawing>
-          <wp:anchor distT="0" distB="0" distL="114300" distR="114300" simplePos="0" relativeHeight="251619840" behindDoc="1" locked="0" layoutInCell="1" allowOverlap="1" wp14:anchorId="2DDFBB1B" wp14:editId="452DDE8E">
+          <wp:anchor distT="0" distB="0" distL="114300" distR="114300" simplePos="0" relativeHeight="251617280" behindDoc="1" locked="0" layoutInCell="1" allowOverlap="1" wp14:anchorId="2DDFBB1B" wp14:editId="452DDE8E">
             <wp:simplePos x="0" y="0"/>
             <wp:positionH relativeFrom="margin">
               <wp:align>left</wp:align>
@@ -19455,7 +19518,7 @@
           <w:noProof/>
         </w:rPr>
         <w:pict w14:anchorId="48195732">
-          <v:rect id="Input penna 2" o:spid="_x0000_s1053" style="position:absolute;margin-left:64.75pt;margin-top:-21.8pt;width:93.95pt;height:54.65pt;z-index:251716096;visibility:visible;mso-wrap-style:square;mso-width-percent:0;mso-height-percent:0;mso-wrap-distance-left:9pt;mso-wrap-distance-top:0;mso-wrap-distance-right:9pt;mso-wrap-distance-bottom:0;mso-position-horizontal:absolute;mso-position-horizontal-relative:text;mso-position-vertical:absolute;mso-position-vertical-relative:text;mso-width-percent:0;mso-height-percent:0;mso-width-relative:page;mso-height-relative:page" filled="f" strokecolor="#fffc00" strokeweight="6mm">
+          <v:rect id="Input penna 2" o:spid="_x0000_s1053" style="position:absolute;margin-left:64.75pt;margin-top:-21.8pt;width:93.95pt;height:54.65pt;z-index:251713536;visibility:visible;mso-wrap-style:square;mso-width-percent:0;mso-height-percent:0;mso-wrap-distance-left:9pt;mso-wrap-distance-top:0;mso-wrap-distance-right:9pt;mso-wrap-distance-bottom:0;mso-position-horizontal:absolute;mso-position-horizontal-relative:text;mso-position-vertical:absolute;mso-position-vertical-relative:text;mso-width-percent:0;mso-height-percent:0;mso-width-relative:page;mso-height-relative:page" filled="f" strokecolor="#fffc00" strokeweight="6mm">
             <v:stroke opacity="21845f" endcap="square"/>
             <v:path shadowok="f" o:extrusionok="f" fillok="f" insetpenok="f"/>
             <o:lock v:ext="edit" rotation="t" aspectratio="t" verticies="t" text="t" shapetype="t"/>
@@ -19468,7 +19531,7 @@
           <w:noProof/>
         </w:rPr>
         <w:pict w14:anchorId="615A7216">
-          <v:rect id="Input penna 1" o:spid="_x0000_s1052" style="position:absolute;margin-left:21.55pt;margin-top:-20.7pt;width:56.55pt;height:54.1pt;z-index:251715072;visibility:visible;mso-wrap-style:square;mso-width-percent:0;mso-height-percent:0;mso-wrap-distance-left:9pt;mso-wrap-distance-top:0;mso-wrap-distance-right:9pt;mso-wrap-distance-bottom:0;mso-position-horizontal:absolute;mso-position-horizontal-relative:text;mso-position-vertical:absolute;mso-position-vertical-relative:text;mso-width-percent:0;mso-height-percent:0;mso-width-relative:page;mso-height-relative:page" filled="f" strokecolor="#00fdff" strokeweight="6mm">
+          <v:rect id="Input penna 1" o:spid="_x0000_s1052" style="position:absolute;margin-left:21.55pt;margin-top:-20.7pt;width:56.55pt;height:54.1pt;z-index:251712512;visibility:visible;mso-wrap-style:square;mso-width-percent:0;mso-height-percent:0;mso-wrap-distance-left:9pt;mso-wrap-distance-top:0;mso-wrap-distance-right:9pt;mso-wrap-distance-bottom:0;mso-position-horizontal:absolute;mso-position-horizontal-relative:text;mso-position-vertical:absolute;mso-position-vertical-relative:text;mso-width-percent:0;mso-height-percent:0;mso-width-relative:page;mso-height-relative:page" filled="f" strokecolor="#00fdff" strokeweight="6mm">
             <v:stroke opacity="21845f" endcap="square"/>
             <v:path shadowok="f" o:extrusionok="f" fillok="f" insetpenok="f"/>
             <o:lock v:ext="edit" rotation="t" aspectratio="t" verticies="t" text="t" shapetype="t"/>
@@ -19677,7 +19740,7 @@
           <w:szCs w:val="24"/>
         </w:rPr>
         <w:drawing>
-          <wp:anchor distT="0" distB="0" distL="114300" distR="114300" simplePos="0" relativeHeight="251620864" behindDoc="1" locked="0" layoutInCell="1" allowOverlap="1" wp14:anchorId="196B2356" wp14:editId="0BBFD85D">
+          <wp:anchor distT="0" distB="0" distL="114300" distR="114300" simplePos="0" relativeHeight="251618304" behindDoc="1" locked="0" layoutInCell="1" allowOverlap="1" wp14:anchorId="196B2356" wp14:editId="0BBFD85D">
             <wp:simplePos x="0" y="0"/>
             <wp:positionH relativeFrom="margin">
               <wp:align>left</wp:align>
@@ -20159,7 +20222,7 @@
           <w:szCs w:val="24"/>
         </w:rPr>
         <w:drawing>
-          <wp:anchor distT="0" distB="0" distL="114300" distR="114300" simplePos="0" relativeHeight="251621888" behindDoc="1" locked="0" layoutInCell="1" allowOverlap="1" wp14:anchorId="06D15FF5" wp14:editId="59DC150A">
+          <wp:anchor distT="0" distB="0" distL="114300" distR="114300" simplePos="0" relativeHeight="251619328" behindDoc="1" locked="0" layoutInCell="1" allowOverlap="1" wp14:anchorId="06D15FF5" wp14:editId="59DC150A">
             <wp:simplePos x="0" y="0"/>
             <wp:positionH relativeFrom="column">
               <wp:posOffset>3164205</wp:posOffset>
@@ -20227,7 +20290,7 @@
           <w:noProof/>
         </w:rPr>
         <w:pict w14:anchorId="2DBFE3C0">
-          <v:shape id="Freccia a destra 340673687" o:spid="_x0000_s1041" type="#_x0000_t13" style="position:absolute;margin-left:176.6pt;margin-top:8.1pt;width:65.1pt;height:18.1pt;z-index:251717120;visibility:visible;mso-position-horizontal-relative:text;mso-position-vertical-relative:text;mso-width-relative:margin;mso-height-relative:margin;v-text-anchor:middle" o:gfxdata="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" adj="18599" fillcolor="white [3201]" strokecolor="#70ad47 [3209]" strokeweight="1pt"/>
+          <v:shape id="Freccia a destra 340673687" o:spid="_x0000_s1041" type="#_x0000_t13" style="position:absolute;margin-left:176.6pt;margin-top:8.1pt;width:65.1pt;height:18.1pt;z-index:251714560;visibility:visible;mso-position-horizontal-relative:text;mso-position-vertical-relative:text;mso-width-relative:margin;mso-height-relative:margin;v-text-anchor:middle" o:gfxdata="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" adj="18599" fillcolor="white [3201]" strokecolor="#70ad47 [3209]" strokeweight="1pt"/>
         </w:pict>
       </w:r>
       <w:r>
@@ -20292,7 +20355,7 @@
           <w:noProof/>
         </w:rPr>
         <w:drawing>
-          <wp:anchor distT="0" distB="0" distL="114300" distR="114300" simplePos="0" relativeHeight="251622912" behindDoc="1" locked="0" layoutInCell="1" allowOverlap="1" wp14:anchorId="0C40DB8E" wp14:editId="6B2015BE">
+          <wp:anchor distT="0" distB="0" distL="114300" distR="114300" simplePos="0" relativeHeight="251620352" behindDoc="1" locked="0" layoutInCell="1" allowOverlap="1" wp14:anchorId="0C40DB8E" wp14:editId="6B2015BE">
             <wp:simplePos x="0" y="0"/>
             <wp:positionH relativeFrom="column">
               <wp:posOffset>3140964</wp:posOffset>
@@ -20360,7 +20423,7 @@
           <w:noProof/>
         </w:rPr>
         <w:pict w14:anchorId="575DD609">
-          <v:shape id="Freccia a destra 340673689" o:spid="_x0000_s1040" type="#_x0000_t13" style="position:absolute;margin-left:178.8pt;margin-top:16.3pt;width:58.75pt;height:16.35pt;z-index:251718144;visibility:visible;mso-position-horizontal-relative:text;mso-position-vertical-relative:text;mso-width-relative:margin;mso-height-relative:margin;v-text-anchor:middle" o:gfxdata="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" adj="18593" fillcolor="white [3201]" strokecolor="#70ad47 [3209]" strokeweight="1pt"/>
+          <v:shape id="Freccia a destra 340673689" o:spid="_x0000_s1040" type="#_x0000_t13" style="position:absolute;margin-left:178.8pt;margin-top:16.3pt;width:58.75pt;height:16.35pt;z-index:251715584;visibility:visible;mso-position-horizontal-relative:text;mso-position-vertical-relative:text;mso-width-relative:margin;mso-height-relative:margin;v-text-anchor:middle" o:gfxdata="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" adj="18593" fillcolor="white [3201]" strokecolor="#70ad47 [3209]" strokeweight="1pt"/>
         </w:pict>
       </w:r>
       <w:r>
@@ -20369,7 +20432,7 @@
           <w:szCs w:val="24"/>
         </w:rPr>
         <w:drawing>
-          <wp:anchor distT="0" distB="0" distL="114300" distR="114300" simplePos="0" relativeHeight="251627008" behindDoc="1" locked="0" layoutInCell="1" allowOverlap="1" wp14:anchorId="3F90777B" wp14:editId="20158895">
+          <wp:anchor distT="0" distB="0" distL="114300" distR="114300" simplePos="0" relativeHeight="251624448" behindDoc="1" locked="0" layoutInCell="1" allowOverlap="1" wp14:anchorId="3F90777B" wp14:editId="20158895">
             <wp:simplePos x="0" y="0"/>
             <wp:positionH relativeFrom="margin">
               <wp:align>left</wp:align>
@@ -20452,10 +20515,10 @@
           <w:szCs w:val="24"/>
         </w:rPr>
         <w:drawing>
-          <wp:anchor distT="0" distB="0" distL="114300" distR="114300" simplePos="0" relativeHeight="251644416" behindDoc="1" locked="0" layoutInCell="1" allowOverlap="1" wp14:anchorId="219ED319" wp14:editId="4085870A">
+          <wp:anchor distT="0" distB="0" distL="114300" distR="114300" simplePos="0" relativeHeight="251656192" behindDoc="1" locked="0" layoutInCell="1" allowOverlap="1" wp14:anchorId="219ED319" wp14:editId="2C90CB6B">
             <wp:simplePos x="0" y="0"/>
             <wp:positionH relativeFrom="column">
-              <wp:posOffset>4028440</wp:posOffset>
+              <wp:posOffset>3858895</wp:posOffset>
             </wp:positionH>
             <wp:positionV relativeFrom="paragraph">
               <wp:posOffset>194310</wp:posOffset>
@@ -20520,7 +20583,7 @@
           <w:noProof/>
         </w:rPr>
         <w:pict w14:anchorId="43BF1D79">
-          <v:shape id="Freccia a destra 340673692" o:spid="_x0000_s1039" type="#_x0000_t13" style="position:absolute;margin-left:7.75pt;margin-top:22.7pt;width:62.2pt;height:16.95pt;z-index:251719168;visibility:visible;mso-position-horizontal-relative:text;mso-position-vertical-relative:text;mso-width-relative:margin;mso-height-relative:margin;v-text-anchor:middle" o:gfxdata="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" adj="18660" fillcolor="white [3201]" strokecolor="#70ad47 [3209]" strokeweight="1pt"/>
+          <v:shape id="Freccia a destra 340673692" o:spid="_x0000_s1039" type="#_x0000_t13" style="position:absolute;margin-left:-1.45pt;margin-top:22.7pt;width:62.2pt;height:16.95pt;z-index:251716608;visibility:visible;mso-position-horizontal-relative:text;mso-position-vertical-relative:text;mso-width-relative:margin;mso-height-relative:margin;v-text-anchor:middle" o:gfxdata="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" adj="18660" fillcolor="white [3201]" strokecolor="#70ad47 [3209]" strokeweight="1pt"/>
         </w:pict>
       </w:r>
       <w:r>
@@ -20529,7 +20592,7 @@
           <w:szCs w:val="24"/>
         </w:rPr>
         <w:drawing>
-          <wp:anchor distT="0" distB="0" distL="114300" distR="114300" simplePos="0" relativeHeight="251638272" behindDoc="1" locked="0" layoutInCell="1" allowOverlap="1" wp14:anchorId="7934C41D" wp14:editId="7B3522D0">
+          <wp:anchor distT="0" distB="0" distL="114300" distR="114300" simplePos="0" relativeHeight="251635712" behindDoc="1" locked="0" layoutInCell="1" allowOverlap="1" wp14:anchorId="7934C41D" wp14:editId="7B3522D0">
             <wp:simplePos x="0" y="0"/>
             <wp:positionH relativeFrom="margin">
               <wp:align>left</wp:align>
@@ -20628,10 +20691,10 @@
           <w:szCs w:val="24"/>
         </w:rPr>
         <w:drawing>
-          <wp:anchor distT="0" distB="0" distL="114300" distR="114300" simplePos="0" relativeHeight="251663872" behindDoc="1" locked="0" layoutInCell="1" allowOverlap="1" wp14:anchorId="58B00201" wp14:editId="652B6695">
+          <wp:anchor distT="0" distB="0" distL="114300" distR="114300" simplePos="0" relativeHeight="251662336" behindDoc="1" locked="0" layoutInCell="1" allowOverlap="1" wp14:anchorId="58B00201" wp14:editId="73511BD0">
             <wp:simplePos x="0" y="0"/>
             <wp:positionH relativeFrom="column">
-              <wp:posOffset>4086225</wp:posOffset>
+              <wp:posOffset>4064279</wp:posOffset>
             </wp:positionH>
             <wp:positionV relativeFrom="paragraph">
               <wp:posOffset>158750</wp:posOffset>
@@ -20696,7 +20759,7 @@
           <w:noProof/>
         </w:rPr>
         <w:pict w14:anchorId="3F768381">
-          <v:shape id="Freccia a destra 340673697" o:spid="_x0000_s1038" type="#_x0000_t13" style="position:absolute;margin-left:-2.1pt;margin-top:17.85pt;width:59.9pt;height:12.9pt;z-index:251720192;visibility:visible;mso-position-horizontal-relative:text;mso-position-vertical-relative:text;mso-width-relative:margin;mso-height-relative:margin;v-text-anchor:middle" o:gfxdata="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" adj="19274" fillcolor="white [3201]" strokecolor="#70ad47 [3209]" strokeweight="1pt"/>
+          <v:shape id="Freccia a destra 340673697" o:spid="_x0000_s1038" type="#_x0000_t13" style="position:absolute;margin-left:-2.1pt;margin-top:17.85pt;width:59.9pt;height:12.9pt;z-index:251717632;visibility:visible;mso-position-horizontal-relative:text;mso-position-vertical-relative:text;mso-width-relative:margin;mso-height-relative:margin;v-text-anchor:middle" o:gfxdata="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" adj="19274" fillcolor="white [3201]" strokecolor="#70ad47 [3209]" strokeweight="1pt"/>
         </w:pict>
       </w:r>
       <w:r>
@@ -20705,7 +20768,7 @@
           <w:szCs w:val="24"/>
         </w:rPr>
         <w:drawing>
-          <wp:anchor distT="0" distB="0" distL="114300" distR="114300" simplePos="0" relativeHeight="251623936" behindDoc="1" locked="0" layoutInCell="1" allowOverlap="1" wp14:anchorId="0E6C08DC" wp14:editId="48EF168E">
+          <wp:anchor distT="0" distB="0" distL="114300" distR="114300" simplePos="0" relativeHeight="251621376" behindDoc="1" locked="0" layoutInCell="1" allowOverlap="1" wp14:anchorId="0E6C08DC" wp14:editId="48EF168E">
             <wp:simplePos x="0" y="0"/>
             <wp:positionH relativeFrom="margin">
               <wp:align>left</wp:align>
@@ -20794,7 +20857,7 @@
           <w:szCs w:val="24"/>
         </w:rPr>
         <w:drawing>
-          <wp:anchor distT="0" distB="0" distL="114300" distR="114300" simplePos="0" relativeHeight="251625984" behindDoc="1" locked="0" layoutInCell="1" allowOverlap="1" wp14:anchorId="16F6C3EA" wp14:editId="37BE7183">
+          <wp:anchor distT="0" distB="0" distL="114300" distR="114300" simplePos="0" relativeHeight="251623424" behindDoc="1" locked="0" layoutInCell="1" allowOverlap="1" wp14:anchorId="16F6C3EA" wp14:editId="37BE7183">
             <wp:simplePos x="0" y="0"/>
             <wp:positionH relativeFrom="column">
               <wp:posOffset>2643556</wp:posOffset>
@@ -20863,7 +20926,7 @@
           <w:szCs w:val="24"/>
         </w:rPr>
         <w:drawing>
-          <wp:anchor distT="0" distB="0" distL="114300" distR="114300" simplePos="0" relativeHeight="251624960" behindDoc="1" locked="0" layoutInCell="1" allowOverlap="1" wp14:anchorId="41742516" wp14:editId="17411B3B">
+          <wp:anchor distT="0" distB="0" distL="114300" distR="114300" simplePos="0" relativeHeight="251622400" behindDoc="1" locked="0" layoutInCell="1" allowOverlap="1" wp14:anchorId="41742516" wp14:editId="17411B3B">
             <wp:simplePos x="0" y="0"/>
             <wp:positionH relativeFrom="margin">
               <wp:align>left</wp:align>
@@ -20935,7 +20998,7 @@
           <w:noProof/>
         </w:rPr>
         <w:pict w14:anchorId="7A761E2A">
-          <v:shape id="Freccia a destra 340673701" o:spid="_x0000_s1037" type="#_x0000_t13" style="position:absolute;margin-left:3.35pt;margin-top:3.6pt;width:62.2pt;height:16.95pt;z-index:251721216;visibility:visible;mso-width-relative:margin;mso-height-relative:margin;v-text-anchor:middle" o:gfxdata="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" adj="18660" fillcolor="white [3201]" strokecolor="#70ad47 [3209]" strokeweight="1pt"/>
+          <v:shape id="Freccia a destra 340673701" o:spid="_x0000_s1037" type="#_x0000_t13" style="position:absolute;margin-left:3.35pt;margin-top:3.6pt;width:62.2pt;height:16.95pt;z-index:251718656;visibility:visible;mso-width-relative:margin;mso-height-relative:margin;v-text-anchor:middle" o:gfxdata="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" adj="18660" fillcolor="white [3201]" strokecolor="#70ad47 [3209]" strokeweight="1pt"/>
         </w:pict>
       </w:r>
     </w:p>
@@ -21243,7 +21306,7 @@
           <w:u w:val="none"/>
         </w:rPr>
         <w:drawing>
-          <wp:anchor distT="0" distB="0" distL="114300" distR="114300" simplePos="0" relativeHeight="251629056" behindDoc="1" locked="0" layoutInCell="1" allowOverlap="1" wp14:anchorId="71D7B87E" wp14:editId="3914B506">
+          <wp:anchor distT="0" distB="0" distL="114300" distR="114300" simplePos="0" relativeHeight="251626496" behindDoc="1" locked="0" layoutInCell="1" allowOverlap="1" wp14:anchorId="71D7B87E" wp14:editId="3914B506">
             <wp:simplePos x="0" y="0"/>
             <wp:positionH relativeFrom="margin">
               <wp:align>left</wp:align>
@@ -21312,7 +21375,7 @@
           <w:szCs w:val="24"/>
         </w:rPr>
         <w:drawing>
-          <wp:anchor distT="0" distB="0" distL="114300" distR="114300" simplePos="0" relativeHeight="251628032" behindDoc="1" locked="0" layoutInCell="1" allowOverlap="1" wp14:anchorId="0669A73F" wp14:editId="7525755F">
+          <wp:anchor distT="0" distB="0" distL="114300" distR="114300" simplePos="0" relativeHeight="251625472" behindDoc="1" locked="0" layoutInCell="1" allowOverlap="1" wp14:anchorId="0669A73F" wp14:editId="7525755F">
             <wp:simplePos x="0" y="0"/>
             <wp:positionH relativeFrom="margin">
               <wp:posOffset>3580130</wp:posOffset>
@@ -21423,7 +21486,7 @@
           <w:szCs w:val="24"/>
         </w:rPr>
         <w:drawing>
-          <wp:anchor distT="0" distB="0" distL="114300" distR="114300" simplePos="0" relativeHeight="251630080" behindDoc="1" locked="0" layoutInCell="1" allowOverlap="1" wp14:anchorId="3DFE2F19" wp14:editId="6A71763A">
+          <wp:anchor distT="0" distB="0" distL="114300" distR="114300" simplePos="0" relativeHeight="251627520" behindDoc="1" locked="0" layoutInCell="1" allowOverlap="1" wp14:anchorId="3DFE2F19" wp14:editId="6A71763A">
             <wp:simplePos x="0" y="0"/>
             <wp:positionH relativeFrom="page">
               <wp:posOffset>4321607</wp:posOffset>
@@ -21498,7 +21561,7 @@
           <w:u w:val="none"/>
         </w:rPr>
         <w:drawing>
-          <wp:anchor distT="0" distB="0" distL="114300" distR="114300" simplePos="0" relativeHeight="251631104" behindDoc="1" locked="0" layoutInCell="1" allowOverlap="1" wp14:anchorId="32E6039E" wp14:editId="1DD1811D">
+          <wp:anchor distT="0" distB="0" distL="114300" distR="114300" simplePos="0" relativeHeight="251628544" behindDoc="1" locked="0" layoutInCell="1" allowOverlap="1" wp14:anchorId="32E6039E" wp14:editId="1DD1811D">
             <wp:simplePos x="0" y="0"/>
             <wp:positionH relativeFrom="margin">
               <wp:align>left</wp:align>
@@ -21959,7 +22022,7 @@
           <w:szCs w:val="24"/>
         </w:rPr>
         <w:drawing>
-          <wp:anchor distT="0" distB="0" distL="114300" distR="114300" simplePos="0" relativeHeight="251632128" behindDoc="1" locked="0" layoutInCell="1" allowOverlap="1" wp14:anchorId="178144BD" wp14:editId="0952FA8C">
+          <wp:anchor distT="0" distB="0" distL="114300" distR="114300" simplePos="0" relativeHeight="251629568" behindDoc="1" locked="0" layoutInCell="1" allowOverlap="1" wp14:anchorId="178144BD" wp14:editId="0952FA8C">
             <wp:simplePos x="0" y="0"/>
             <wp:positionH relativeFrom="column">
               <wp:posOffset>4063365</wp:posOffset>
@@ -22027,7 +22090,7 @@
           <w:noProof/>
         </w:rPr>
         <w:pict w14:anchorId="13994995">
-          <v:shape id="Freccia a destra 340673708" o:spid="_x0000_s1036" type="#_x0000_t13" style="position:absolute;margin-left:235.6pt;margin-top:12.4pt;width:62.2pt;height:16.95pt;z-index:251722240;visibility:visible;mso-position-horizontal-relative:text;mso-position-vertical-relative:text;mso-width-relative:margin;mso-height-relative:margin;v-text-anchor:middle" o:gfxdata="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" adj="18660" fillcolor="white [3201]" strokecolor="#70ad47 [3209]" strokeweight="1pt"/>
+          <v:shape id="Freccia a destra 340673708" o:spid="_x0000_s1036" type="#_x0000_t13" style="position:absolute;margin-left:235.6pt;margin-top:12.4pt;width:62.2pt;height:16.95pt;z-index:251719680;visibility:visible;mso-position-horizontal-relative:text;mso-position-vertical-relative:text;mso-width-relative:margin;mso-height-relative:margin;v-text-anchor:middle" o:gfxdata="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" adj="18660" fillcolor="white [3201]" strokecolor="#70ad47 [3209]" strokeweight="1pt"/>
         </w:pict>
       </w:r>
       <w:r>
@@ -22126,7 +22189,7 @@
           <w:szCs w:val="24"/>
         </w:rPr>
         <w:drawing>
-          <wp:anchor distT="0" distB="0" distL="114300" distR="114300" simplePos="0" relativeHeight="251633152" behindDoc="1" locked="0" layoutInCell="1" allowOverlap="1" wp14:anchorId="3914BB60" wp14:editId="4F628B80">
+          <wp:anchor distT="0" distB="0" distL="114300" distR="114300" simplePos="0" relativeHeight="251630592" behindDoc="1" locked="0" layoutInCell="1" allowOverlap="1" wp14:anchorId="3914BB60" wp14:editId="4F628B80">
             <wp:simplePos x="0" y="0"/>
             <wp:positionH relativeFrom="column">
               <wp:posOffset>4977993</wp:posOffset>
@@ -22194,7 +22257,7 @@
           <w:noProof/>
         </w:rPr>
         <w:pict w14:anchorId="75C97A55">
-          <v:shape id="Freccia a destra 340673711" o:spid="_x0000_s1035" type="#_x0000_t13" style="position:absolute;margin-left:316.2pt;margin-top:38.35pt;width:62.2pt;height:16.95pt;z-index:251723264;visibility:visible;mso-position-horizontal-relative:text;mso-position-vertical-relative:text;mso-width-relative:margin;mso-height-relative:margin;v-text-anchor:middle" o:gfxdata="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" adj="18660" fillcolor="white [3201]" strokecolor="#70ad47 [3209]" strokeweight="1pt"/>
+          <v:shape id="Freccia a destra 340673711" o:spid="_x0000_s1035" type="#_x0000_t13" style="position:absolute;margin-left:316.2pt;margin-top:38.35pt;width:62.2pt;height:16.95pt;z-index:251720704;visibility:visible;mso-position-horizontal-relative:text;mso-position-vertical-relative:text;mso-width-relative:margin;mso-height-relative:margin;v-text-anchor:middle" o:gfxdata="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" adj="18660" fillcolor="white [3201]" strokecolor="#70ad47 [3209]" strokeweight="1pt"/>
         </w:pict>
       </w:r>
       <w:r>
@@ -22345,7 +22408,7 @@
           <w:szCs w:val="24"/>
         </w:rPr>
         <w:drawing>
-          <wp:anchor distT="0" distB="0" distL="114300" distR="114300" simplePos="0" relativeHeight="251662848" behindDoc="1" locked="0" layoutInCell="1" allowOverlap="1" wp14:anchorId="7CF74A49" wp14:editId="64D91531">
+          <wp:anchor distT="0" distB="0" distL="114300" distR="114300" simplePos="0" relativeHeight="251661312" behindDoc="1" locked="0" layoutInCell="1" allowOverlap="1" wp14:anchorId="7CF74A49" wp14:editId="64D91531">
             <wp:simplePos x="0" y="0"/>
             <wp:positionH relativeFrom="column">
               <wp:posOffset>4013835</wp:posOffset>
@@ -22413,7 +22476,7 @@
           <w:noProof/>
         </w:rPr>
         <w:pict w14:anchorId="06CA1711">
-          <v:shape id="Freccia a destra 340673714" o:spid="_x0000_s1034" type="#_x0000_t13" style="position:absolute;margin-left:243.4pt;margin-top:17.1pt;width:62.2pt;height:16.95pt;z-index:251724288;visibility:visible;mso-position-horizontal-relative:text;mso-position-vertical-relative:text;mso-width-relative:margin;mso-height-relative:margin;v-text-anchor:middle" o:gfxdata="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" adj="18660" fillcolor="white [3201]" strokecolor="#70ad47 [3209]" strokeweight="1pt"/>
+          <v:shape id="Freccia a destra 340673714" o:spid="_x0000_s1034" type="#_x0000_t13" style="position:absolute;margin-left:243.4pt;margin-top:17.1pt;width:62.2pt;height:16.95pt;z-index:251721728;visibility:visible;mso-position-horizontal-relative:text;mso-position-vertical-relative:text;mso-width-relative:margin;mso-height-relative:margin;v-text-anchor:middle" o:gfxdata="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" adj="18660" fillcolor="white [3201]" strokecolor="#70ad47 [3209]" strokeweight="1pt"/>
         </w:pict>
       </w:r>
       <w:r>
@@ -22655,7 +22718,7 @@
               <v:h position="#1,#0" xrange="0,10800" yrange="0,21600"/>
             </v:handles>
           </v:shapetype>
-          <v:shape id="Freccia in giù 340673680" o:spid="_x0000_s1033" type="#_x0000_t67" style="position:absolute;margin-left:45.55pt;margin-top:17.05pt;width:10pt;height:14.4pt;z-index:251725312;visibility:visible;v-text-anchor:middle" o:gfxdata="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" adj="14087" fillcolor="#4472c4 [3204]" strokecolor="#09101d [484]" strokeweight="1pt"/>
+          <v:shape id="Freccia in giù 340673680" o:spid="_x0000_s1033" type="#_x0000_t67" style="position:absolute;margin-left:45.55pt;margin-top:17.05pt;width:10pt;height:14.4pt;z-index:251722752;visibility:visible;v-text-anchor:middle" o:gfxdata="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" adj="14087" fillcolor="#4472c4 [3204]" strokecolor="#09101d [484]" strokeweight="1pt"/>
         </w:pict>
       </w:r>
       <w:r>
@@ -23580,7 +23643,7 @@
           <w:u w:val="none"/>
         </w:rPr>
         <w:drawing>
-          <wp:anchor distT="0" distB="0" distL="114300" distR="114300" simplePos="0" relativeHeight="251692544" behindDoc="1" locked="0" layoutInCell="1" allowOverlap="1" wp14:anchorId="627F066F" wp14:editId="10FE8C16">
+          <wp:anchor distT="0" distB="0" distL="114300" distR="114300" simplePos="0" relativeHeight="251689984" behindDoc="1" locked="0" layoutInCell="1" allowOverlap="1" wp14:anchorId="627F066F" wp14:editId="10FE8C16">
             <wp:simplePos x="0" y="0"/>
             <wp:positionH relativeFrom="column">
               <wp:posOffset>-6350</wp:posOffset>
@@ -24115,7 +24178,7 @@
           <w:u w:val="none"/>
         </w:rPr>
         <w:drawing>
-          <wp:anchor distT="0" distB="0" distL="114300" distR="114300" simplePos="0" relativeHeight="251694592" behindDoc="1" locked="0" layoutInCell="1" allowOverlap="1" wp14:anchorId="23CE0B11" wp14:editId="18AEA7F1">
+          <wp:anchor distT="0" distB="0" distL="114300" distR="114300" simplePos="0" relativeHeight="251692032" behindDoc="1" locked="0" layoutInCell="1" allowOverlap="1" wp14:anchorId="23CE0B11" wp14:editId="18AEA7F1">
             <wp:simplePos x="0" y="0"/>
             <wp:positionH relativeFrom="margin">
               <wp:align>left</wp:align>
@@ -24203,7 +24266,7 @@
           <w:u w:val="none"/>
         </w:rPr>
         <w:drawing>
-          <wp:anchor distT="0" distB="0" distL="114300" distR="114300" simplePos="0" relativeHeight="251693568" behindDoc="1" locked="0" layoutInCell="1" allowOverlap="1" wp14:anchorId="6648F672" wp14:editId="1050ECDB">
+          <wp:anchor distT="0" distB="0" distL="114300" distR="114300" simplePos="0" relativeHeight="251691008" behindDoc="1" locked="0" layoutInCell="1" allowOverlap="1" wp14:anchorId="6648F672" wp14:editId="1050ECDB">
             <wp:simplePos x="0" y="0"/>
             <wp:positionH relativeFrom="column">
               <wp:posOffset>1710690</wp:posOffset>
@@ -24284,7 +24347,7 @@
           <w:noProof/>
         </w:rPr>
         <w:pict w14:anchorId="166E9739">
-          <v:shape id="Freccia a destra 1616096258" o:spid="_x0000_s1032" type="#_x0000_t13" style="position:absolute;margin-left:3.35pt;margin-top:22.15pt;width:104.8pt;height:41.55pt;z-index:251735552;visibility:visible;mso-width-relative:margin;mso-height-relative:margin;v-text-anchor:middle" o:gfxdata="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" adj="18660" fillcolor="white [3201]" strokecolor="#70ad47 [3209]" strokeweight="1pt"/>
+          <v:shape id="Freccia a destra 1616096258" o:spid="_x0000_s1032" type="#_x0000_t13" style="position:absolute;margin-left:3.35pt;margin-top:22.15pt;width:104.8pt;height:41.55pt;z-index:251732992;visibility:visible;mso-width-relative:margin;mso-height-relative:margin;v-text-anchor:middle" o:gfxdata="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" adj="18660" fillcolor="white [3201]" strokecolor="#70ad47 [3209]" strokeweight="1pt"/>
         </w:pict>
       </w:r>
     </w:p>
@@ -24306,7 +24369,7 @@
           <w:szCs w:val="24"/>
         </w:rPr>
         <w:drawing>
-          <wp:anchor distT="0" distB="0" distL="114300" distR="114300" simplePos="0" relativeHeight="251685376" behindDoc="1" locked="0" layoutInCell="1" allowOverlap="1" wp14:anchorId="6C91353F" wp14:editId="3319C6D1">
+          <wp:anchor distT="0" distB="0" distL="114300" distR="114300" simplePos="0" relativeHeight="251683840" behindDoc="1" locked="0" layoutInCell="1" allowOverlap="1" wp14:anchorId="6C91353F" wp14:editId="3319C6D1">
             <wp:simplePos x="0" y="0"/>
             <wp:positionH relativeFrom="column">
               <wp:posOffset>1596390</wp:posOffset>
@@ -24794,7 +24857,7 @@
           <w:szCs w:val="24"/>
         </w:rPr>
         <w:drawing>
-          <wp:anchor distT="0" distB="0" distL="114300" distR="114300" simplePos="0" relativeHeight="251654656" behindDoc="1" locked="0" layoutInCell="1" allowOverlap="1" wp14:anchorId="07F9C65C" wp14:editId="3D84EF29">
+          <wp:anchor distT="0" distB="0" distL="114300" distR="114300" simplePos="0" relativeHeight="251651072" behindDoc="1" locked="0" layoutInCell="1" allowOverlap="1" wp14:anchorId="07F9C65C" wp14:editId="3D84EF29">
             <wp:simplePos x="0" y="0"/>
             <wp:positionH relativeFrom="column">
               <wp:posOffset>989137</wp:posOffset>
@@ -24864,7 +24927,7 @@
           <w:szCs w:val="24"/>
         </w:rPr>
         <w:drawing>
-          <wp:anchor distT="0" distB="0" distL="114300" distR="114300" simplePos="0" relativeHeight="251651584" behindDoc="1" locked="0" layoutInCell="1" allowOverlap="1" wp14:anchorId="47BA1D21" wp14:editId="7A663179">
+          <wp:anchor distT="0" distB="0" distL="114300" distR="114300" simplePos="0" relativeHeight="251648000" behindDoc="1" locked="0" layoutInCell="1" allowOverlap="1" wp14:anchorId="47BA1D21" wp14:editId="7A663179">
             <wp:simplePos x="0" y="0"/>
             <wp:positionH relativeFrom="column">
               <wp:posOffset>1203822</wp:posOffset>
@@ -25037,7 +25100,7 @@
             </v:handles>
             <o:complex v:ext="view"/>
           </v:shapetype>
-          <v:shape id="Smile 2143353671" o:spid="_x0000_s1031" type="#_x0000_t96" style="position:absolute;margin-left:345.2pt;margin-top:31.2pt;width:18.8pt;height:19.4pt;z-index:251731456;visibility:visible;v-text-anchor:middle" o:gfxdata="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" fillcolor="#70ad47 [3209]" strokecolor="#4472c4 [3204]" strokeweight="1pt">
+          <v:shape id="Smile 2143353671" o:spid="_x0000_s1031" type="#_x0000_t96" style="position:absolute;margin-left:345.2pt;margin-top:31.2pt;width:18.8pt;height:19.4pt;z-index:251728896;visibility:visible;v-text-anchor:middle" o:gfxdata="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" fillcolor="#70ad47 [3209]" strokecolor="#4472c4 [3204]" strokeweight="1pt">
             <v:stroke joinstyle="miter"/>
           </v:shape>
         </w:pict>
@@ -25048,7 +25111,7 @@
           <w:szCs w:val="24"/>
         </w:rPr>
         <w:drawing>
-          <wp:anchor distT="0" distB="0" distL="114300" distR="114300" simplePos="0" relativeHeight="251658752" behindDoc="1" locked="0" layoutInCell="1" allowOverlap="1" wp14:anchorId="71EA2831" wp14:editId="2FD7C9A5">
+          <wp:anchor distT="0" distB="0" distL="114300" distR="114300" simplePos="0" relativeHeight="251657216" behindDoc="1" locked="0" layoutInCell="1" allowOverlap="1" wp14:anchorId="71EA2831" wp14:editId="2FD7C9A5">
             <wp:simplePos x="0" y="0"/>
             <wp:positionH relativeFrom="column">
               <wp:posOffset>3135050</wp:posOffset>
@@ -25110,7 +25173,7 @@
           <w:noProof/>
         </w:rPr>
         <w:pict w14:anchorId="65854AC2">
-          <v:shape id="Freccia a destra 2143353670" o:spid="_x0000_s1030" type="#_x0000_t13" style="position:absolute;margin-left:171.25pt;margin-top:34.55pt;width:62.2pt;height:16.95pt;z-index:251729408;visibility:visible;mso-position-horizontal-relative:text;mso-position-vertical-relative:text;mso-width-relative:margin;mso-height-relative:margin;v-text-anchor:middle" o:gfxdata="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" adj="18657" fillcolor="white [3201]" strokecolor="#70ad47 [3209]" strokeweight="1pt">
+          <v:shape id="Freccia a destra 2143353670" o:spid="_x0000_s1030" type="#_x0000_t13" style="position:absolute;margin-left:171.25pt;margin-top:34.55pt;width:62.2pt;height:16.95pt;z-index:251726848;visibility:visible;mso-position-horizontal-relative:text;mso-position-vertical-relative:text;mso-width-relative:margin;mso-height-relative:margin;v-text-anchor:middle" o:gfxdata="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" adj="18657" fillcolor="white [3201]" strokecolor="#70ad47 [3209]" strokeweight="1pt">
             <v:path arrowok="t"/>
           </v:shape>
         </w:pict>
@@ -25187,7 +25250,7 @@
           <w:szCs w:val="24"/>
         </w:rPr>
         <w:drawing>
-          <wp:anchor distT="0" distB="0" distL="114300" distR="114300" simplePos="0" relativeHeight="251649536" behindDoc="1" locked="0" layoutInCell="1" allowOverlap="1" wp14:anchorId="17798CE5" wp14:editId="72F349E1">
+          <wp:anchor distT="0" distB="0" distL="114300" distR="114300" simplePos="0" relativeHeight="251645952" behindDoc="1" locked="0" layoutInCell="1" allowOverlap="1" wp14:anchorId="17798CE5" wp14:editId="72F349E1">
             <wp:simplePos x="0" y="0"/>
             <wp:positionH relativeFrom="column">
               <wp:posOffset>464185</wp:posOffset>
@@ -25567,7 +25630,7 @@
               <v:h position="#0,center" xrange="0,7200"/>
             </v:handles>
           </v:shapetype>
-          <v:shape id="Simbolo &quot;Non consentito&quot; 2143353672" o:spid="_x0000_s1029" type="#_x0000_t57" style="position:absolute;margin-left:474.85pt;margin-top:28.75pt;width:22.55pt;height:20.65pt;z-index:251732480;visibility:visible;v-text-anchor:middle" o:gfxdata="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" adj="3712" fillcolor="#c00000" strokecolor="#09101d [484]" strokeweight="1pt"/>
+          <v:shape id="Simbolo &quot;Non consentito&quot; 2143353672" o:spid="_x0000_s1029" type="#_x0000_t57" style="position:absolute;margin-left:474.85pt;margin-top:28.75pt;width:22.55pt;height:20.65pt;z-index:251729920;visibility:visible;v-text-anchor:middle" o:gfxdata="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" adj="3712" fillcolor="#c00000" strokecolor="#09101d [484]" strokeweight="1pt"/>
         </w:pict>
       </w:r>
       <w:r>
@@ -25576,7 +25639,7 @@
           <w:szCs w:val="24"/>
         </w:rPr>
         <w:drawing>
-          <wp:anchor distT="0" distB="0" distL="114300" distR="114300" simplePos="0" relativeHeight="251664896" behindDoc="1" locked="0" layoutInCell="1" allowOverlap="1" wp14:anchorId="159226CE" wp14:editId="045F78F1">
+          <wp:anchor distT="0" distB="0" distL="114300" distR="114300" simplePos="0" relativeHeight="251663360" behindDoc="1" locked="0" layoutInCell="1" allowOverlap="1" wp14:anchorId="159226CE" wp14:editId="045F78F1">
             <wp:simplePos x="0" y="0"/>
             <wp:positionH relativeFrom="column">
               <wp:posOffset>4289093</wp:posOffset>
@@ -25644,7 +25707,7 @@
           <w:noProof/>
         </w:rPr>
         <w:pict w14:anchorId="288274AF">
-          <v:shape id="Freccia a destra 2143353669" o:spid="_x0000_s1028" type="#_x0000_t13" style="position:absolute;margin-left:258.35pt;margin-top:27.5pt;width:62.2pt;height:16.95pt;z-index:251730432;visibility:visible;mso-position-horizontal-relative:text;mso-position-vertical-relative:text;mso-width-relative:margin;mso-height-relative:margin;v-text-anchor:middle" o:gfxdata="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" adj="18657" fillcolor="white [3201]" strokecolor="#70ad47 [3209]" strokeweight="1pt">
+          <v:shape id="Freccia a destra 2143353669" o:spid="_x0000_s1028" type="#_x0000_t13" style="position:absolute;margin-left:258.35pt;margin-top:27.5pt;width:62.2pt;height:16.95pt;z-index:251727872;visibility:visible;mso-position-horizontal-relative:text;mso-position-vertical-relative:text;mso-width-relative:margin;mso-height-relative:margin;v-text-anchor:middle" o:gfxdata="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" adj="18657" fillcolor="white [3201]" strokecolor="#70ad47 [3209]" strokeweight="1pt">
             <v:path arrowok="t"/>
           </v:shape>
         </w:pict>
@@ -25755,7 +25818,7 @@
           <w:szCs w:val="24"/>
         </w:rPr>
         <w:drawing>
-          <wp:anchor distT="0" distB="0" distL="114300" distR="114300" simplePos="0" relativeHeight="251667968" behindDoc="1" locked="0" layoutInCell="1" allowOverlap="1" wp14:anchorId="7B8EBF44" wp14:editId="5DAF594A">
+          <wp:anchor distT="0" distB="0" distL="114300" distR="114300" simplePos="0" relativeHeight="251666432" behindDoc="1" locked="0" layoutInCell="1" allowOverlap="1" wp14:anchorId="7B8EBF44" wp14:editId="5DAF594A">
             <wp:simplePos x="0" y="0"/>
             <wp:positionH relativeFrom="margin">
               <wp:align>center</wp:align>
@@ -25833,7 +25896,7 @@
           <w:szCs w:val="32"/>
         </w:rPr>
         <w:drawing>
-          <wp:anchor distT="0" distB="0" distL="114300" distR="114300" simplePos="0" relativeHeight="251670016" behindDoc="1" locked="0" layoutInCell="1" allowOverlap="1" wp14:anchorId="4C0EBE8D" wp14:editId="2B015E60">
+          <wp:anchor distT="0" distB="0" distL="114300" distR="114300" simplePos="0" relativeHeight="251668480" behindDoc="1" locked="0" layoutInCell="1" allowOverlap="1" wp14:anchorId="4C0EBE8D" wp14:editId="2B015E60">
             <wp:simplePos x="0" y="0"/>
             <wp:positionH relativeFrom="column">
               <wp:posOffset>1022099</wp:posOffset>
@@ -25987,7 +26050,7 @@
           <w:noProof/>
         </w:rPr>
         <w:pict w14:anchorId="750B5370">
-          <v:shape id="Smile 2143353678" o:spid="_x0000_s1027" type="#_x0000_t96" style="position:absolute;margin-left:373.9pt;margin-top:28.3pt;width:28.55pt;height:25.8pt;z-index:251734528;visibility:visible;mso-width-relative:margin;mso-height-relative:margin;v-text-anchor:middle" o:gfxdata="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" fillcolor="#70ad47 [3209]" strokecolor="#4472c4 [3204]" strokeweight="1pt">
+          <v:shape id="Smile 2143353678" o:spid="_x0000_s1027" type="#_x0000_t96" style="position:absolute;margin-left:373.9pt;margin-top:28.3pt;width:28.55pt;height:25.8pt;z-index:251731968;visibility:visible;mso-width-relative:margin;mso-height-relative:margin;v-text-anchor:middle" o:gfxdata="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" fillcolor="#70ad47 [3209]" strokecolor="#4472c4 [3204]" strokeweight="1pt">
             <v:stroke joinstyle="miter"/>
           </v:shape>
         </w:pict>
@@ -25999,7 +26062,7 @@
           <w:szCs w:val="24"/>
         </w:rPr>
         <w:drawing>
-          <wp:anchor distT="0" distB="0" distL="114300" distR="114300" simplePos="0" relativeHeight="251673088" behindDoc="1" locked="0" layoutInCell="1" allowOverlap="1" wp14:anchorId="3FE025B4" wp14:editId="6E8E5154">
+          <wp:anchor distT="0" distB="0" distL="114300" distR="114300" simplePos="0" relativeHeight="251671552" behindDoc="1" locked="0" layoutInCell="1" allowOverlap="1" wp14:anchorId="3FE025B4" wp14:editId="6E8E5154">
             <wp:simplePos x="0" y="0"/>
             <wp:positionH relativeFrom="column">
               <wp:posOffset>3549853</wp:posOffset>
@@ -26061,7 +26124,7 @@
           <w:noProof/>
         </w:rPr>
         <w:pict w14:anchorId="03F24E0C">
-          <v:shape id="Freccia a destra 2143353676" o:spid="_x0000_s1026" type="#_x0000_t13" style="position:absolute;margin-left:186.8pt;margin-top:36.15pt;width:62.2pt;height:16.95pt;z-index:251733504;visibility:visible;mso-position-horizontal-relative:text;mso-position-vertical-relative:text;mso-width-relative:margin;mso-height-relative:margin;v-text-anchor:middle" o:gfxdata="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" adj="18657" fillcolor="white [3201]" strokecolor="#70ad47 [3209]" strokeweight="1pt">
+          <v:shape id="Freccia a destra 2143353676" o:spid="_x0000_s1026" type="#_x0000_t13" style="position:absolute;margin-left:186.8pt;margin-top:36.15pt;width:62.2pt;height:16.95pt;z-index:251730944;visibility:visible;mso-position-horizontal-relative:text;mso-position-vertical-relative:text;mso-width-relative:margin;mso-height-relative:margin;v-text-anchor:middle" o:gfxdata="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" adj="18657" fillcolor="white [3201]" strokecolor="#70ad47 [3209]" strokeweight="1pt">
             <v:path arrowok="t"/>
           </v:shape>
         </w:pict>
@@ -26697,7 +26760,7 @@
           <w:szCs w:val="48"/>
         </w:rPr>
         <w:drawing>
-          <wp:anchor distT="0" distB="0" distL="114300" distR="114300" simplePos="0" relativeHeight="251674112" behindDoc="1" locked="0" layoutInCell="1" allowOverlap="1" wp14:anchorId="38A68A40" wp14:editId="64D2F627">
+          <wp:anchor distT="0" distB="0" distL="114300" distR="114300" simplePos="0" relativeHeight="251672576" behindDoc="1" locked="0" layoutInCell="1" allowOverlap="1" wp14:anchorId="38A68A40" wp14:editId="64D2F627">
             <wp:simplePos x="0" y="0"/>
             <wp:positionH relativeFrom="margin">
               <wp:align>left</wp:align>
@@ -26793,7 +26856,7 @@
           <w:szCs w:val="48"/>
         </w:rPr>
         <w:drawing>
-          <wp:anchor distT="0" distB="0" distL="114300" distR="114300" simplePos="0" relativeHeight="251650560" behindDoc="1" locked="0" layoutInCell="1" allowOverlap="1" wp14:anchorId="42B94A8D" wp14:editId="11E74BE1">
+          <wp:anchor distT="0" distB="0" distL="114300" distR="114300" simplePos="0" relativeHeight="251646976" behindDoc="1" locked="0" layoutInCell="1" allowOverlap="1" wp14:anchorId="42B94A8D" wp14:editId="11E74BE1">
             <wp:simplePos x="0" y="0"/>
             <wp:positionH relativeFrom="column">
               <wp:posOffset>1143000</wp:posOffset>
@@ -26867,7 +26930,7 @@
           <w:szCs w:val="48"/>
         </w:rPr>
         <w:drawing>
-          <wp:anchor distT="0" distB="0" distL="114300" distR="114300" simplePos="0" relativeHeight="251656704" behindDoc="1" locked="0" layoutInCell="1" allowOverlap="1" wp14:anchorId="1AFEF993" wp14:editId="7476F124">
+          <wp:anchor distT="0" distB="0" distL="114300" distR="114300" simplePos="0" relativeHeight="251653120" behindDoc="1" locked="0" layoutInCell="1" allowOverlap="1" wp14:anchorId="1AFEF993" wp14:editId="7476F124">
             <wp:simplePos x="0" y="0"/>
             <wp:positionH relativeFrom="column">
               <wp:posOffset>146685</wp:posOffset>
@@ -27118,22 +27181,22 @@
           <w:szCs w:val="32"/>
         </w:rPr>
         <w:drawing>
-          <wp:anchor distT="0" distB="0" distL="114300" distR="114300" simplePos="0" relativeHeight="251688448" behindDoc="1" locked="0" layoutInCell="1" allowOverlap="1" wp14:anchorId="0AB54D34" wp14:editId="51612425">
+          <wp:anchor distT="0" distB="0" distL="114300" distR="114300" simplePos="0" relativeHeight="251686912" behindDoc="1" locked="0" layoutInCell="1" allowOverlap="1" wp14:anchorId="0AB54D34" wp14:editId="56AC88C3">
             <wp:simplePos x="0" y="0"/>
             <wp:positionH relativeFrom="column">
-              <wp:posOffset>4272915</wp:posOffset>
+              <wp:posOffset>4253865</wp:posOffset>
             </wp:positionH>
             <wp:positionV relativeFrom="paragraph">
-              <wp:posOffset>285750</wp:posOffset>
+              <wp:posOffset>288925</wp:posOffset>
             </wp:positionV>
-            <wp:extent cx="2245360" cy="371475"/>
-            <wp:effectExtent l="0" t="0" r="2540" b="9525"/>
+            <wp:extent cx="2266950" cy="371475"/>
+            <wp:effectExtent l="0" t="0" r="0" b="0"/>
             <wp:wrapTight wrapText="bothSides">
               <wp:wrapPolygon edited="0">
                 <wp:start x="0" y="0"/>
                 <wp:lineTo x="0" y="21046"/>
-                <wp:lineTo x="21441" y="21046"/>
-                <wp:lineTo x="21441" y="0"/>
+                <wp:lineTo x="21418" y="21046"/>
+                <wp:lineTo x="21418" y="0"/>
                 <wp:lineTo x="0" y="0"/>
               </wp:wrapPolygon>
             </wp:wrapTight>
@@ -27163,7 +27226,7 @@
                   <pic:spPr>
                     <a:xfrm>
                       <a:off x="0" y="0"/>
-                      <a:ext cx="2245360" cy="371475"/>
+                      <a:ext cx="2266950" cy="371475"/>
                     </a:xfrm>
                     <a:prstGeom prst="rect">
                       <a:avLst/>
@@ -27191,7 +27254,7 @@
           <w:szCs w:val="48"/>
         </w:rPr>
         <w:drawing>
-          <wp:anchor distT="0" distB="0" distL="114300" distR="114300" simplePos="0" relativeHeight="251676160" behindDoc="1" locked="0" layoutInCell="1" allowOverlap="1" wp14:anchorId="69C57B2D" wp14:editId="0C3A3314">
+          <wp:anchor distT="0" distB="0" distL="114300" distR="114300" simplePos="0" relativeHeight="251674624" behindDoc="1" locked="0" layoutInCell="1" allowOverlap="1" wp14:anchorId="69C57B2D" wp14:editId="0C3A3314">
             <wp:simplePos x="0" y="0"/>
             <wp:positionH relativeFrom="column">
               <wp:posOffset>3353791</wp:posOffset>
@@ -27265,7 +27328,7 @@
           <w:noProof/>
         </w:rPr>
         <w:drawing>
-          <wp:anchor distT="0" distB="0" distL="114300" distR="114300" simplePos="0" relativeHeight="251686400" behindDoc="1" locked="0" layoutInCell="1" allowOverlap="1" wp14:anchorId="365FE894" wp14:editId="74969F10">
+          <wp:anchor distT="0" distB="0" distL="114300" distR="114300" simplePos="0" relativeHeight="251684864" behindDoc="1" locked="0" layoutInCell="1" allowOverlap="1" wp14:anchorId="365FE894" wp14:editId="74969F10">
             <wp:simplePos x="0" y="0"/>
             <wp:positionH relativeFrom="margin">
               <wp:align>left</wp:align>
@@ -27338,7 +27401,7 @@
           <w:szCs w:val="48"/>
         </w:rPr>
         <w:drawing>
-          <wp:anchor distT="0" distB="0" distL="114300" distR="114300" simplePos="0" relativeHeight="251679232" behindDoc="1" locked="0" layoutInCell="1" allowOverlap="1" wp14:anchorId="7B8FBC34" wp14:editId="2FC631E0">
+          <wp:anchor distT="0" distB="0" distL="114300" distR="114300" simplePos="0" relativeHeight="251677696" behindDoc="1" locked="0" layoutInCell="1" allowOverlap="1" wp14:anchorId="7B8FBC34" wp14:editId="2FC631E0">
             <wp:simplePos x="0" y="0"/>
             <wp:positionH relativeFrom="column">
               <wp:posOffset>3532505</wp:posOffset>
@@ -27460,7 +27523,7 @@
           <w:szCs w:val="48"/>
         </w:rPr>
         <w:drawing>
-          <wp:anchor distT="0" distB="0" distL="114300" distR="114300" simplePos="0" relativeHeight="251683328" behindDoc="1" locked="0" layoutInCell="1" allowOverlap="1" wp14:anchorId="7C198EFF" wp14:editId="152A8054">
+          <wp:anchor distT="0" distB="0" distL="114300" distR="114300" simplePos="0" relativeHeight="251681792" behindDoc="1" locked="0" layoutInCell="1" allowOverlap="1" wp14:anchorId="7C198EFF" wp14:editId="152A8054">
             <wp:simplePos x="0" y="0"/>
             <wp:positionH relativeFrom="column">
               <wp:posOffset>4469130</wp:posOffset>
@@ -27540,7 +27603,7 @@
           <w:szCs w:val="48"/>
         </w:rPr>
         <w:drawing>
-          <wp:anchor distT="0" distB="0" distL="114300" distR="114300" simplePos="0" relativeHeight="251681280" behindDoc="1" locked="0" layoutInCell="1" allowOverlap="1" wp14:anchorId="54340290" wp14:editId="2BCB2FB1">
+          <wp:anchor distT="0" distB="0" distL="114300" distR="114300" simplePos="0" relativeHeight="251679744" behindDoc="1" locked="0" layoutInCell="1" allowOverlap="1" wp14:anchorId="54340290" wp14:editId="2BCB2FB1">
             <wp:simplePos x="0" y="0"/>
             <wp:positionH relativeFrom="column">
               <wp:posOffset>3175</wp:posOffset>
@@ -27853,7 +27916,7 @@
           <w:szCs w:val="48"/>
         </w:rPr>
         <w:drawing>
-          <wp:anchor distT="0" distB="0" distL="114300" distR="114300" simplePos="0" relativeHeight="251680256" behindDoc="1" locked="0" layoutInCell="1" allowOverlap="1" wp14:anchorId="1354F08D" wp14:editId="61742D46">
+          <wp:anchor distT="0" distB="0" distL="114300" distR="114300" simplePos="0" relativeHeight="251678720" behindDoc="1" locked="0" layoutInCell="1" allowOverlap="1" wp14:anchorId="1354F08D" wp14:editId="61742D46">
             <wp:simplePos x="0" y="0"/>
             <wp:positionH relativeFrom="margin">
               <wp:align>left</wp:align>
@@ -28072,7 +28135,7 @@
           <w:szCs w:val="48"/>
         </w:rPr>
         <w:drawing>
-          <wp:anchor distT="0" distB="0" distL="114300" distR="114300" simplePos="0" relativeHeight="251660800" behindDoc="1" locked="0" layoutInCell="1" allowOverlap="1" wp14:anchorId="6E4B9E63" wp14:editId="4775E705">
+          <wp:anchor distT="0" distB="0" distL="114300" distR="114300" simplePos="0" relativeHeight="251659264" behindDoc="1" locked="0" layoutInCell="1" allowOverlap="1" wp14:anchorId="6E4B9E63" wp14:editId="4775E705">
             <wp:simplePos x="0" y="0"/>
             <wp:positionH relativeFrom="margin">
               <wp:align>left</wp:align>
@@ -28152,7 +28215,7 @@
           <w:szCs w:val="48"/>
         </w:rPr>
         <w:drawing>
-          <wp:anchor distT="0" distB="0" distL="114300" distR="114300" simplePos="0" relativeHeight="251661824" behindDoc="1" locked="0" layoutInCell="1" allowOverlap="1" wp14:anchorId="5E83D035" wp14:editId="112C8F13">
+          <wp:anchor distT="0" distB="0" distL="114300" distR="114300" simplePos="0" relativeHeight="251660288" behindDoc="1" locked="0" layoutInCell="1" allowOverlap="1" wp14:anchorId="5E83D035" wp14:editId="112C8F13">
             <wp:simplePos x="0" y="0"/>
             <wp:positionH relativeFrom="column">
               <wp:posOffset>3739203</wp:posOffset>
@@ -28236,7 +28299,7 @@
           <w:szCs w:val="48"/>
         </w:rPr>
         <w:drawing>
-          <wp:anchor distT="0" distB="0" distL="114300" distR="114300" simplePos="0" relativeHeight="251659776" behindDoc="1" locked="0" layoutInCell="1" allowOverlap="1" wp14:anchorId="6A5328E6" wp14:editId="40F9BA89">
+          <wp:anchor distT="0" distB="0" distL="114300" distR="114300" simplePos="0" relativeHeight="251658240" behindDoc="1" locked="0" layoutInCell="1" allowOverlap="1" wp14:anchorId="6A5328E6" wp14:editId="40F9BA89">
             <wp:simplePos x="0" y="0"/>
             <wp:positionH relativeFrom="page">
               <wp:posOffset>5298261</wp:posOffset>
@@ -28565,7 +28628,7 @@
           <w:szCs w:val="48"/>
         </w:rPr>
         <w:drawing>
-          <wp:anchor distT="0" distB="0" distL="114300" distR="114300" simplePos="0" relativeHeight="251652608" behindDoc="1" locked="0" layoutInCell="1" allowOverlap="1" wp14:anchorId="06E823C7" wp14:editId="68879A38">
+          <wp:anchor distT="0" distB="0" distL="114300" distR="114300" simplePos="0" relativeHeight="251649024" behindDoc="1" locked="0" layoutInCell="1" allowOverlap="1" wp14:anchorId="06E823C7" wp14:editId="68879A38">
             <wp:simplePos x="0" y="0"/>
             <wp:positionH relativeFrom="page">
               <wp:posOffset>4754245</wp:posOffset>
@@ -28638,7 +28701,7 @@
           <w:szCs w:val="48"/>
         </w:rPr>
         <w:drawing>
-          <wp:anchor distT="0" distB="0" distL="114300" distR="114300" simplePos="0" relativeHeight="251647488" behindDoc="1" locked="0" layoutInCell="1" allowOverlap="1" wp14:anchorId="533881C0" wp14:editId="1266E4D2">
+          <wp:anchor distT="0" distB="0" distL="114300" distR="114300" simplePos="0" relativeHeight="251643904" behindDoc="1" locked="0" layoutInCell="1" allowOverlap="1" wp14:anchorId="533881C0" wp14:editId="1266E4D2">
             <wp:simplePos x="0" y="0"/>
             <wp:positionH relativeFrom="column">
               <wp:posOffset>3251835</wp:posOffset>
@@ -28722,7 +28785,7 @@
           <w:szCs w:val="32"/>
         </w:rPr>
         <w:drawing>
-          <wp:anchor distT="0" distB="0" distL="114300" distR="114300" simplePos="0" relativeHeight="251655680" behindDoc="1" locked="0" layoutInCell="1" allowOverlap="1" wp14:anchorId="4A73194B" wp14:editId="7C8F3783">
+          <wp:anchor distT="0" distB="0" distL="114300" distR="114300" simplePos="0" relativeHeight="251652096" behindDoc="1" locked="0" layoutInCell="1" allowOverlap="1" wp14:anchorId="4A73194B" wp14:editId="7C8F3783">
             <wp:simplePos x="0" y="0"/>
             <wp:positionH relativeFrom="column">
               <wp:posOffset>-2540</wp:posOffset>
@@ -29119,7 +29182,7 @@
           <w:szCs w:val="24"/>
         </w:rPr>
         <w:drawing>
-          <wp:anchor distT="0" distB="0" distL="114300" distR="114300" simplePos="0" relativeHeight="251668992" behindDoc="1" locked="0" layoutInCell="1" allowOverlap="1" wp14:anchorId="5FD07230" wp14:editId="0C7B8F54">
+          <wp:anchor distT="0" distB="0" distL="114300" distR="114300" simplePos="0" relativeHeight="251667456" behindDoc="1" locked="0" layoutInCell="1" allowOverlap="1" wp14:anchorId="5FD07230" wp14:editId="0C7B8F54">
             <wp:simplePos x="0" y="0"/>
             <wp:positionH relativeFrom="column">
               <wp:posOffset>3070225</wp:posOffset>
@@ -29186,7 +29249,7 @@
           <w:szCs w:val="48"/>
         </w:rPr>
         <w:drawing>
-          <wp:anchor distT="0" distB="0" distL="114300" distR="114300" simplePos="0" relativeHeight="251665920" behindDoc="1" locked="0" layoutInCell="1" allowOverlap="1" wp14:anchorId="3E0180D9" wp14:editId="209707D2">
+          <wp:anchor distT="0" distB="0" distL="114300" distR="114300" simplePos="0" relativeHeight="251664384" behindDoc="1" locked="0" layoutInCell="1" allowOverlap="1" wp14:anchorId="3E0180D9" wp14:editId="209707D2">
             <wp:simplePos x="0" y="0"/>
             <wp:positionH relativeFrom="column">
               <wp:posOffset>2157730</wp:posOffset>
@@ -29265,7 +29328,7 @@
           <w:szCs w:val="24"/>
         </w:rPr>
         <w:drawing>
-          <wp:anchor distT="0" distB="0" distL="114300" distR="114300" simplePos="0" relativeHeight="251706880" behindDoc="1" locked="0" layoutInCell="1" allowOverlap="1" wp14:anchorId="3A4A3F83" wp14:editId="7703E192">
+          <wp:anchor distT="0" distB="0" distL="114300" distR="114300" simplePos="0" relativeHeight="251704320" behindDoc="1" locked="0" layoutInCell="1" allowOverlap="1" wp14:anchorId="3A4A3F83" wp14:editId="7703E192">
             <wp:simplePos x="0" y="0"/>
             <wp:positionH relativeFrom="column">
               <wp:posOffset>0</wp:posOffset>
@@ -29390,7 +29453,7 @@
           <w:szCs w:val="48"/>
         </w:rPr>
         <w:drawing>
-          <wp:anchor distT="0" distB="0" distL="114300" distR="114300" simplePos="0" relativeHeight="251618816" behindDoc="1" locked="0" layoutInCell="1" allowOverlap="1" wp14:anchorId="7B9C5FA1" wp14:editId="6B5DF59F">
+          <wp:anchor distT="0" distB="0" distL="114300" distR="114300" simplePos="0" relativeHeight="251616256" behindDoc="1" locked="0" layoutInCell="1" allowOverlap="1" wp14:anchorId="7B9C5FA1" wp14:editId="6B5DF59F">
             <wp:simplePos x="0" y="0"/>
             <wp:positionH relativeFrom="column">
               <wp:posOffset>3453592</wp:posOffset>
@@ -29457,7 +29520,7 @@
           <w:szCs w:val="48"/>
         </w:rPr>
         <w:drawing>
-          <wp:anchor distT="0" distB="0" distL="114300" distR="114300" simplePos="0" relativeHeight="251609600" behindDoc="1" locked="0" layoutInCell="1" allowOverlap="1" wp14:anchorId="364F763E" wp14:editId="17C2C0F9">
+          <wp:anchor distT="0" distB="0" distL="114300" distR="114300" simplePos="0" relativeHeight="251607040" behindDoc="1" locked="0" layoutInCell="1" allowOverlap="1" wp14:anchorId="364F763E" wp14:editId="17C2C0F9">
             <wp:simplePos x="0" y="0"/>
             <wp:positionH relativeFrom="column">
               <wp:posOffset>2355504</wp:posOffset>
@@ -29537,7 +29600,7 @@
           <w:szCs w:val="24"/>
         </w:rPr>
         <w:drawing>
-          <wp:anchor distT="0" distB="0" distL="114300" distR="114300" simplePos="0" relativeHeight="251600384" behindDoc="1" locked="0" layoutInCell="1" allowOverlap="1" wp14:anchorId="3F4B9279" wp14:editId="59969F47">
+          <wp:anchor distT="0" distB="0" distL="114300" distR="114300" simplePos="0" relativeHeight="251597824" behindDoc="1" locked="0" layoutInCell="1" allowOverlap="1" wp14:anchorId="3F4B9279" wp14:editId="59969F47">
             <wp:simplePos x="0" y="0"/>
             <wp:positionH relativeFrom="margin">
               <wp:align>left</wp:align>
@@ -29645,7 +29708,7 @@
           <w:szCs w:val="24"/>
         </w:rPr>
         <w:drawing>
-          <wp:anchor distT="0" distB="0" distL="114300" distR="114300" simplePos="0" relativeHeight="251703808" behindDoc="1" locked="0" layoutInCell="1" allowOverlap="1" wp14:anchorId="4D2C4BF6" wp14:editId="79AAA4F7">
+          <wp:anchor distT="0" distB="0" distL="114300" distR="114300" simplePos="0" relativeHeight="251701248" behindDoc="1" locked="0" layoutInCell="1" allowOverlap="1" wp14:anchorId="4D2C4BF6" wp14:editId="79AAA4F7">
             <wp:simplePos x="0" y="0"/>
             <wp:positionH relativeFrom="column">
               <wp:posOffset>-462</wp:posOffset>
@@ -29727,7 +29790,7 @@
           <w:szCs w:val="24"/>
         </w:rPr>
         <w:drawing>
-          <wp:anchor distT="0" distB="0" distL="114300" distR="114300" simplePos="0" relativeHeight="251636224" behindDoc="1" locked="0" layoutInCell="1" allowOverlap="1" wp14:anchorId="0332A127" wp14:editId="761A521B">
+          <wp:anchor distT="0" distB="0" distL="114300" distR="114300" simplePos="0" relativeHeight="251633664" behindDoc="1" locked="0" layoutInCell="1" allowOverlap="1" wp14:anchorId="0332A127" wp14:editId="761A521B">
             <wp:simplePos x="0" y="0"/>
             <wp:positionH relativeFrom="column">
               <wp:posOffset>1093412</wp:posOffset>
@@ -29800,7 +29863,7 @@
           <w:szCs w:val="48"/>
         </w:rPr>
         <w:drawing>
-          <wp:anchor distT="0" distB="0" distL="114300" distR="114300" simplePos="0" relativeHeight="251696640" behindDoc="1" locked="0" layoutInCell="1" allowOverlap="1" wp14:anchorId="4B9CD4A4" wp14:editId="1592BD34">
+          <wp:anchor distT="0" distB="0" distL="114300" distR="114300" simplePos="0" relativeHeight="251694080" behindDoc="1" locked="0" layoutInCell="1" allowOverlap="1" wp14:anchorId="4B9CD4A4" wp14:editId="1592BD34">
             <wp:simplePos x="0" y="0"/>
             <wp:positionH relativeFrom="column">
               <wp:posOffset>102061</wp:posOffset>
@@ -29893,7 +29956,7 @@
           <w:szCs w:val="24"/>
         </w:rPr>
         <w:drawing>
-          <wp:anchor distT="0" distB="0" distL="114300" distR="114300" simplePos="0" relativeHeight="251648512" behindDoc="1" locked="0" layoutInCell="1" allowOverlap="1" wp14:anchorId="4B347D3B" wp14:editId="3BC83B84">
+          <wp:anchor distT="0" distB="0" distL="114300" distR="114300" simplePos="0" relativeHeight="251644928" behindDoc="1" locked="0" layoutInCell="1" allowOverlap="1" wp14:anchorId="4B347D3B" wp14:editId="3BC83B84">
             <wp:simplePos x="0" y="0"/>
             <wp:positionH relativeFrom="margin">
               <wp:align>left</wp:align>
@@ -29979,7 +30042,7 @@
           <w:szCs w:val="48"/>
         </w:rPr>
         <w:drawing>
-          <wp:anchor distT="0" distB="0" distL="114300" distR="114300" simplePos="0" relativeHeight="251642368" behindDoc="1" locked="0" layoutInCell="1" allowOverlap="1" wp14:anchorId="528A1B60" wp14:editId="2CB5D854">
+          <wp:anchor distT="0" distB="0" distL="114300" distR="114300" simplePos="0" relativeHeight="251639808" behindDoc="1" locked="0" layoutInCell="1" allowOverlap="1" wp14:anchorId="528A1B60" wp14:editId="2CB5D854">
             <wp:simplePos x="0" y="0"/>
             <wp:positionH relativeFrom="column">
               <wp:posOffset>1181274</wp:posOffset>
@@ -30046,7 +30109,7 @@
           <w:szCs w:val="48"/>
         </w:rPr>
         <w:drawing>
-          <wp:anchor distT="0" distB="0" distL="114300" distR="114300" simplePos="0" relativeHeight="251639296" behindDoc="1" locked="0" layoutInCell="1" allowOverlap="1" wp14:anchorId="0A329992" wp14:editId="3ECACDDE">
+          <wp:anchor distT="0" distB="0" distL="114300" distR="114300" simplePos="0" relativeHeight="251636736" behindDoc="1" locked="0" layoutInCell="1" allowOverlap="1" wp14:anchorId="0A329992" wp14:editId="3ECACDDE">
             <wp:simplePos x="0" y="0"/>
             <wp:positionH relativeFrom="column">
               <wp:posOffset>144664</wp:posOffset>
@@ -30184,7 +30247,7 @@
           <w:szCs w:val="24"/>
         </w:rPr>
         <w:drawing>
-          <wp:anchor distT="0" distB="0" distL="114300" distR="114300" simplePos="0" relativeHeight="251653632" behindDoc="1" locked="0" layoutInCell="1" allowOverlap="1" wp14:anchorId="3E5F063E" wp14:editId="7C71C9C3">
+          <wp:anchor distT="0" distB="0" distL="114300" distR="114300" simplePos="0" relativeHeight="251650048" behindDoc="1" locked="0" layoutInCell="1" allowOverlap="1" wp14:anchorId="3E5F063E" wp14:editId="7C71C9C3">
             <wp:simplePos x="0" y="0"/>
             <wp:positionH relativeFrom="margin">
               <wp:posOffset>0</wp:posOffset>
@@ -30260,7 +30323,7 @@
           <w:szCs w:val="24"/>
         </w:rPr>
         <w:drawing>
-          <wp:anchor distT="0" distB="0" distL="114300" distR="114300" simplePos="0" relativeHeight="251666944" behindDoc="1" locked="0" layoutInCell="1" allowOverlap="1" wp14:anchorId="4944131C" wp14:editId="39FFE01E">
+          <wp:anchor distT="0" distB="0" distL="114300" distR="114300" simplePos="0" relativeHeight="251665408" behindDoc="1" locked="0" layoutInCell="1" allowOverlap="1" wp14:anchorId="4944131C" wp14:editId="39FFE01E">
             <wp:simplePos x="0" y="0"/>
             <wp:positionH relativeFrom="column">
               <wp:posOffset>1109923</wp:posOffset>
@@ -30327,7 +30390,7 @@
           <w:szCs w:val="48"/>
         </w:rPr>
         <w:drawing>
-          <wp:anchor distT="0" distB="0" distL="114300" distR="114300" simplePos="0" relativeHeight="251657728" behindDoc="1" locked="0" layoutInCell="1" allowOverlap="1" wp14:anchorId="777D13F1" wp14:editId="6CACFA52">
+          <wp:anchor distT="0" distB="0" distL="114300" distR="114300" simplePos="0" relativeHeight="251654144" behindDoc="1" locked="0" layoutInCell="1" allowOverlap="1" wp14:anchorId="777D13F1" wp14:editId="6CACFA52">
             <wp:simplePos x="0" y="0"/>
             <wp:positionH relativeFrom="column">
               <wp:posOffset>52705</wp:posOffset>
@@ -30465,7 +30528,7 @@
           <w:szCs w:val="24"/>
         </w:rPr>
         <w:drawing>
-          <wp:anchor distT="0" distB="0" distL="114300" distR="114300" simplePos="0" relativeHeight="251671040" behindDoc="1" locked="0" layoutInCell="1" allowOverlap="1" wp14:anchorId="7A24268B" wp14:editId="2FB1EB4C">
+          <wp:anchor distT="0" distB="0" distL="114300" distR="114300" simplePos="0" relativeHeight="251669504" behindDoc="1" locked="0" layoutInCell="1" allowOverlap="1" wp14:anchorId="7A24268B" wp14:editId="2FB1EB4C">
             <wp:simplePos x="0" y="0"/>
             <wp:positionH relativeFrom="margin">
               <wp:posOffset>-41564</wp:posOffset>
@@ -30547,7 +30610,7 @@
           <w:szCs w:val="24"/>
         </w:rPr>
         <w:drawing>
-          <wp:anchor distT="0" distB="0" distL="114300" distR="114300" simplePos="0" relativeHeight="251682304" behindDoc="1" locked="0" layoutInCell="1" allowOverlap="1" wp14:anchorId="56BFC933" wp14:editId="5655D27B">
+          <wp:anchor distT="0" distB="0" distL="114300" distR="114300" simplePos="0" relativeHeight="251680768" behindDoc="1" locked="0" layoutInCell="1" allowOverlap="1" wp14:anchorId="56BFC933" wp14:editId="5655D27B">
             <wp:simplePos x="0" y="0"/>
             <wp:positionH relativeFrom="column">
               <wp:posOffset>1111885</wp:posOffset>
@@ -30620,7 +30683,7 @@
           <w:szCs w:val="48"/>
         </w:rPr>
         <w:drawing>
-          <wp:anchor distT="0" distB="0" distL="114300" distR="114300" simplePos="0" relativeHeight="251678208" behindDoc="1" locked="0" layoutInCell="1" allowOverlap="1" wp14:anchorId="28C8347F" wp14:editId="08D687E6">
+          <wp:anchor distT="0" distB="0" distL="114300" distR="114300" simplePos="0" relativeHeight="251676672" behindDoc="1" locked="0" layoutInCell="1" allowOverlap="1" wp14:anchorId="28C8347F" wp14:editId="08D687E6">
             <wp:simplePos x="0" y="0"/>
             <wp:positionH relativeFrom="column">
               <wp:posOffset>151650</wp:posOffset>
@@ -30775,7 +30838,7 @@
           <w:szCs w:val="48"/>
         </w:rPr>
         <w:drawing>
-          <wp:anchor distT="0" distB="0" distL="114300" distR="114300" simplePos="0" relativeHeight="251689472" behindDoc="1" locked="0" layoutInCell="1" allowOverlap="1" wp14:anchorId="173C12BC" wp14:editId="5C179E98">
+          <wp:anchor distT="0" distB="0" distL="114300" distR="114300" simplePos="0" relativeHeight="251687936" behindDoc="1" locked="0" layoutInCell="1" allowOverlap="1" wp14:anchorId="173C12BC" wp14:editId="5C179E98">
             <wp:simplePos x="0" y="0"/>
             <wp:positionH relativeFrom="column">
               <wp:posOffset>3458845</wp:posOffset>
@@ -30842,7 +30905,7 @@
           <w:szCs w:val="48"/>
         </w:rPr>
         <w:drawing>
-          <wp:anchor distT="0" distB="0" distL="114300" distR="114300" simplePos="0" relativeHeight="251687424" behindDoc="1" locked="0" layoutInCell="1" allowOverlap="1" wp14:anchorId="0EBD385F" wp14:editId="20068D73">
+          <wp:anchor distT="0" distB="0" distL="114300" distR="114300" simplePos="0" relativeHeight="251685888" behindDoc="1" locked="0" layoutInCell="1" allowOverlap="1" wp14:anchorId="0EBD385F" wp14:editId="20068D73">
             <wp:simplePos x="0" y="0"/>
             <wp:positionH relativeFrom="column">
               <wp:posOffset>2443480</wp:posOffset>
@@ -30922,7 +30985,7 @@
           <w:szCs w:val="24"/>
         </w:rPr>
         <w:drawing>
-          <wp:anchor distT="0" distB="0" distL="114300" distR="114300" simplePos="0" relativeHeight="251684352" behindDoc="1" locked="0" layoutInCell="1" allowOverlap="1" wp14:anchorId="4752475F" wp14:editId="11D69E6F">
+          <wp:anchor distT="0" distB="0" distL="114300" distR="114300" simplePos="0" relativeHeight="251682816" behindDoc="1" locked="0" layoutInCell="1" allowOverlap="1" wp14:anchorId="4752475F" wp14:editId="11D69E6F">
             <wp:simplePos x="0" y="0"/>
             <wp:positionH relativeFrom="margin">
               <wp:align>left</wp:align>
@@ -31077,7 +31140,7 @@
           <w:szCs w:val="24"/>
         </w:rPr>
         <w:drawing>
-          <wp:anchor distT="0" distB="0" distL="114300" distR="114300" simplePos="0" relativeHeight="251675136" behindDoc="1" locked="0" layoutInCell="1" allowOverlap="1" wp14:anchorId="66396A1D" wp14:editId="7D2A9174">
+          <wp:anchor distT="0" distB="0" distL="114300" distR="114300" simplePos="0" relativeHeight="251673600" behindDoc="1" locked="0" layoutInCell="1" allowOverlap="1" wp14:anchorId="66396A1D" wp14:editId="7D2A9174">
             <wp:simplePos x="0" y="0"/>
             <wp:positionH relativeFrom="column">
               <wp:posOffset>3919855</wp:posOffset>
@@ -31144,7 +31207,7 @@
           <w:szCs w:val="48"/>
         </w:rPr>
         <w:drawing>
-          <wp:anchor distT="0" distB="0" distL="114300" distR="114300" simplePos="0" relativeHeight="251672064" behindDoc="1" locked="0" layoutInCell="1" allowOverlap="1" wp14:anchorId="6B8EBBE2" wp14:editId="2E696060">
+          <wp:anchor distT="0" distB="0" distL="114300" distR="114300" simplePos="0" relativeHeight="251670528" behindDoc="1" locked="0" layoutInCell="1" allowOverlap="1" wp14:anchorId="6B8EBBE2" wp14:editId="2E696060">
             <wp:simplePos x="0" y="0"/>
             <wp:positionH relativeFrom="column">
               <wp:posOffset>2942590</wp:posOffset>
@@ -31224,7 +31287,7 @@
           <w:szCs w:val="24"/>
         </w:rPr>
         <w:drawing>
-          <wp:anchor distT="0" distB="0" distL="114300" distR="114300" simplePos="0" relativeHeight="251677184" behindDoc="1" locked="0" layoutInCell="1" allowOverlap="1" wp14:anchorId="57D4BA61" wp14:editId="0E664375">
+          <wp:anchor distT="0" distB="0" distL="114300" distR="114300" simplePos="0" relativeHeight="251675648" behindDoc="1" locked="0" layoutInCell="1" allowOverlap="1" wp14:anchorId="57D4BA61" wp14:editId="0E664375">
             <wp:simplePos x="0" y="0"/>
             <wp:positionH relativeFrom="column">
               <wp:posOffset>-289</wp:posOffset>
@@ -31517,7 +31580,7 @@
           <w:szCs w:val="24"/>
         </w:rPr>
         <w:drawing>
-          <wp:anchor distT="0" distB="0" distL="114300" distR="114300" simplePos="0" relativeHeight="251714048" behindDoc="1" locked="0" layoutInCell="1" allowOverlap="1" wp14:anchorId="421EF6DE" wp14:editId="7E4E183A">
+          <wp:anchor distT="0" distB="0" distL="114300" distR="114300" simplePos="0" relativeHeight="251711488" behindDoc="1" locked="0" layoutInCell="1" allowOverlap="1" wp14:anchorId="421EF6DE" wp14:editId="7E4E183A">
             <wp:simplePos x="0" y="0"/>
             <wp:positionH relativeFrom="column">
               <wp:posOffset>0</wp:posOffset>
@@ -31584,7 +31647,7 @@
           <w:szCs w:val="48"/>
         </w:rPr>
         <w:drawing>
-          <wp:anchor distT="0" distB="0" distL="114300" distR="114300" simplePos="0" relativeHeight="251690496" behindDoc="1" locked="0" layoutInCell="1" allowOverlap="1" wp14:anchorId="4AC3B560" wp14:editId="5BC0521D">
+          <wp:anchor distT="0" distB="0" distL="114300" distR="114300" simplePos="0" relativeHeight="251688960" behindDoc="1" locked="0" layoutInCell="1" allowOverlap="1" wp14:anchorId="4AC3B560" wp14:editId="5BC0521D">
             <wp:simplePos x="0" y="0"/>
             <wp:positionH relativeFrom="column">
               <wp:posOffset>2984602</wp:posOffset>
@@ -31677,7 +31740,7 @@
           <w:szCs w:val="24"/>
         </w:rPr>
         <w:drawing>
-          <wp:anchor distT="0" distB="0" distL="114300" distR="114300" simplePos="0" relativeHeight="251658240" behindDoc="1" locked="0" layoutInCell="1" allowOverlap="1" wp14:anchorId="7C7EC63D" wp14:editId="010A93AD">
+          <wp:anchor distT="0" distB="0" distL="114300" distR="114300" simplePos="0" relativeHeight="251655168" behindDoc="1" locked="0" layoutInCell="1" allowOverlap="1" wp14:anchorId="7C7EC63D" wp14:editId="010A93AD">
             <wp:simplePos x="0" y="0"/>
             <wp:positionH relativeFrom="column">
               <wp:posOffset>292735</wp:posOffset>
@@ -32048,7 +32111,7 @@
           <w:szCs w:val="24"/>
         </w:rPr>
         <w:drawing>
-          <wp:anchor distT="0" distB="0" distL="114300" distR="114300" simplePos="0" relativeHeight="251695616" behindDoc="1" locked="0" layoutInCell="1" allowOverlap="1" wp14:anchorId="747CDCD2" wp14:editId="7D2B966A">
+          <wp:anchor distT="0" distB="0" distL="114300" distR="114300" simplePos="0" relativeHeight="251693056" behindDoc="1" locked="0" layoutInCell="1" allowOverlap="1" wp14:anchorId="747CDCD2" wp14:editId="7D2B966A">
             <wp:simplePos x="0" y="0"/>
             <wp:positionH relativeFrom="column">
               <wp:posOffset>338455</wp:posOffset>
@@ -32618,7 +32681,7 @@
           <w:szCs w:val="28"/>
         </w:rPr>
         <w:drawing>
-          <wp:anchor distT="0" distB="0" distL="114300" distR="114300" simplePos="0" relativeHeight="251700736" behindDoc="1" locked="0" layoutInCell="1" allowOverlap="1" wp14:anchorId="2CA4E2C8" wp14:editId="00997269">
+          <wp:anchor distT="0" distB="0" distL="114300" distR="114300" simplePos="0" relativeHeight="251698176" behindDoc="1" locked="0" layoutInCell="1" allowOverlap="1" wp14:anchorId="2CA4E2C8" wp14:editId="00997269">
             <wp:simplePos x="0" y="0"/>
             <wp:positionH relativeFrom="margin">
               <wp:align>left</wp:align>
@@ -32789,7 +32852,7 @@
           <w:szCs w:val="28"/>
         </w:rPr>
         <w:drawing>
-          <wp:anchor distT="0" distB="0" distL="114300" distR="114300" simplePos="0" relativeHeight="251697664" behindDoc="1" locked="0" layoutInCell="1" allowOverlap="1" wp14:anchorId="65EB45AE" wp14:editId="683CAF2B">
+          <wp:anchor distT="0" distB="0" distL="114300" distR="114300" simplePos="0" relativeHeight="251695104" behindDoc="1" locked="0" layoutInCell="1" allowOverlap="1" wp14:anchorId="65EB45AE" wp14:editId="683CAF2B">
             <wp:simplePos x="0" y="0"/>
             <wp:positionH relativeFrom="column">
               <wp:posOffset>74872</wp:posOffset>
@@ -32890,7 +32953,7 @@
           <w:noProof/>
         </w:rPr>
         <w:drawing>
-          <wp:anchor distT="0" distB="0" distL="114300" distR="114300" simplePos="0" relativeHeight="251701760" behindDoc="1" locked="0" layoutInCell="1" allowOverlap="1" wp14:anchorId="3685DF8C" wp14:editId="1E80EC69">
+          <wp:anchor distT="0" distB="0" distL="114300" distR="114300" simplePos="0" relativeHeight="251699200" behindDoc="1" locked="0" layoutInCell="1" allowOverlap="1" wp14:anchorId="3685DF8C" wp14:editId="1E80EC69">
             <wp:simplePos x="0" y="0"/>
             <wp:positionH relativeFrom="margin">
               <wp:align>left</wp:align>
@@ -32958,7 +33021,7 @@
           <w:noProof/>
         </w:rPr>
         <w:drawing>
-          <wp:anchor distT="0" distB="0" distL="114300" distR="114300" simplePos="0" relativeHeight="251698688" behindDoc="1" locked="0" layoutInCell="1" allowOverlap="1" wp14:anchorId="139ACFF1" wp14:editId="6767F145">
+          <wp:anchor distT="0" distB="0" distL="114300" distR="114300" simplePos="0" relativeHeight="251696128" behindDoc="1" locked="0" layoutInCell="1" allowOverlap="1" wp14:anchorId="139ACFF1" wp14:editId="6767F145">
             <wp:simplePos x="0" y="0"/>
             <wp:positionH relativeFrom="margin">
               <wp:posOffset>3894455</wp:posOffset>
@@ -33269,7 +33332,7 @@
           <w:szCs w:val="24"/>
         </w:rPr>
         <w:drawing>
-          <wp:anchor distT="0" distB="0" distL="114300" distR="114300" simplePos="0" relativeHeight="251699712" behindDoc="1" locked="0" layoutInCell="1" allowOverlap="1" wp14:anchorId="1D33653E" wp14:editId="199FE565">
+          <wp:anchor distT="0" distB="0" distL="114300" distR="114300" simplePos="0" relativeHeight="251697152" behindDoc="1" locked="0" layoutInCell="1" allowOverlap="1" wp14:anchorId="1D33653E" wp14:editId="199FE565">
             <wp:simplePos x="0" y="0"/>
             <wp:positionH relativeFrom="margin">
               <wp:posOffset>3591560</wp:posOffset>
@@ -33377,7 +33440,7 @@
           <w:szCs w:val="28"/>
         </w:rPr>
         <w:drawing>
-          <wp:anchor distT="0" distB="0" distL="114300" distR="114300" simplePos="0" relativeHeight="251702784" behindDoc="1" locked="0" layoutInCell="1" allowOverlap="1" wp14:anchorId="5C997878" wp14:editId="52FA4BFD">
+          <wp:anchor distT="0" distB="0" distL="114300" distR="114300" simplePos="0" relativeHeight="251700224" behindDoc="1" locked="0" layoutInCell="1" allowOverlap="1" wp14:anchorId="5C997878" wp14:editId="52FA4BFD">
             <wp:simplePos x="0" y="0"/>
             <wp:positionH relativeFrom="margin">
               <wp:align>left</wp:align>
@@ -33574,7 +33637,7 @@
           <w:szCs w:val="24"/>
         </w:rPr>
         <w:drawing>
-          <wp:anchor distT="0" distB="0" distL="114300" distR="114300" simplePos="0" relativeHeight="251708928" behindDoc="1" locked="0" layoutInCell="1" allowOverlap="1" wp14:anchorId="0D465F9B" wp14:editId="60EA53E9">
+          <wp:anchor distT="0" distB="0" distL="114300" distR="114300" simplePos="0" relativeHeight="251706368" behindDoc="1" locked="0" layoutInCell="1" allowOverlap="1" wp14:anchorId="0D465F9B" wp14:editId="60EA53E9">
             <wp:simplePos x="0" y="0"/>
             <wp:positionH relativeFrom="margin">
               <wp:posOffset>-3810</wp:posOffset>
@@ -33645,7 +33708,7 @@
           <w:szCs w:val="24"/>
         </w:rPr>
         <w:drawing>
-          <wp:anchor distT="0" distB="0" distL="114300" distR="114300" simplePos="0" relativeHeight="251704832" behindDoc="1" locked="0" layoutInCell="1" allowOverlap="1" wp14:anchorId="50223CAE" wp14:editId="67420C90">
+          <wp:anchor distT="0" distB="0" distL="114300" distR="114300" simplePos="0" relativeHeight="251702272" behindDoc="1" locked="0" layoutInCell="1" allowOverlap="1" wp14:anchorId="50223CAE" wp14:editId="67420C90">
             <wp:simplePos x="0" y="0"/>
             <wp:positionH relativeFrom="margin">
               <wp:posOffset>4219298</wp:posOffset>
@@ -33753,7 +33816,7 @@
           <w:noProof/>
         </w:rPr>
         <w:drawing>
-          <wp:anchor distT="0" distB="0" distL="114300" distR="114300" simplePos="0" relativeHeight="251705856" behindDoc="1" locked="0" layoutInCell="1" allowOverlap="1" wp14:anchorId="0B5B77A5" wp14:editId="6BE8E07A">
+          <wp:anchor distT="0" distB="0" distL="114300" distR="114300" simplePos="0" relativeHeight="251703296" behindDoc="1" locked="0" layoutInCell="1" allowOverlap="1" wp14:anchorId="0B5B77A5" wp14:editId="6BE8E07A">
             <wp:simplePos x="0" y="0"/>
             <wp:positionH relativeFrom="margin">
               <wp:align>right</wp:align>
@@ -33984,7 +34047,7 @@
           <w:noProof/>
         </w:rPr>
         <w:drawing>
-          <wp:anchor distT="0" distB="0" distL="114300" distR="114300" simplePos="0" relativeHeight="251707904" behindDoc="1" locked="0" layoutInCell="1" allowOverlap="1" wp14:anchorId="5DA6A329" wp14:editId="5FF8A54D">
+          <wp:anchor distT="0" distB="0" distL="114300" distR="114300" simplePos="0" relativeHeight="251705344" behindDoc="1" locked="0" layoutInCell="1" allowOverlap="1" wp14:anchorId="5DA6A329" wp14:editId="5FF8A54D">
             <wp:simplePos x="0" y="0"/>
             <wp:positionH relativeFrom="margin">
               <wp:align>left</wp:align>
@@ -35162,7 +35225,7 @@
           <w:szCs w:val="32"/>
         </w:rPr>
         <w:drawing>
-          <wp:anchor distT="0" distB="0" distL="114300" distR="114300" simplePos="0" relativeHeight="251710976" behindDoc="1" locked="0" layoutInCell="1" allowOverlap="1" wp14:anchorId="6AEA3A61" wp14:editId="1A51BD80">
+          <wp:anchor distT="0" distB="0" distL="114300" distR="114300" simplePos="0" relativeHeight="251708416" behindDoc="1" locked="0" layoutInCell="1" allowOverlap="1" wp14:anchorId="6AEA3A61" wp14:editId="1A51BD80">
             <wp:simplePos x="0" y="0"/>
             <wp:positionH relativeFrom="margin">
               <wp:align>left</wp:align>
@@ -35265,7 +35328,7 @@
           <w:szCs w:val="32"/>
         </w:rPr>
         <w:drawing>
-          <wp:anchor distT="0" distB="0" distL="114300" distR="114300" simplePos="0" relativeHeight="251709952" behindDoc="1" locked="0" layoutInCell="1" allowOverlap="1" wp14:anchorId="5B684A5D" wp14:editId="18A202CA">
+          <wp:anchor distT="0" distB="0" distL="114300" distR="114300" simplePos="0" relativeHeight="251707392" behindDoc="1" locked="0" layoutInCell="1" allowOverlap="1" wp14:anchorId="5B684A5D" wp14:editId="18A202CA">
             <wp:simplePos x="0" y="0"/>
             <wp:positionH relativeFrom="margin">
               <wp:align>left</wp:align>
@@ -35913,7 +35976,7 @@
           <w:szCs w:val="28"/>
         </w:rPr>
         <w:drawing>
-          <wp:anchor distT="0" distB="0" distL="114300" distR="114300" simplePos="0" relativeHeight="251712000" behindDoc="1" locked="0" layoutInCell="1" allowOverlap="1" wp14:anchorId="62327A1C" wp14:editId="493795C3">
+          <wp:anchor distT="0" distB="0" distL="114300" distR="114300" simplePos="0" relativeHeight="251709440" behindDoc="1" locked="0" layoutInCell="1" allowOverlap="1" wp14:anchorId="62327A1C" wp14:editId="493795C3">
             <wp:simplePos x="0" y="0"/>
             <wp:positionH relativeFrom="margin">
               <wp:posOffset>0</wp:posOffset>
@@ -37510,7 +37573,7 @@
           <w:szCs w:val="36"/>
         </w:rPr>
         <w:drawing>
-          <wp:anchor distT="0" distB="0" distL="114300" distR="114300" simplePos="0" relativeHeight="251578880" behindDoc="1" locked="0" layoutInCell="1" allowOverlap="1" wp14:anchorId="14304045" wp14:editId="06554FE9">
+          <wp:anchor distT="0" distB="0" distL="114300" distR="114300" simplePos="0" relativeHeight="251576320" behindDoc="1" locked="0" layoutInCell="1" allowOverlap="1" wp14:anchorId="14304045" wp14:editId="06554FE9">
             <wp:simplePos x="0" y="0"/>
             <wp:positionH relativeFrom="column">
               <wp:posOffset>465455</wp:posOffset>
@@ -38194,7 +38257,7 @@
           <w:noProof/>
         </w:rPr>
         <w:drawing>
-          <wp:anchor distT="0" distB="0" distL="114300" distR="114300" simplePos="0" relativeHeight="251713024" behindDoc="1" locked="0" layoutInCell="1" allowOverlap="1" wp14:anchorId="48B2BD2C" wp14:editId="3A392415">
+          <wp:anchor distT="0" distB="0" distL="114300" distR="114300" simplePos="0" relativeHeight="251710464" behindDoc="1" locked="0" layoutInCell="1" allowOverlap="1" wp14:anchorId="48B2BD2C" wp14:editId="3A392415">
             <wp:simplePos x="0" y="0"/>
             <wp:positionH relativeFrom="margin">
               <wp:align>left</wp:align>
@@ -38762,7 +38825,7 @@
           <w:noProof/>
         </w:rPr>
         <w:drawing>
-          <wp:anchor distT="0" distB="0" distL="114300" distR="114300" simplePos="0" relativeHeight="251580928" behindDoc="1" locked="0" layoutInCell="1" allowOverlap="1" wp14:anchorId="31BF0B32" wp14:editId="25372CDF">
+          <wp:anchor distT="0" distB="0" distL="114300" distR="114300" simplePos="0" relativeHeight="251578368" behindDoc="1" locked="0" layoutInCell="1" allowOverlap="1" wp14:anchorId="31BF0B32" wp14:editId="25372CDF">
             <wp:simplePos x="0" y="0"/>
             <wp:positionH relativeFrom="column">
               <wp:posOffset>-278130</wp:posOffset>
@@ -38984,7 +39047,7 @@
           <w:szCs w:val="40"/>
         </w:rPr>
         <w:drawing>
-          <wp:anchor distT="0" distB="0" distL="114300" distR="114300" simplePos="0" relativeHeight="251587072" behindDoc="1" locked="0" layoutInCell="1" allowOverlap="1" wp14:anchorId="3C56E88F" wp14:editId="2CF1541F">
+          <wp:anchor distT="0" distB="0" distL="114300" distR="114300" simplePos="0" relativeHeight="251584512" behindDoc="1" locked="0" layoutInCell="1" allowOverlap="1" wp14:anchorId="3C56E88F" wp14:editId="2CF1541F">
             <wp:simplePos x="0" y="0"/>
             <wp:positionH relativeFrom="column">
               <wp:posOffset>259080</wp:posOffset>
@@ -39886,6 +39949,7 @@
         <w:pBdr>
           <w:bottom w:val="single" w:sz="6" w:space="1" w:color="auto"/>
         </w:pBdr>
+        <w:jc w:val="right"/>
         <w:rPr>
           <w:b/>
           <w:bCs/>
@@ -39942,8 +40006,8 @@
           <w:noProof/>
         </w:rPr>
         <w:drawing>
-          <wp:inline distT="0" distB="0" distL="0" distR="0" wp14:anchorId="12B9AFAE" wp14:editId="252A65C2">
-            <wp:extent cx="3753546" cy="1973580"/>
+          <wp:inline distT="0" distB="0" distL="0" distR="0" wp14:anchorId="12B9AFAE" wp14:editId="76096F43">
+            <wp:extent cx="3652099" cy="1920240"/>
             <wp:effectExtent l="0" t="0" r="0" b="0"/>
             <wp:docPr id="1255117893" name="Immagine 1" descr="Immagine che contiene testo, schermata, Carattere&#10;&#10;Descrizione generata automaticamente"/>
             <wp:cNvGraphicFramePr>
@@ -39965,7 +40029,7 @@
                   <pic:spPr>
                     <a:xfrm>
                       <a:off x="0" y="0"/>
-                      <a:ext cx="3800496" cy="1998266"/>
+                      <a:ext cx="3698867" cy="1944830"/>
                     </a:xfrm>
                     <a:prstGeom prst="rect">
                       <a:avLst/>
@@ -42105,7 +42169,6 @@
     </w:p>
     <w:p>
       <w:pPr>
-        <w:jc w:val="center"/>
         <w:rPr>
           <w:lang w:val="en-US"/>
         </w:rPr>
@@ -42817,7 +42880,7 @@
           <w:noProof/>
         </w:rPr>
         <w:pict w14:anchorId="273F7AF3">
-          <v:rect id="Input penna 16" o:spid="_x0000_s1051" style="position:absolute;left:0;text-align:left;margin-left:34.4pt;margin-top:301.1pt;width:37.65pt;height:3pt;z-index:251742720;visibility:visible;mso-wrap-style:square;mso-wrap-distance-left:9pt;mso-wrap-distance-top:0;mso-wrap-distance-right:9pt;mso-wrap-distance-bottom:0;mso-position-horizontal:absolute;mso-position-horizontal-relative:text;mso-position-vertical:absolute;mso-position-vertical-relative:text" filled="f" strokecolor="#da0c07" strokeweight=".5mm">
+          <v:rect id="Input penna 16" o:spid="_x0000_s1051" style="position:absolute;left:0;text-align:left;margin-left:34.4pt;margin-top:301.1pt;width:37.65pt;height:3pt;z-index:251739136;visibility:visible;mso-wrap-style:square;mso-wrap-distance-left:9pt;mso-wrap-distance-top:0;mso-wrap-distance-right:9pt;mso-wrap-distance-bottom:0;mso-position-horizontal:absolute;mso-position-horizontal-relative:text;mso-position-vertical:absolute;mso-position-vertical-relative:text" filled="f" strokecolor="#da0c07" strokeweight=".5mm">
             <v:stroke endcap="round"/>
             <v:path shadowok="f" o:extrusionok="f" fillok="f" insetpenok="f"/>
             <o:lock v:ext="edit" rotation="t" aspectratio="t" verticies="t" text="t" shapetype="t"/>
@@ -42830,7 +42893,7 @@
           <w:noProof/>
         </w:rPr>
         <w:pict w14:anchorId="5D82DA56">
-          <v:rect id="Input penna 15" o:spid="_x0000_s1050" style="position:absolute;left:0;text-align:left;margin-left:31.95pt;margin-top:260.05pt;width:38.05pt;height:1.45pt;z-index:251741696;visibility:visible;mso-wrap-style:square;mso-wrap-distance-left:9pt;mso-wrap-distance-top:0;mso-wrap-distance-right:9pt;mso-wrap-distance-bottom:0;mso-position-horizontal:absolute;mso-position-horizontal-relative:text;mso-position-vertical:absolute;mso-position-vertical-relative:text" filled="f" strokecolor="#da0c07" strokeweight=".5mm">
+          <v:rect id="Input penna 15" o:spid="_x0000_s1050" style="position:absolute;left:0;text-align:left;margin-left:31.95pt;margin-top:260.05pt;width:38.05pt;height:1.45pt;z-index:251738112;visibility:visible;mso-wrap-style:square;mso-wrap-distance-left:9pt;mso-wrap-distance-top:0;mso-wrap-distance-right:9pt;mso-wrap-distance-bottom:0;mso-position-horizontal:absolute;mso-position-horizontal-relative:text;mso-position-vertical:absolute;mso-position-vertical-relative:text" filled="f" strokecolor="#da0c07" strokeweight=".5mm">
             <v:stroke endcap="round"/>
             <v:path shadowok="f" o:extrusionok="f" fillok="f" insetpenok="f"/>
             <o:lock v:ext="edit" rotation="t" aspectratio="t" verticies="t" text="t" shapetype="t"/>
@@ -42843,7 +42906,7 @@
           <w:noProof/>
         </w:rPr>
         <w:pict w14:anchorId="6839E354">
-          <v:rect id="Input penna 13" o:spid="_x0000_s1049" style="position:absolute;left:0;text-align:left;margin-left:30.8pt;margin-top:235.5pt;width:40.4pt;height:1.45pt;z-index:251739648;visibility:visible;mso-wrap-style:square;mso-wrap-distance-left:9pt;mso-wrap-distance-top:0;mso-wrap-distance-right:9pt;mso-wrap-distance-bottom:0;mso-position-horizontal:absolute;mso-position-horizontal-relative:text;mso-position-vertical:absolute;mso-position-vertical-relative:text" filled="f" strokecolor="#da0c07" strokeweight=".5mm">
+          <v:rect id="Input penna 13" o:spid="_x0000_s1049" style="position:absolute;left:0;text-align:left;margin-left:30.8pt;margin-top:235.5pt;width:40.4pt;height:1.45pt;z-index:251737088;visibility:visible;mso-wrap-style:square;mso-wrap-distance-left:9pt;mso-wrap-distance-top:0;mso-wrap-distance-right:9pt;mso-wrap-distance-bottom:0;mso-position-horizontal:absolute;mso-position-horizontal-relative:text;mso-position-vertical:absolute;mso-position-vertical-relative:text" filled="f" strokecolor="#da0c07" strokeweight=".5mm">
             <v:stroke endcap="round"/>
             <v:path shadowok="f" o:extrusionok="f" fillok="f" insetpenok="f"/>
             <o:lock v:ext="edit" rotation="t" aspectratio="t" verticies="t" text="t" shapetype="t"/>
@@ -42856,7 +42919,7 @@
           <w:noProof/>
         </w:rPr>
         <w:pict w14:anchorId="103A76C7">
-          <v:rect id="Input penna 12" o:spid="_x0000_s1048" style="position:absolute;left:0;text-align:left;margin-left:11pt;margin-top:190.4pt;width:186.35pt;height:5.1pt;z-index:251738624;visibility:visible;mso-wrap-style:square;mso-wrap-distance-left:9pt;mso-wrap-distance-top:0;mso-wrap-distance-right:9pt;mso-wrap-distance-bottom:0;mso-position-horizontal:absolute;mso-position-horizontal-relative:text;mso-position-vertical:absolute;mso-position-vertical-relative:text" filled="f" strokecolor="#ffc114" strokeweight=".5mm">
+          <v:rect id="Input penna 12" o:spid="_x0000_s1048" style="position:absolute;left:0;text-align:left;margin-left:11pt;margin-top:190.4pt;width:186.35pt;height:5.1pt;z-index:251736064;visibility:visible;mso-wrap-style:square;mso-wrap-distance-left:9pt;mso-wrap-distance-top:0;mso-wrap-distance-right:9pt;mso-wrap-distance-bottom:0;mso-position-horizontal:absolute;mso-position-horizontal-relative:text;mso-position-vertical:absolute;mso-position-vertical-relative:text" filled="f" strokecolor="#ffc114" strokeweight=".5mm">
             <v:stroke endcap="round"/>
             <v:path shadowok="f" o:extrusionok="f" fillok="f" insetpenok="f"/>
             <o:lock v:ext="edit" rotation="t" aspectratio="t" verticies="t" text="t" shapetype="t"/>
@@ -42869,7 +42932,7 @@
           <w:noProof/>
         </w:rPr>
         <w:pict w14:anchorId="489E86AE">
-          <v:rect id="Input penna 11" o:spid="_x0000_s1047" style="position:absolute;left:0;text-align:left;margin-left:12.2pt;margin-top:99.85pt;width:162.3pt;height:4.55pt;z-index:251737600;visibility:visible;mso-wrap-style:square;mso-wrap-distance-left:9pt;mso-wrap-distance-top:0;mso-wrap-distance-right:9pt;mso-wrap-distance-bottom:0;mso-position-horizontal:absolute;mso-position-horizontal-relative:text;mso-position-vertical:absolute;mso-position-vertical-relative:text" filled="f" strokecolor="#ffc114" strokeweight=".5mm">
+          <v:rect id="Input penna 11" o:spid="_x0000_s1047" style="position:absolute;left:0;text-align:left;margin-left:12.2pt;margin-top:99.85pt;width:162.3pt;height:4.55pt;z-index:251735040;visibility:visible;mso-wrap-style:square;mso-wrap-distance-left:9pt;mso-wrap-distance-top:0;mso-wrap-distance-right:9pt;mso-wrap-distance-bottom:0;mso-position-horizontal:absolute;mso-position-horizontal-relative:text;mso-position-vertical:absolute;mso-position-vertical-relative:text" filled="f" strokecolor="#ffc114" strokeweight=".5mm">
             <v:stroke endcap="round"/>
             <v:path shadowok="f" o:extrusionok="f" fillok="f" insetpenok="f"/>
             <o:lock v:ext="edit" rotation="t" aspectratio="t" verticies="t" text="t" shapetype="t"/>
@@ -42934,7 +42997,6 @@
           <w:color w:val="000000" w:themeColor="text1"/>
           <w:sz w:val="40"/>
           <w:szCs w:val="40"/>
-          <w:lang w:val="en-US"/>
         </w:rPr>
       </w:pPr>
       <w:r>
@@ -42945,7 +43007,6 @@
           <w:color w:val="000000" w:themeColor="text1"/>
           <w:sz w:val="40"/>
           <w:szCs w:val="40"/>
-          <w:lang w:val="en-US"/>
         </w:rPr>
         <w:t>Try { }   /  catch(error) { }</w:t>
       </w:r>
@@ -43241,13 +43302,7 @@
         <w:rPr>
           <w:color w:val="FF0000"/>
         </w:rPr>
-        <w:t>C</w:t>
-      </w:r>
-      <w:r>
-        <w:rPr>
-          <w:color w:val="FF0000"/>
-        </w:rPr>
-        <w:t>atturare eventuali errori</w:t>
+        <w:t>Catturare eventuali errori</w:t>
       </w:r>
       <w:r>
         <w:t xml:space="preserve"> che si verificano durante l'esecuzione </w:t>
@@ -43336,18 +43391,7 @@
           <w:sz w:val="32"/>
           <w:szCs w:val="32"/>
         </w:rPr>
-        <w:t xml:space="preserve">Finaly { </w:t>
-      </w:r>
-      <w:r>
-        <w:rPr>
-          <w:rStyle w:val="normaltextrun"/>
-          <w:rFonts w:ascii="Aptos Black" w:hAnsi="Aptos Black"/>
-          <w:bCs/>
-          <w:color w:val="000000" w:themeColor="text1"/>
-          <w:sz w:val="32"/>
-          <w:szCs w:val="32"/>
-        </w:rPr>
-        <w:t>}</w:t>
+        <w:t>Finaly { }</w:t>
       </w:r>
     </w:p>
     <w:p>
@@ -43445,6 +43489,9 @@
     <w:p/>
     <w:p>
       <w:r>
+        <w:rPr>
+          <w:noProof/>
+        </w:rPr>
         <w:drawing>
           <wp:inline distT="0" distB="0" distL="0" distR="0" wp14:anchorId="1A7003BD" wp14:editId="2FA84F45">
             <wp:extent cx="5482638" cy="2505075"/>
@@ -48261,6 +48308,7 @@
   <w:style w:type="character" w:default="1" w:styleId="Carpredefinitoparagrafo">
     <w:name w:val="Default Paragraph Font"/>
     <w:uiPriority w:val="1"/>
+    <w:semiHidden/>
     <w:unhideWhenUsed/>
   </w:style>
   <w:style w:type="table" w:default="1" w:styleId="Tabellanormale">

</xml_diff>